<commit_message>
Google Calendar history update
</commit_message>
<xml_diff>
--- a/Szakdoga_doksi.docx
+++ b/Szakdoga_doksi.docx
@@ -226,7 +226,18 @@
           <w:sz w:val="32"/>
           <w:szCs w:val="32"/>
         </w:rPr>
-        <w:t xml:space="preserve"> B</w:t>
+        <w:t xml:space="preserve"> </w:t>
+      </w:r>
+      <w:proofErr w:type="spellStart"/>
+      <w:r>
+        <w:rPr>
+          <w:rFonts w:ascii="Arial" w:eastAsia="Times New Roman" w:hAnsi="Arial" w:cs="Arial"/>
+          <w:b/>
+          <w:color w:val="000000" w:themeColor="text1"/>
+          <w:sz w:val="32"/>
+          <w:szCs w:val="32"/>
+        </w:rPr>
+        <w:t>B</w:t>
       </w:r>
       <w:r>
         <w:rPr>
@@ -238,6 +249,7 @@
         </w:rPr>
         <w:t>Sc</w:t>
       </w:r>
+      <w:proofErr w:type="spellEnd"/>
       <w:r>
         <w:rPr>
           <w:rFonts w:ascii="Arial" w:eastAsia="Times New Roman" w:hAnsi="Arial" w:cs="Arial"/>
@@ -5175,7 +5187,7 @@
           <w:color w:val="800000"/>
         </w:rPr>
         <w:drawing>
-          <wp:anchor distT="0" distB="0" distL="114300" distR="114300" simplePos="0" relativeHeight="251659264" behindDoc="0" locked="0" layoutInCell="1" allowOverlap="1" wp14:anchorId="210558EC" wp14:editId="5F5CEBFA">
+          <wp:anchor distT="0" distB="0" distL="114300" distR="114300" simplePos="0" relativeHeight="251659264" behindDoc="0" locked="0" layoutInCell="1" allowOverlap="1" wp14:anchorId="210558EC" wp14:editId="0BCA25ED">
             <wp:simplePos x="0" y="0"/>
             <wp:positionH relativeFrom="margin">
               <wp:align>right</wp:align>
@@ -5278,6 +5290,7 @@
           <w:szCs w:val="44"/>
         </w:rPr>
       </w:pPr>
+      <w:proofErr w:type="spellStart"/>
       <w:r>
         <w:rPr>
           <w:rFonts w:ascii="Arial" w:hAnsi="Arial" w:cs="Arial"/>
@@ -5285,7 +5298,17 @@
           <w:sz w:val="52"/>
           <w:szCs w:val="52"/>
         </w:rPr>
-        <w:t>Appointy időpontkezelő webkomponens</w:t>
+        <w:t>Appointy</w:t>
+      </w:r>
+      <w:proofErr w:type="spellEnd"/>
+      <w:r>
+        <w:rPr>
+          <w:rFonts w:ascii="Arial" w:hAnsi="Arial" w:cs="Arial"/>
+          <w:b/>
+          <w:sz w:val="52"/>
+          <w:szCs w:val="52"/>
+        </w:rPr>
+        <w:t xml:space="preserve"> időpontkezelő webkomponens</w:t>
       </w:r>
       <w:r>
         <w:rPr>
@@ -5390,7 +5413,18 @@
           <w:sz w:val="32"/>
           <w:szCs w:val="32"/>
         </w:rPr>
-        <w:t xml:space="preserve"> B</w:t>
+        <w:t xml:space="preserve"> </w:t>
+      </w:r>
+      <w:proofErr w:type="spellStart"/>
+      <w:r>
+        <w:rPr>
+          <w:rFonts w:ascii="Arial" w:eastAsia="Times New Roman" w:hAnsi="Arial" w:cs="Arial"/>
+          <w:b/>
+          <w:color w:val="000000" w:themeColor="text1"/>
+          <w:sz w:val="32"/>
+          <w:szCs w:val="32"/>
+        </w:rPr>
+        <w:t>B</w:t>
       </w:r>
       <w:r>
         <w:rPr>
@@ -5402,6 +5436,7 @@
         </w:rPr>
         <w:t>Sc</w:t>
       </w:r>
+      <w:proofErr w:type="spellEnd"/>
       <w:r>
         <w:rPr>
           <w:rFonts w:ascii="Arial" w:eastAsia="Times New Roman" w:hAnsi="Arial" w:cs="Arial"/>
@@ -5476,7 +5511,7 @@
       <w:bookmarkStart w:id="1" w:name="_Toc163807910"/>
       <w:bookmarkStart w:id="2" w:name="_Toc163808184"/>
       <w:bookmarkStart w:id="3" w:name="_Toc163808579"/>
-      <w:bookmarkStart w:id="4" w:name="_Toc163812846"/>
+      <w:bookmarkStart w:id="4" w:name="_Toc163816958"/>
       <w:r>
         <w:lastRenderedPageBreak/>
         <w:t>Nyilatkozat</w:t>
@@ -5538,7 +5573,23 @@
           <w:rFonts w:eastAsia="Times New Roman" w:cs="Times New Roman"/>
           <w:color w:val="000000" w:themeColor="text1"/>
         </w:rPr>
-        <w:t>ökinformatikus Bsc.</w:t>
+        <w:t xml:space="preserve">ökinformatikus </w:t>
+      </w:r>
+      <w:proofErr w:type="spellStart"/>
+      <w:r>
+        <w:rPr>
+          <w:rFonts w:eastAsia="Times New Roman" w:cs="Times New Roman"/>
+          <w:color w:val="000000" w:themeColor="text1"/>
+        </w:rPr>
+        <w:t>Bsc</w:t>
+      </w:r>
+      <w:proofErr w:type="spellEnd"/>
+      <w:r>
+        <w:rPr>
+          <w:rFonts w:eastAsia="Times New Roman" w:cs="Times New Roman"/>
+          <w:color w:val="000000" w:themeColor="text1"/>
+        </w:rPr>
+        <w:t>.</w:t>
       </w:r>
       <w:r>
         <w:rPr>
@@ -5618,12 +5669,21 @@
         </w:rPr>
         <w:t xml:space="preserve"> </w:t>
       </w:r>
+      <w:proofErr w:type="spellStart"/>
       <w:r>
         <w:rPr>
           <w:rFonts w:eastAsia="Times New Roman" w:cs="Times New Roman"/>
           <w:color w:val="000000"/>
         </w:rPr>
-        <w:t>Appointy időpontkezelő webkomponens</w:t>
+        <w:t>Appointy</w:t>
+      </w:r>
+      <w:proofErr w:type="spellEnd"/>
+      <w:r>
+        <w:rPr>
+          <w:rFonts w:eastAsia="Times New Roman" w:cs="Times New Roman"/>
+          <w:color w:val="000000"/>
+        </w:rPr>
+        <w:t xml:space="preserve"> időpontkezelő webkomponens</w:t>
       </w:r>
       <w:r>
         <w:rPr>
@@ -6221,7 +6281,7 @@
       <w:bookmarkStart w:id="5" w:name="_Toc163807911"/>
       <w:bookmarkStart w:id="6" w:name="_Toc163808185"/>
       <w:bookmarkStart w:id="7" w:name="_Toc163808580"/>
-      <w:bookmarkStart w:id="8" w:name="_Toc163812847"/>
+      <w:bookmarkStart w:id="8" w:name="_Toc163816959"/>
       <w:r>
         <w:rPr>
           <w:rFonts w:eastAsia="Arial" w:cs="Arial"/>
@@ -6247,13 +6307,23 @@
           <w:color w:val="000000" w:themeColor="text1"/>
         </w:rPr>
       </w:pPr>
+      <w:proofErr w:type="spellStart"/>
       <w:r>
         <w:rPr>
           <w:color w:val="000000" w:themeColor="text1"/>
           <w:sz w:val="28"/>
           <w:szCs w:val="28"/>
         </w:rPr>
-        <w:t>Appointy időpontkezelő webkomponens [dolgozat címe]</w:t>
+        <w:t>Appointy</w:t>
+      </w:r>
+      <w:proofErr w:type="spellEnd"/>
+      <w:r>
+        <w:rPr>
+          <w:color w:val="000000" w:themeColor="text1"/>
+          <w:sz w:val="28"/>
+          <w:szCs w:val="28"/>
+        </w:rPr>
+        <w:t xml:space="preserve"> időpontkezelő webkomponens [dolgozat címe]</w:t>
       </w:r>
     </w:p>
     <w:p>
@@ -6332,6 +6402,7 @@
         </w:rPr>
         <w:t xml:space="preserve"> a csarnokaik foglaltságát, a fogorvos szabad időpontjait, vagy az egyetemi rendezvényeket a </w:t>
       </w:r>
+      <w:proofErr w:type="spellStart"/>
       <w:r>
         <w:rPr>
           <w:color w:val="000000" w:themeColor="text1"/>
@@ -6344,6 +6415,7 @@
         </w:rPr>
         <w:t>ikból</w:t>
       </w:r>
+      <w:proofErr w:type="spellEnd"/>
       <w:r>
         <w:rPr>
           <w:color w:val="000000" w:themeColor="text1"/>
@@ -6354,7 +6426,21 @@
         <w:rPr>
           <w:color w:val="000000" w:themeColor="text1"/>
         </w:rPr>
-        <w:t>. A komponens konfigurálható a felhasználási cél elérése érdekében, például ha engedélyezve van a felhasználók ezen keresztül időpontfoglalásra tehetnek kérelmet, a megfogalmazott kritériumoknak megfelelve, amit az</w:t>
+        <w:t xml:space="preserve">. A komponens konfigurálható a felhasználási cél elérése érdekében, </w:t>
+      </w:r>
+      <w:proofErr w:type="gramStart"/>
+      <w:r>
+        <w:rPr>
+          <w:color w:val="000000" w:themeColor="text1"/>
+        </w:rPr>
+        <w:t>például</w:t>
+      </w:r>
+      <w:proofErr w:type="gramEnd"/>
+      <w:r>
+        <w:rPr>
+          <w:color w:val="000000" w:themeColor="text1"/>
+        </w:rPr>
+        <w:t xml:space="preserve"> ha engedélyezve van a felhasználók ezen keresztül időpontfoglalásra tehetnek kérelmet, a megfogalmazott kritériumoknak megfelelve, amit az</w:t>
       </w:r>
       <w:r>
         <w:rPr>
@@ -6441,7 +6527,8 @@
       <w:bookmarkStart w:id="9" w:name="_Toc163807912"/>
       <w:bookmarkStart w:id="10" w:name="_Toc163808186"/>
       <w:bookmarkStart w:id="11" w:name="_Toc163808581"/>
-      <w:bookmarkStart w:id="12" w:name="_Toc163812848"/>
+      <w:bookmarkStart w:id="12" w:name="_Toc163816960"/>
+      <w:proofErr w:type="spellStart"/>
       <w:r>
         <w:rPr>
           <w:rFonts w:eastAsia="Arial" w:cs="Arial"/>
@@ -6453,6 +6540,7 @@
       <w:bookmarkEnd w:id="10"/>
       <w:bookmarkEnd w:id="11"/>
       <w:bookmarkEnd w:id="12"/>
+      <w:proofErr w:type="spellEnd"/>
     </w:p>
     <w:p>
       <w:pPr>
@@ -6463,13 +6551,59 @@
           <w:szCs w:val="28"/>
         </w:rPr>
       </w:pPr>
+      <w:proofErr w:type="spellStart"/>
       <w:r>
         <w:rPr>
           <w:color w:val="000000" w:themeColor="text1"/>
           <w:sz w:val="28"/>
           <w:szCs w:val="28"/>
         </w:rPr>
-        <w:t xml:space="preserve">Appointy appointment management web component </w:t>
+        <w:t>Appointy</w:t>
+      </w:r>
+      <w:proofErr w:type="spellEnd"/>
+      <w:r>
+        <w:rPr>
+          <w:color w:val="000000" w:themeColor="text1"/>
+          <w:sz w:val="28"/>
+          <w:szCs w:val="28"/>
+        </w:rPr>
+        <w:t xml:space="preserve"> </w:t>
+      </w:r>
+      <w:proofErr w:type="spellStart"/>
+      <w:r>
+        <w:rPr>
+          <w:color w:val="000000" w:themeColor="text1"/>
+          <w:sz w:val="28"/>
+          <w:szCs w:val="28"/>
+        </w:rPr>
+        <w:t>appointment</w:t>
+      </w:r>
+      <w:proofErr w:type="spellEnd"/>
+      <w:r>
+        <w:rPr>
+          <w:color w:val="000000" w:themeColor="text1"/>
+          <w:sz w:val="28"/>
+          <w:szCs w:val="28"/>
+        </w:rPr>
+        <w:t xml:space="preserve"> management web </w:t>
+      </w:r>
+      <w:proofErr w:type="spellStart"/>
+      <w:r>
+        <w:rPr>
+          <w:color w:val="000000" w:themeColor="text1"/>
+          <w:sz w:val="28"/>
+          <w:szCs w:val="28"/>
+        </w:rPr>
+        <w:t>component</w:t>
+      </w:r>
+      <w:proofErr w:type="spellEnd"/>
+      <w:r>
+        <w:rPr>
+          <w:color w:val="000000" w:themeColor="text1"/>
+          <w:sz w:val="28"/>
+          <w:szCs w:val="28"/>
+        </w:rPr>
+        <w:t xml:space="preserve"> </w:t>
       </w:r>
       <w:r>
         <w:rPr>
@@ -6512,6 +6646,7 @@
           <w:color w:val="000000" w:themeColor="text1"/>
         </w:rPr>
       </w:pPr>
+      <w:proofErr w:type="spellStart"/>
       <w:r>
         <w:rPr>
           <w:color w:val="000000" w:themeColor="text1"/>
@@ -6524,12 +6659,238 @@
         </w:rPr>
         <w:t>is</w:t>
       </w:r>
-      <w:r>
-        <w:rPr>
-          <w:color w:val="000000" w:themeColor="text1"/>
-        </w:rPr>
-        <w:t xml:space="preserve"> paper will describe the process, the features and the technologies used to create a web component that connects popular online </w:t>
-      </w:r>
+      <w:proofErr w:type="spellEnd"/>
+      <w:r>
+        <w:rPr>
+          <w:color w:val="000000" w:themeColor="text1"/>
+        </w:rPr>
+        <w:t xml:space="preserve"> </w:t>
+      </w:r>
+      <w:proofErr w:type="spellStart"/>
+      <w:r>
+        <w:rPr>
+          <w:color w:val="000000" w:themeColor="text1"/>
+        </w:rPr>
+        <w:t>paper</w:t>
+      </w:r>
+      <w:proofErr w:type="spellEnd"/>
+      <w:r>
+        <w:rPr>
+          <w:color w:val="000000" w:themeColor="text1"/>
+        </w:rPr>
+        <w:t xml:space="preserve"> </w:t>
+      </w:r>
+      <w:proofErr w:type="spellStart"/>
+      <w:r>
+        <w:rPr>
+          <w:color w:val="000000" w:themeColor="text1"/>
+        </w:rPr>
+        <w:t>will</w:t>
+      </w:r>
+      <w:proofErr w:type="spellEnd"/>
+      <w:r>
+        <w:rPr>
+          <w:color w:val="000000" w:themeColor="text1"/>
+        </w:rPr>
+        <w:t xml:space="preserve"> </w:t>
+      </w:r>
+      <w:proofErr w:type="spellStart"/>
+      <w:r>
+        <w:rPr>
+          <w:color w:val="000000" w:themeColor="text1"/>
+        </w:rPr>
+        <w:t>describe</w:t>
+      </w:r>
+      <w:proofErr w:type="spellEnd"/>
+      <w:r>
+        <w:rPr>
+          <w:color w:val="000000" w:themeColor="text1"/>
+        </w:rPr>
+        <w:t xml:space="preserve"> </w:t>
+      </w:r>
+      <w:proofErr w:type="spellStart"/>
+      <w:r>
+        <w:rPr>
+          <w:color w:val="000000" w:themeColor="text1"/>
+        </w:rPr>
+        <w:t>the</w:t>
+      </w:r>
+      <w:proofErr w:type="spellEnd"/>
+      <w:r>
+        <w:rPr>
+          <w:color w:val="000000" w:themeColor="text1"/>
+        </w:rPr>
+        <w:t xml:space="preserve"> </w:t>
+      </w:r>
+      <w:proofErr w:type="spellStart"/>
+      <w:r>
+        <w:rPr>
+          <w:color w:val="000000" w:themeColor="text1"/>
+        </w:rPr>
+        <w:t>process</w:t>
+      </w:r>
+      <w:proofErr w:type="spellEnd"/>
+      <w:r>
+        <w:rPr>
+          <w:color w:val="000000" w:themeColor="text1"/>
+        </w:rPr>
+        <w:t xml:space="preserve">, </w:t>
+      </w:r>
+      <w:proofErr w:type="spellStart"/>
+      <w:r>
+        <w:rPr>
+          <w:color w:val="000000" w:themeColor="text1"/>
+        </w:rPr>
+        <w:t>the</w:t>
+      </w:r>
+      <w:proofErr w:type="spellEnd"/>
+      <w:r>
+        <w:rPr>
+          <w:color w:val="000000" w:themeColor="text1"/>
+        </w:rPr>
+        <w:t xml:space="preserve"> </w:t>
+      </w:r>
+      <w:proofErr w:type="spellStart"/>
+      <w:r>
+        <w:rPr>
+          <w:color w:val="000000" w:themeColor="text1"/>
+        </w:rPr>
+        <w:t>features</w:t>
+      </w:r>
+      <w:proofErr w:type="spellEnd"/>
+      <w:r>
+        <w:rPr>
+          <w:color w:val="000000" w:themeColor="text1"/>
+        </w:rPr>
+        <w:t xml:space="preserve"> and </w:t>
+      </w:r>
+      <w:proofErr w:type="spellStart"/>
+      <w:r>
+        <w:rPr>
+          <w:color w:val="000000" w:themeColor="text1"/>
+        </w:rPr>
+        <w:t>the</w:t>
+      </w:r>
+      <w:proofErr w:type="spellEnd"/>
+      <w:r>
+        <w:rPr>
+          <w:color w:val="000000" w:themeColor="text1"/>
+        </w:rPr>
+        <w:t xml:space="preserve"> </w:t>
+      </w:r>
+      <w:proofErr w:type="spellStart"/>
+      <w:r>
+        <w:rPr>
+          <w:color w:val="000000" w:themeColor="text1"/>
+        </w:rPr>
+        <w:t>technologies</w:t>
+      </w:r>
+      <w:proofErr w:type="spellEnd"/>
+      <w:r>
+        <w:rPr>
+          <w:color w:val="000000" w:themeColor="text1"/>
+        </w:rPr>
+        <w:t xml:space="preserve"> </w:t>
+      </w:r>
+      <w:proofErr w:type="spellStart"/>
+      <w:r>
+        <w:rPr>
+          <w:color w:val="000000" w:themeColor="text1"/>
+        </w:rPr>
+        <w:t>used</w:t>
+      </w:r>
+      <w:proofErr w:type="spellEnd"/>
+      <w:r>
+        <w:rPr>
+          <w:color w:val="000000" w:themeColor="text1"/>
+        </w:rPr>
+        <w:t xml:space="preserve"> </w:t>
+      </w:r>
+      <w:proofErr w:type="spellStart"/>
+      <w:r>
+        <w:rPr>
+          <w:color w:val="000000" w:themeColor="text1"/>
+        </w:rPr>
+        <w:t>to</w:t>
+      </w:r>
+      <w:proofErr w:type="spellEnd"/>
+      <w:r>
+        <w:rPr>
+          <w:color w:val="000000" w:themeColor="text1"/>
+        </w:rPr>
+        <w:t xml:space="preserve"> </w:t>
+      </w:r>
+      <w:proofErr w:type="spellStart"/>
+      <w:r>
+        <w:rPr>
+          <w:color w:val="000000" w:themeColor="text1"/>
+        </w:rPr>
+        <w:t>create</w:t>
+      </w:r>
+      <w:proofErr w:type="spellEnd"/>
+      <w:r>
+        <w:rPr>
+          <w:color w:val="000000" w:themeColor="text1"/>
+        </w:rPr>
+        <w:t xml:space="preserve"> a web </w:t>
+      </w:r>
+      <w:proofErr w:type="spellStart"/>
+      <w:r>
+        <w:rPr>
+          <w:color w:val="000000" w:themeColor="text1"/>
+        </w:rPr>
+        <w:t>component</w:t>
+      </w:r>
+      <w:proofErr w:type="spellEnd"/>
+      <w:r>
+        <w:rPr>
+          <w:color w:val="000000" w:themeColor="text1"/>
+        </w:rPr>
+        <w:t xml:space="preserve"> </w:t>
+      </w:r>
+      <w:proofErr w:type="spellStart"/>
+      <w:r>
+        <w:rPr>
+          <w:color w:val="000000" w:themeColor="text1"/>
+        </w:rPr>
+        <w:t>that</w:t>
+      </w:r>
+      <w:proofErr w:type="spellEnd"/>
+      <w:r>
+        <w:rPr>
+          <w:color w:val="000000" w:themeColor="text1"/>
+        </w:rPr>
+        <w:t xml:space="preserve"> </w:t>
+      </w:r>
+      <w:proofErr w:type="spellStart"/>
+      <w:r>
+        <w:rPr>
+          <w:color w:val="000000" w:themeColor="text1"/>
+        </w:rPr>
+        <w:t>connects</w:t>
+      </w:r>
+      <w:proofErr w:type="spellEnd"/>
+      <w:r>
+        <w:rPr>
+          <w:color w:val="000000" w:themeColor="text1"/>
+        </w:rPr>
+        <w:t xml:space="preserve"> </w:t>
+      </w:r>
+      <w:proofErr w:type="spellStart"/>
+      <w:r>
+        <w:rPr>
+          <w:color w:val="000000" w:themeColor="text1"/>
+        </w:rPr>
+        <w:t>popular</w:t>
+      </w:r>
+      <w:proofErr w:type="spellEnd"/>
+      <w:r>
+        <w:rPr>
+          <w:color w:val="000000" w:themeColor="text1"/>
+        </w:rPr>
+        <w:t xml:space="preserve"> online </w:t>
+      </w:r>
+      <w:proofErr w:type="spellStart"/>
       <w:r>
         <w:rPr>
           <w:color w:val="000000" w:themeColor="text1"/>
@@ -6540,56 +6901,1199 @@
         <w:rPr>
           <w:color w:val="000000" w:themeColor="text1"/>
         </w:rPr>
-        <w:t>calendars and extends their functionality for</w:t>
-      </w:r>
-      <w:r>
-        <w:rPr>
-          <w:color w:val="000000" w:themeColor="text1"/>
-        </w:rPr>
-        <w:t xml:space="preserve"> business use</w:t>
-      </w:r>
-      <w:r>
-        <w:rPr>
-          <w:color w:val="000000" w:themeColor="text1"/>
-        </w:rPr>
-        <w:t>, for</w:t>
-      </w:r>
-      <w:r>
-        <w:rPr>
-          <w:color w:val="000000" w:themeColor="text1"/>
-        </w:rPr>
-        <w:t xml:space="preserve"> developers and users. By developing the component, the goal is to provide web developers with a tool that allows the company whose website is being developed to show their users in a single interface the occupancy of their halls, the dentist's free appointments, or university events from their calendars, which may be scattered among several providers. The component </w:t>
-      </w:r>
+        <w:t>calendars</w:t>
+      </w:r>
+      <w:proofErr w:type="spellEnd"/>
+      <w:r>
+        <w:rPr>
+          <w:color w:val="000000" w:themeColor="text1"/>
+        </w:rPr>
+        <w:t xml:space="preserve"> and </w:t>
+      </w:r>
+      <w:proofErr w:type="spellStart"/>
+      <w:r>
+        <w:rPr>
+          <w:color w:val="000000" w:themeColor="text1"/>
+        </w:rPr>
+        <w:t>extends</w:t>
+      </w:r>
+      <w:proofErr w:type="spellEnd"/>
+      <w:r>
+        <w:rPr>
+          <w:color w:val="000000" w:themeColor="text1"/>
+        </w:rPr>
+        <w:t xml:space="preserve"> </w:t>
+      </w:r>
+      <w:proofErr w:type="spellStart"/>
+      <w:r>
+        <w:rPr>
+          <w:color w:val="000000" w:themeColor="text1"/>
+        </w:rPr>
+        <w:t>their</w:t>
+      </w:r>
+      <w:proofErr w:type="spellEnd"/>
+      <w:r>
+        <w:rPr>
+          <w:color w:val="000000" w:themeColor="text1"/>
+        </w:rPr>
+        <w:t xml:space="preserve"> </w:t>
+      </w:r>
+      <w:proofErr w:type="spellStart"/>
+      <w:r>
+        <w:rPr>
+          <w:color w:val="000000" w:themeColor="text1"/>
+        </w:rPr>
+        <w:t>functionality</w:t>
+      </w:r>
+      <w:proofErr w:type="spellEnd"/>
+      <w:r>
+        <w:rPr>
+          <w:color w:val="000000" w:themeColor="text1"/>
+        </w:rPr>
+        <w:t xml:space="preserve"> </w:t>
+      </w:r>
+      <w:proofErr w:type="spellStart"/>
+      <w:r>
+        <w:rPr>
+          <w:color w:val="000000" w:themeColor="text1"/>
+        </w:rPr>
+        <w:t>for</w:t>
+      </w:r>
+      <w:proofErr w:type="spellEnd"/>
+      <w:r>
+        <w:rPr>
+          <w:color w:val="000000" w:themeColor="text1"/>
+        </w:rPr>
+        <w:t xml:space="preserve"> business </w:t>
+      </w:r>
+      <w:proofErr w:type="spellStart"/>
+      <w:r>
+        <w:rPr>
+          <w:color w:val="000000" w:themeColor="text1"/>
+        </w:rPr>
+        <w:t>use</w:t>
+      </w:r>
+      <w:proofErr w:type="spellEnd"/>
+      <w:r>
+        <w:rPr>
+          <w:color w:val="000000" w:themeColor="text1"/>
+        </w:rPr>
+        <w:t xml:space="preserve">, </w:t>
+      </w:r>
+      <w:proofErr w:type="spellStart"/>
+      <w:r>
+        <w:rPr>
+          <w:color w:val="000000" w:themeColor="text1"/>
+        </w:rPr>
+        <w:t>for</w:t>
+      </w:r>
+      <w:proofErr w:type="spellEnd"/>
+      <w:r>
+        <w:rPr>
+          <w:color w:val="000000" w:themeColor="text1"/>
+        </w:rPr>
+        <w:t xml:space="preserve"> </w:t>
+      </w:r>
+      <w:proofErr w:type="spellStart"/>
+      <w:r>
+        <w:rPr>
+          <w:color w:val="000000" w:themeColor="text1"/>
+        </w:rPr>
+        <w:t>developers</w:t>
+      </w:r>
+      <w:proofErr w:type="spellEnd"/>
+      <w:r>
+        <w:rPr>
+          <w:color w:val="000000" w:themeColor="text1"/>
+        </w:rPr>
+        <w:t xml:space="preserve"> and </w:t>
+      </w:r>
+      <w:proofErr w:type="spellStart"/>
+      <w:r>
+        <w:rPr>
+          <w:color w:val="000000" w:themeColor="text1"/>
+        </w:rPr>
+        <w:t>users</w:t>
+      </w:r>
+      <w:proofErr w:type="spellEnd"/>
+      <w:r>
+        <w:rPr>
+          <w:color w:val="000000" w:themeColor="text1"/>
+        </w:rPr>
+        <w:t xml:space="preserve">. </w:t>
+      </w:r>
+      <w:proofErr w:type="spellStart"/>
+      <w:r>
+        <w:rPr>
+          <w:color w:val="000000" w:themeColor="text1"/>
+        </w:rPr>
+        <w:t>By</w:t>
+      </w:r>
+      <w:proofErr w:type="spellEnd"/>
+      <w:r>
+        <w:rPr>
+          <w:color w:val="000000" w:themeColor="text1"/>
+        </w:rPr>
+        <w:t xml:space="preserve"> </w:t>
+      </w:r>
+      <w:proofErr w:type="spellStart"/>
+      <w:r>
+        <w:rPr>
+          <w:color w:val="000000" w:themeColor="text1"/>
+        </w:rPr>
+        <w:t>developing</w:t>
+      </w:r>
+      <w:proofErr w:type="spellEnd"/>
+      <w:r>
+        <w:rPr>
+          <w:color w:val="000000" w:themeColor="text1"/>
+        </w:rPr>
+        <w:t xml:space="preserve"> </w:t>
+      </w:r>
+      <w:proofErr w:type="spellStart"/>
+      <w:r>
+        <w:rPr>
+          <w:color w:val="000000" w:themeColor="text1"/>
+        </w:rPr>
+        <w:t>the</w:t>
+      </w:r>
+      <w:proofErr w:type="spellEnd"/>
+      <w:r>
+        <w:rPr>
+          <w:color w:val="000000" w:themeColor="text1"/>
+        </w:rPr>
+        <w:t xml:space="preserve"> </w:t>
+      </w:r>
+      <w:proofErr w:type="spellStart"/>
+      <w:r>
+        <w:rPr>
+          <w:color w:val="000000" w:themeColor="text1"/>
+        </w:rPr>
+        <w:t>component</w:t>
+      </w:r>
+      <w:proofErr w:type="spellEnd"/>
+      <w:r>
+        <w:rPr>
+          <w:color w:val="000000" w:themeColor="text1"/>
+        </w:rPr>
+        <w:t xml:space="preserve">, </w:t>
+      </w:r>
+      <w:proofErr w:type="spellStart"/>
+      <w:r>
+        <w:rPr>
+          <w:color w:val="000000" w:themeColor="text1"/>
+        </w:rPr>
+        <w:t>the</w:t>
+      </w:r>
+      <w:proofErr w:type="spellEnd"/>
+      <w:r>
+        <w:rPr>
+          <w:color w:val="000000" w:themeColor="text1"/>
+        </w:rPr>
+        <w:t xml:space="preserve"> </w:t>
+      </w:r>
+      <w:proofErr w:type="spellStart"/>
+      <w:r>
+        <w:rPr>
+          <w:color w:val="000000" w:themeColor="text1"/>
+        </w:rPr>
+        <w:t>goal</w:t>
+      </w:r>
+      <w:proofErr w:type="spellEnd"/>
+      <w:r>
+        <w:rPr>
+          <w:color w:val="000000" w:themeColor="text1"/>
+        </w:rPr>
+        <w:t xml:space="preserve"> is </w:t>
+      </w:r>
+      <w:proofErr w:type="spellStart"/>
+      <w:r>
+        <w:rPr>
+          <w:color w:val="000000" w:themeColor="text1"/>
+        </w:rPr>
+        <w:t>to</w:t>
+      </w:r>
+      <w:proofErr w:type="spellEnd"/>
+      <w:r>
+        <w:rPr>
+          <w:color w:val="000000" w:themeColor="text1"/>
+        </w:rPr>
+        <w:t xml:space="preserve"> </w:t>
+      </w:r>
+      <w:proofErr w:type="spellStart"/>
+      <w:r>
+        <w:rPr>
+          <w:color w:val="000000" w:themeColor="text1"/>
+        </w:rPr>
+        <w:t>provide</w:t>
+      </w:r>
+      <w:proofErr w:type="spellEnd"/>
+      <w:r>
+        <w:rPr>
+          <w:color w:val="000000" w:themeColor="text1"/>
+        </w:rPr>
+        <w:t xml:space="preserve"> web </w:t>
+      </w:r>
+      <w:proofErr w:type="spellStart"/>
+      <w:r>
+        <w:rPr>
+          <w:color w:val="000000" w:themeColor="text1"/>
+        </w:rPr>
+        <w:t>developers</w:t>
+      </w:r>
+      <w:proofErr w:type="spellEnd"/>
+      <w:r>
+        <w:rPr>
+          <w:color w:val="000000" w:themeColor="text1"/>
+        </w:rPr>
+        <w:t xml:space="preserve"> </w:t>
+      </w:r>
+      <w:proofErr w:type="spellStart"/>
+      <w:r>
+        <w:rPr>
+          <w:color w:val="000000" w:themeColor="text1"/>
+        </w:rPr>
+        <w:t>with</w:t>
+      </w:r>
+      <w:proofErr w:type="spellEnd"/>
+      <w:r>
+        <w:rPr>
+          <w:color w:val="000000" w:themeColor="text1"/>
+        </w:rPr>
+        <w:t xml:space="preserve"> a </w:t>
+      </w:r>
+      <w:proofErr w:type="spellStart"/>
+      <w:r>
+        <w:rPr>
+          <w:color w:val="000000" w:themeColor="text1"/>
+        </w:rPr>
+        <w:t>tool</w:t>
+      </w:r>
+      <w:proofErr w:type="spellEnd"/>
+      <w:r>
+        <w:rPr>
+          <w:color w:val="000000" w:themeColor="text1"/>
+        </w:rPr>
+        <w:t xml:space="preserve"> </w:t>
+      </w:r>
+      <w:proofErr w:type="spellStart"/>
+      <w:r>
+        <w:rPr>
+          <w:color w:val="000000" w:themeColor="text1"/>
+        </w:rPr>
+        <w:t>that</w:t>
+      </w:r>
+      <w:proofErr w:type="spellEnd"/>
+      <w:r>
+        <w:rPr>
+          <w:color w:val="000000" w:themeColor="text1"/>
+        </w:rPr>
+        <w:t xml:space="preserve"> </w:t>
+      </w:r>
+      <w:proofErr w:type="spellStart"/>
+      <w:r>
+        <w:rPr>
+          <w:color w:val="000000" w:themeColor="text1"/>
+        </w:rPr>
+        <w:t>allows</w:t>
+      </w:r>
+      <w:proofErr w:type="spellEnd"/>
+      <w:r>
+        <w:rPr>
+          <w:color w:val="000000" w:themeColor="text1"/>
+        </w:rPr>
+        <w:t xml:space="preserve"> </w:t>
+      </w:r>
+      <w:proofErr w:type="spellStart"/>
+      <w:r>
+        <w:rPr>
+          <w:color w:val="000000" w:themeColor="text1"/>
+        </w:rPr>
+        <w:t>the</w:t>
+      </w:r>
+      <w:proofErr w:type="spellEnd"/>
+      <w:r>
+        <w:rPr>
+          <w:color w:val="000000" w:themeColor="text1"/>
+        </w:rPr>
+        <w:t xml:space="preserve"> </w:t>
+      </w:r>
+      <w:proofErr w:type="spellStart"/>
+      <w:r>
+        <w:rPr>
+          <w:color w:val="000000" w:themeColor="text1"/>
+        </w:rPr>
+        <w:t>company</w:t>
+      </w:r>
+      <w:proofErr w:type="spellEnd"/>
+      <w:r>
+        <w:rPr>
+          <w:color w:val="000000" w:themeColor="text1"/>
+        </w:rPr>
+        <w:t xml:space="preserve"> </w:t>
+      </w:r>
+      <w:proofErr w:type="spellStart"/>
+      <w:r>
+        <w:rPr>
+          <w:color w:val="000000" w:themeColor="text1"/>
+        </w:rPr>
+        <w:t>whose</w:t>
+      </w:r>
+      <w:proofErr w:type="spellEnd"/>
+      <w:r>
+        <w:rPr>
+          <w:color w:val="000000" w:themeColor="text1"/>
+        </w:rPr>
+        <w:t xml:space="preserve"> website is </w:t>
+      </w:r>
+      <w:proofErr w:type="spellStart"/>
+      <w:r>
+        <w:rPr>
+          <w:color w:val="000000" w:themeColor="text1"/>
+        </w:rPr>
+        <w:t>being</w:t>
+      </w:r>
+      <w:proofErr w:type="spellEnd"/>
+      <w:r>
+        <w:rPr>
+          <w:color w:val="000000" w:themeColor="text1"/>
+        </w:rPr>
+        <w:t xml:space="preserve"> </w:t>
+      </w:r>
+      <w:proofErr w:type="spellStart"/>
+      <w:r>
+        <w:rPr>
+          <w:color w:val="000000" w:themeColor="text1"/>
+        </w:rPr>
+        <w:t>developed</w:t>
+      </w:r>
+      <w:proofErr w:type="spellEnd"/>
+      <w:r>
+        <w:rPr>
+          <w:color w:val="000000" w:themeColor="text1"/>
+        </w:rPr>
+        <w:t xml:space="preserve"> </w:t>
+      </w:r>
+      <w:proofErr w:type="spellStart"/>
+      <w:r>
+        <w:rPr>
+          <w:color w:val="000000" w:themeColor="text1"/>
+        </w:rPr>
+        <w:t>to</w:t>
+      </w:r>
+      <w:proofErr w:type="spellEnd"/>
+      <w:r>
+        <w:rPr>
+          <w:color w:val="000000" w:themeColor="text1"/>
+        </w:rPr>
+        <w:t xml:space="preserve"> show </w:t>
+      </w:r>
+      <w:proofErr w:type="spellStart"/>
+      <w:r>
+        <w:rPr>
+          <w:color w:val="000000" w:themeColor="text1"/>
+        </w:rPr>
+        <w:t>their</w:t>
+      </w:r>
+      <w:proofErr w:type="spellEnd"/>
+      <w:r>
+        <w:rPr>
+          <w:color w:val="000000" w:themeColor="text1"/>
+        </w:rPr>
+        <w:t xml:space="preserve"> </w:t>
+      </w:r>
+      <w:proofErr w:type="spellStart"/>
+      <w:r>
+        <w:rPr>
+          <w:color w:val="000000" w:themeColor="text1"/>
+        </w:rPr>
+        <w:t>users</w:t>
+      </w:r>
+      <w:proofErr w:type="spellEnd"/>
+      <w:r>
+        <w:rPr>
+          <w:color w:val="000000" w:themeColor="text1"/>
+        </w:rPr>
+        <w:t xml:space="preserve"> in a </w:t>
+      </w:r>
+      <w:proofErr w:type="spellStart"/>
+      <w:r>
+        <w:rPr>
+          <w:color w:val="000000" w:themeColor="text1"/>
+        </w:rPr>
+        <w:t>single</w:t>
+      </w:r>
+      <w:proofErr w:type="spellEnd"/>
+      <w:r>
+        <w:rPr>
+          <w:color w:val="000000" w:themeColor="text1"/>
+        </w:rPr>
+        <w:t xml:space="preserve"> </w:t>
+      </w:r>
+      <w:proofErr w:type="spellStart"/>
+      <w:r>
+        <w:rPr>
+          <w:color w:val="000000" w:themeColor="text1"/>
+        </w:rPr>
+        <w:t>interface</w:t>
+      </w:r>
+      <w:proofErr w:type="spellEnd"/>
+      <w:r>
+        <w:rPr>
+          <w:color w:val="000000" w:themeColor="text1"/>
+        </w:rPr>
+        <w:t xml:space="preserve"> </w:t>
+      </w:r>
+      <w:proofErr w:type="spellStart"/>
+      <w:r>
+        <w:rPr>
+          <w:color w:val="000000" w:themeColor="text1"/>
+        </w:rPr>
+        <w:t>the</w:t>
+      </w:r>
+      <w:proofErr w:type="spellEnd"/>
+      <w:r>
+        <w:rPr>
+          <w:color w:val="000000" w:themeColor="text1"/>
+        </w:rPr>
+        <w:t xml:space="preserve"> </w:t>
+      </w:r>
+      <w:proofErr w:type="spellStart"/>
+      <w:r>
+        <w:rPr>
+          <w:color w:val="000000" w:themeColor="text1"/>
+        </w:rPr>
+        <w:t>occupancy</w:t>
+      </w:r>
+      <w:proofErr w:type="spellEnd"/>
+      <w:r>
+        <w:rPr>
+          <w:color w:val="000000" w:themeColor="text1"/>
+        </w:rPr>
+        <w:t xml:space="preserve"> of </w:t>
+      </w:r>
+      <w:proofErr w:type="spellStart"/>
+      <w:r>
+        <w:rPr>
+          <w:color w:val="000000" w:themeColor="text1"/>
+        </w:rPr>
+        <w:t>their</w:t>
+      </w:r>
+      <w:proofErr w:type="spellEnd"/>
+      <w:r>
+        <w:rPr>
+          <w:color w:val="000000" w:themeColor="text1"/>
+        </w:rPr>
+        <w:t xml:space="preserve"> </w:t>
+      </w:r>
+      <w:proofErr w:type="spellStart"/>
+      <w:r>
+        <w:rPr>
+          <w:color w:val="000000" w:themeColor="text1"/>
+        </w:rPr>
+        <w:t>halls</w:t>
+      </w:r>
+      <w:proofErr w:type="spellEnd"/>
+      <w:r>
+        <w:rPr>
+          <w:color w:val="000000" w:themeColor="text1"/>
+        </w:rPr>
+        <w:t xml:space="preserve">, </w:t>
+      </w:r>
+      <w:proofErr w:type="spellStart"/>
+      <w:r>
+        <w:rPr>
+          <w:color w:val="000000" w:themeColor="text1"/>
+        </w:rPr>
+        <w:t>the</w:t>
+      </w:r>
+      <w:proofErr w:type="spellEnd"/>
+      <w:r>
+        <w:rPr>
+          <w:color w:val="000000" w:themeColor="text1"/>
+        </w:rPr>
+        <w:t xml:space="preserve"> </w:t>
+      </w:r>
+      <w:proofErr w:type="spellStart"/>
+      <w:r>
+        <w:rPr>
+          <w:color w:val="000000" w:themeColor="text1"/>
+        </w:rPr>
+        <w:t>dentist's</w:t>
+      </w:r>
+      <w:proofErr w:type="spellEnd"/>
+      <w:r>
+        <w:rPr>
+          <w:color w:val="000000" w:themeColor="text1"/>
+        </w:rPr>
+        <w:t xml:space="preserve"> free </w:t>
+      </w:r>
+      <w:proofErr w:type="spellStart"/>
+      <w:r>
+        <w:rPr>
+          <w:color w:val="000000" w:themeColor="text1"/>
+        </w:rPr>
+        <w:t>appointments</w:t>
+      </w:r>
+      <w:proofErr w:type="spellEnd"/>
+      <w:r>
+        <w:rPr>
+          <w:color w:val="000000" w:themeColor="text1"/>
+        </w:rPr>
+        <w:t xml:space="preserve">, </w:t>
+      </w:r>
+      <w:proofErr w:type="spellStart"/>
+      <w:r>
+        <w:rPr>
+          <w:color w:val="000000" w:themeColor="text1"/>
+        </w:rPr>
+        <w:t>or</w:t>
+      </w:r>
+      <w:proofErr w:type="spellEnd"/>
+      <w:r>
+        <w:rPr>
+          <w:color w:val="000000" w:themeColor="text1"/>
+        </w:rPr>
+        <w:t xml:space="preserve"> </w:t>
+      </w:r>
+      <w:proofErr w:type="spellStart"/>
+      <w:r>
+        <w:rPr>
+          <w:color w:val="000000" w:themeColor="text1"/>
+        </w:rPr>
+        <w:t>university</w:t>
+      </w:r>
+      <w:proofErr w:type="spellEnd"/>
+      <w:r>
+        <w:rPr>
+          <w:color w:val="000000" w:themeColor="text1"/>
+        </w:rPr>
+        <w:t xml:space="preserve"> </w:t>
+      </w:r>
+      <w:proofErr w:type="spellStart"/>
+      <w:r>
+        <w:rPr>
+          <w:color w:val="000000" w:themeColor="text1"/>
+        </w:rPr>
+        <w:t>events</w:t>
+      </w:r>
+      <w:proofErr w:type="spellEnd"/>
+      <w:r>
+        <w:rPr>
+          <w:color w:val="000000" w:themeColor="text1"/>
+        </w:rPr>
+        <w:t xml:space="preserve"> </w:t>
+      </w:r>
+      <w:proofErr w:type="spellStart"/>
+      <w:r>
+        <w:rPr>
+          <w:color w:val="000000" w:themeColor="text1"/>
+        </w:rPr>
+        <w:t>from</w:t>
+      </w:r>
+      <w:proofErr w:type="spellEnd"/>
+      <w:r>
+        <w:rPr>
+          <w:color w:val="000000" w:themeColor="text1"/>
+        </w:rPr>
+        <w:t xml:space="preserve"> </w:t>
+      </w:r>
+      <w:proofErr w:type="spellStart"/>
+      <w:r>
+        <w:rPr>
+          <w:color w:val="000000" w:themeColor="text1"/>
+        </w:rPr>
+        <w:t>their</w:t>
+      </w:r>
+      <w:proofErr w:type="spellEnd"/>
+      <w:r>
+        <w:rPr>
+          <w:color w:val="000000" w:themeColor="text1"/>
+        </w:rPr>
+        <w:t xml:space="preserve"> </w:t>
+      </w:r>
+      <w:proofErr w:type="spellStart"/>
+      <w:r>
+        <w:rPr>
+          <w:color w:val="000000" w:themeColor="text1"/>
+        </w:rPr>
+        <w:t>calendars</w:t>
+      </w:r>
+      <w:proofErr w:type="spellEnd"/>
+      <w:r>
+        <w:rPr>
+          <w:color w:val="000000" w:themeColor="text1"/>
+        </w:rPr>
+        <w:t xml:space="preserve">, </w:t>
+      </w:r>
+      <w:proofErr w:type="spellStart"/>
+      <w:r>
+        <w:rPr>
+          <w:color w:val="000000" w:themeColor="text1"/>
+        </w:rPr>
+        <w:t>which</w:t>
+      </w:r>
+      <w:proofErr w:type="spellEnd"/>
+      <w:r>
+        <w:rPr>
+          <w:color w:val="000000" w:themeColor="text1"/>
+        </w:rPr>
+        <w:t xml:space="preserve"> </w:t>
+      </w:r>
+      <w:proofErr w:type="spellStart"/>
       <w:r>
         <w:rPr>
           <w:color w:val="000000" w:themeColor="text1"/>
         </w:rPr>
         <w:t>may</w:t>
       </w:r>
-      <w:r>
-        <w:rPr>
-          <w:color w:val="000000" w:themeColor="text1"/>
-        </w:rPr>
-        <w:t xml:space="preserve"> be configured to achieve intended use, for example, if enabled, users can request an appointment booking through </w:t>
-      </w:r>
-      <w:r>
-        <w:rPr>
-          <w:color w:val="000000" w:themeColor="text1"/>
-        </w:rPr>
-        <w:t>the component itself</w:t>
-      </w:r>
-      <w:r>
-        <w:rPr>
-          <w:color w:val="000000" w:themeColor="text1"/>
-        </w:rPr>
-        <w:t xml:space="preserve">, according to the criteria defined, which can be later approved or rejected by the person in </w:t>
-      </w:r>
+      <w:proofErr w:type="spellEnd"/>
+      <w:r>
+        <w:rPr>
+          <w:color w:val="000000" w:themeColor="text1"/>
+        </w:rPr>
+        <w:t xml:space="preserve"> be </w:t>
+      </w:r>
+      <w:proofErr w:type="spellStart"/>
+      <w:r>
+        <w:rPr>
+          <w:color w:val="000000" w:themeColor="text1"/>
+        </w:rPr>
+        <w:t>scattered</w:t>
+      </w:r>
+      <w:proofErr w:type="spellEnd"/>
+      <w:r>
+        <w:rPr>
+          <w:color w:val="000000" w:themeColor="text1"/>
+        </w:rPr>
+        <w:t xml:space="preserve"> </w:t>
+      </w:r>
+      <w:proofErr w:type="spellStart"/>
+      <w:r>
+        <w:rPr>
+          <w:color w:val="000000" w:themeColor="text1"/>
+        </w:rPr>
+        <w:t>among</w:t>
+      </w:r>
+      <w:proofErr w:type="spellEnd"/>
+      <w:r>
+        <w:rPr>
+          <w:color w:val="000000" w:themeColor="text1"/>
+        </w:rPr>
+        <w:t xml:space="preserve"> </w:t>
+      </w:r>
+      <w:proofErr w:type="spellStart"/>
+      <w:r>
+        <w:rPr>
+          <w:color w:val="000000" w:themeColor="text1"/>
+        </w:rPr>
+        <w:t>several</w:t>
+      </w:r>
+      <w:proofErr w:type="spellEnd"/>
+      <w:r>
+        <w:rPr>
+          <w:color w:val="000000" w:themeColor="text1"/>
+        </w:rPr>
+        <w:t xml:space="preserve"> </w:t>
+      </w:r>
+      <w:proofErr w:type="spellStart"/>
+      <w:r>
+        <w:rPr>
+          <w:color w:val="000000" w:themeColor="text1"/>
+        </w:rPr>
+        <w:t>providers</w:t>
+      </w:r>
+      <w:proofErr w:type="spellEnd"/>
+      <w:r>
+        <w:rPr>
+          <w:color w:val="000000" w:themeColor="text1"/>
+        </w:rPr>
+        <w:t xml:space="preserve">. The </w:t>
+      </w:r>
+      <w:proofErr w:type="spellStart"/>
+      <w:r>
+        <w:rPr>
+          <w:color w:val="000000" w:themeColor="text1"/>
+        </w:rPr>
+        <w:t>component</w:t>
+      </w:r>
+      <w:proofErr w:type="spellEnd"/>
+      <w:r>
+        <w:rPr>
+          <w:color w:val="000000" w:themeColor="text1"/>
+        </w:rPr>
+        <w:t xml:space="preserve"> </w:t>
+      </w:r>
+      <w:proofErr w:type="spellStart"/>
+      <w:r>
+        <w:rPr>
+          <w:color w:val="000000" w:themeColor="text1"/>
+        </w:rPr>
+        <w:t>may</w:t>
+      </w:r>
+      <w:proofErr w:type="spellEnd"/>
+      <w:r>
+        <w:rPr>
+          <w:color w:val="000000" w:themeColor="text1"/>
+        </w:rPr>
+        <w:t xml:space="preserve"> be </w:t>
+      </w:r>
+      <w:proofErr w:type="spellStart"/>
+      <w:r>
+        <w:rPr>
+          <w:color w:val="000000" w:themeColor="text1"/>
+        </w:rPr>
+        <w:t>configured</w:t>
+      </w:r>
+      <w:proofErr w:type="spellEnd"/>
+      <w:r>
+        <w:rPr>
+          <w:color w:val="000000" w:themeColor="text1"/>
+        </w:rPr>
+        <w:t xml:space="preserve"> </w:t>
+      </w:r>
+      <w:proofErr w:type="spellStart"/>
+      <w:r>
+        <w:rPr>
+          <w:color w:val="000000" w:themeColor="text1"/>
+        </w:rPr>
+        <w:t>to</w:t>
+      </w:r>
+      <w:proofErr w:type="spellEnd"/>
+      <w:r>
+        <w:rPr>
+          <w:color w:val="000000" w:themeColor="text1"/>
+        </w:rPr>
+        <w:t xml:space="preserve"> </w:t>
+      </w:r>
+      <w:proofErr w:type="spellStart"/>
+      <w:r>
+        <w:rPr>
+          <w:color w:val="000000" w:themeColor="text1"/>
+        </w:rPr>
+        <w:t>achieve</w:t>
+      </w:r>
+      <w:proofErr w:type="spellEnd"/>
+      <w:r>
+        <w:rPr>
+          <w:color w:val="000000" w:themeColor="text1"/>
+        </w:rPr>
+        <w:t xml:space="preserve"> </w:t>
+      </w:r>
+      <w:proofErr w:type="spellStart"/>
+      <w:r>
+        <w:rPr>
+          <w:color w:val="000000" w:themeColor="text1"/>
+        </w:rPr>
+        <w:t>intended</w:t>
+      </w:r>
+      <w:proofErr w:type="spellEnd"/>
+      <w:r>
+        <w:rPr>
+          <w:color w:val="000000" w:themeColor="text1"/>
+        </w:rPr>
+        <w:t xml:space="preserve"> </w:t>
+      </w:r>
+      <w:proofErr w:type="spellStart"/>
+      <w:r>
+        <w:rPr>
+          <w:color w:val="000000" w:themeColor="text1"/>
+        </w:rPr>
+        <w:t>use</w:t>
+      </w:r>
+      <w:proofErr w:type="spellEnd"/>
+      <w:r>
+        <w:rPr>
+          <w:color w:val="000000" w:themeColor="text1"/>
+        </w:rPr>
+        <w:t xml:space="preserve">, </w:t>
+      </w:r>
+      <w:proofErr w:type="spellStart"/>
+      <w:r>
+        <w:rPr>
+          <w:color w:val="000000" w:themeColor="text1"/>
+        </w:rPr>
+        <w:t>for</w:t>
+      </w:r>
+      <w:proofErr w:type="spellEnd"/>
+      <w:r>
+        <w:rPr>
+          <w:color w:val="000000" w:themeColor="text1"/>
+        </w:rPr>
+        <w:t xml:space="preserve"> </w:t>
+      </w:r>
+      <w:proofErr w:type="spellStart"/>
+      <w:r>
+        <w:rPr>
+          <w:color w:val="000000" w:themeColor="text1"/>
+        </w:rPr>
+        <w:t>example</w:t>
+      </w:r>
+      <w:proofErr w:type="spellEnd"/>
+      <w:r>
+        <w:rPr>
+          <w:color w:val="000000" w:themeColor="text1"/>
+        </w:rPr>
+        <w:t xml:space="preserve">, </w:t>
+      </w:r>
+      <w:proofErr w:type="spellStart"/>
+      <w:r>
+        <w:rPr>
+          <w:color w:val="000000" w:themeColor="text1"/>
+        </w:rPr>
+        <w:t>if</w:t>
+      </w:r>
+      <w:proofErr w:type="spellEnd"/>
+      <w:r>
+        <w:rPr>
+          <w:color w:val="000000" w:themeColor="text1"/>
+        </w:rPr>
+        <w:t xml:space="preserve"> </w:t>
+      </w:r>
+      <w:proofErr w:type="spellStart"/>
+      <w:r>
+        <w:rPr>
+          <w:color w:val="000000" w:themeColor="text1"/>
+        </w:rPr>
+        <w:t>enabled</w:t>
+      </w:r>
+      <w:proofErr w:type="spellEnd"/>
+      <w:r>
+        <w:rPr>
+          <w:color w:val="000000" w:themeColor="text1"/>
+        </w:rPr>
+        <w:t xml:space="preserve">, </w:t>
+      </w:r>
+      <w:proofErr w:type="spellStart"/>
+      <w:r>
+        <w:rPr>
+          <w:color w:val="000000" w:themeColor="text1"/>
+        </w:rPr>
+        <w:t>users</w:t>
+      </w:r>
+      <w:proofErr w:type="spellEnd"/>
+      <w:r>
+        <w:rPr>
+          <w:color w:val="000000" w:themeColor="text1"/>
+        </w:rPr>
+        <w:t xml:space="preserve"> </w:t>
+      </w:r>
+      <w:proofErr w:type="spellStart"/>
+      <w:r>
+        <w:rPr>
+          <w:color w:val="000000" w:themeColor="text1"/>
+        </w:rPr>
+        <w:t>can</w:t>
+      </w:r>
+      <w:proofErr w:type="spellEnd"/>
+      <w:r>
+        <w:rPr>
+          <w:color w:val="000000" w:themeColor="text1"/>
+        </w:rPr>
+        <w:t xml:space="preserve"> </w:t>
+      </w:r>
+      <w:proofErr w:type="spellStart"/>
+      <w:r>
+        <w:rPr>
+          <w:color w:val="000000" w:themeColor="text1"/>
+        </w:rPr>
+        <w:t>request</w:t>
+      </w:r>
+      <w:proofErr w:type="spellEnd"/>
+      <w:r>
+        <w:rPr>
+          <w:color w:val="000000" w:themeColor="text1"/>
+        </w:rPr>
+        <w:t xml:space="preserve"> an </w:t>
+      </w:r>
+      <w:proofErr w:type="spellStart"/>
+      <w:r>
+        <w:rPr>
+          <w:color w:val="000000" w:themeColor="text1"/>
+        </w:rPr>
+        <w:t>appointment</w:t>
+      </w:r>
+      <w:proofErr w:type="spellEnd"/>
+      <w:r>
+        <w:rPr>
+          <w:color w:val="000000" w:themeColor="text1"/>
+        </w:rPr>
+        <w:t xml:space="preserve"> </w:t>
+      </w:r>
+      <w:proofErr w:type="spellStart"/>
+      <w:r>
+        <w:rPr>
+          <w:color w:val="000000" w:themeColor="text1"/>
+        </w:rPr>
+        <w:t>booking</w:t>
+      </w:r>
+      <w:proofErr w:type="spellEnd"/>
+      <w:r>
+        <w:rPr>
+          <w:color w:val="000000" w:themeColor="text1"/>
+        </w:rPr>
+        <w:t xml:space="preserve"> </w:t>
+      </w:r>
+      <w:proofErr w:type="spellStart"/>
+      <w:r>
+        <w:rPr>
+          <w:color w:val="000000" w:themeColor="text1"/>
+        </w:rPr>
+        <w:t>through</w:t>
+      </w:r>
+      <w:proofErr w:type="spellEnd"/>
+      <w:r>
+        <w:rPr>
+          <w:color w:val="000000" w:themeColor="text1"/>
+        </w:rPr>
+        <w:t xml:space="preserve"> </w:t>
+      </w:r>
+      <w:proofErr w:type="spellStart"/>
+      <w:r>
+        <w:rPr>
+          <w:color w:val="000000" w:themeColor="text1"/>
+        </w:rPr>
+        <w:t>the</w:t>
+      </w:r>
+      <w:proofErr w:type="spellEnd"/>
+      <w:r>
+        <w:rPr>
+          <w:color w:val="000000" w:themeColor="text1"/>
+        </w:rPr>
+        <w:t xml:space="preserve"> </w:t>
+      </w:r>
+      <w:proofErr w:type="spellStart"/>
+      <w:r>
+        <w:rPr>
+          <w:color w:val="000000" w:themeColor="text1"/>
+        </w:rPr>
+        <w:t>component</w:t>
+      </w:r>
+      <w:proofErr w:type="spellEnd"/>
+      <w:r>
+        <w:rPr>
+          <w:color w:val="000000" w:themeColor="text1"/>
+        </w:rPr>
+        <w:t xml:space="preserve"> </w:t>
+      </w:r>
+      <w:proofErr w:type="spellStart"/>
+      <w:r>
+        <w:rPr>
+          <w:color w:val="000000" w:themeColor="text1"/>
+        </w:rPr>
+        <w:t>itself</w:t>
+      </w:r>
+      <w:proofErr w:type="spellEnd"/>
+      <w:r>
+        <w:rPr>
+          <w:color w:val="000000" w:themeColor="text1"/>
+        </w:rPr>
+        <w:t xml:space="preserve">, </w:t>
+      </w:r>
+      <w:proofErr w:type="spellStart"/>
+      <w:r>
+        <w:rPr>
+          <w:color w:val="000000" w:themeColor="text1"/>
+        </w:rPr>
+        <w:t>according</w:t>
+      </w:r>
+      <w:proofErr w:type="spellEnd"/>
+      <w:r>
+        <w:rPr>
+          <w:color w:val="000000" w:themeColor="text1"/>
+        </w:rPr>
+        <w:t xml:space="preserve"> </w:t>
+      </w:r>
+      <w:proofErr w:type="spellStart"/>
+      <w:r>
+        <w:rPr>
+          <w:color w:val="000000" w:themeColor="text1"/>
+        </w:rPr>
+        <w:t>to</w:t>
+      </w:r>
+      <w:proofErr w:type="spellEnd"/>
+      <w:r>
+        <w:rPr>
+          <w:color w:val="000000" w:themeColor="text1"/>
+        </w:rPr>
+        <w:t xml:space="preserve"> </w:t>
+      </w:r>
+      <w:proofErr w:type="spellStart"/>
+      <w:r>
+        <w:rPr>
+          <w:color w:val="000000" w:themeColor="text1"/>
+        </w:rPr>
+        <w:t>the</w:t>
+      </w:r>
+      <w:proofErr w:type="spellEnd"/>
+      <w:r>
+        <w:rPr>
+          <w:color w:val="000000" w:themeColor="text1"/>
+        </w:rPr>
+        <w:t xml:space="preserve"> </w:t>
+      </w:r>
+      <w:proofErr w:type="spellStart"/>
+      <w:r>
+        <w:rPr>
+          <w:color w:val="000000" w:themeColor="text1"/>
+        </w:rPr>
+        <w:t>criteria</w:t>
+      </w:r>
+      <w:proofErr w:type="spellEnd"/>
+      <w:r>
+        <w:rPr>
+          <w:color w:val="000000" w:themeColor="text1"/>
+        </w:rPr>
+        <w:t xml:space="preserve"> </w:t>
+      </w:r>
+      <w:proofErr w:type="spellStart"/>
+      <w:r>
+        <w:rPr>
+          <w:color w:val="000000" w:themeColor="text1"/>
+        </w:rPr>
+        <w:t>defined</w:t>
+      </w:r>
+      <w:proofErr w:type="spellEnd"/>
+      <w:r>
+        <w:rPr>
+          <w:color w:val="000000" w:themeColor="text1"/>
+        </w:rPr>
+        <w:t xml:space="preserve">, </w:t>
+      </w:r>
+      <w:proofErr w:type="spellStart"/>
+      <w:r>
+        <w:rPr>
+          <w:color w:val="000000" w:themeColor="text1"/>
+        </w:rPr>
+        <w:t>which</w:t>
+      </w:r>
+      <w:proofErr w:type="spellEnd"/>
+      <w:r>
+        <w:rPr>
+          <w:color w:val="000000" w:themeColor="text1"/>
+        </w:rPr>
+        <w:t xml:space="preserve"> </w:t>
+      </w:r>
+      <w:proofErr w:type="spellStart"/>
+      <w:r>
+        <w:rPr>
+          <w:color w:val="000000" w:themeColor="text1"/>
+        </w:rPr>
+        <w:t>can</w:t>
+      </w:r>
+      <w:proofErr w:type="spellEnd"/>
+      <w:r>
+        <w:rPr>
+          <w:color w:val="000000" w:themeColor="text1"/>
+        </w:rPr>
+        <w:t xml:space="preserve"> be </w:t>
+      </w:r>
+      <w:proofErr w:type="spellStart"/>
+      <w:r>
+        <w:rPr>
+          <w:color w:val="000000" w:themeColor="text1"/>
+        </w:rPr>
+        <w:t>later</w:t>
+      </w:r>
+      <w:proofErr w:type="spellEnd"/>
+      <w:r>
+        <w:rPr>
+          <w:color w:val="000000" w:themeColor="text1"/>
+        </w:rPr>
+        <w:t xml:space="preserve"> </w:t>
+      </w:r>
+      <w:proofErr w:type="spellStart"/>
+      <w:r>
+        <w:rPr>
+          <w:color w:val="000000" w:themeColor="text1"/>
+        </w:rPr>
+        <w:t>approved</w:t>
+      </w:r>
+      <w:proofErr w:type="spellEnd"/>
+      <w:r>
+        <w:rPr>
+          <w:color w:val="000000" w:themeColor="text1"/>
+        </w:rPr>
+        <w:t xml:space="preserve"> </w:t>
+      </w:r>
+      <w:proofErr w:type="spellStart"/>
+      <w:r>
+        <w:rPr>
+          <w:color w:val="000000" w:themeColor="text1"/>
+        </w:rPr>
+        <w:t>or</w:t>
+      </w:r>
+      <w:proofErr w:type="spellEnd"/>
+      <w:r>
+        <w:rPr>
+          <w:color w:val="000000" w:themeColor="text1"/>
+        </w:rPr>
+        <w:t xml:space="preserve"> </w:t>
+      </w:r>
+      <w:proofErr w:type="spellStart"/>
+      <w:r>
+        <w:rPr>
+          <w:color w:val="000000" w:themeColor="text1"/>
+        </w:rPr>
+        <w:t>rejected</w:t>
+      </w:r>
+      <w:proofErr w:type="spellEnd"/>
+      <w:r>
+        <w:rPr>
+          <w:color w:val="000000" w:themeColor="text1"/>
+        </w:rPr>
+        <w:t xml:space="preserve"> </w:t>
+      </w:r>
+      <w:proofErr w:type="spellStart"/>
+      <w:r>
+        <w:rPr>
+          <w:color w:val="000000" w:themeColor="text1"/>
+        </w:rPr>
+        <w:t>by</w:t>
+      </w:r>
+      <w:proofErr w:type="spellEnd"/>
+      <w:r>
+        <w:rPr>
+          <w:color w:val="000000" w:themeColor="text1"/>
+        </w:rPr>
+        <w:t xml:space="preserve"> </w:t>
+      </w:r>
+      <w:proofErr w:type="spellStart"/>
+      <w:r>
+        <w:rPr>
+          <w:color w:val="000000" w:themeColor="text1"/>
+        </w:rPr>
+        <w:t>the</w:t>
+      </w:r>
+      <w:proofErr w:type="spellEnd"/>
+      <w:r>
+        <w:rPr>
+          <w:color w:val="000000" w:themeColor="text1"/>
+        </w:rPr>
+        <w:t xml:space="preserve"> </w:t>
+      </w:r>
+      <w:proofErr w:type="spellStart"/>
+      <w:r>
+        <w:rPr>
+          <w:color w:val="000000" w:themeColor="text1"/>
+        </w:rPr>
+        <w:t>person</w:t>
+      </w:r>
+      <w:proofErr w:type="spellEnd"/>
+      <w:r>
+        <w:rPr>
+          <w:color w:val="000000" w:themeColor="text1"/>
+        </w:rPr>
+        <w:t xml:space="preserve"> in </w:t>
+      </w:r>
+      <w:proofErr w:type="spellStart"/>
       <w:r>
         <w:rPr>
           <w:color w:val="000000" w:themeColor="text1"/>
         </w:rPr>
         <w:t>responsible</w:t>
       </w:r>
+      <w:proofErr w:type="spellEnd"/>
       <w:r>
         <w:rPr>
           <w:color w:val="000000" w:themeColor="text1"/>
@@ -6611,7 +8115,7 @@
       <w:bookmarkStart w:id="13" w:name="_Toc163807913"/>
       <w:bookmarkStart w:id="14" w:name="_Toc163808187"/>
       <w:bookmarkStart w:id="15" w:name="_Toc163808582"/>
-      <w:bookmarkStart w:id="16" w:name="_Toc163812849"/>
+      <w:bookmarkStart w:id="16" w:name="_Toc163816961"/>
       <w:r>
         <w:lastRenderedPageBreak/>
         <w:t>Tartalomjegyzék</w:t>
@@ -6678,7 +8182,7 @@
           <w:r>
             <w:fldChar w:fldCharType="separate"/>
           </w:r>
-          <w:hyperlink w:anchor="_Toc163812846" w:history="1">
+          <w:hyperlink w:anchor="_Toc163816958" w:history="1">
             <w:r>
               <w:rPr>
                 <w:rStyle w:val="Hiperhivatkozs"/>
@@ -6724,7 +8228,7 @@
                 <w:noProof/>
                 <w:webHidden/>
               </w:rPr>
-              <w:instrText xml:space="preserve"> PAGEREF _Toc163812846 \h </w:instrText>
+              <w:instrText xml:space="preserve"> PAGEREF _Toc163816958 \h </w:instrText>
             </w:r>
             <w:r>
               <w:rPr>
@@ -6772,7 +8276,7 @@
               <w14:ligatures w14:val="standardContextual"/>
             </w:rPr>
           </w:pPr>
-          <w:hyperlink w:anchor="_Toc163812847" w:history="1">
+          <w:hyperlink w:anchor="_Toc163816959" w:history="1">
             <w:r>
               <w:rPr>
                 <w:rStyle w:val="Hiperhivatkozs"/>
@@ -6819,7 +8323,7 @@
                 <w:noProof/>
                 <w:webHidden/>
               </w:rPr>
-              <w:instrText xml:space="preserve"> PAGEREF _Toc163812847 \h </w:instrText>
+              <w:instrText xml:space="preserve"> PAGEREF _Toc163816959 \h </w:instrText>
             </w:r>
             <w:r>
               <w:rPr>
@@ -6867,7 +8371,7 @@
               <w14:ligatures w14:val="standardContextual"/>
             </w:rPr>
           </w:pPr>
-          <w:hyperlink w:anchor="_Toc163812848" w:history="1">
+          <w:hyperlink w:anchor="_Toc163816960" w:history="1">
             <w:r>
               <w:rPr>
                 <w:rStyle w:val="Hiperhivatkozs"/>
@@ -6914,7 +8418,7 @@
                 <w:noProof/>
                 <w:webHidden/>
               </w:rPr>
-              <w:instrText xml:space="preserve"> PAGEREF _Toc163812848 \h </w:instrText>
+              <w:instrText xml:space="preserve"> PAGEREF _Toc163816960 \h </w:instrText>
             </w:r>
             <w:r>
               <w:rPr>
@@ -6962,7 +8466,7 @@
               <w14:ligatures w14:val="standardContextual"/>
             </w:rPr>
           </w:pPr>
-          <w:hyperlink w:anchor="_Toc163812849" w:history="1">
+          <w:hyperlink w:anchor="_Toc163816961" w:history="1">
             <w:r>
               <w:rPr>
                 <w:rStyle w:val="Hiperhivatkozs"/>
@@ -7008,7 +8512,7 @@
                 <w:noProof/>
                 <w:webHidden/>
               </w:rPr>
-              <w:instrText xml:space="preserve"> PAGEREF _Toc163812849 \h </w:instrText>
+              <w:instrText xml:space="preserve"> PAGEREF _Toc163816961 \h </w:instrText>
             </w:r>
             <w:r>
               <w:rPr>
@@ -7056,7 +8560,7 @@
               <w14:ligatures w14:val="standardContextual"/>
             </w:rPr>
           </w:pPr>
-          <w:hyperlink w:anchor="_Toc163812850" w:history="1">
+          <w:hyperlink w:anchor="_Toc163816962" w:history="1">
             <w:r>
               <w:rPr>
                 <w:rStyle w:val="Hiperhivatkozs"/>
@@ -7102,7 +8606,7 @@
                 <w:noProof/>
                 <w:webHidden/>
               </w:rPr>
-              <w:instrText xml:space="preserve"> PAGEREF _Toc163812850 \h </w:instrText>
+              <w:instrText xml:space="preserve"> PAGEREF _Toc163816962 \h </w:instrText>
             </w:r>
             <w:r>
               <w:rPr>
@@ -7141,10 +8645,16 @@
               <w:tab w:val="right" w:leader="dot" w:pos="8777"/>
             </w:tabs>
             <w:rPr>
+              <w:rFonts w:asciiTheme="minorHAnsi" w:eastAsiaTheme="minorEastAsia" w:hAnsiTheme="minorHAnsi" w:cstheme="minorBidi"/>
               <w:noProof/>
+              <w:color w:val="auto"/>
+              <w:kern w:val="2"/>
+              <w:szCs w:val="24"/>
+              <w:lang w:eastAsia="hu-HU" w:bidi="ar-SA"/>
+              <w14:ligatures w14:val="standardContextual"/>
             </w:rPr>
           </w:pPr>
-          <w:hyperlink w:anchor="_Toc163812851" w:history="1">
+          <w:hyperlink w:anchor="_Toc163816963" w:history="1">
             <w:r>
               <w:rPr>
                 <w:rStyle w:val="Hiperhivatkozs"/>
@@ -7154,7 +8664,13 @@
             </w:r>
             <w:r>
               <w:rPr>
-                <w:noProof/>
+                <w:rFonts w:asciiTheme="minorHAnsi" w:eastAsiaTheme="minorEastAsia" w:hAnsiTheme="minorHAnsi" w:cstheme="minorBidi"/>
+                <w:noProof/>
+                <w:color w:val="auto"/>
+                <w:kern w:val="2"/>
+                <w:szCs w:val="24"/>
+                <w:lang w:eastAsia="hu-HU" w:bidi="ar-SA"/>
+                <w14:ligatures w14:val="standardContextual"/>
               </w:rPr>
               <w:tab/>
             </w:r>
@@ -7184,7 +8700,7 @@
                 <w:noProof/>
                 <w:webHidden/>
               </w:rPr>
-              <w:instrText xml:space="preserve"> PAGEREF _Toc163812851 \h </w:instrText>
+              <w:instrText xml:space="preserve"> PAGEREF _Toc163816963 \h </w:instrText>
             </w:r>
             <w:r>
               <w:rPr>
@@ -7223,10 +8739,16 @@
               <w:tab w:val="right" w:leader="dot" w:pos="8777"/>
             </w:tabs>
             <w:rPr>
+              <w:rFonts w:asciiTheme="minorHAnsi" w:eastAsiaTheme="minorEastAsia" w:hAnsiTheme="minorHAnsi" w:cstheme="minorBidi"/>
               <w:noProof/>
+              <w:color w:val="auto"/>
+              <w:kern w:val="2"/>
+              <w:szCs w:val="24"/>
+              <w:lang w:eastAsia="hu-HU" w:bidi="ar-SA"/>
+              <w14:ligatures w14:val="standardContextual"/>
             </w:rPr>
           </w:pPr>
-          <w:hyperlink w:anchor="_Toc163812852" w:history="1">
+          <w:hyperlink w:anchor="_Toc163816964" w:history="1">
             <w:r>
               <w:rPr>
                 <w:rStyle w:val="Hiperhivatkozs"/>
@@ -7236,7 +8758,13 @@
             </w:r>
             <w:r>
               <w:rPr>
-                <w:noProof/>
+                <w:rFonts w:asciiTheme="minorHAnsi" w:eastAsiaTheme="minorEastAsia" w:hAnsiTheme="minorHAnsi" w:cstheme="minorBidi"/>
+                <w:noProof/>
+                <w:color w:val="auto"/>
+                <w:kern w:val="2"/>
+                <w:szCs w:val="24"/>
+                <w:lang w:eastAsia="hu-HU" w:bidi="ar-SA"/>
+                <w14:ligatures w14:val="standardContextual"/>
               </w:rPr>
               <w:tab/>
             </w:r>
@@ -7266,7 +8794,7 @@
                 <w:noProof/>
                 <w:webHidden/>
               </w:rPr>
-              <w:instrText xml:space="preserve"> PAGEREF _Toc163812852 \h </w:instrText>
+              <w:instrText xml:space="preserve"> PAGEREF _Toc163816964 \h </w:instrText>
             </w:r>
             <w:r>
               <w:rPr>
@@ -7305,10 +8833,16 @@
               <w:tab w:val="right" w:leader="dot" w:pos="8777"/>
             </w:tabs>
             <w:rPr>
+              <w:rFonts w:asciiTheme="minorHAnsi" w:eastAsiaTheme="minorEastAsia" w:hAnsiTheme="minorHAnsi" w:cstheme="minorBidi"/>
               <w:noProof/>
+              <w:color w:val="auto"/>
+              <w:kern w:val="2"/>
+              <w:szCs w:val="24"/>
+              <w:lang w:eastAsia="hu-HU" w:bidi="ar-SA"/>
+              <w14:ligatures w14:val="standardContextual"/>
             </w:rPr>
           </w:pPr>
-          <w:hyperlink w:anchor="_Toc163812853" w:history="1">
+          <w:hyperlink w:anchor="_Toc163816965" w:history="1">
             <w:r>
               <w:rPr>
                 <w:rStyle w:val="Hiperhivatkozs"/>
@@ -7318,7 +8852,13 @@
             </w:r>
             <w:r>
               <w:rPr>
-                <w:noProof/>
+                <w:rFonts w:asciiTheme="minorHAnsi" w:eastAsiaTheme="minorEastAsia" w:hAnsiTheme="minorHAnsi" w:cstheme="minorBidi"/>
+                <w:noProof/>
+                <w:color w:val="auto"/>
+                <w:kern w:val="2"/>
+                <w:szCs w:val="24"/>
+                <w:lang w:eastAsia="hu-HU" w:bidi="ar-SA"/>
+                <w14:ligatures w14:val="standardContextual"/>
               </w:rPr>
               <w:tab/>
             </w:r>
@@ -7348,7 +8888,7 @@
                 <w:noProof/>
                 <w:webHidden/>
               </w:rPr>
-              <w:instrText xml:space="preserve"> PAGEREF _Toc163812853 \h </w:instrText>
+              <w:instrText xml:space="preserve"> PAGEREF _Toc163816965 \h </w:instrText>
             </w:r>
             <w:r>
               <w:rPr>
@@ -7396,7 +8936,7 @@
               <w14:ligatures w14:val="standardContextual"/>
             </w:rPr>
           </w:pPr>
-          <w:hyperlink w:anchor="_Toc163812854" w:history="1">
+          <w:hyperlink w:anchor="_Toc163816966" w:history="1">
             <w:r>
               <w:rPr>
                 <w:rStyle w:val="Hiperhivatkozs"/>
@@ -7421,7 +8961,7 @@
                 <w:rStyle w:val="Hiperhivatkozs"/>
                 <w:noProof/>
               </w:rPr>
-              <w:t>Online naptár lehetőségek</w:t>
+              <w:t>Online naptár szolgáltatók</w:t>
             </w:r>
             <w:r>
               <w:rPr>
@@ -7442,7 +8982,7 @@
                 <w:noProof/>
                 <w:webHidden/>
               </w:rPr>
-              <w:instrText xml:space="preserve"> PAGEREF _Toc163812854 \h </w:instrText>
+              <w:instrText xml:space="preserve"> PAGEREF _Toc163816966 \h </w:instrText>
             </w:r>
             <w:r>
               <w:rPr>
@@ -7481,10 +9021,16 @@
               <w:tab w:val="right" w:leader="dot" w:pos="8777"/>
             </w:tabs>
             <w:rPr>
+              <w:rFonts w:asciiTheme="minorHAnsi" w:eastAsiaTheme="minorEastAsia" w:hAnsiTheme="minorHAnsi" w:cstheme="minorBidi"/>
               <w:noProof/>
+              <w:color w:val="auto"/>
+              <w:kern w:val="2"/>
+              <w:szCs w:val="24"/>
+              <w:lang w:eastAsia="hu-HU" w:bidi="ar-SA"/>
+              <w14:ligatures w14:val="standardContextual"/>
             </w:rPr>
           </w:pPr>
-          <w:hyperlink w:anchor="_Toc163812855" w:history="1">
+          <w:hyperlink w:anchor="_Toc163816967" w:history="1">
             <w:r>
               <w:rPr>
                 <w:rStyle w:val="Hiperhivatkozs"/>
@@ -7494,7 +9040,13 @@
             </w:r>
             <w:r>
               <w:rPr>
-                <w:noProof/>
+                <w:rFonts w:asciiTheme="minorHAnsi" w:eastAsiaTheme="minorEastAsia" w:hAnsiTheme="minorHAnsi" w:cstheme="minorBidi"/>
+                <w:noProof/>
+                <w:color w:val="auto"/>
+                <w:kern w:val="2"/>
+                <w:szCs w:val="24"/>
+                <w:lang w:eastAsia="hu-HU" w:bidi="ar-SA"/>
+                <w14:ligatures w14:val="standardContextual"/>
               </w:rPr>
               <w:tab/>
             </w:r>
@@ -7524,7 +9076,7 @@
                 <w:noProof/>
                 <w:webHidden/>
               </w:rPr>
-              <w:instrText xml:space="preserve"> PAGEREF _Toc163812855 \h </w:instrText>
+              <w:instrText xml:space="preserve"> PAGEREF _Toc163816967 \h </w:instrText>
             </w:r>
             <w:r>
               <w:rPr>
@@ -7563,10 +9115,16 @@
               <w:tab w:val="right" w:leader="dot" w:pos="8777"/>
             </w:tabs>
             <w:rPr>
+              <w:rFonts w:asciiTheme="minorHAnsi" w:eastAsiaTheme="minorEastAsia" w:hAnsiTheme="minorHAnsi" w:cstheme="minorBidi"/>
               <w:noProof/>
+              <w:color w:val="auto"/>
+              <w:kern w:val="2"/>
+              <w:szCs w:val="24"/>
+              <w:lang w:eastAsia="hu-HU" w:bidi="ar-SA"/>
+              <w14:ligatures w14:val="standardContextual"/>
             </w:rPr>
           </w:pPr>
-          <w:hyperlink w:anchor="_Toc163812856" w:history="1">
+          <w:hyperlink w:anchor="_Toc163816968" w:history="1">
             <w:r>
               <w:rPr>
                 <w:rStyle w:val="Hiperhivatkozs"/>
@@ -7576,7 +9134,13 @@
             </w:r>
             <w:r>
               <w:rPr>
-                <w:noProof/>
+                <w:rFonts w:asciiTheme="minorHAnsi" w:eastAsiaTheme="minorEastAsia" w:hAnsiTheme="minorHAnsi" w:cstheme="minorBidi"/>
+                <w:noProof/>
+                <w:color w:val="auto"/>
+                <w:kern w:val="2"/>
+                <w:szCs w:val="24"/>
+                <w:lang w:eastAsia="hu-HU" w:bidi="ar-SA"/>
+                <w14:ligatures w14:val="standardContextual"/>
               </w:rPr>
               <w:tab/>
             </w:r>
@@ -7589,6 +9153,14 @@
             </w:r>
             <w:r>
               <w:rPr>
+                <w:rStyle w:val="Hiperhivatkozs"/>
+                <w:rFonts w:cs="Times New Roman"/>
+                <w:noProof/>
+              </w:rPr>
+              <w:t>[1]</w:t>
+            </w:r>
+            <w:r>
+              <w:rPr>
                 <w:noProof/>
                 <w:webHidden/>
               </w:rPr>
@@ -7606,7 +9178,7 @@
                 <w:noProof/>
                 <w:webHidden/>
               </w:rPr>
-              <w:instrText xml:space="preserve"> PAGEREF _Toc163812856 \h </w:instrText>
+              <w:instrText xml:space="preserve"> PAGEREF _Toc163816968 \h </w:instrText>
             </w:r>
             <w:r>
               <w:rPr>
@@ -7654,7 +9226,7 @@
               <w14:ligatures w14:val="standardContextual"/>
             </w:rPr>
           </w:pPr>
-          <w:hyperlink w:anchor="_Toc163812857" w:history="1">
+          <w:hyperlink w:anchor="_Toc163816969" w:history="1">
             <w:r>
               <w:rPr>
                 <w:rStyle w:val="Hiperhivatkozs"/>
@@ -7700,7 +9272,7 @@
                 <w:noProof/>
                 <w:webHidden/>
               </w:rPr>
-              <w:instrText xml:space="preserve"> PAGEREF _Toc163812857 \h </w:instrText>
+              <w:instrText xml:space="preserve"> PAGEREF _Toc163816969 \h </w:instrText>
             </w:r>
             <w:r>
               <w:rPr>
@@ -7720,7 +9292,7 @@
                 <w:noProof/>
                 <w:webHidden/>
               </w:rPr>
-              <w:t>4</w:t>
+              <w:t>6</w:t>
             </w:r>
             <w:r>
               <w:rPr>
@@ -7739,10 +9311,16 @@
               <w:tab w:val="right" w:leader="dot" w:pos="8777"/>
             </w:tabs>
             <w:rPr>
+              <w:rFonts w:asciiTheme="minorHAnsi" w:eastAsiaTheme="minorEastAsia" w:hAnsiTheme="minorHAnsi" w:cstheme="minorBidi"/>
               <w:noProof/>
+              <w:color w:val="auto"/>
+              <w:kern w:val="2"/>
+              <w:szCs w:val="24"/>
+              <w:lang w:eastAsia="hu-HU" w:bidi="ar-SA"/>
+              <w14:ligatures w14:val="standardContextual"/>
             </w:rPr>
           </w:pPr>
-          <w:hyperlink w:anchor="_Toc163812858" w:history="1">
+          <w:hyperlink w:anchor="_Toc163816970" w:history="1">
             <w:r>
               <w:rPr>
                 <w:rStyle w:val="Hiperhivatkozs"/>
@@ -7752,7 +9330,13 @@
             </w:r>
             <w:r>
               <w:rPr>
-                <w:noProof/>
+                <w:rFonts w:asciiTheme="minorHAnsi" w:eastAsiaTheme="minorEastAsia" w:hAnsiTheme="minorHAnsi" w:cstheme="minorBidi"/>
+                <w:noProof/>
+                <w:color w:val="auto"/>
+                <w:kern w:val="2"/>
+                <w:szCs w:val="24"/>
+                <w:lang w:eastAsia="hu-HU" w:bidi="ar-SA"/>
+                <w14:ligatures w14:val="standardContextual"/>
               </w:rPr>
               <w:tab/>
             </w:r>
@@ -7782,7 +9366,7 @@
                 <w:noProof/>
                 <w:webHidden/>
               </w:rPr>
-              <w:instrText xml:space="preserve"> PAGEREF _Toc163812858 \h </w:instrText>
+              <w:instrText xml:space="preserve"> PAGEREF _Toc163816970 \h </w:instrText>
             </w:r>
             <w:r>
               <w:rPr>
@@ -7802,7 +9386,7 @@
                 <w:noProof/>
                 <w:webHidden/>
               </w:rPr>
-              <w:t>4</w:t>
+              <w:t>6</w:t>
             </w:r>
             <w:r>
               <w:rPr>
@@ -7821,10 +9405,16 @@
               <w:tab w:val="right" w:leader="dot" w:pos="8777"/>
             </w:tabs>
             <w:rPr>
+              <w:rFonts w:asciiTheme="minorHAnsi" w:eastAsiaTheme="minorEastAsia" w:hAnsiTheme="minorHAnsi" w:cstheme="minorBidi"/>
               <w:noProof/>
+              <w:color w:val="auto"/>
+              <w:kern w:val="2"/>
+              <w:szCs w:val="24"/>
+              <w:lang w:eastAsia="hu-HU" w:bidi="ar-SA"/>
+              <w14:ligatures w14:val="standardContextual"/>
             </w:rPr>
           </w:pPr>
-          <w:hyperlink w:anchor="_Toc163812859" w:history="1">
+          <w:hyperlink w:anchor="_Toc163816971" w:history="1">
             <w:r>
               <w:rPr>
                 <w:rStyle w:val="Hiperhivatkozs"/>
@@ -7834,7 +9424,13 @@
             </w:r>
             <w:r>
               <w:rPr>
-                <w:noProof/>
+                <w:rFonts w:asciiTheme="minorHAnsi" w:eastAsiaTheme="minorEastAsia" w:hAnsiTheme="minorHAnsi" w:cstheme="minorBidi"/>
+                <w:noProof/>
+                <w:color w:val="auto"/>
+                <w:kern w:val="2"/>
+                <w:szCs w:val="24"/>
+                <w:lang w:eastAsia="hu-HU" w:bidi="ar-SA"/>
+                <w14:ligatures w14:val="standardContextual"/>
               </w:rPr>
               <w:tab/>
             </w:r>
@@ -7864,7 +9460,7 @@
                 <w:noProof/>
                 <w:webHidden/>
               </w:rPr>
-              <w:instrText xml:space="preserve"> PAGEREF _Toc163812859 \h </w:instrText>
+              <w:instrText xml:space="preserve"> PAGEREF _Toc163816971 \h </w:instrText>
             </w:r>
             <w:r>
               <w:rPr>
@@ -7884,7 +9480,7 @@
                 <w:noProof/>
                 <w:webHidden/>
               </w:rPr>
-              <w:t>4</w:t>
+              <w:t>6</w:t>
             </w:r>
             <w:r>
               <w:rPr>
@@ -7912,7 +9508,7 @@
               <w14:ligatures w14:val="standardContextual"/>
             </w:rPr>
           </w:pPr>
-          <w:hyperlink w:anchor="_Toc163812860" w:history="1">
+          <w:hyperlink w:anchor="_Toc163816972" w:history="1">
             <w:r>
               <w:rPr>
                 <w:rStyle w:val="Hiperhivatkozs"/>
@@ -7958,7 +9554,7 @@
                 <w:noProof/>
                 <w:webHidden/>
               </w:rPr>
-              <w:instrText xml:space="preserve"> PAGEREF _Toc163812860 \h </w:instrText>
+              <w:instrText xml:space="preserve"> PAGEREF _Toc163816972 \h </w:instrText>
             </w:r>
             <w:r>
               <w:rPr>
@@ -7978,7 +9574,7 @@
                 <w:noProof/>
                 <w:webHidden/>
               </w:rPr>
-              <w:t>4</w:t>
+              <w:t>6</w:t>
             </w:r>
             <w:r>
               <w:rPr>
@@ -7997,10 +9593,16 @@
               <w:tab w:val="right" w:leader="dot" w:pos="8777"/>
             </w:tabs>
             <w:rPr>
+              <w:rFonts w:asciiTheme="minorHAnsi" w:eastAsiaTheme="minorEastAsia" w:hAnsiTheme="minorHAnsi" w:cstheme="minorBidi"/>
               <w:noProof/>
+              <w:color w:val="auto"/>
+              <w:kern w:val="2"/>
+              <w:szCs w:val="24"/>
+              <w:lang w:eastAsia="hu-HU" w:bidi="ar-SA"/>
+              <w14:ligatures w14:val="standardContextual"/>
             </w:rPr>
           </w:pPr>
-          <w:hyperlink w:anchor="_Toc163812861" w:history="1">
+          <w:hyperlink w:anchor="_Toc163816973" w:history="1">
             <w:r>
               <w:rPr>
                 <w:rStyle w:val="Hiperhivatkozs"/>
@@ -8010,7 +9612,13 @@
             </w:r>
             <w:r>
               <w:rPr>
-                <w:noProof/>
+                <w:rFonts w:asciiTheme="minorHAnsi" w:eastAsiaTheme="minorEastAsia" w:hAnsiTheme="minorHAnsi" w:cstheme="minorBidi"/>
+                <w:noProof/>
+                <w:color w:val="auto"/>
+                <w:kern w:val="2"/>
+                <w:szCs w:val="24"/>
+                <w:lang w:eastAsia="hu-HU" w:bidi="ar-SA"/>
+                <w14:ligatures w14:val="standardContextual"/>
               </w:rPr>
               <w:tab/>
             </w:r>
@@ -8040,7 +9648,7 @@
                 <w:noProof/>
                 <w:webHidden/>
               </w:rPr>
-              <w:instrText xml:space="preserve"> PAGEREF _Toc163812861 \h </w:instrText>
+              <w:instrText xml:space="preserve"> PAGEREF _Toc163816973 \h </w:instrText>
             </w:r>
             <w:r>
               <w:rPr>
@@ -8060,7 +9668,7 @@
                 <w:noProof/>
                 <w:webHidden/>
               </w:rPr>
-              <w:t>4</w:t>
+              <w:t>6</w:t>
             </w:r>
             <w:r>
               <w:rPr>
@@ -8088,7 +9696,7 @@
               <w14:ligatures w14:val="standardContextual"/>
             </w:rPr>
           </w:pPr>
-          <w:hyperlink w:anchor="_Toc163812862" w:history="1">
+          <w:hyperlink w:anchor="_Toc163816974" w:history="1">
             <w:r>
               <w:rPr>
                 <w:rStyle w:val="Hiperhivatkozs"/>
@@ -8134,7 +9742,7 @@
                 <w:noProof/>
                 <w:webHidden/>
               </w:rPr>
-              <w:instrText xml:space="preserve"> PAGEREF _Toc163812862 \h </w:instrText>
+              <w:instrText xml:space="preserve"> PAGEREF _Toc163816974 \h </w:instrText>
             </w:r>
             <w:r>
               <w:rPr>
@@ -8154,7 +9762,7 @@
                 <w:noProof/>
                 <w:webHidden/>
               </w:rPr>
-              <w:t>5</w:t>
+              <w:t>7</w:t>
             </w:r>
             <w:r>
               <w:rPr>
@@ -8182,10 +9790,11 @@
               <w14:ligatures w14:val="standardContextual"/>
             </w:rPr>
           </w:pPr>
-          <w:hyperlink w:anchor="_Toc163812863" w:history="1">
+          <w:hyperlink w:anchor="_Toc163816975" w:history="1">
             <w:r>
               <w:rPr>
                 <w:rStyle w:val="Hiperhivatkozs"/>
+                <w:rFonts w:eastAsia="Arial" w:cs="Arial"/>
                 <w:noProof/>
               </w:rPr>
               <w:t>10.</w:t>
@@ -8229,7 +9838,7 @@
                 <w:noProof/>
                 <w:webHidden/>
               </w:rPr>
-              <w:instrText xml:space="preserve"> PAGEREF _Toc163812863 \h </w:instrText>
+              <w:instrText xml:space="preserve"> PAGEREF _Toc163816975 \h </w:instrText>
             </w:r>
             <w:r>
               <w:rPr>
@@ -8249,7 +9858,7 @@
                 <w:noProof/>
                 <w:webHidden/>
               </w:rPr>
-              <w:t>6</w:t>
+              <w:t>8</w:t>
             </w:r>
             <w:r>
               <w:rPr>
@@ -8277,7 +9886,7 @@
               <w14:ligatures w14:val="standardContextual"/>
             </w:rPr>
           </w:pPr>
-          <w:hyperlink w:anchor="_Toc163812864" w:history="1">
+          <w:hyperlink w:anchor="_Toc163816976" w:history="1">
             <w:r>
               <w:rPr>
                 <w:rStyle w:val="Hiperhivatkozs"/>
@@ -8323,7 +9932,7 @@
                 <w:noProof/>
                 <w:webHidden/>
               </w:rPr>
-              <w:instrText xml:space="preserve"> PAGEREF _Toc163812864 \h </w:instrText>
+              <w:instrText xml:space="preserve"> PAGEREF _Toc163816976 \h </w:instrText>
             </w:r>
             <w:r>
               <w:rPr>
@@ -8343,7 +9952,7 @@
                 <w:noProof/>
                 <w:webHidden/>
               </w:rPr>
-              <w:t>8</w:t>
+              <w:t>10</w:t>
             </w:r>
             <w:r>
               <w:rPr>
@@ -8396,7 +10005,7 @@
       <w:bookmarkStart w:id="17" w:name="_Toc163807914"/>
       <w:bookmarkStart w:id="18" w:name="_Toc163808188"/>
       <w:bookmarkStart w:id="19" w:name="_Toc163808583"/>
-      <w:bookmarkStart w:id="20" w:name="_Toc163812850"/>
+      <w:bookmarkStart w:id="20" w:name="_Toc163816962"/>
       <w:r>
         <w:lastRenderedPageBreak/>
         <w:t>Bevezetés</w:t>
@@ -8414,7 +10023,7 @@
           <w:numId w:val="3"/>
         </w:numPr>
       </w:pPr>
-      <w:bookmarkStart w:id="21" w:name="_Toc163812851"/>
+      <w:bookmarkStart w:id="21" w:name="_Toc163816963"/>
       <w:r>
         <w:t>A naptár</w:t>
       </w:r>
@@ -8525,7 +10134,7 @@
           <w:numId w:val="3"/>
         </w:numPr>
       </w:pPr>
-      <w:bookmarkStart w:id="22" w:name="_Toc163812852"/>
+      <w:bookmarkStart w:id="22" w:name="_Toc163816964"/>
       <w:r>
         <w:t>Online naptár</w:t>
       </w:r>
@@ -8588,7 +10197,15 @@
         <w:t>Az online naptárak emellett</w:t>
       </w:r>
       <w:r>
-        <w:t xml:space="preserve"> könnyen megoszthatók másokkal. Például egy család vagy egy csoport munkatársai között lehetőség van arra, hogy egy közös naptárat használjanak, így mindig tisztában lehetnek egymás teendőivel és időbeosztásával. Ez segíthet abban, hogy jobban együttműködjenek és hatékonyabban szervezzék meg az eseményeiket és találkozóikat.</w:t>
+        <w:t xml:space="preserve"> könnyen megoszthatók másokkal. Például egy család vagy egy csoport munkatársai között lehetőség van arra, hogy egy közös </w:t>
+      </w:r>
+      <w:proofErr w:type="spellStart"/>
+      <w:r>
+        <w:t>naptárat</w:t>
+      </w:r>
+      <w:proofErr w:type="spellEnd"/>
+      <w:r>
+        <w:t xml:space="preserve"> használjanak, így mindig tisztában lehetnek egymás teendőivel és időbeosztásával. Ez segíthet abban, hogy jobban együttműködjenek és hatékonyabban szervezzék meg az eseményeiket és találkozóikat.</w:t>
       </w:r>
     </w:p>
     <w:p/>
@@ -8623,7 +10240,7 @@
           <w:numId w:val="3"/>
         </w:numPr>
       </w:pPr>
-      <w:bookmarkStart w:id="23" w:name="_Toc163812853"/>
+      <w:bookmarkStart w:id="23" w:name="_Toc163816965"/>
       <w:r>
         <w:t>Vállalatok haszna</w:t>
       </w:r>
@@ -8778,19 +10395,27 @@
         </w:numPr>
         <w:jc w:val="center"/>
       </w:pPr>
-      <w:bookmarkStart w:id="24" w:name="_Toc163812854"/>
+      <w:bookmarkStart w:id="24" w:name="_Toc163816966"/>
       <w:r>
         <w:lastRenderedPageBreak/>
         <w:t xml:space="preserve">Online naptár </w:t>
       </w:r>
+      <w:r>
+        <w:t>szolgáltatók</w:t>
+      </w:r>
       <w:bookmarkEnd w:id="24"/>
-      <w:r>
-        <w:t>szolgáltatók</w:t>
-      </w:r>
     </w:p>
     <w:p>
       <w:r>
-        <w:t>A felsorolt érvek alapján könnyen elhihető tény, hogy rengeteg elsősorban informatikai vállalat döntött úgy, hogy készít egy ilyen online naptárat, amelynek használatát elérhetővé teszi a világ számára is</w:t>
+        <w:t xml:space="preserve">A felsorolt érvek alapján könnyen elhihető tény, hogy rengeteg elsősorban informatikai vállalat döntött úgy, hogy készít egy ilyen online </w:t>
+      </w:r>
+      <w:proofErr w:type="spellStart"/>
+      <w:r>
+        <w:t>naptárat</w:t>
+      </w:r>
+      <w:proofErr w:type="spellEnd"/>
+      <w:r>
+        <w:t>, amelynek használatát elérhetővé teszi a világ számára is</w:t>
       </w:r>
       <w:r>
         <w:t>.</w:t>
@@ -8810,14 +10435,19 @@
           <w:numId w:val="3"/>
         </w:numPr>
       </w:pPr>
-      <w:bookmarkStart w:id="25" w:name="_Toc163812855"/>
+      <w:bookmarkStart w:id="25" w:name="_Toc163816967"/>
       <w:r>
         <w:t>Google</w:t>
       </w:r>
       <w:r>
-        <w:t xml:space="preserve"> Calendar</w:t>
+        <w:t xml:space="preserve"> </w:t>
+      </w:r>
+      <w:proofErr w:type="spellStart"/>
+      <w:r>
+        <w:t>Calendar</w:t>
       </w:r>
       <w:bookmarkEnd w:id="25"/>
+      <w:proofErr w:type="spellEnd"/>
     </w:p>
     <w:p>
       <w:r>
@@ -8845,7 +10475,15 @@
         <w:t>naptár</w:t>
       </w:r>
       <w:r>
-        <w:t>, a Google Calendar.</w:t>
+        <w:t xml:space="preserve">, a Google </w:t>
+      </w:r>
+      <w:proofErr w:type="spellStart"/>
+      <w:r>
+        <w:t>Calendar</w:t>
+      </w:r>
+      <w:proofErr w:type="spellEnd"/>
+      <w:r>
+        <w:t>.</w:t>
       </w:r>
       <w:r>
         <w:t xml:space="preserve"> Ez az egyik legelterjedtebb online naptárkezelő szolgáltatás</w:t>
@@ -8868,29 +10506,37 @@
           <w:numId w:val="3"/>
         </w:numPr>
       </w:pPr>
-      <w:bookmarkStart w:id="26" w:name="_Toc163812856"/>
-      <w:r>
-        <w:t xml:space="preserve">A Google Calendar </w:t>
+      <w:bookmarkStart w:id="26" w:name="_Toc163816968"/>
+      <w:r>
+        <w:t xml:space="preserve">A Google </w:t>
+      </w:r>
+      <w:proofErr w:type="spellStart"/>
+      <w:r>
+        <w:t>Calendar</w:t>
+      </w:r>
+      <w:proofErr w:type="spellEnd"/>
+      <w:r>
+        <w:t xml:space="preserve"> </w:t>
+      </w:r>
+      <w:r>
+        <w:t>története</w:t>
+      </w:r>
+      <w:r>
+        <w:fldChar w:fldCharType="begin"/>
+      </w:r>
+      <w:r>
+        <w:instrText xml:space="preserve"> ADDIN ZOTERO_ITEM CSL_CITATION {"citationID":"inGp9GcR","properties":{"formattedCitation":"[1]","plainCitation":"[1]","noteIndex":0},"citationItems":[{"id":12,"uris":["http://zotero.org/users/14064510/items/U42Q842S"],"itemData":{"id":12,"type":"entry-encyclopedia","abstract":"Google Calendar is a time-management and scheduling calendar service developed by Google. It was created by Mike Samuel as part of his 20% project at Google. It became available in beta release April 13, 2006, and in general release in July 2009, on the web and as mobile apps for the Android and iOS platforms.\nGoogle Calendar allows users to create and edit events. Reminders can be enabled for events, with options available for type and time. Event locations can also be added, and other users can be invited to events. Users can enable or disable the visibility of special calendars, including Birthdays, where the app retrieves dates of births from Google contacts and displays birthday cards on a yearly basis, and Holidays, a country-specific calendar that displays dates of special occasions. Over time, Google has added functionality that makes use of machine learning, including \"Events from Gmail\", where event information from a user's Gmail messages are automatically added to Google Calendar; \"Reminders\", where users add to-do activities that can be automatically updated with new information; \"Smart Suggestions\", where the app recommends titles, contacts, and locations when creating events; and \"Goals\", where users enter information on a specified personal goal, and the app automatically schedules the activity at optimal times.\nGoogle Calendar's mobile apps have received polarized reviews. 2015 reviews of the Android and iOS apps both praised and criticized the design. While some critics praised the design for being \"cleaner\", \"bold\" and making use of \"colorful graphics\", other reviewers asserted that the graphics took up too much space. The Smart Suggestions feature was also liked and disliked, with varying levels of success in the app actually managing to suggest relevant information upon event creation. The integration between Google Calendar and Gmail was praised, however, with critics writing that \"all of the relevant details are there\".","container-title":"Wikipedia","language":"en","license":"Creative Commons Attribution-ShareAlike License","note":"Page Version ID: 1200623137","source":"Wikipedia","title":"Google Calendar","URL":"https://en.wikipedia.org/w/index.php?title=Google_Calendar&amp;oldid=1200623137","accessed":{"date-parts":[["2024",4,12]]},"issued":{"date-parts":[["2024",1,29]]}}}],"schema":"https://github.com/citation-style-language/schema/raw/master/csl-citation.json"} </w:instrText>
+      </w:r>
+      <w:r>
+        <w:fldChar w:fldCharType="separate"/>
+      </w:r>
+      <w:r>
+        <w:rPr>
+          <w:rFonts w:cs="Times New Roman"/>
+        </w:rPr>
+        <w:t>[1]</w:t>
       </w:r>
       <w:bookmarkEnd w:id="26"/>
-      <w:r>
-        <w:t>története</w:t>
-      </w:r>
-      <w:r>
-        <w:fldChar w:fldCharType="begin"/>
-      </w:r>
-      <w:r>
-        <w:instrText xml:space="preserve"> ADDIN ZOTERO_ITEM CSL_CITATION {"citationID":"inGp9GcR","properties":{"formattedCitation":"[1]","plainCitation":"[1]","noteIndex":0},"citationItems":[{"id":12,"uris":["http://zotero.org/users/14064510/items/U42Q842S"],"itemData":{"id":12,"type":"entry-encyclopedia","abstract":"Google Calendar is a time-management and scheduling calendar service developed by Google. It was created by Mike Samuel as part of his 20% project at Google. It became available in beta release April 13, 2006, and in general release in July 2009, on the web and as mobile apps for the Android and iOS platforms.\nGoogle Calendar allows users to create and edit events. Reminders can be enabled for events, with options available for type and time. Event locations can also be added, and other users can be invited to events. Users can enable or disable the visibility of special calendars, including Birthdays, where the app retrieves dates of births from Google contacts and displays birthday cards on a yearly basis, and Holidays, a country-specific calendar that displays dates of special occasions. Over time, Google has added functionality that makes use of machine learning, including \"Events from Gmail\", where event information from a user's Gmail messages are automatically added to Google Calendar; \"Reminders\", where users add to-do activities that can be automatically updated with new information; \"Smart Suggestions\", where the app recommends titles, contacts, and locations when creating events; and \"Goals\", where users enter information on a specified personal goal, and the app automatically schedules the activity at optimal times.\nGoogle Calendar's mobile apps have received polarized reviews. 2015 reviews of the Android and iOS apps both praised and criticized the design. While some critics praised the design for being \"cleaner\", \"bold\" and making use of \"colorful graphics\", other reviewers asserted that the graphics took up too much space. The Smart Suggestions feature was also liked and disliked, with varying levels of success in the app actually managing to suggest relevant information upon event creation. The integration between Google Calendar and Gmail was praised, however, with critics writing that \"all of the relevant details are there\".","container-title":"Wikipedia","language":"en","license":"Creative Commons Attribution-ShareAlike License","note":"Page Version ID: 1200623137","source":"Wikipedia","title":"Google Calendar","URL":"https://en.wikipedia.org/w/index.php?title=Google_Calendar&amp;oldid=1200623137","accessed":{"date-parts":[["2024",4,12]]},"issued":{"date-parts":[["2024",1,29]]}}}],"schema":"https://github.com/citation-style-language/schema/raw/master/csl-citation.json"} </w:instrText>
-      </w:r>
-      <w:r>
-        <w:fldChar w:fldCharType="separate"/>
-      </w:r>
-      <w:r>
-        <w:rPr>
-          <w:rFonts w:cs="Times New Roman"/>
-        </w:rPr>
-        <w:t>[1]</w:t>
-      </w:r>
       <w:r>
         <w:fldChar w:fldCharType="end"/>
       </w:r>
@@ -8905,9 +10551,11 @@
       <w:r>
         <w:t xml:space="preserve"> Google </w:t>
       </w:r>
+      <w:proofErr w:type="spellStart"/>
       <w:r>
         <w:t>Calendar</w:t>
       </w:r>
+      <w:proofErr w:type="spellEnd"/>
       <w:r>
         <w:t xml:space="preserve"> a Google által kifejlesztett idő</w:t>
       </w:r>
@@ -8921,7 +10569,15 @@
         <w:t>időpontkezelési</w:t>
       </w:r>
       <w:r>
-        <w:t xml:space="preserve"> naptárszolgáltatás. Mike Samuel hozta létre a Google-nál végzett 20%-os projektjének részeként. 2006. április 13-án bétaverzióban, majd 2009 júliusában általános kiadásban vált elérhetővé a weben és mobilalkalmazásként Android és iOS platformokra.</w:t>
+        <w:t xml:space="preserve"> naptárszolgáltatás. Mike Samuel hozta létre a Google-</w:t>
+      </w:r>
+      <w:proofErr w:type="spellStart"/>
+      <w:r>
+        <w:t>nál</w:t>
+      </w:r>
+      <w:proofErr w:type="spellEnd"/>
+      <w:r>
+        <w:t xml:space="preserve"> végzett 20%-os projektjének részeként. 2006. április 13-án bétaverzióban, majd 2009 júliusában általános kiadásban vált elérhetővé a weben és mobilalkalmazásként Android és iOS platformokra.</w:t>
       </w:r>
       <w:r>
         <w:t xml:space="preserve"> </w:t>
@@ -8953,39 +10609,53 @@
         <w:t xml:space="preserve"> létrehozott</w:t>
       </w:r>
       <w:r>
-        <w:t xml:space="preserve"> </w:t>
-      </w:r>
-      <w:r>
-        <w:t>események</w:t>
-      </w:r>
-      <w:r>
-        <w:t xml:space="preserve"> időzónáját, ami korábban hiányzott</w:t>
+        <w:t xml:space="preserve"> események időzónáját, ami korábban hiányzott</w:t>
       </w:r>
       <w:r>
         <w:t>, és</w:t>
       </w:r>
       <w:r>
-        <w:t xml:space="preserve"> hiányát a média</w:t>
-      </w:r>
-      <w:r>
-        <w:t xml:space="preserve"> is</w:t>
-      </w:r>
-      <w:r>
-        <w:t xml:space="preserve"> kritizálta.</w:t>
+        <w:t xml:space="preserve"> hiányát a média is kritizálta.</w:t>
       </w:r>
     </w:p>
     <w:p>
       <w:r>
         <w:t>2015 augusztusában a Google hozzáadta az "</w:t>
       </w:r>
-      <w:r>
-        <w:t xml:space="preserve">Events from </w:t>
-      </w:r>
-      <w:r>
-        <w:t>Gmail"</w:t>
-      </w:r>
-      <w:r>
-        <w:t xml:space="preserve"> (Események a Gmail-ból)</w:t>
+      <w:proofErr w:type="spellStart"/>
+      <w:r>
+        <w:t>Events</w:t>
+      </w:r>
+      <w:proofErr w:type="spellEnd"/>
+      <w:r>
+        <w:t xml:space="preserve"> </w:t>
+      </w:r>
+      <w:proofErr w:type="spellStart"/>
+      <w:r>
+        <w:t>from</w:t>
+      </w:r>
+      <w:proofErr w:type="spellEnd"/>
+      <w:r>
+        <w:t xml:space="preserve"> </w:t>
+      </w:r>
+      <w:proofErr w:type="spellStart"/>
+      <w:r>
+        <w:t>Gmail</w:t>
+      </w:r>
+      <w:proofErr w:type="spellEnd"/>
+      <w:r>
+        <w:t>"</w:t>
+      </w:r>
+      <w:r>
+        <w:t xml:space="preserve"> (Események a </w:t>
+      </w:r>
+      <w:proofErr w:type="spellStart"/>
+      <w:r>
+        <w:t>Gmail-ból</w:t>
+      </w:r>
+      <w:proofErr w:type="spellEnd"/>
+      <w:r>
+        <w:t>)</w:t>
       </w:r>
       <w:r>
         <w:t xml:space="preserve"> funkciót, amelynek segítségével a felhasználó</w:t>
@@ -8994,7 +10664,15 @@
         <w:t>k</w:t>
       </w:r>
       <w:r>
-        <w:t xml:space="preserve"> Gmail üzeneteiből származó eseményinformációk automatikusan bekerülnek a Google Naptárba. Az alapértelmezés szerint engedélyezett funkció az újonnan beérkezett e-mail üzenetek, például járatkésések</w:t>
+        <w:t xml:space="preserve"> </w:t>
+      </w:r>
+      <w:proofErr w:type="spellStart"/>
+      <w:r>
+        <w:t>Gmail</w:t>
+      </w:r>
+      <w:proofErr w:type="spellEnd"/>
+      <w:r>
+        <w:t xml:space="preserve"> üzeneteiből származó eseményinformációk automatikusan bekerülnek a Google Naptárba. Az alapértelmezés szerint engedélyezett funkció az újonnan beérkezett e-mail üzenetek, például járatkésések</w:t>
       </w:r>
       <w:r>
         <w:t xml:space="preserve"> </w:t>
@@ -9016,9 +10694,11 @@
       <w:r>
         <w:t>2015 decemberében a Google hozzáadta a "</w:t>
       </w:r>
+      <w:proofErr w:type="spellStart"/>
       <w:r>
         <w:t>Reminders</w:t>
       </w:r>
+      <w:proofErr w:type="spellEnd"/>
       <w:r>
         <w:t>"</w:t>
       </w:r>
@@ -9069,7 +10749,15 @@
         <w:t>. A</w:t>
       </w:r>
       <w:r>
-        <w:t xml:space="preserve"> Reminders </w:t>
+        <w:t xml:space="preserve"> </w:t>
+      </w:r>
+      <w:proofErr w:type="spellStart"/>
+      <w:r>
+        <w:t>Reminders</w:t>
+      </w:r>
+      <w:proofErr w:type="spellEnd"/>
+      <w:r>
+        <w:t xml:space="preserve"> </w:t>
       </w:r>
       <w:r>
         <w:t xml:space="preserve">úgynevezett </w:t>
@@ -9081,7 +10769,15 @@
         <w:t>e</w:t>
       </w:r>
       <w:r>
-        <w:t xml:space="preserve">mlékeztetők a Gmail </w:t>
+        <w:t xml:space="preserve">mlékeztetők a </w:t>
+      </w:r>
+      <w:proofErr w:type="spellStart"/>
+      <w:r>
+        <w:t>Gmail</w:t>
+      </w:r>
+      <w:proofErr w:type="spellEnd"/>
+      <w:r>
+        <w:t xml:space="preserve"> </w:t>
       </w:r>
       <w:r>
         <w:t>b</w:t>
@@ -9093,12 +10789,36 @@
         <w:t>i közt</w:t>
       </w:r>
       <w:r>
-        <w:t>, a Google Now-ban és a Google Keep-ben is megjelennek.</w:t>
+        <w:t xml:space="preserve">, a Google </w:t>
+      </w:r>
+      <w:proofErr w:type="spellStart"/>
+      <w:r>
+        <w:t>Now</w:t>
+      </w:r>
+      <w:proofErr w:type="spellEnd"/>
+      <w:r>
+        <w:t xml:space="preserve">-ban és a Google </w:t>
+      </w:r>
+      <w:proofErr w:type="spellStart"/>
+      <w:r>
+        <w:t>Keep</w:t>
+      </w:r>
+      <w:proofErr w:type="spellEnd"/>
+      <w:r>
+        <w:t>-ben is megjelennek.</w:t>
       </w:r>
     </w:p>
     <w:p>
       <w:r>
-        <w:t>2016 januárjában a Google a mobilalkalmazásokban a Google Naptárat kiegészítette</w:t>
+        <w:t xml:space="preserve">2016 januárjában a Google a mobilalkalmazásokban a Google </w:t>
+      </w:r>
+      <w:proofErr w:type="spellStart"/>
+      <w:r>
+        <w:t>Naptárat</w:t>
+      </w:r>
+      <w:proofErr w:type="spellEnd"/>
+      <w:r>
+        <w:t xml:space="preserve"> kiegészítette</w:t>
       </w:r>
       <w:r>
         <w:t xml:space="preserve"> </w:t>
@@ -9107,13 +10827,26 @@
         <w:t>"Intelligens javaslatokkal"</w:t>
       </w:r>
       <w:r>
-        <w:t xml:space="preserve"> (Smart </w:t>
-      </w:r>
+        <w:t xml:space="preserve"> (</w:t>
+      </w:r>
+      <w:proofErr w:type="spellStart"/>
+      <w:r>
+        <w:t>Smart</w:t>
+      </w:r>
+      <w:proofErr w:type="spellEnd"/>
+      <w:r>
+        <w:t xml:space="preserve"> </w:t>
+      </w:r>
+      <w:proofErr w:type="spellStart"/>
       <w:r>
         <w:t>S</w:t>
       </w:r>
       <w:r>
-        <w:t>uggestions)</w:t>
+        <w:t>uggestions</w:t>
+      </w:r>
+      <w:proofErr w:type="spellEnd"/>
+      <w:r>
+        <w:t>)</w:t>
       </w:r>
       <w:r>
         <w:t>. Az intelligens javaslatok az események címeit, valamint</w:t>
@@ -9147,9 +10880,11 @@
       <w:r>
         <w:t>2016 áprilisában a "</w:t>
       </w:r>
+      <w:proofErr w:type="spellStart"/>
       <w:r>
         <w:t>Goals</w:t>
       </w:r>
+      <w:proofErr w:type="spellEnd"/>
       <w:r>
         <w:t>"</w:t>
       </w:r>
@@ -9157,13 +10892,7 @@
         <w:t xml:space="preserve"> (Célok)</w:t>
       </w:r>
       <w:r>
-        <w:t xml:space="preserve"> funkció</w:t>
-      </w:r>
-      <w:r>
-        <w:t xml:space="preserve"> következett</w:t>
-      </w:r>
-      <w:r>
-        <w:t xml:space="preserve">. A célok olyan tevékenységek, amelyeket a felhasználó szeretne elvégezni. </w:t>
+        <w:t xml:space="preserve"> funkció következett. A célok olyan tevékenységek, amelyeket a felhasználó szeretne elvégezni. </w:t>
       </w:r>
       <w:r>
         <w:t>Néhány rövid kérdés</w:t>
@@ -9231,7 +10960,15 @@
         <w:t>hozzáadva az</w:t>
       </w:r>
       <w:r>
-        <w:t xml:space="preserve"> iPad támogatá</w:t>
+        <w:t xml:space="preserve"> </w:t>
+      </w:r>
+      <w:proofErr w:type="spellStart"/>
+      <w:r>
+        <w:t>iPad</w:t>
+      </w:r>
+      <w:proofErr w:type="spellEnd"/>
+      <w:r>
+        <w:t xml:space="preserve"> támogatá</w:t>
       </w:r>
       <w:r>
         <w:t>st</w:t>
@@ -9239,9 +10976,11 @@
       <w:r>
         <w:t>, majd júliusban ismét frissült, hogy az iOS "</w:t>
       </w:r>
+      <w:proofErr w:type="spellStart"/>
       <w:r>
         <w:t>Today</w:t>
       </w:r>
+      <w:proofErr w:type="spellEnd"/>
       <w:r>
         <w:t>" paneljé</w:t>
       </w:r>
@@ -9249,7 +10988,15 @@
         <w:t>hez</w:t>
       </w:r>
       <w:r>
-        <w:t xml:space="preserve"> widgetet adjon hozzá.</w:t>
+        <w:t xml:space="preserve"> </w:t>
+      </w:r>
+      <w:proofErr w:type="spellStart"/>
+      <w:r>
+        <w:t>widgetet</w:t>
+      </w:r>
+      <w:proofErr w:type="spellEnd"/>
+      <w:r>
+        <w:t xml:space="preserve"> adjon hozzá.</w:t>
       </w:r>
     </w:p>
     <w:p>
@@ -9257,7 +11004,23 @@
         <w:t xml:space="preserve">2017 júniusában, miután májusban bejelentette, hogy a Google több szolgáltatásában is bevezette a </w:t>
       </w:r>
       <w:r>
-        <w:t>„Family Groups”</w:t>
+        <w:t>„</w:t>
+      </w:r>
+      <w:proofErr w:type="spellStart"/>
+      <w:r>
+        <w:t>Family</w:t>
+      </w:r>
+      <w:proofErr w:type="spellEnd"/>
+      <w:r>
+        <w:t xml:space="preserve"> </w:t>
+      </w:r>
+      <w:proofErr w:type="spellStart"/>
+      <w:r>
+        <w:t>Groups</w:t>
+      </w:r>
+      <w:proofErr w:type="spellEnd"/>
+      <w:r>
+        <w:t>”</w:t>
       </w:r>
       <w:r>
         <w:t xml:space="preserve"> funkciót, a Google elkezdte a családi naptárak bevezetését a felhasználók számár</w:t>
@@ -9273,15 +11036,27 @@
       <w:r>
         <w:t xml:space="preserve">2022. szeptember 20-án a Google bejelentette, hogy a Google </w:t>
       </w:r>
+      <w:proofErr w:type="spellStart"/>
       <w:r>
         <w:t>Calendar</w:t>
       </w:r>
-      <w:r>
-        <w:t xml:space="preserve"> és a Google Assistant emlékeztetői egyesülnek a Google </w:t>
-      </w:r>
+      <w:proofErr w:type="spellEnd"/>
+      <w:r>
+        <w:t xml:space="preserve"> és a Google </w:t>
+      </w:r>
+      <w:proofErr w:type="spellStart"/>
+      <w:r>
+        <w:t>Assistant</w:t>
+      </w:r>
+      <w:proofErr w:type="spellEnd"/>
+      <w:r>
+        <w:t xml:space="preserve"> emlékeztetői egyesülnek a Google </w:t>
+      </w:r>
+      <w:proofErr w:type="spellStart"/>
       <w:r>
         <w:t>Tasks-al</w:t>
       </w:r>
+      <w:proofErr w:type="spellEnd"/>
       <w:r>
         <w:t>. Az átállás 2023 márciusában kezdődött néhány felhasználó kiválasztásával, majd 2023 második negyedévében opcionális lehetőségként a többi felhasználóra is kiterjesztették, és 2023. május 22-</w:t>
       </w:r>
@@ -9304,6 +11079,7 @@
         <w:t>.</w:t>
       </w:r>
     </w:p>
+    <w:p/>
     <w:p>
       <w:pPr>
         <w:pStyle w:val="Cmsor1"/>
@@ -9312,7 +11088,7 @@
           <w:numId w:val="3"/>
         </w:numPr>
       </w:pPr>
-      <w:bookmarkStart w:id="27" w:name="_Toc163812857"/>
+      <w:bookmarkStart w:id="27" w:name="_Toc163816969"/>
       <w:r>
         <w:lastRenderedPageBreak/>
         <w:t>A projekt</w:t>
@@ -9327,7 +11103,7 @@
           <w:numId w:val="3"/>
         </w:numPr>
       </w:pPr>
-      <w:bookmarkStart w:id="28" w:name="_Toc163812858"/>
+      <w:bookmarkStart w:id="28" w:name="_Toc163816970"/>
       <w:r>
         <w:t>A projekt oka</w:t>
       </w:r>
@@ -9341,7 +11117,7 @@
           <w:numId w:val="3"/>
         </w:numPr>
       </w:pPr>
-      <w:bookmarkStart w:id="29" w:name="_Toc163812859"/>
+      <w:bookmarkStart w:id="29" w:name="_Toc163816971"/>
       <w:r>
         <w:t>A projekt célja</w:t>
       </w:r>
@@ -9355,7 +11131,7 @@
           <w:numId w:val="3"/>
         </w:numPr>
       </w:pPr>
-      <w:bookmarkStart w:id="30" w:name="_Toc163812860"/>
+      <w:bookmarkStart w:id="30" w:name="_Toc163816972"/>
       <w:r>
         <w:t>Technológiák</w:t>
       </w:r>
@@ -9369,7 +11145,7 @@
           <w:numId w:val="3"/>
         </w:numPr>
       </w:pPr>
-      <w:bookmarkStart w:id="31" w:name="_Toc163812861"/>
+      <w:bookmarkStart w:id="31" w:name="_Toc163816973"/>
       <w:r>
         <w:t>Keretrendszer</w:t>
       </w:r>
@@ -9397,7 +11173,7 @@
         </w:numPr>
         <w:jc w:val="center"/>
       </w:pPr>
-      <w:bookmarkStart w:id="32" w:name="_Toc163812862"/>
+      <w:bookmarkStart w:id="32" w:name="_Toc163816974"/>
       <w:r>
         <w:lastRenderedPageBreak/>
         <w:t>Összegzés</w:t>
@@ -9421,7 +11197,7 @@
       <w:bookmarkStart w:id="33" w:name="_Toc163807915"/>
       <w:bookmarkStart w:id="34" w:name="_Toc163808189"/>
       <w:bookmarkStart w:id="35" w:name="_Toc163808584"/>
-      <w:bookmarkStart w:id="36" w:name="_Toc163812863"/>
+      <w:bookmarkStart w:id="36" w:name="_Toc163816975"/>
       <w:r>
         <w:rPr>
           <w:rFonts w:eastAsia="Arial" w:cs="Arial"/>
@@ -10391,12 +12167,21 @@
         </w:rPr>
         <w:t xml:space="preserve"> </w:t>
       </w:r>
-      <w:r>
-        <w:rPr>
-          <w:rFonts w:cs="Arial"/>
-          <w:color w:val="800000"/>
-        </w:rPr>
-        <w:t>[]-be</w:t>
+      <w:proofErr w:type="gramStart"/>
+      <w:r>
+        <w:rPr>
+          <w:rFonts w:cs="Arial"/>
+          <w:color w:val="800000"/>
+        </w:rPr>
+        <w:t>[]-</w:t>
+      </w:r>
+      <w:proofErr w:type="gramEnd"/>
+      <w:r>
+        <w:rPr>
+          <w:rFonts w:cs="Arial"/>
+          <w:color w:val="800000"/>
+        </w:rPr>
+        <w:t>be</w:t>
       </w:r>
       <w:r>
         <w:rPr>
@@ -10792,8 +12577,17 @@
           <w:i/>
           <w:iCs/>
         </w:rPr>
-        <w:t>Konferencia-kiadvány-beli</w:t>
-      </w:r>
+        <w:t>Konferencia-kiadvány-</w:t>
+      </w:r>
+      <w:proofErr w:type="spellStart"/>
+      <w:r>
+        <w:rPr>
+          <w:i/>
+          <w:iCs/>
+        </w:rPr>
+        <w:t>beli</w:t>
+      </w:r>
+      <w:proofErr w:type="spellEnd"/>
       <w:r>
         <w:rPr>
           <w:rFonts w:eastAsia="Times New Roman" w:cs="Times New Roman"/>
@@ -11672,7 +13466,23 @@
           <w:rFonts w:cs="Arial"/>
           <w:color w:val="800000"/>
         </w:rPr>
-        <w:t>[Vijayasundaram,</w:t>
+        <w:t>[</w:t>
+      </w:r>
+      <w:proofErr w:type="spellStart"/>
+      <w:r>
+        <w:rPr>
+          <w:rFonts w:cs="Arial"/>
+          <w:color w:val="800000"/>
+        </w:rPr>
+        <w:t>Vijayasundaram</w:t>
+      </w:r>
+      <w:proofErr w:type="spellEnd"/>
+      <w:r>
+        <w:rPr>
+          <w:rFonts w:cs="Arial"/>
+          <w:color w:val="800000"/>
+        </w:rPr>
+        <w:t>,</w:t>
       </w:r>
       <w:r>
         <w:rPr>
@@ -11714,8 +13524,17 @@
           <w:rFonts w:cs="Arial"/>
           <w:color w:val="800000"/>
         </w:rPr>
-        <w:t>[Meister</w:t>
-      </w:r>
+        <w:t>[</w:t>
+      </w:r>
+      <w:proofErr w:type="spellStart"/>
+      <w:r>
+        <w:rPr>
+          <w:rFonts w:cs="Arial"/>
+          <w:color w:val="800000"/>
+        </w:rPr>
+        <w:t>Meister</w:t>
+      </w:r>
+      <w:proofErr w:type="spellEnd"/>
       <w:r>
         <w:rPr>
           <w:rFonts w:eastAsia="Arial" w:cs="Arial"/>
@@ -11737,12 +13556,21 @@
         </w:rPr>
         <w:t xml:space="preserve"> </w:t>
       </w:r>
-      <w:r>
-        <w:rPr>
-          <w:rFonts w:cs="Arial"/>
-          <w:color w:val="800000"/>
-        </w:rPr>
-        <w:t>Sonar,</w:t>
+      <w:proofErr w:type="spellStart"/>
+      <w:r>
+        <w:rPr>
+          <w:rFonts w:cs="Arial"/>
+          <w:color w:val="800000"/>
+        </w:rPr>
+        <w:t>Sonar</w:t>
+      </w:r>
+      <w:proofErr w:type="spellEnd"/>
+      <w:r>
+        <w:rPr>
+          <w:rFonts w:cs="Arial"/>
+          <w:color w:val="800000"/>
+        </w:rPr>
+        <w:t>,</w:t>
       </w:r>
       <w:r>
         <w:rPr>
@@ -11784,8 +13612,17 @@
           <w:rFonts w:cs="Arial"/>
           <w:color w:val="800000"/>
         </w:rPr>
-        <w:t>[Felcman</w:t>
-      </w:r>
+        <w:t>[</w:t>
+      </w:r>
+      <w:proofErr w:type="spellStart"/>
+      <w:r>
+        <w:rPr>
+          <w:rFonts w:cs="Arial"/>
+          <w:color w:val="800000"/>
+        </w:rPr>
+        <w:t>Felcman</w:t>
+      </w:r>
+      <w:proofErr w:type="spellEnd"/>
       <w:r>
         <w:rPr>
           <w:rFonts w:eastAsia="Arial" w:cs="Arial"/>
@@ -12192,7 +14029,15 @@
           <w:rFonts w:eastAsia="Arial" w:cs="Arial"/>
           <w:color w:val="800000"/>
         </w:rPr>
-        <w:t xml:space="preserve"> „</w:t>
+        <w:t xml:space="preserve"> </w:t>
+      </w:r>
+      <w:proofErr w:type="gramStart"/>
+      <w:r>
+        <w:rPr>
+          <w:rFonts w:eastAsia="Arial" w:cs="Arial"/>
+          <w:color w:val="800000"/>
+        </w:rPr>
+        <w:t>„</w:t>
       </w:r>
       <w:r>
         <w:rPr>
@@ -12215,6 +14060,7 @@
         </w:rPr>
         <w:t>,</w:t>
       </w:r>
+      <w:proofErr w:type="gramEnd"/>
       <w:r>
         <w:rPr>
           <w:rFonts w:eastAsia="Arial" w:cs="Arial"/>
@@ -12724,7 +14570,7 @@
       <w:bookmarkStart w:id="37" w:name="_Toc163807916"/>
       <w:bookmarkStart w:id="38" w:name="_Toc163808190"/>
       <w:bookmarkStart w:id="39" w:name="_Toc163808585"/>
-      <w:bookmarkStart w:id="40" w:name="_Toc163812864"/>
+      <w:bookmarkStart w:id="40" w:name="_Toc163816976"/>
       <w:r>
         <w:lastRenderedPageBreak/>
         <w:t>Mellékletek</w:t>
@@ -13725,6 +15571,7 @@
   <w:style w:type="character" w:default="1" w:styleId="Bekezdsalapbettpusa">
     <w:name w:val="Default Paragraph Font"/>
     <w:uiPriority w:val="1"/>
+    <w:semiHidden/>
     <w:unhideWhenUsed/>
   </w:style>
   <w:style w:type="table" w:default="1" w:styleId="Normltblzat">

</xml_diff>

<commit_message>
Outlook Calendar & Others + Project bulletpoints
</commit_message>
<xml_diff>
--- a/Szakdoga_doksi.docx
+++ b/Szakdoga_doksi.docx
@@ -226,7 +226,18 @@
           <w:sz w:val="32"/>
           <w:szCs w:val="32"/>
         </w:rPr>
-        <w:t xml:space="preserve"> B</w:t>
+        <w:t xml:space="preserve"> </w:t>
+      </w:r>
+      <w:proofErr w:type="spellStart"/>
+      <w:r>
+        <w:rPr>
+          <w:rFonts w:ascii="Arial" w:eastAsia="Times New Roman" w:hAnsi="Arial" w:cs="Arial"/>
+          <w:b/>
+          <w:color w:val="000000" w:themeColor="text1"/>
+          <w:sz w:val="32"/>
+          <w:szCs w:val="32"/>
+        </w:rPr>
+        <w:t>B</w:t>
       </w:r>
       <w:r>
         <w:rPr>
@@ -238,6 +249,7 @@
         </w:rPr>
         <w:t>Sc</w:t>
       </w:r>
+      <w:proofErr w:type="spellEnd"/>
       <w:r>
         <w:rPr>
           <w:rFonts w:ascii="Arial" w:eastAsia="Times New Roman" w:hAnsi="Arial" w:cs="Arial"/>
@@ -5175,7 +5187,7 @@
           <w:color w:val="800000"/>
         </w:rPr>
         <w:drawing>
-          <wp:anchor distT="0" distB="0" distL="114300" distR="114300" simplePos="0" relativeHeight="251659264" behindDoc="0" locked="0" layoutInCell="1" allowOverlap="1" wp14:anchorId="210558EC" wp14:editId="5796CD49">
+          <wp:anchor distT="0" distB="0" distL="114300" distR="114300" simplePos="0" relativeHeight="251659264" behindDoc="0" locked="0" layoutInCell="1" allowOverlap="1" wp14:anchorId="210558EC" wp14:editId="746A5D97">
             <wp:simplePos x="0" y="0"/>
             <wp:positionH relativeFrom="margin">
               <wp:align>right</wp:align>
@@ -5278,6 +5290,7 @@
           <w:szCs w:val="44"/>
         </w:rPr>
       </w:pPr>
+      <w:proofErr w:type="spellStart"/>
       <w:r>
         <w:rPr>
           <w:rFonts w:ascii="Arial" w:hAnsi="Arial" w:cs="Arial"/>
@@ -5285,8 +5298,9 @@
           <w:sz w:val="52"/>
           <w:szCs w:val="52"/>
         </w:rPr>
-        <w:t>Appointy időpontkezelő webkomponens</w:t>
-      </w:r>
+        <w:t>Appointy</w:t>
+      </w:r>
+      <w:proofErr w:type="spellEnd"/>
       <w:r>
         <w:rPr>
           <w:rFonts w:ascii="Arial" w:hAnsi="Arial" w:cs="Arial"/>
@@ -5294,6 +5308,15 @@
           <w:sz w:val="52"/>
           <w:szCs w:val="52"/>
         </w:rPr>
+        <w:t xml:space="preserve"> időpontkezelő webkomponens</w:t>
+      </w:r>
+      <w:r>
+        <w:rPr>
+          <w:rFonts w:ascii="Arial" w:hAnsi="Arial" w:cs="Arial"/>
+          <w:b/>
+          <w:sz w:val="52"/>
+          <w:szCs w:val="52"/>
+        </w:rPr>
         <w:t xml:space="preserve"> [dolgozat címe]</w:t>
       </w:r>
     </w:p>
@@ -5390,7 +5413,18 @@
           <w:sz w:val="32"/>
           <w:szCs w:val="32"/>
         </w:rPr>
-        <w:t xml:space="preserve"> B</w:t>
+        <w:t xml:space="preserve"> </w:t>
+      </w:r>
+      <w:proofErr w:type="spellStart"/>
+      <w:r>
+        <w:rPr>
+          <w:rFonts w:ascii="Arial" w:eastAsia="Times New Roman" w:hAnsi="Arial" w:cs="Arial"/>
+          <w:b/>
+          <w:color w:val="000000" w:themeColor="text1"/>
+          <w:sz w:val="32"/>
+          <w:szCs w:val="32"/>
+        </w:rPr>
+        <w:t>B</w:t>
       </w:r>
       <w:r>
         <w:rPr>
@@ -5402,6 +5436,7 @@
         </w:rPr>
         <w:t>Sc</w:t>
       </w:r>
+      <w:proofErr w:type="spellEnd"/>
       <w:r>
         <w:rPr>
           <w:rFonts w:ascii="Arial" w:eastAsia="Times New Roman" w:hAnsi="Arial" w:cs="Arial"/>
@@ -5538,7 +5573,23 @@
           <w:rFonts w:eastAsia="Times New Roman" w:cs="Times New Roman"/>
           <w:color w:val="000000" w:themeColor="text1"/>
         </w:rPr>
-        <w:t>ökinformatikus Bsc.</w:t>
+        <w:t xml:space="preserve">ökinformatikus </w:t>
+      </w:r>
+      <w:proofErr w:type="spellStart"/>
+      <w:r>
+        <w:rPr>
+          <w:rFonts w:eastAsia="Times New Roman" w:cs="Times New Roman"/>
+          <w:color w:val="000000" w:themeColor="text1"/>
+        </w:rPr>
+        <w:t>Bsc</w:t>
+      </w:r>
+      <w:proofErr w:type="spellEnd"/>
+      <w:r>
+        <w:rPr>
+          <w:rFonts w:eastAsia="Times New Roman" w:cs="Times New Roman"/>
+          <w:color w:val="000000" w:themeColor="text1"/>
+        </w:rPr>
+        <w:t>.</w:t>
       </w:r>
       <w:r>
         <w:rPr>
@@ -5618,12 +5669,21 @@
         </w:rPr>
         <w:t xml:space="preserve"> </w:t>
       </w:r>
+      <w:proofErr w:type="spellStart"/>
       <w:r>
         <w:rPr>
           <w:rFonts w:eastAsia="Times New Roman" w:cs="Times New Roman"/>
           <w:color w:val="000000"/>
         </w:rPr>
-        <w:t>Appointy időpontkezelő webkomponens</w:t>
+        <w:t>Appointy</w:t>
+      </w:r>
+      <w:proofErr w:type="spellEnd"/>
+      <w:r>
+        <w:rPr>
+          <w:rFonts w:eastAsia="Times New Roman" w:cs="Times New Roman"/>
+          <w:color w:val="000000"/>
+        </w:rPr>
+        <w:t xml:space="preserve"> időpontkezelő webkomponens</w:t>
       </w:r>
       <w:r>
         <w:rPr>
@@ -6247,13 +6307,23 @@
           <w:color w:val="000000" w:themeColor="text1"/>
         </w:rPr>
       </w:pPr>
+      <w:proofErr w:type="spellStart"/>
       <w:r>
         <w:rPr>
           <w:color w:val="000000" w:themeColor="text1"/>
           <w:sz w:val="28"/>
           <w:szCs w:val="28"/>
         </w:rPr>
-        <w:t>Appointy időpontkezelő webkomponens [dolgozat címe]</w:t>
+        <w:t>Appointy</w:t>
+      </w:r>
+      <w:proofErr w:type="spellEnd"/>
+      <w:r>
+        <w:rPr>
+          <w:color w:val="000000" w:themeColor="text1"/>
+          <w:sz w:val="28"/>
+          <w:szCs w:val="28"/>
+        </w:rPr>
+        <w:t xml:space="preserve"> időpontkezelő webkomponens [dolgozat címe]</w:t>
       </w:r>
     </w:p>
     <w:p>
@@ -6332,6 +6402,7 @@
         </w:rPr>
         <w:t xml:space="preserve"> a csarnokaik foglaltságát, a fogorvos szabad időpontjait, vagy az egyetemi rendezvényeket a </w:t>
       </w:r>
+      <w:proofErr w:type="spellStart"/>
       <w:r>
         <w:rPr>
           <w:color w:val="000000" w:themeColor="text1"/>
@@ -6344,6 +6415,7 @@
         </w:rPr>
         <w:t>ikból</w:t>
       </w:r>
+      <w:proofErr w:type="spellEnd"/>
       <w:r>
         <w:rPr>
           <w:color w:val="000000" w:themeColor="text1"/>
@@ -6442,6 +6514,7 @@
       <w:bookmarkStart w:id="10" w:name="_Toc163808186"/>
       <w:bookmarkStart w:id="11" w:name="_Toc163808581"/>
       <w:bookmarkStart w:id="12" w:name="_Toc163816960"/>
+      <w:proofErr w:type="spellStart"/>
       <w:r>
         <w:rPr>
           <w:rFonts w:eastAsia="Arial" w:cs="Arial"/>
@@ -6453,6 +6526,7 @@
       <w:bookmarkEnd w:id="10"/>
       <w:bookmarkEnd w:id="11"/>
       <w:bookmarkEnd w:id="12"/>
+      <w:proofErr w:type="spellEnd"/>
     </w:p>
     <w:p>
       <w:pPr>
@@ -6463,36 +6537,82 @@
           <w:szCs w:val="28"/>
         </w:rPr>
       </w:pPr>
+      <w:proofErr w:type="spellStart"/>
       <w:r>
         <w:rPr>
           <w:color w:val="000000" w:themeColor="text1"/>
           <w:sz w:val="28"/>
           <w:szCs w:val="28"/>
         </w:rPr>
-        <w:t xml:space="preserve">Appointy appointment management web component </w:t>
-      </w:r>
+        <w:t>Appointy</w:t>
+      </w:r>
+      <w:proofErr w:type="spellEnd"/>
       <w:r>
         <w:rPr>
           <w:color w:val="000000" w:themeColor="text1"/>
           <w:sz w:val="28"/>
           <w:szCs w:val="28"/>
         </w:rPr>
-        <w:t>[</w:t>
-      </w:r>
+        <w:t xml:space="preserve"> </w:t>
+      </w:r>
+      <w:proofErr w:type="spellStart"/>
       <w:r>
         <w:rPr>
           <w:color w:val="000000" w:themeColor="text1"/>
           <w:sz w:val="28"/>
           <w:szCs w:val="28"/>
         </w:rPr>
-        <w:t>dolgozat címe angolul</w:t>
-      </w:r>
+        <w:t>appointment</w:t>
+      </w:r>
+      <w:proofErr w:type="spellEnd"/>
       <w:r>
         <w:rPr>
           <w:color w:val="000000" w:themeColor="text1"/>
           <w:sz w:val="28"/>
           <w:szCs w:val="28"/>
         </w:rPr>
+        <w:t xml:space="preserve"> management web </w:t>
+      </w:r>
+      <w:proofErr w:type="spellStart"/>
+      <w:r>
+        <w:rPr>
+          <w:color w:val="000000" w:themeColor="text1"/>
+          <w:sz w:val="28"/>
+          <w:szCs w:val="28"/>
+        </w:rPr>
+        <w:t>component</w:t>
+      </w:r>
+      <w:proofErr w:type="spellEnd"/>
+      <w:r>
+        <w:rPr>
+          <w:color w:val="000000" w:themeColor="text1"/>
+          <w:sz w:val="28"/>
+          <w:szCs w:val="28"/>
+        </w:rPr>
+        <w:t xml:space="preserve"> </w:t>
+      </w:r>
+      <w:r>
+        <w:rPr>
+          <w:color w:val="000000" w:themeColor="text1"/>
+          <w:sz w:val="28"/>
+          <w:szCs w:val="28"/>
+        </w:rPr>
+        <w:t>[</w:t>
+      </w:r>
+      <w:r>
+        <w:rPr>
+          <w:color w:val="000000" w:themeColor="text1"/>
+          <w:sz w:val="28"/>
+          <w:szCs w:val="28"/>
+        </w:rPr>
+        <w:t>dolgozat címe angolul</w:t>
+      </w:r>
+      <w:r>
+        <w:rPr>
+          <w:color w:val="000000" w:themeColor="text1"/>
+          <w:sz w:val="28"/>
+          <w:szCs w:val="28"/>
+        </w:rPr>
         <w:t>]</w:t>
       </w:r>
     </w:p>
@@ -6512,6 +6632,7 @@
           <w:color w:val="000000" w:themeColor="text1"/>
         </w:rPr>
       </w:pPr>
+      <w:proofErr w:type="spellStart"/>
       <w:r>
         <w:rPr>
           <w:color w:val="000000" w:themeColor="text1"/>
@@ -6524,12 +6645,238 @@
         </w:rPr>
         <w:t>is</w:t>
       </w:r>
-      <w:r>
-        <w:rPr>
-          <w:color w:val="000000" w:themeColor="text1"/>
-        </w:rPr>
-        <w:t xml:space="preserve"> paper will describe the process, the features and the technologies used to create a web component that connects popular online </w:t>
-      </w:r>
+      <w:proofErr w:type="spellEnd"/>
+      <w:r>
+        <w:rPr>
+          <w:color w:val="000000" w:themeColor="text1"/>
+        </w:rPr>
+        <w:t xml:space="preserve"> </w:t>
+      </w:r>
+      <w:proofErr w:type="spellStart"/>
+      <w:r>
+        <w:rPr>
+          <w:color w:val="000000" w:themeColor="text1"/>
+        </w:rPr>
+        <w:t>paper</w:t>
+      </w:r>
+      <w:proofErr w:type="spellEnd"/>
+      <w:r>
+        <w:rPr>
+          <w:color w:val="000000" w:themeColor="text1"/>
+        </w:rPr>
+        <w:t xml:space="preserve"> </w:t>
+      </w:r>
+      <w:proofErr w:type="spellStart"/>
+      <w:r>
+        <w:rPr>
+          <w:color w:val="000000" w:themeColor="text1"/>
+        </w:rPr>
+        <w:t>will</w:t>
+      </w:r>
+      <w:proofErr w:type="spellEnd"/>
+      <w:r>
+        <w:rPr>
+          <w:color w:val="000000" w:themeColor="text1"/>
+        </w:rPr>
+        <w:t xml:space="preserve"> </w:t>
+      </w:r>
+      <w:proofErr w:type="spellStart"/>
+      <w:r>
+        <w:rPr>
+          <w:color w:val="000000" w:themeColor="text1"/>
+        </w:rPr>
+        <w:t>describe</w:t>
+      </w:r>
+      <w:proofErr w:type="spellEnd"/>
+      <w:r>
+        <w:rPr>
+          <w:color w:val="000000" w:themeColor="text1"/>
+        </w:rPr>
+        <w:t xml:space="preserve"> </w:t>
+      </w:r>
+      <w:proofErr w:type="spellStart"/>
+      <w:r>
+        <w:rPr>
+          <w:color w:val="000000" w:themeColor="text1"/>
+        </w:rPr>
+        <w:t>the</w:t>
+      </w:r>
+      <w:proofErr w:type="spellEnd"/>
+      <w:r>
+        <w:rPr>
+          <w:color w:val="000000" w:themeColor="text1"/>
+        </w:rPr>
+        <w:t xml:space="preserve"> </w:t>
+      </w:r>
+      <w:proofErr w:type="spellStart"/>
+      <w:r>
+        <w:rPr>
+          <w:color w:val="000000" w:themeColor="text1"/>
+        </w:rPr>
+        <w:t>process</w:t>
+      </w:r>
+      <w:proofErr w:type="spellEnd"/>
+      <w:r>
+        <w:rPr>
+          <w:color w:val="000000" w:themeColor="text1"/>
+        </w:rPr>
+        <w:t xml:space="preserve">, </w:t>
+      </w:r>
+      <w:proofErr w:type="spellStart"/>
+      <w:r>
+        <w:rPr>
+          <w:color w:val="000000" w:themeColor="text1"/>
+        </w:rPr>
+        <w:t>the</w:t>
+      </w:r>
+      <w:proofErr w:type="spellEnd"/>
+      <w:r>
+        <w:rPr>
+          <w:color w:val="000000" w:themeColor="text1"/>
+        </w:rPr>
+        <w:t xml:space="preserve"> </w:t>
+      </w:r>
+      <w:proofErr w:type="spellStart"/>
+      <w:r>
+        <w:rPr>
+          <w:color w:val="000000" w:themeColor="text1"/>
+        </w:rPr>
+        <w:t>features</w:t>
+      </w:r>
+      <w:proofErr w:type="spellEnd"/>
+      <w:r>
+        <w:rPr>
+          <w:color w:val="000000" w:themeColor="text1"/>
+        </w:rPr>
+        <w:t xml:space="preserve"> and </w:t>
+      </w:r>
+      <w:proofErr w:type="spellStart"/>
+      <w:r>
+        <w:rPr>
+          <w:color w:val="000000" w:themeColor="text1"/>
+        </w:rPr>
+        <w:t>the</w:t>
+      </w:r>
+      <w:proofErr w:type="spellEnd"/>
+      <w:r>
+        <w:rPr>
+          <w:color w:val="000000" w:themeColor="text1"/>
+        </w:rPr>
+        <w:t xml:space="preserve"> </w:t>
+      </w:r>
+      <w:proofErr w:type="spellStart"/>
+      <w:r>
+        <w:rPr>
+          <w:color w:val="000000" w:themeColor="text1"/>
+        </w:rPr>
+        <w:t>technologies</w:t>
+      </w:r>
+      <w:proofErr w:type="spellEnd"/>
+      <w:r>
+        <w:rPr>
+          <w:color w:val="000000" w:themeColor="text1"/>
+        </w:rPr>
+        <w:t xml:space="preserve"> </w:t>
+      </w:r>
+      <w:proofErr w:type="spellStart"/>
+      <w:r>
+        <w:rPr>
+          <w:color w:val="000000" w:themeColor="text1"/>
+        </w:rPr>
+        <w:t>used</w:t>
+      </w:r>
+      <w:proofErr w:type="spellEnd"/>
+      <w:r>
+        <w:rPr>
+          <w:color w:val="000000" w:themeColor="text1"/>
+        </w:rPr>
+        <w:t xml:space="preserve"> </w:t>
+      </w:r>
+      <w:proofErr w:type="spellStart"/>
+      <w:r>
+        <w:rPr>
+          <w:color w:val="000000" w:themeColor="text1"/>
+        </w:rPr>
+        <w:t>to</w:t>
+      </w:r>
+      <w:proofErr w:type="spellEnd"/>
+      <w:r>
+        <w:rPr>
+          <w:color w:val="000000" w:themeColor="text1"/>
+        </w:rPr>
+        <w:t xml:space="preserve"> </w:t>
+      </w:r>
+      <w:proofErr w:type="spellStart"/>
+      <w:r>
+        <w:rPr>
+          <w:color w:val="000000" w:themeColor="text1"/>
+        </w:rPr>
+        <w:t>create</w:t>
+      </w:r>
+      <w:proofErr w:type="spellEnd"/>
+      <w:r>
+        <w:rPr>
+          <w:color w:val="000000" w:themeColor="text1"/>
+        </w:rPr>
+        <w:t xml:space="preserve"> a web </w:t>
+      </w:r>
+      <w:proofErr w:type="spellStart"/>
+      <w:r>
+        <w:rPr>
+          <w:color w:val="000000" w:themeColor="text1"/>
+        </w:rPr>
+        <w:t>component</w:t>
+      </w:r>
+      <w:proofErr w:type="spellEnd"/>
+      <w:r>
+        <w:rPr>
+          <w:color w:val="000000" w:themeColor="text1"/>
+        </w:rPr>
+        <w:t xml:space="preserve"> </w:t>
+      </w:r>
+      <w:proofErr w:type="spellStart"/>
+      <w:r>
+        <w:rPr>
+          <w:color w:val="000000" w:themeColor="text1"/>
+        </w:rPr>
+        <w:t>that</w:t>
+      </w:r>
+      <w:proofErr w:type="spellEnd"/>
+      <w:r>
+        <w:rPr>
+          <w:color w:val="000000" w:themeColor="text1"/>
+        </w:rPr>
+        <w:t xml:space="preserve"> </w:t>
+      </w:r>
+      <w:proofErr w:type="spellStart"/>
+      <w:r>
+        <w:rPr>
+          <w:color w:val="000000" w:themeColor="text1"/>
+        </w:rPr>
+        <w:t>connects</w:t>
+      </w:r>
+      <w:proofErr w:type="spellEnd"/>
+      <w:r>
+        <w:rPr>
+          <w:color w:val="000000" w:themeColor="text1"/>
+        </w:rPr>
+        <w:t xml:space="preserve"> </w:t>
+      </w:r>
+      <w:proofErr w:type="spellStart"/>
+      <w:r>
+        <w:rPr>
+          <w:color w:val="000000" w:themeColor="text1"/>
+        </w:rPr>
+        <w:t>popular</w:t>
+      </w:r>
+      <w:proofErr w:type="spellEnd"/>
+      <w:r>
+        <w:rPr>
+          <w:color w:val="000000" w:themeColor="text1"/>
+        </w:rPr>
+        <w:t xml:space="preserve"> online </w:t>
+      </w:r>
+      <w:proofErr w:type="spellStart"/>
       <w:r>
         <w:rPr>
           <w:color w:val="000000" w:themeColor="text1"/>
@@ -6540,56 +6887,1199 @@
         <w:rPr>
           <w:color w:val="000000" w:themeColor="text1"/>
         </w:rPr>
-        <w:t>calendars and extends their functionality for</w:t>
-      </w:r>
-      <w:r>
-        <w:rPr>
-          <w:color w:val="000000" w:themeColor="text1"/>
-        </w:rPr>
-        <w:t xml:space="preserve"> business use</w:t>
-      </w:r>
-      <w:r>
-        <w:rPr>
-          <w:color w:val="000000" w:themeColor="text1"/>
-        </w:rPr>
-        <w:t>, for</w:t>
-      </w:r>
-      <w:r>
-        <w:rPr>
-          <w:color w:val="000000" w:themeColor="text1"/>
-        </w:rPr>
-        <w:t xml:space="preserve"> developers and users. By developing the component, the goal is to provide web developers with a tool that allows the company whose website is being developed to show their users in a single interface the occupancy of their halls, the dentist's free appointments, or university events from their calendars, which may be scattered among several providers. The component </w:t>
-      </w:r>
+        <w:t>calendars</w:t>
+      </w:r>
+      <w:proofErr w:type="spellEnd"/>
+      <w:r>
+        <w:rPr>
+          <w:color w:val="000000" w:themeColor="text1"/>
+        </w:rPr>
+        <w:t xml:space="preserve"> and </w:t>
+      </w:r>
+      <w:proofErr w:type="spellStart"/>
+      <w:r>
+        <w:rPr>
+          <w:color w:val="000000" w:themeColor="text1"/>
+        </w:rPr>
+        <w:t>extends</w:t>
+      </w:r>
+      <w:proofErr w:type="spellEnd"/>
+      <w:r>
+        <w:rPr>
+          <w:color w:val="000000" w:themeColor="text1"/>
+        </w:rPr>
+        <w:t xml:space="preserve"> </w:t>
+      </w:r>
+      <w:proofErr w:type="spellStart"/>
+      <w:r>
+        <w:rPr>
+          <w:color w:val="000000" w:themeColor="text1"/>
+        </w:rPr>
+        <w:t>their</w:t>
+      </w:r>
+      <w:proofErr w:type="spellEnd"/>
+      <w:r>
+        <w:rPr>
+          <w:color w:val="000000" w:themeColor="text1"/>
+        </w:rPr>
+        <w:t xml:space="preserve"> </w:t>
+      </w:r>
+      <w:proofErr w:type="spellStart"/>
+      <w:r>
+        <w:rPr>
+          <w:color w:val="000000" w:themeColor="text1"/>
+        </w:rPr>
+        <w:t>functionality</w:t>
+      </w:r>
+      <w:proofErr w:type="spellEnd"/>
+      <w:r>
+        <w:rPr>
+          <w:color w:val="000000" w:themeColor="text1"/>
+        </w:rPr>
+        <w:t xml:space="preserve"> </w:t>
+      </w:r>
+      <w:proofErr w:type="spellStart"/>
+      <w:r>
+        <w:rPr>
+          <w:color w:val="000000" w:themeColor="text1"/>
+        </w:rPr>
+        <w:t>for</w:t>
+      </w:r>
+      <w:proofErr w:type="spellEnd"/>
+      <w:r>
+        <w:rPr>
+          <w:color w:val="000000" w:themeColor="text1"/>
+        </w:rPr>
+        <w:t xml:space="preserve"> business </w:t>
+      </w:r>
+      <w:proofErr w:type="spellStart"/>
+      <w:r>
+        <w:rPr>
+          <w:color w:val="000000" w:themeColor="text1"/>
+        </w:rPr>
+        <w:t>use</w:t>
+      </w:r>
+      <w:proofErr w:type="spellEnd"/>
+      <w:r>
+        <w:rPr>
+          <w:color w:val="000000" w:themeColor="text1"/>
+        </w:rPr>
+        <w:t xml:space="preserve">, </w:t>
+      </w:r>
+      <w:proofErr w:type="spellStart"/>
+      <w:r>
+        <w:rPr>
+          <w:color w:val="000000" w:themeColor="text1"/>
+        </w:rPr>
+        <w:t>for</w:t>
+      </w:r>
+      <w:proofErr w:type="spellEnd"/>
+      <w:r>
+        <w:rPr>
+          <w:color w:val="000000" w:themeColor="text1"/>
+        </w:rPr>
+        <w:t xml:space="preserve"> </w:t>
+      </w:r>
+      <w:proofErr w:type="spellStart"/>
+      <w:r>
+        <w:rPr>
+          <w:color w:val="000000" w:themeColor="text1"/>
+        </w:rPr>
+        <w:t>developers</w:t>
+      </w:r>
+      <w:proofErr w:type="spellEnd"/>
+      <w:r>
+        <w:rPr>
+          <w:color w:val="000000" w:themeColor="text1"/>
+        </w:rPr>
+        <w:t xml:space="preserve"> and </w:t>
+      </w:r>
+      <w:proofErr w:type="spellStart"/>
+      <w:r>
+        <w:rPr>
+          <w:color w:val="000000" w:themeColor="text1"/>
+        </w:rPr>
+        <w:t>users</w:t>
+      </w:r>
+      <w:proofErr w:type="spellEnd"/>
+      <w:r>
+        <w:rPr>
+          <w:color w:val="000000" w:themeColor="text1"/>
+        </w:rPr>
+        <w:t xml:space="preserve">. </w:t>
+      </w:r>
+      <w:proofErr w:type="spellStart"/>
+      <w:r>
+        <w:rPr>
+          <w:color w:val="000000" w:themeColor="text1"/>
+        </w:rPr>
+        <w:t>By</w:t>
+      </w:r>
+      <w:proofErr w:type="spellEnd"/>
+      <w:r>
+        <w:rPr>
+          <w:color w:val="000000" w:themeColor="text1"/>
+        </w:rPr>
+        <w:t xml:space="preserve"> </w:t>
+      </w:r>
+      <w:proofErr w:type="spellStart"/>
+      <w:r>
+        <w:rPr>
+          <w:color w:val="000000" w:themeColor="text1"/>
+        </w:rPr>
+        <w:t>developing</w:t>
+      </w:r>
+      <w:proofErr w:type="spellEnd"/>
+      <w:r>
+        <w:rPr>
+          <w:color w:val="000000" w:themeColor="text1"/>
+        </w:rPr>
+        <w:t xml:space="preserve"> </w:t>
+      </w:r>
+      <w:proofErr w:type="spellStart"/>
+      <w:r>
+        <w:rPr>
+          <w:color w:val="000000" w:themeColor="text1"/>
+        </w:rPr>
+        <w:t>the</w:t>
+      </w:r>
+      <w:proofErr w:type="spellEnd"/>
+      <w:r>
+        <w:rPr>
+          <w:color w:val="000000" w:themeColor="text1"/>
+        </w:rPr>
+        <w:t xml:space="preserve"> </w:t>
+      </w:r>
+      <w:proofErr w:type="spellStart"/>
+      <w:r>
+        <w:rPr>
+          <w:color w:val="000000" w:themeColor="text1"/>
+        </w:rPr>
+        <w:t>component</w:t>
+      </w:r>
+      <w:proofErr w:type="spellEnd"/>
+      <w:r>
+        <w:rPr>
+          <w:color w:val="000000" w:themeColor="text1"/>
+        </w:rPr>
+        <w:t xml:space="preserve">, </w:t>
+      </w:r>
+      <w:proofErr w:type="spellStart"/>
+      <w:r>
+        <w:rPr>
+          <w:color w:val="000000" w:themeColor="text1"/>
+        </w:rPr>
+        <w:t>the</w:t>
+      </w:r>
+      <w:proofErr w:type="spellEnd"/>
+      <w:r>
+        <w:rPr>
+          <w:color w:val="000000" w:themeColor="text1"/>
+        </w:rPr>
+        <w:t xml:space="preserve"> </w:t>
+      </w:r>
+      <w:proofErr w:type="spellStart"/>
+      <w:r>
+        <w:rPr>
+          <w:color w:val="000000" w:themeColor="text1"/>
+        </w:rPr>
+        <w:t>goal</w:t>
+      </w:r>
+      <w:proofErr w:type="spellEnd"/>
+      <w:r>
+        <w:rPr>
+          <w:color w:val="000000" w:themeColor="text1"/>
+        </w:rPr>
+        <w:t xml:space="preserve"> is </w:t>
+      </w:r>
+      <w:proofErr w:type="spellStart"/>
+      <w:r>
+        <w:rPr>
+          <w:color w:val="000000" w:themeColor="text1"/>
+        </w:rPr>
+        <w:t>to</w:t>
+      </w:r>
+      <w:proofErr w:type="spellEnd"/>
+      <w:r>
+        <w:rPr>
+          <w:color w:val="000000" w:themeColor="text1"/>
+        </w:rPr>
+        <w:t xml:space="preserve"> </w:t>
+      </w:r>
+      <w:proofErr w:type="spellStart"/>
+      <w:r>
+        <w:rPr>
+          <w:color w:val="000000" w:themeColor="text1"/>
+        </w:rPr>
+        <w:t>provide</w:t>
+      </w:r>
+      <w:proofErr w:type="spellEnd"/>
+      <w:r>
+        <w:rPr>
+          <w:color w:val="000000" w:themeColor="text1"/>
+        </w:rPr>
+        <w:t xml:space="preserve"> web </w:t>
+      </w:r>
+      <w:proofErr w:type="spellStart"/>
+      <w:r>
+        <w:rPr>
+          <w:color w:val="000000" w:themeColor="text1"/>
+        </w:rPr>
+        <w:t>developers</w:t>
+      </w:r>
+      <w:proofErr w:type="spellEnd"/>
+      <w:r>
+        <w:rPr>
+          <w:color w:val="000000" w:themeColor="text1"/>
+        </w:rPr>
+        <w:t xml:space="preserve"> </w:t>
+      </w:r>
+      <w:proofErr w:type="spellStart"/>
+      <w:r>
+        <w:rPr>
+          <w:color w:val="000000" w:themeColor="text1"/>
+        </w:rPr>
+        <w:t>with</w:t>
+      </w:r>
+      <w:proofErr w:type="spellEnd"/>
+      <w:r>
+        <w:rPr>
+          <w:color w:val="000000" w:themeColor="text1"/>
+        </w:rPr>
+        <w:t xml:space="preserve"> a </w:t>
+      </w:r>
+      <w:proofErr w:type="spellStart"/>
+      <w:r>
+        <w:rPr>
+          <w:color w:val="000000" w:themeColor="text1"/>
+        </w:rPr>
+        <w:t>tool</w:t>
+      </w:r>
+      <w:proofErr w:type="spellEnd"/>
+      <w:r>
+        <w:rPr>
+          <w:color w:val="000000" w:themeColor="text1"/>
+        </w:rPr>
+        <w:t xml:space="preserve"> </w:t>
+      </w:r>
+      <w:proofErr w:type="spellStart"/>
+      <w:r>
+        <w:rPr>
+          <w:color w:val="000000" w:themeColor="text1"/>
+        </w:rPr>
+        <w:t>that</w:t>
+      </w:r>
+      <w:proofErr w:type="spellEnd"/>
+      <w:r>
+        <w:rPr>
+          <w:color w:val="000000" w:themeColor="text1"/>
+        </w:rPr>
+        <w:t xml:space="preserve"> </w:t>
+      </w:r>
+      <w:proofErr w:type="spellStart"/>
+      <w:r>
+        <w:rPr>
+          <w:color w:val="000000" w:themeColor="text1"/>
+        </w:rPr>
+        <w:t>allows</w:t>
+      </w:r>
+      <w:proofErr w:type="spellEnd"/>
+      <w:r>
+        <w:rPr>
+          <w:color w:val="000000" w:themeColor="text1"/>
+        </w:rPr>
+        <w:t xml:space="preserve"> </w:t>
+      </w:r>
+      <w:proofErr w:type="spellStart"/>
+      <w:r>
+        <w:rPr>
+          <w:color w:val="000000" w:themeColor="text1"/>
+        </w:rPr>
+        <w:t>the</w:t>
+      </w:r>
+      <w:proofErr w:type="spellEnd"/>
+      <w:r>
+        <w:rPr>
+          <w:color w:val="000000" w:themeColor="text1"/>
+        </w:rPr>
+        <w:t xml:space="preserve"> </w:t>
+      </w:r>
+      <w:proofErr w:type="spellStart"/>
+      <w:r>
+        <w:rPr>
+          <w:color w:val="000000" w:themeColor="text1"/>
+        </w:rPr>
+        <w:t>company</w:t>
+      </w:r>
+      <w:proofErr w:type="spellEnd"/>
+      <w:r>
+        <w:rPr>
+          <w:color w:val="000000" w:themeColor="text1"/>
+        </w:rPr>
+        <w:t xml:space="preserve"> </w:t>
+      </w:r>
+      <w:proofErr w:type="spellStart"/>
+      <w:r>
+        <w:rPr>
+          <w:color w:val="000000" w:themeColor="text1"/>
+        </w:rPr>
+        <w:t>whose</w:t>
+      </w:r>
+      <w:proofErr w:type="spellEnd"/>
+      <w:r>
+        <w:rPr>
+          <w:color w:val="000000" w:themeColor="text1"/>
+        </w:rPr>
+        <w:t xml:space="preserve"> website is </w:t>
+      </w:r>
+      <w:proofErr w:type="spellStart"/>
+      <w:r>
+        <w:rPr>
+          <w:color w:val="000000" w:themeColor="text1"/>
+        </w:rPr>
+        <w:t>being</w:t>
+      </w:r>
+      <w:proofErr w:type="spellEnd"/>
+      <w:r>
+        <w:rPr>
+          <w:color w:val="000000" w:themeColor="text1"/>
+        </w:rPr>
+        <w:t xml:space="preserve"> </w:t>
+      </w:r>
+      <w:proofErr w:type="spellStart"/>
+      <w:r>
+        <w:rPr>
+          <w:color w:val="000000" w:themeColor="text1"/>
+        </w:rPr>
+        <w:t>developed</w:t>
+      </w:r>
+      <w:proofErr w:type="spellEnd"/>
+      <w:r>
+        <w:rPr>
+          <w:color w:val="000000" w:themeColor="text1"/>
+        </w:rPr>
+        <w:t xml:space="preserve"> </w:t>
+      </w:r>
+      <w:proofErr w:type="spellStart"/>
+      <w:r>
+        <w:rPr>
+          <w:color w:val="000000" w:themeColor="text1"/>
+        </w:rPr>
+        <w:t>to</w:t>
+      </w:r>
+      <w:proofErr w:type="spellEnd"/>
+      <w:r>
+        <w:rPr>
+          <w:color w:val="000000" w:themeColor="text1"/>
+        </w:rPr>
+        <w:t xml:space="preserve"> show </w:t>
+      </w:r>
+      <w:proofErr w:type="spellStart"/>
+      <w:r>
+        <w:rPr>
+          <w:color w:val="000000" w:themeColor="text1"/>
+        </w:rPr>
+        <w:t>their</w:t>
+      </w:r>
+      <w:proofErr w:type="spellEnd"/>
+      <w:r>
+        <w:rPr>
+          <w:color w:val="000000" w:themeColor="text1"/>
+        </w:rPr>
+        <w:t xml:space="preserve"> </w:t>
+      </w:r>
+      <w:proofErr w:type="spellStart"/>
+      <w:r>
+        <w:rPr>
+          <w:color w:val="000000" w:themeColor="text1"/>
+        </w:rPr>
+        <w:t>users</w:t>
+      </w:r>
+      <w:proofErr w:type="spellEnd"/>
+      <w:r>
+        <w:rPr>
+          <w:color w:val="000000" w:themeColor="text1"/>
+        </w:rPr>
+        <w:t xml:space="preserve"> in a </w:t>
+      </w:r>
+      <w:proofErr w:type="spellStart"/>
+      <w:r>
+        <w:rPr>
+          <w:color w:val="000000" w:themeColor="text1"/>
+        </w:rPr>
+        <w:t>single</w:t>
+      </w:r>
+      <w:proofErr w:type="spellEnd"/>
+      <w:r>
+        <w:rPr>
+          <w:color w:val="000000" w:themeColor="text1"/>
+        </w:rPr>
+        <w:t xml:space="preserve"> </w:t>
+      </w:r>
+      <w:proofErr w:type="spellStart"/>
+      <w:r>
+        <w:rPr>
+          <w:color w:val="000000" w:themeColor="text1"/>
+        </w:rPr>
+        <w:t>interface</w:t>
+      </w:r>
+      <w:proofErr w:type="spellEnd"/>
+      <w:r>
+        <w:rPr>
+          <w:color w:val="000000" w:themeColor="text1"/>
+        </w:rPr>
+        <w:t xml:space="preserve"> </w:t>
+      </w:r>
+      <w:proofErr w:type="spellStart"/>
+      <w:r>
+        <w:rPr>
+          <w:color w:val="000000" w:themeColor="text1"/>
+        </w:rPr>
+        <w:t>the</w:t>
+      </w:r>
+      <w:proofErr w:type="spellEnd"/>
+      <w:r>
+        <w:rPr>
+          <w:color w:val="000000" w:themeColor="text1"/>
+        </w:rPr>
+        <w:t xml:space="preserve"> </w:t>
+      </w:r>
+      <w:proofErr w:type="spellStart"/>
+      <w:r>
+        <w:rPr>
+          <w:color w:val="000000" w:themeColor="text1"/>
+        </w:rPr>
+        <w:t>occupancy</w:t>
+      </w:r>
+      <w:proofErr w:type="spellEnd"/>
+      <w:r>
+        <w:rPr>
+          <w:color w:val="000000" w:themeColor="text1"/>
+        </w:rPr>
+        <w:t xml:space="preserve"> of </w:t>
+      </w:r>
+      <w:proofErr w:type="spellStart"/>
+      <w:r>
+        <w:rPr>
+          <w:color w:val="000000" w:themeColor="text1"/>
+        </w:rPr>
+        <w:t>their</w:t>
+      </w:r>
+      <w:proofErr w:type="spellEnd"/>
+      <w:r>
+        <w:rPr>
+          <w:color w:val="000000" w:themeColor="text1"/>
+        </w:rPr>
+        <w:t xml:space="preserve"> </w:t>
+      </w:r>
+      <w:proofErr w:type="spellStart"/>
+      <w:r>
+        <w:rPr>
+          <w:color w:val="000000" w:themeColor="text1"/>
+        </w:rPr>
+        <w:t>halls</w:t>
+      </w:r>
+      <w:proofErr w:type="spellEnd"/>
+      <w:r>
+        <w:rPr>
+          <w:color w:val="000000" w:themeColor="text1"/>
+        </w:rPr>
+        <w:t xml:space="preserve">, </w:t>
+      </w:r>
+      <w:proofErr w:type="spellStart"/>
+      <w:r>
+        <w:rPr>
+          <w:color w:val="000000" w:themeColor="text1"/>
+        </w:rPr>
+        <w:t>the</w:t>
+      </w:r>
+      <w:proofErr w:type="spellEnd"/>
+      <w:r>
+        <w:rPr>
+          <w:color w:val="000000" w:themeColor="text1"/>
+        </w:rPr>
+        <w:t xml:space="preserve"> </w:t>
+      </w:r>
+      <w:proofErr w:type="spellStart"/>
+      <w:r>
+        <w:rPr>
+          <w:color w:val="000000" w:themeColor="text1"/>
+        </w:rPr>
+        <w:t>dentist's</w:t>
+      </w:r>
+      <w:proofErr w:type="spellEnd"/>
+      <w:r>
+        <w:rPr>
+          <w:color w:val="000000" w:themeColor="text1"/>
+        </w:rPr>
+        <w:t xml:space="preserve"> free </w:t>
+      </w:r>
+      <w:proofErr w:type="spellStart"/>
+      <w:r>
+        <w:rPr>
+          <w:color w:val="000000" w:themeColor="text1"/>
+        </w:rPr>
+        <w:t>appointments</w:t>
+      </w:r>
+      <w:proofErr w:type="spellEnd"/>
+      <w:r>
+        <w:rPr>
+          <w:color w:val="000000" w:themeColor="text1"/>
+        </w:rPr>
+        <w:t xml:space="preserve">, </w:t>
+      </w:r>
+      <w:proofErr w:type="spellStart"/>
+      <w:r>
+        <w:rPr>
+          <w:color w:val="000000" w:themeColor="text1"/>
+        </w:rPr>
+        <w:t>or</w:t>
+      </w:r>
+      <w:proofErr w:type="spellEnd"/>
+      <w:r>
+        <w:rPr>
+          <w:color w:val="000000" w:themeColor="text1"/>
+        </w:rPr>
+        <w:t xml:space="preserve"> </w:t>
+      </w:r>
+      <w:proofErr w:type="spellStart"/>
+      <w:r>
+        <w:rPr>
+          <w:color w:val="000000" w:themeColor="text1"/>
+        </w:rPr>
+        <w:t>university</w:t>
+      </w:r>
+      <w:proofErr w:type="spellEnd"/>
+      <w:r>
+        <w:rPr>
+          <w:color w:val="000000" w:themeColor="text1"/>
+        </w:rPr>
+        <w:t xml:space="preserve"> </w:t>
+      </w:r>
+      <w:proofErr w:type="spellStart"/>
+      <w:r>
+        <w:rPr>
+          <w:color w:val="000000" w:themeColor="text1"/>
+        </w:rPr>
+        <w:t>events</w:t>
+      </w:r>
+      <w:proofErr w:type="spellEnd"/>
+      <w:r>
+        <w:rPr>
+          <w:color w:val="000000" w:themeColor="text1"/>
+        </w:rPr>
+        <w:t xml:space="preserve"> </w:t>
+      </w:r>
+      <w:proofErr w:type="spellStart"/>
+      <w:r>
+        <w:rPr>
+          <w:color w:val="000000" w:themeColor="text1"/>
+        </w:rPr>
+        <w:t>from</w:t>
+      </w:r>
+      <w:proofErr w:type="spellEnd"/>
+      <w:r>
+        <w:rPr>
+          <w:color w:val="000000" w:themeColor="text1"/>
+        </w:rPr>
+        <w:t xml:space="preserve"> </w:t>
+      </w:r>
+      <w:proofErr w:type="spellStart"/>
+      <w:r>
+        <w:rPr>
+          <w:color w:val="000000" w:themeColor="text1"/>
+        </w:rPr>
+        <w:t>their</w:t>
+      </w:r>
+      <w:proofErr w:type="spellEnd"/>
+      <w:r>
+        <w:rPr>
+          <w:color w:val="000000" w:themeColor="text1"/>
+        </w:rPr>
+        <w:t xml:space="preserve"> </w:t>
+      </w:r>
+      <w:proofErr w:type="spellStart"/>
+      <w:r>
+        <w:rPr>
+          <w:color w:val="000000" w:themeColor="text1"/>
+        </w:rPr>
+        <w:t>calendars</w:t>
+      </w:r>
+      <w:proofErr w:type="spellEnd"/>
+      <w:r>
+        <w:rPr>
+          <w:color w:val="000000" w:themeColor="text1"/>
+        </w:rPr>
+        <w:t xml:space="preserve">, </w:t>
+      </w:r>
+      <w:proofErr w:type="spellStart"/>
+      <w:r>
+        <w:rPr>
+          <w:color w:val="000000" w:themeColor="text1"/>
+        </w:rPr>
+        <w:t>which</w:t>
+      </w:r>
+      <w:proofErr w:type="spellEnd"/>
+      <w:r>
+        <w:rPr>
+          <w:color w:val="000000" w:themeColor="text1"/>
+        </w:rPr>
+        <w:t xml:space="preserve"> </w:t>
+      </w:r>
+      <w:proofErr w:type="spellStart"/>
       <w:r>
         <w:rPr>
           <w:color w:val="000000" w:themeColor="text1"/>
         </w:rPr>
         <w:t>may</w:t>
       </w:r>
-      <w:r>
-        <w:rPr>
-          <w:color w:val="000000" w:themeColor="text1"/>
-        </w:rPr>
-        <w:t xml:space="preserve"> be configured to achieve intended use, for example, if enabled, users can request an appointment booking through </w:t>
-      </w:r>
-      <w:r>
-        <w:rPr>
-          <w:color w:val="000000" w:themeColor="text1"/>
-        </w:rPr>
-        <w:t>the component itself</w:t>
-      </w:r>
-      <w:r>
-        <w:rPr>
-          <w:color w:val="000000" w:themeColor="text1"/>
-        </w:rPr>
-        <w:t xml:space="preserve">, according to the criteria defined, which can be later approved or rejected by the person in </w:t>
-      </w:r>
+      <w:proofErr w:type="spellEnd"/>
+      <w:r>
+        <w:rPr>
+          <w:color w:val="000000" w:themeColor="text1"/>
+        </w:rPr>
+        <w:t xml:space="preserve"> be </w:t>
+      </w:r>
+      <w:proofErr w:type="spellStart"/>
+      <w:r>
+        <w:rPr>
+          <w:color w:val="000000" w:themeColor="text1"/>
+        </w:rPr>
+        <w:t>scattered</w:t>
+      </w:r>
+      <w:proofErr w:type="spellEnd"/>
+      <w:r>
+        <w:rPr>
+          <w:color w:val="000000" w:themeColor="text1"/>
+        </w:rPr>
+        <w:t xml:space="preserve"> </w:t>
+      </w:r>
+      <w:proofErr w:type="spellStart"/>
+      <w:r>
+        <w:rPr>
+          <w:color w:val="000000" w:themeColor="text1"/>
+        </w:rPr>
+        <w:t>among</w:t>
+      </w:r>
+      <w:proofErr w:type="spellEnd"/>
+      <w:r>
+        <w:rPr>
+          <w:color w:val="000000" w:themeColor="text1"/>
+        </w:rPr>
+        <w:t xml:space="preserve"> </w:t>
+      </w:r>
+      <w:proofErr w:type="spellStart"/>
+      <w:r>
+        <w:rPr>
+          <w:color w:val="000000" w:themeColor="text1"/>
+        </w:rPr>
+        <w:t>several</w:t>
+      </w:r>
+      <w:proofErr w:type="spellEnd"/>
+      <w:r>
+        <w:rPr>
+          <w:color w:val="000000" w:themeColor="text1"/>
+        </w:rPr>
+        <w:t xml:space="preserve"> </w:t>
+      </w:r>
+      <w:proofErr w:type="spellStart"/>
+      <w:r>
+        <w:rPr>
+          <w:color w:val="000000" w:themeColor="text1"/>
+        </w:rPr>
+        <w:t>providers</w:t>
+      </w:r>
+      <w:proofErr w:type="spellEnd"/>
+      <w:r>
+        <w:rPr>
+          <w:color w:val="000000" w:themeColor="text1"/>
+        </w:rPr>
+        <w:t xml:space="preserve">. The </w:t>
+      </w:r>
+      <w:proofErr w:type="spellStart"/>
+      <w:r>
+        <w:rPr>
+          <w:color w:val="000000" w:themeColor="text1"/>
+        </w:rPr>
+        <w:t>component</w:t>
+      </w:r>
+      <w:proofErr w:type="spellEnd"/>
+      <w:r>
+        <w:rPr>
+          <w:color w:val="000000" w:themeColor="text1"/>
+        </w:rPr>
+        <w:t xml:space="preserve"> </w:t>
+      </w:r>
+      <w:proofErr w:type="spellStart"/>
+      <w:r>
+        <w:rPr>
+          <w:color w:val="000000" w:themeColor="text1"/>
+        </w:rPr>
+        <w:t>may</w:t>
+      </w:r>
+      <w:proofErr w:type="spellEnd"/>
+      <w:r>
+        <w:rPr>
+          <w:color w:val="000000" w:themeColor="text1"/>
+        </w:rPr>
+        <w:t xml:space="preserve"> be </w:t>
+      </w:r>
+      <w:proofErr w:type="spellStart"/>
+      <w:r>
+        <w:rPr>
+          <w:color w:val="000000" w:themeColor="text1"/>
+        </w:rPr>
+        <w:t>configured</w:t>
+      </w:r>
+      <w:proofErr w:type="spellEnd"/>
+      <w:r>
+        <w:rPr>
+          <w:color w:val="000000" w:themeColor="text1"/>
+        </w:rPr>
+        <w:t xml:space="preserve"> </w:t>
+      </w:r>
+      <w:proofErr w:type="spellStart"/>
+      <w:r>
+        <w:rPr>
+          <w:color w:val="000000" w:themeColor="text1"/>
+        </w:rPr>
+        <w:t>to</w:t>
+      </w:r>
+      <w:proofErr w:type="spellEnd"/>
+      <w:r>
+        <w:rPr>
+          <w:color w:val="000000" w:themeColor="text1"/>
+        </w:rPr>
+        <w:t xml:space="preserve"> </w:t>
+      </w:r>
+      <w:proofErr w:type="spellStart"/>
+      <w:r>
+        <w:rPr>
+          <w:color w:val="000000" w:themeColor="text1"/>
+        </w:rPr>
+        <w:t>achieve</w:t>
+      </w:r>
+      <w:proofErr w:type="spellEnd"/>
+      <w:r>
+        <w:rPr>
+          <w:color w:val="000000" w:themeColor="text1"/>
+        </w:rPr>
+        <w:t xml:space="preserve"> </w:t>
+      </w:r>
+      <w:proofErr w:type="spellStart"/>
+      <w:r>
+        <w:rPr>
+          <w:color w:val="000000" w:themeColor="text1"/>
+        </w:rPr>
+        <w:t>intended</w:t>
+      </w:r>
+      <w:proofErr w:type="spellEnd"/>
+      <w:r>
+        <w:rPr>
+          <w:color w:val="000000" w:themeColor="text1"/>
+        </w:rPr>
+        <w:t xml:space="preserve"> </w:t>
+      </w:r>
+      <w:proofErr w:type="spellStart"/>
+      <w:r>
+        <w:rPr>
+          <w:color w:val="000000" w:themeColor="text1"/>
+        </w:rPr>
+        <w:t>use</w:t>
+      </w:r>
+      <w:proofErr w:type="spellEnd"/>
+      <w:r>
+        <w:rPr>
+          <w:color w:val="000000" w:themeColor="text1"/>
+        </w:rPr>
+        <w:t xml:space="preserve">, </w:t>
+      </w:r>
+      <w:proofErr w:type="spellStart"/>
+      <w:r>
+        <w:rPr>
+          <w:color w:val="000000" w:themeColor="text1"/>
+        </w:rPr>
+        <w:t>for</w:t>
+      </w:r>
+      <w:proofErr w:type="spellEnd"/>
+      <w:r>
+        <w:rPr>
+          <w:color w:val="000000" w:themeColor="text1"/>
+        </w:rPr>
+        <w:t xml:space="preserve"> </w:t>
+      </w:r>
+      <w:proofErr w:type="spellStart"/>
+      <w:r>
+        <w:rPr>
+          <w:color w:val="000000" w:themeColor="text1"/>
+        </w:rPr>
+        <w:t>example</w:t>
+      </w:r>
+      <w:proofErr w:type="spellEnd"/>
+      <w:r>
+        <w:rPr>
+          <w:color w:val="000000" w:themeColor="text1"/>
+        </w:rPr>
+        <w:t xml:space="preserve">, </w:t>
+      </w:r>
+      <w:proofErr w:type="spellStart"/>
+      <w:r>
+        <w:rPr>
+          <w:color w:val="000000" w:themeColor="text1"/>
+        </w:rPr>
+        <w:t>if</w:t>
+      </w:r>
+      <w:proofErr w:type="spellEnd"/>
+      <w:r>
+        <w:rPr>
+          <w:color w:val="000000" w:themeColor="text1"/>
+        </w:rPr>
+        <w:t xml:space="preserve"> </w:t>
+      </w:r>
+      <w:proofErr w:type="spellStart"/>
+      <w:r>
+        <w:rPr>
+          <w:color w:val="000000" w:themeColor="text1"/>
+        </w:rPr>
+        <w:t>enabled</w:t>
+      </w:r>
+      <w:proofErr w:type="spellEnd"/>
+      <w:r>
+        <w:rPr>
+          <w:color w:val="000000" w:themeColor="text1"/>
+        </w:rPr>
+        <w:t xml:space="preserve">, </w:t>
+      </w:r>
+      <w:proofErr w:type="spellStart"/>
+      <w:r>
+        <w:rPr>
+          <w:color w:val="000000" w:themeColor="text1"/>
+        </w:rPr>
+        <w:t>users</w:t>
+      </w:r>
+      <w:proofErr w:type="spellEnd"/>
+      <w:r>
+        <w:rPr>
+          <w:color w:val="000000" w:themeColor="text1"/>
+        </w:rPr>
+        <w:t xml:space="preserve"> </w:t>
+      </w:r>
+      <w:proofErr w:type="spellStart"/>
+      <w:r>
+        <w:rPr>
+          <w:color w:val="000000" w:themeColor="text1"/>
+        </w:rPr>
+        <w:t>can</w:t>
+      </w:r>
+      <w:proofErr w:type="spellEnd"/>
+      <w:r>
+        <w:rPr>
+          <w:color w:val="000000" w:themeColor="text1"/>
+        </w:rPr>
+        <w:t xml:space="preserve"> </w:t>
+      </w:r>
+      <w:proofErr w:type="spellStart"/>
+      <w:r>
+        <w:rPr>
+          <w:color w:val="000000" w:themeColor="text1"/>
+        </w:rPr>
+        <w:t>request</w:t>
+      </w:r>
+      <w:proofErr w:type="spellEnd"/>
+      <w:r>
+        <w:rPr>
+          <w:color w:val="000000" w:themeColor="text1"/>
+        </w:rPr>
+        <w:t xml:space="preserve"> an </w:t>
+      </w:r>
+      <w:proofErr w:type="spellStart"/>
+      <w:r>
+        <w:rPr>
+          <w:color w:val="000000" w:themeColor="text1"/>
+        </w:rPr>
+        <w:t>appointment</w:t>
+      </w:r>
+      <w:proofErr w:type="spellEnd"/>
+      <w:r>
+        <w:rPr>
+          <w:color w:val="000000" w:themeColor="text1"/>
+        </w:rPr>
+        <w:t xml:space="preserve"> </w:t>
+      </w:r>
+      <w:proofErr w:type="spellStart"/>
+      <w:r>
+        <w:rPr>
+          <w:color w:val="000000" w:themeColor="text1"/>
+        </w:rPr>
+        <w:t>booking</w:t>
+      </w:r>
+      <w:proofErr w:type="spellEnd"/>
+      <w:r>
+        <w:rPr>
+          <w:color w:val="000000" w:themeColor="text1"/>
+        </w:rPr>
+        <w:t xml:space="preserve"> </w:t>
+      </w:r>
+      <w:proofErr w:type="spellStart"/>
+      <w:r>
+        <w:rPr>
+          <w:color w:val="000000" w:themeColor="text1"/>
+        </w:rPr>
+        <w:t>through</w:t>
+      </w:r>
+      <w:proofErr w:type="spellEnd"/>
+      <w:r>
+        <w:rPr>
+          <w:color w:val="000000" w:themeColor="text1"/>
+        </w:rPr>
+        <w:t xml:space="preserve"> </w:t>
+      </w:r>
+      <w:proofErr w:type="spellStart"/>
+      <w:r>
+        <w:rPr>
+          <w:color w:val="000000" w:themeColor="text1"/>
+        </w:rPr>
+        <w:t>the</w:t>
+      </w:r>
+      <w:proofErr w:type="spellEnd"/>
+      <w:r>
+        <w:rPr>
+          <w:color w:val="000000" w:themeColor="text1"/>
+        </w:rPr>
+        <w:t xml:space="preserve"> </w:t>
+      </w:r>
+      <w:proofErr w:type="spellStart"/>
+      <w:r>
+        <w:rPr>
+          <w:color w:val="000000" w:themeColor="text1"/>
+        </w:rPr>
+        <w:t>component</w:t>
+      </w:r>
+      <w:proofErr w:type="spellEnd"/>
+      <w:r>
+        <w:rPr>
+          <w:color w:val="000000" w:themeColor="text1"/>
+        </w:rPr>
+        <w:t xml:space="preserve"> </w:t>
+      </w:r>
+      <w:proofErr w:type="spellStart"/>
+      <w:r>
+        <w:rPr>
+          <w:color w:val="000000" w:themeColor="text1"/>
+        </w:rPr>
+        <w:t>itself</w:t>
+      </w:r>
+      <w:proofErr w:type="spellEnd"/>
+      <w:r>
+        <w:rPr>
+          <w:color w:val="000000" w:themeColor="text1"/>
+        </w:rPr>
+        <w:t xml:space="preserve">, </w:t>
+      </w:r>
+      <w:proofErr w:type="spellStart"/>
+      <w:r>
+        <w:rPr>
+          <w:color w:val="000000" w:themeColor="text1"/>
+        </w:rPr>
+        <w:t>according</w:t>
+      </w:r>
+      <w:proofErr w:type="spellEnd"/>
+      <w:r>
+        <w:rPr>
+          <w:color w:val="000000" w:themeColor="text1"/>
+        </w:rPr>
+        <w:t xml:space="preserve"> </w:t>
+      </w:r>
+      <w:proofErr w:type="spellStart"/>
+      <w:r>
+        <w:rPr>
+          <w:color w:val="000000" w:themeColor="text1"/>
+        </w:rPr>
+        <w:t>to</w:t>
+      </w:r>
+      <w:proofErr w:type="spellEnd"/>
+      <w:r>
+        <w:rPr>
+          <w:color w:val="000000" w:themeColor="text1"/>
+        </w:rPr>
+        <w:t xml:space="preserve"> </w:t>
+      </w:r>
+      <w:proofErr w:type="spellStart"/>
+      <w:r>
+        <w:rPr>
+          <w:color w:val="000000" w:themeColor="text1"/>
+        </w:rPr>
+        <w:t>the</w:t>
+      </w:r>
+      <w:proofErr w:type="spellEnd"/>
+      <w:r>
+        <w:rPr>
+          <w:color w:val="000000" w:themeColor="text1"/>
+        </w:rPr>
+        <w:t xml:space="preserve"> </w:t>
+      </w:r>
+      <w:proofErr w:type="spellStart"/>
+      <w:r>
+        <w:rPr>
+          <w:color w:val="000000" w:themeColor="text1"/>
+        </w:rPr>
+        <w:t>criteria</w:t>
+      </w:r>
+      <w:proofErr w:type="spellEnd"/>
+      <w:r>
+        <w:rPr>
+          <w:color w:val="000000" w:themeColor="text1"/>
+        </w:rPr>
+        <w:t xml:space="preserve"> </w:t>
+      </w:r>
+      <w:proofErr w:type="spellStart"/>
+      <w:r>
+        <w:rPr>
+          <w:color w:val="000000" w:themeColor="text1"/>
+        </w:rPr>
+        <w:t>defined</w:t>
+      </w:r>
+      <w:proofErr w:type="spellEnd"/>
+      <w:r>
+        <w:rPr>
+          <w:color w:val="000000" w:themeColor="text1"/>
+        </w:rPr>
+        <w:t xml:space="preserve">, </w:t>
+      </w:r>
+      <w:proofErr w:type="spellStart"/>
+      <w:r>
+        <w:rPr>
+          <w:color w:val="000000" w:themeColor="text1"/>
+        </w:rPr>
+        <w:t>which</w:t>
+      </w:r>
+      <w:proofErr w:type="spellEnd"/>
+      <w:r>
+        <w:rPr>
+          <w:color w:val="000000" w:themeColor="text1"/>
+        </w:rPr>
+        <w:t xml:space="preserve"> </w:t>
+      </w:r>
+      <w:proofErr w:type="spellStart"/>
+      <w:r>
+        <w:rPr>
+          <w:color w:val="000000" w:themeColor="text1"/>
+        </w:rPr>
+        <w:t>can</w:t>
+      </w:r>
+      <w:proofErr w:type="spellEnd"/>
+      <w:r>
+        <w:rPr>
+          <w:color w:val="000000" w:themeColor="text1"/>
+        </w:rPr>
+        <w:t xml:space="preserve"> be </w:t>
+      </w:r>
+      <w:proofErr w:type="spellStart"/>
+      <w:r>
+        <w:rPr>
+          <w:color w:val="000000" w:themeColor="text1"/>
+        </w:rPr>
+        <w:t>later</w:t>
+      </w:r>
+      <w:proofErr w:type="spellEnd"/>
+      <w:r>
+        <w:rPr>
+          <w:color w:val="000000" w:themeColor="text1"/>
+        </w:rPr>
+        <w:t xml:space="preserve"> </w:t>
+      </w:r>
+      <w:proofErr w:type="spellStart"/>
+      <w:r>
+        <w:rPr>
+          <w:color w:val="000000" w:themeColor="text1"/>
+        </w:rPr>
+        <w:t>approved</w:t>
+      </w:r>
+      <w:proofErr w:type="spellEnd"/>
+      <w:r>
+        <w:rPr>
+          <w:color w:val="000000" w:themeColor="text1"/>
+        </w:rPr>
+        <w:t xml:space="preserve"> </w:t>
+      </w:r>
+      <w:proofErr w:type="spellStart"/>
+      <w:r>
+        <w:rPr>
+          <w:color w:val="000000" w:themeColor="text1"/>
+        </w:rPr>
+        <w:t>or</w:t>
+      </w:r>
+      <w:proofErr w:type="spellEnd"/>
+      <w:r>
+        <w:rPr>
+          <w:color w:val="000000" w:themeColor="text1"/>
+        </w:rPr>
+        <w:t xml:space="preserve"> </w:t>
+      </w:r>
+      <w:proofErr w:type="spellStart"/>
+      <w:r>
+        <w:rPr>
+          <w:color w:val="000000" w:themeColor="text1"/>
+        </w:rPr>
+        <w:t>rejected</w:t>
+      </w:r>
+      <w:proofErr w:type="spellEnd"/>
+      <w:r>
+        <w:rPr>
+          <w:color w:val="000000" w:themeColor="text1"/>
+        </w:rPr>
+        <w:t xml:space="preserve"> </w:t>
+      </w:r>
+      <w:proofErr w:type="spellStart"/>
+      <w:r>
+        <w:rPr>
+          <w:color w:val="000000" w:themeColor="text1"/>
+        </w:rPr>
+        <w:t>by</w:t>
+      </w:r>
+      <w:proofErr w:type="spellEnd"/>
+      <w:r>
+        <w:rPr>
+          <w:color w:val="000000" w:themeColor="text1"/>
+        </w:rPr>
+        <w:t xml:space="preserve"> </w:t>
+      </w:r>
+      <w:proofErr w:type="spellStart"/>
+      <w:r>
+        <w:rPr>
+          <w:color w:val="000000" w:themeColor="text1"/>
+        </w:rPr>
+        <w:t>the</w:t>
+      </w:r>
+      <w:proofErr w:type="spellEnd"/>
+      <w:r>
+        <w:rPr>
+          <w:color w:val="000000" w:themeColor="text1"/>
+        </w:rPr>
+        <w:t xml:space="preserve"> </w:t>
+      </w:r>
+      <w:proofErr w:type="spellStart"/>
+      <w:r>
+        <w:rPr>
+          <w:color w:val="000000" w:themeColor="text1"/>
+        </w:rPr>
+        <w:t>person</w:t>
+      </w:r>
+      <w:proofErr w:type="spellEnd"/>
+      <w:r>
+        <w:rPr>
+          <w:color w:val="000000" w:themeColor="text1"/>
+        </w:rPr>
+        <w:t xml:space="preserve"> in </w:t>
+      </w:r>
+      <w:proofErr w:type="spellStart"/>
       <w:r>
         <w:rPr>
           <w:color w:val="000000" w:themeColor="text1"/>
         </w:rPr>
         <w:t>responsible</w:t>
       </w:r>
+      <w:proofErr w:type="spellEnd"/>
       <w:r>
         <w:rPr>
           <w:color w:val="000000" w:themeColor="text1"/>
@@ -8693,7 +10183,15 @@
         <w:t>Az online naptárak emellett</w:t>
       </w:r>
       <w:r>
-        <w:t xml:space="preserve"> könnyen megoszthatók másokkal. Például egy család vagy egy csoport munkatársai között lehetőség van arra, hogy egy közös naptárat használjanak, így mindig tisztában lehetnek egymás teendőivel és időbeosztásával. Ez segíthet abban, hogy jobban együttműködjenek és hatékonyabban szervezzék meg az eseményeiket és találkozóikat.</w:t>
+        <w:t xml:space="preserve"> könnyen megoszthatók másokkal. Például egy család vagy egy csoport munkatársai között lehetőség van arra, hogy egy közös </w:t>
+      </w:r>
+      <w:proofErr w:type="spellStart"/>
+      <w:r>
+        <w:t>naptárat</w:t>
+      </w:r>
+      <w:proofErr w:type="spellEnd"/>
+      <w:r>
+        <w:t xml:space="preserve"> használjanak, így mindig tisztában lehetnek egymás teendőivel és időbeosztásával. Ez segíthet abban, hogy jobban együttműködjenek és hatékonyabban szervezzék meg az eseményeiket és találkozóikat.</w:t>
       </w:r>
     </w:p>
     <w:p/>
@@ -8895,7 +10393,15 @@
     </w:p>
     <w:p>
       <w:r>
-        <w:t>A felsorolt érvek alapján könnyen elhihető tény, hogy rengeteg elsősorban informatikai vállalat döntött úgy, hogy készít egy ilyen online naptárat, amelynek használatát elérhetővé teszi a világ számára is</w:t>
+        <w:t xml:space="preserve">A felsorolt érvek alapján könnyen elhihető tény, hogy rengeteg elsősorban informatikai vállalat döntött úgy, hogy készít egy ilyen online </w:t>
+      </w:r>
+      <w:proofErr w:type="spellStart"/>
+      <w:r>
+        <w:t>naptárat</w:t>
+      </w:r>
+      <w:proofErr w:type="spellEnd"/>
+      <w:r>
+        <w:t>, amelynek használatát elérhetővé teszi a világ számára is</w:t>
       </w:r>
       <w:r>
         <w:t>.</w:t>
@@ -8920,9 +10426,14 @@
         <w:t>Google</w:t>
       </w:r>
       <w:r>
-        <w:t xml:space="preserve"> Calendar</w:t>
+        <w:t xml:space="preserve"> </w:t>
+      </w:r>
+      <w:proofErr w:type="spellStart"/>
+      <w:r>
+        <w:t>Calendar</w:t>
       </w:r>
       <w:bookmarkEnd w:id="25"/>
+      <w:proofErr w:type="spellEnd"/>
     </w:p>
     <w:p>
       <w:pPr>
@@ -9088,7 +10599,15 @@
         <w:t>naptár</w:t>
       </w:r>
       <w:r>
-        <w:t>, a Google Calendar.</w:t>
+        <w:t xml:space="preserve">, a Google </w:t>
+      </w:r>
+      <w:proofErr w:type="spellStart"/>
+      <w:r>
+        <w:t>Calendar</w:t>
+      </w:r>
+      <w:proofErr w:type="spellEnd"/>
+      <w:r>
+        <w:t>.</w:t>
       </w:r>
       <w:r>
         <w:t xml:space="preserve"> Ez az egyik legelterjedtebb online naptárkezelő szolgáltatás</w:t>
@@ -9113,10 +10632,18 @@
       </w:pPr>
       <w:bookmarkStart w:id="26" w:name="_Toc163816968"/>
       <w:r>
-        <w:t xml:space="preserve">A Google Calendar </w:t>
-      </w:r>
-      <w:r>
-        <w:t>fejlesztése</w:t>
+        <w:t xml:space="preserve">A Google </w:t>
+      </w:r>
+      <w:proofErr w:type="spellStart"/>
+      <w:r>
+        <w:t>Calendar</w:t>
+      </w:r>
+      <w:proofErr w:type="spellEnd"/>
+      <w:r>
+        <w:t xml:space="preserve"> </w:t>
+      </w:r>
+      <w:r>
+        <w:t>múltja</w:t>
       </w:r>
       <w:r>
         <w:fldChar w:fldCharType="begin"/>
@@ -9148,9 +10675,11 @@
       <w:r>
         <w:t xml:space="preserve"> Google </w:t>
       </w:r>
+      <w:proofErr w:type="spellStart"/>
       <w:r>
         <w:t>Calendar</w:t>
       </w:r>
+      <w:proofErr w:type="spellEnd"/>
       <w:r>
         <w:t xml:space="preserve"> a Google által kifejlesztett idő</w:t>
       </w:r>
@@ -9164,7 +10693,15 @@
         <w:t>időpontkezelési</w:t>
       </w:r>
       <w:r>
-        <w:t xml:space="preserve"> naptárszolgáltatás. Mike Samuel hozta létre a Google-nál végzett 20%-os projektjének részeként. 2006. április 13-án bétaverzióban, majd 2009 júliusában általános kiadásban vált elérhetővé a weben és mobilalkalmazásként Android és iOS platformokra.</w:t>
+        <w:t xml:space="preserve"> naptárszolgáltatás. Mike Samuel hozta létre a Google-</w:t>
+      </w:r>
+      <w:proofErr w:type="spellStart"/>
+      <w:r>
+        <w:t>nál</w:t>
+      </w:r>
+      <w:proofErr w:type="spellEnd"/>
+      <w:r>
+        <w:t xml:space="preserve"> végzett 20%-os projektjének részeként. 2006. április 13-án bétaverzióban, majd 2009 júliusában általános kiadásban vált elérhetővé a weben és mobilalkalmazásként Android és iOS platformokra.</w:t>
       </w:r>
       <w:r>
         <w:t xml:space="preserve"> </w:t>
@@ -9208,14 +10745,40 @@
       <w:r>
         <w:t>2015 augusztusában a Google hozzáadta az "</w:t>
       </w:r>
-      <w:r>
-        <w:t xml:space="preserve">Events from </w:t>
-      </w:r>
-      <w:r>
-        <w:t>Gmail"</w:t>
-      </w:r>
-      <w:r>
-        <w:t xml:space="preserve"> (Események a Gmail-ból)</w:t>
+      <w:proofErr w:type="spellStart"/>
+      <w:r>
+        <w:t>Events</w:t>
+      </w:r>
+      <w:proofErr w:type="spellEnd"/>
+      <w:r>
+        <w:t xml:space="preserve"> </w:t>
+      </w:r>
+      <w:proofErr w:type="spellStart"/>
+      <w:r>
+        <w:t>from</w:t>
+      </w:r>
+      <w:proofErr w:type="spellEnd"/>
+      <w:r>
+        <w:t xml:space="preserve"> </w:t>
+      </w:r>
+      <w:proofErr w:type="spellStart"/>
+      <w:r>
+        <w:t>Gmail</w:t>
+      </w:r>
+      <w:proofErr w:type="spellEnd"/>
+      <w:r>
+        <w:t>"</w:t>
+      </w:r>
+      <w:r>
+        <w:t xml:space="preserve"> (Események a </w:t>
+      </w:r>
+      <w:proofErr w:type="spellStart"/>
+      <w:r>
+        <w:t>Gmail-ból</w:t>
+      </w:r>
+      <w:proofErr w:type="spellEnd"/>
+      <w:r>
+        <w:t>)</w:t>
       </w:r>
       <w:r>
         <w:t xml:space="preserve"> funkciót, amelynek segítségével a felhasználó</w:t>
@@ -9224,7 +10787,15 @@
         <w:t>k</w:t>
       </w:r>
       <w:r>
-        <w:t xml:space="preserve"> Gmail üzeneteiből származó eseményinformációk automatikusan bekerülnek a Google Naptárba. Az alapértelmezés szerint engedélyezett funkció az újonnan beérkezett e-mail üzenetek, például járatkésések</w:t>
+        <w:t xml:space="preserve"> </w:t>
+      </w:r>
+      <w:proofErr w:type="spellStart"/>
+      <w:r>
+        <w:t>Gmail</w:t>
+      </w:r>
+      <w:proofErr w:type="spellEnd"/>
+      <w:r>
+        <w:t xml:space="preserve"> üzeneteiből származó eseményinformációk automatikusan bekerülnek a Google Naptárba. Az alapértelmezés szerint engedélyezett funkció az újonnan beérkezett e-mail üzenetek, például járatkésések</w:t>
       </w:r>
       <w:r>
         <w:t xml:space="preserve"> </w:t>
@@ -9246,9 +10817,11 @@
       <w:r>
         <w:t>2015 decemberében a Google hozzáadta a "</w:t>
       </w:r>
+      <w:proofErr w:type="spellStart"/>
       <w:r>
         <w:t>Reminders</w:t>
       </w:r>
+      <w:proofErr w:type="spellEnd"/>
       <w:r>
         <w:t>"</w:t>
       </w:r>
@@ -9297,9 +10870,14 @@
       <w:r>
         <w:t xml:space="preserve"> </w:t>
       </w:r>
+      <w:proofErr w:type="spellStart"/>
       <w:r>
         <w:lastRenderedPageBreak/>
-        <w:t xml:space="preserve">Reminders </w:t>
+        <w:t>Reminders</w:t>
+      </w:r>
+      <w:proofErr w:type="spellEnd"/>
+      <w:r>
+        <w:t xml:space="preserve"> </w:t>
       </w:r>
       <w:r>
         <w:t xml:space="preserve">úgynevezett </w:t>
@@ -9311,7 +10889,15 @@
         <w:t>e</w:t>
       </w:r>
       <w:r>
-        <w:t xml:space="preserve">mlékeztetők a Gmail </w:t>
+        <w:t xml:space="preserve">mlékeztetők a </w:t>
+      </w:r>
+      <w:proofErr w:type="spellStart"/>
+      <w:r>
+        <w:t>Gmail</w:t>
+      </w:r>
+      <w:proofErr w:type="spellEnd"/>
+      <w:r>
+        <w:t xml:space="preserve"> </w:t>
       </w:r>
       <w:r>
         <w:t>b</w:t>
@@ -9323,12 +10909,36 @@
         <w:t>i közt</w:t>
       </w:r>
       <w:r>
-        <w:t>, a Google Now-ban és a Google Keep-ben is megjelennek.</w:t>
+        <w:t xml:space="preserve">, a Google </w:t>
+      </w:r>
+      <w:proofErr w:type="spellStart"/>
+      <w:r>
+        <w:t>Now</w:t>
+      </w:r>
+      <w:proofErr w:type="spellEnd"/>
+      <w:r>
+        <w:t xml:space="preserve">-ban és a Google </w:t>
+      </w:r>
+      <w:proofErr w:type="spellStart"/>
+      <w:r>
+        <w:t>Keep</w:t>
+      </w:r>
+      <w:proofErr w:type="spellEnd"/>
+      <w:r>
+        <w:t>-ben is megjelennek.</w:t>
       </w:r>
     </w:p>
     <w:p>
       <w:r>
-        <w:t>2016 januárjában a Google a mobilalkalmazásokban a Google Naptárat kiegészítette</w:t>
+        <w:t xml:space="preserve">2016 januárjában a Google a mobilalkalmazásokban a Google </w:t>
+      </w:r>
+      <w:proofErr w:type="spellStart"/>
+      <w:r>
+        <w:t>Naptárat</w:t>
+      </w:r>
+      <w:proofErr w:type="spellEnd"/>
+      <w:r>
+        <w:t xml:space="preserve"> kiegészítette</w:t>
       </w:r>
       <w:r>
         <w:t xml:space="preserve"> </w:t>
@@ -9337,13 +10947,26 @@
         <w:t>"Intelligens javaslatokkal"</w:t>
       </w:r>
       <w:r>
-        <w:t xml:space="preserve"> (Smart </w:t>
-      </w:r>
+        <w:t xml:space="preserve"> (</w:t>
+      </w:r>
+      <w:proofErr w:type="spellStart"/>
+      <w:r>
+        <w:t>Smart</w:t>
+      </w:r>
+      <w:proofErr w:type="spellEnd"/>
+      <w:r>
+        <w:t xml:space="preserve"> </w:t>
+      </w:r>
+      <w:proofErr w:type="spellStart"/>
       <w:r>
         <w:t>S</w:t>
       </w:r>
       <w:r>
-        <w:t>uggestions)</w:t>
+        <w:t>uggestions</w:t>
+      </w:r>
+      <w:proofErr w:type="spellEnd"/>
+      <w:r>
+        <w:t>)</w:t>
       </w:r>
       <w:r>
         <w:t>. Az intelligens javaslatok az események címeit, valamint</w:t>
@@ -9375,7 +10998,15 @@
     </w:p>
     <w:p>
       <w:r>
-        <w:t>2016 áprilisában a "Goals"</w:t>
+        <w:t>2016 áprilisában a "</w:t>
+      </w:r>
+      <w:proofErr w:type="spellStart"/>
+      <w:r>
+        <w:t>Goals</w:t>
+      </w:r>
+      <w:proofErr w:type="spellEnd"/>
+      <w:r>
+        <w:t>"</w:t>
       </w:r>
       <w:r>
         <w:t xml:space="preserve"> (Célok)</w:t>
@@ -9449,7 +11080,15 @@
         <w:t>hozzáadva az</w:t>
       </w:r>
       <w:r>
-        <w:t xml:space="preserve"> iPad támogatá</w:t>
+        <w:t xml:space="preserve"> </w:t>
+      </w:r>
+      <w:proofErr w:type="spellStart"/>
+      <w:r>
+        <w:t>iPad</w:t>
+      </w:r>
+      <w:proofErr w:type="spellEnd"/>
+      <w:r>
+        <w:t xml:space="preserve"> támogatá</w:t>
       </w:r>
       <w:r>
         <w:t>st</w:t>
@@ -9457,9 +11096,11 @@
       <w:r>
         <w:t>, majd júliusban ismét frissült, hogy az iOS "</w:t>
       </w:r>
+      <w:proofErr w:type="spellStart"/>
       <w:r>
         <w:t>Today</w:t>
       </w:r>
+      <w:proofErr w:type="spellEnd"/>
       <w:r>
         <w:t>" paneljé</w:t>
       </w:r>
@@ -9467,7 +11108,15 @@
         <w:t>hez</w:t>
       </w:r>
       <w:r>
-        <w:t xml:space="preserve"> widgetet adjon hozzá.</w:t>
+        <w:t xml:space="preserve"> </w:t>
+      </w:r>
+      <w:proofErr w:type="spellStart"/>
+      <w:r>
+        <w:t>widgetet</w:t>
+      </w:r>
+      <w:proofErr w:type="spellEnd"/>
+      <w:r>
+        <w:t xml:space="preserve"> adjon hozzá.</w:t>
       </w:r>
     </w:p>
     <w:p>
@@ -9475,7 +11124,23 @@
         <w:t xml:space="preserve">2017 júniusában, miután májusban bejelentette, hogy a Google több szolgáltatásában is bevezette a </w:t>
       </w:r>
       <w:r>
-        <w:t>„Family Groups”</w:t>
+        <w:t>„</w:t>
+      </w:r>
+      <w:proofErr w:type="spellStart"/>
+      <w:r>
+        <w:t>Family</w:t>
+      </w:r>
+      <w:proofErr w:type="spellEnd"/>
+      <w:r>
+        <w:t xml:space="preserve"> </w:t>
+      </w:r>
+      <w:proofErr w:type="spellStart"/>
+      <w:r>
+        <w:t>Groups</w:t>
+      </w:r>
+      <w:proofErr w:type="spellEnd"/>
+      <w:r>
+        <w:t>”</w:t>
       </w:r>
       <w:r>
         <w:t xml:space="preserve"> funkciót, a Google elkezdte a családi naptárak bevezetését a felhasználók számár</w:t>
@@ -9491,15 +11156,27 @@
       <w:r>
         <w:t xml:space="preserve">2022. szeptember 20-án a Google bejelentette, hogy a Google </w:t>
       </w:r>
+      <w:proofErr w:type="spellStart"/>
       <w:r>
         <w:t>Calendar</w:t>
       </w:r>
-      <w:r>
-        <w:t xml:space="preserve"> és a Google Assistant emlékeztetői egyesülnek a Google </w:t>
-      </w:r>
+      <w:proofErr w:type="spellEnd"/>
+      <w:r>
+        <w:t xml:space="preserve"> és a Google </w:t>
+      </w:r>
+      <w:proofErr w:type="spellStart"/>
+      <w:r>
+        <w:t>Assistant</w:t>
+      </w:r>
+      <w:proofErr w:type="spellEnd"/>
+      <w:r>
+        <w:t xml:space="preserve"> emlékeztetői egyesülnek a Google </w:t>
+      </w:r>
+      <w:proofErr w:type="spellStart"/>
       <w:r>
         <w:t>Tasks-al</w:t>
       </w:r>
+      <w:proofErr w:type="spellEnd"/>
       <w:r>
         <w:t>. Az átállás 2023 márciusában kezdődött néhány felhasználó kiválasztásával, majd 2023 második negyedévében opcionális lehetőségként a többi felhasználóra is kiterjesztették, és 2023. május 22-</w:t>
       </w:r>
@@ -9531,12 +11208,26 @@
         </w:numPr>
       </w:pPr>
       <w:r>
-        <w:t>Outlook Calendar</w:t>
-      </w:r>
+        <w:t xml:space="preserve">Outlook </w:t>
+      </w:r>
+      <w:proofErr w:type="spellStart"/>
+      <w:r>
+        <w:t>Calendar</w:t>
+      </w:r>
+      <w:proofErr w:type="spellEnd"/>
     </w:p>
     <w:p>
       <w:r>
-        <w:t>Egy másik hatalmas szereplő ezen a piacon a Microsoft, akik a saját megoldásuk, az Outlook Calendar-t ajánlják.</w:t>
+        <w:t>Egy másik hatalmas szereplő ezen a piacon a Microsoft, akik a saját megoldásuk, az Outlook</w:t>
+      </w:r>
+      <w:r>
+        <w:t xml:space="preserve"> beépített </w:t>
+      </w:r>
+      <w:r>
+        <w:t>naptárá</w:t>
+      </w:r>
+      <w:r>
+        <w:t>t ajánlják.</w:t>
       </w:r>
     </w:p>
     <w:p>
@@ -9549,10 +11240,18 @@
       </w:pPr>
       <w:r>
         <w:lastRenderedPageBreak/>
-        <w:t xml:space="preserve">Az Outlook Calendar </w:t>
-      </w:r>
-      <w:r>
-        <w:t>fejlesztése</w:t>
+        <w:t xml:space="preserve">Az Outlook </w:t>
+      </w:r>
+      <w:proofErr w:type="spellStart"/>
+      <w:r>
+        <w:t>Calendar</w:t>
+      </w:r>
+      <w:proofErr w:type="spellEnd"/>
+      <w:r>
+        <w:t xml:space="preserve"> </w:t>
+      </w:r>
+      <w:r>
+        <w:t>múltja</w:t>
       </w:r>
       <w:r>
         <w:fldChar w:fldCharType="begin"/>
@@ -9575,356 +11274,1343 @@
     </w:p>
     <w:p>
       <w:r>
+        <w:t>A Outlook naptára is már nagyon régóta létezik, és az évek alatt rengeteg frissítést készítettek hozzá, ilyen</w:t>
+      </w:r>
+      <w:r>
+        <w:t xml:space="preserve">ek például: </w:t>
+      </w:r>
+    </w:p>
+    <w:p>
+      <w:r>
+        <w:t xml:space="preserve">2001 május 31.-én megjelent </w:t>
+      </w:r>
+      <w:r>
+        <w:t xml:space="preserve">az </w:t>
+      </w:r>
+      <w:r>
+        <w:t xml:space="preserve">Outlook 2002-ben </w:t>
+      </w:r>
+      <w:r>
+        <w:t>kapott</w:t>
+      </w:r>
+      <w:r>
+        <w:t xml:space="preserve"> holdnaptár támogatás</w:t>
+      </w:r>
+      <w:r>
+        <w:t>t</w:t>
+      </w:r>
+      <w:r>
+        <w:t>, és a</w:t>
+      </w:r>
+      <w:r>
+        <w:t>z események</w:t>
+      </w:r>
+      <w:r>
+        <w:t xml:space="preserve"> kategóriákba rendezés</w:t>
+      </w:r>
+      <w:r>
+        <w:t>e is ekkorra tehető</w:t>
+      </w:r>
+      <w:r>
+        <w:t xml:space="preserve"> (kategóriákhoz színek is rendelhetők)</w:t>
+      </w:r>
+      <w:r>
+        <w:t>.</w:t>
+      </w:r>
+    </w:p>
+    <w:p>
+      <w:r>
+        <w:t>2007 január 27.-én az Outlook 2007-tel érkeztek n</w:t>
+      </w:r>
+      <w:r>
+        <w:t>aptármegosztási fejlesztések, beleértve a naptár HTML-fájlként történő exportálását</w:t>
+      </w:r>
+      <w:r>
+        <w:t xml:space="preserve"> </w:t>
+      </w:r>
+      <w:r>
+        <w:t>az Outlook</w:t>
+      </w:r>
+      <w:r>
+        <w:t>-ot nem használó</w:t>
+      </w:r>
+      <w:r>
+        <w:t xml:space="preserve">k </w:t>
+      </w:r>
+      <w:r>
+        <w:t>általi megtekintéshez</w:t>
+      </w:r>
+      <w:r>
+        <w:t>.</w:t>
+      </w:r>
+      <w:r>
+        <w:t xml:space="preserve"> </w:t>
+      </w:r>
+      <w:r>
+        <w:t xml:space="preserve">Ekkortól lehetett </w:t>
+      </w:r>
+      <w:r>
+        <w:t xml:space="preserve">több </w:t>
+      </w:r>
+      <w:proofErr w:type="spellStart"/>
+      <w:r>
+        <w:t>naptárat</w:t>
+      </w:r>
+      <w:proofErr w:type="spellEnd"/>
+      <w:r>
+        <w:t xml:space="preserve"> </w:t>
+      </w:r>
+      <w:r>
+        <w:t xml:space="preserve">egymásra helyezni, hogy </w:t>
+      </w:r>
+      <w:r>
+        <w:t xml:space="preserve">ezzel </w:t>
+      </w:r>
+      <w:r>
+        <w:t>látni</w:t>
+      </w:r>
+      <w:r>
+        <w:t xml:space="preserve"> lehessen az </w:t>
+      </w:r>
+      <w:r>
+        <w:t>időpontbéli átfedéseket és a szabad idősávokat</w:t>
+      </w:r>
+      <w:r>
+        <w:t>.</w:t>
+      </w:r>
+    </w:p>
+    <w:p>
+      <w:r>
+        <w:t>2010 július 15.-én az Office 2010 keretei közt adták hozzá a közelítés (</w:t>
+      </w:r>
+      <w:proofErr w:type="spellStart"/>
+      <w:r>
+        <w:t>zoomolás</w:t>
+      </w:r>
+      <w:proofErr w:type="spellEnd"/>
+      <w:r>
+        <w:t>) lehetőségét.</w:t>
+      </w:r>
+    </w:p>
+    <w:p/>
+    <w:p>
+      <w:r>
+        <w:t>A naptár Mac OS X-</w:t>
+      </w:r>
+      <w:r>
+        <w:t>sz</w:t>
+      </w:r>
+      <w:r>
+        <w:t xml:space="preserve">el való kompatibilitása csak az </w:t>
+      </w:r>
+      <w:r>
+        <w:t xml:space="preserve">Outlook </w:t>
+      </w:r>
+      <w:r>
+        <w:t>2011</w:t>
+      </w:r>
+      <w:r>
+        <w:t>-gyel</w:t>
+      </w:r>
+      <w:r>
+        <w:t xml:space="preserve"> valósult meg, ahol is </w:t>
+      </w:r>
+      <w:r>
+        <w:t xml:space="preserve">az </w:t>
+      </w:r>
+      <w:r>
+        <w:t xml:space="preserve">kezdetben csak a névjegyek esetében támogatta a Mac OS X szinkronizálási szolgáltatásait, az események, feladatok és jegyzetek esetében nem. A 2011. április 12-én közzétett Service </w:t>
+      </w:r>
+      <w:proofErr w:type="spellStart"/>
+      <w:r>
+        <w:t>Pack</w:t>
+      </w:r>
+      <w:proofErr w:type="spellEnd"/>
+      <w:r>
+        <w:t xml:space="preserve"> 1 (v 14.1.0) segítségével az Outlook már képes</w:t>
+      </w:r>
+      <w:r>
+        <w:t xml:space="preserve"> volt</w:t>
+      </w:r>
+      <w:r>
+        <w:t xml:space="preserve"> szinkronizálni a </w:t>
+      </w:r>
+      <w:proofErr w:type="spellStart"/>
+      <w:r>
+        <w:t>naptárat</w:t>
+      </w:r>
+      <w:proofErr w:type="spellEnd"/>
+      <w:r>
+        <w:t>, a jegyzeteket és a feladatokat az Exchange 2007 és az Exchange 2010 rendszerekkel</w:t>
+      </w:r>
+      <w:r>
+        <w:t xml:space="preserve"> (A Microsoft Exchange Server a Microsoft levelezés- és naptárkezelő szervere)</w:t>
+      </w:r>
+      <w:r>
+        <w:t>.</w:t>
+      </w:r>
+    </w:p>
+    <w:p/>
+    <w:p>
+      <w:r>
+        <w:t>Az Acompli nevű, kockázati tőkével támogatott startup először 2014 áprilisában jelent meg, majd 2014 decemberében a Microsoft felvásárolta a céget. 2015. január 29-én az Acompli átkeresztelődött Outlook Mobile-</w:t>
+      </w:r>
+      <w:proofErr w:type="spellStart"/>
+      <w:r>
+        <w:t>ra</w:t>
+      </w:r>
+      <w:proofErr w:type="spellEnd"/>
+      <w:r>
+        <w:t xml:space="preserve">, </w:t>
+      </w:r>
+      <w:r>
+        <w:t xml:space="preserve">így </w:t>
+      </w:r>
+      <w:r>
+        <w:t>megosztva nevét a Microsoft Outlook</w:t>
+      </w:r>
+      <w:r>
+        <w:t xml:space="preserve">-kal </w:t>
+      </w:r>
+      <w:r>
+        <w:t xml:space="preserve">és az Outlook.com e-mail szolgáltatással. </w:t>
+      </w:r>
+      <w:r>
+        <w:t xml:space="preserve">A Microsoft </w:t>
+      </w:r>
+      <w:r>
+        <w:t>2015 januárjában adta</w:t>
+      </w:r>
+      <w:r>
+        <w:t xml:space="preserve"> ki</w:t>
+      </w:r>
+      <w:r>
+        <w:t xml:space="preserve"> az Office 365-tel együtt az Outlook</w:t>
+      </w:r>
+      <w:r>
+        <w:t>-</w:t>
+      </w:r>
+      <w:r>
+        <w:t xml:space="preserve">ot telefonokra és táblagépekre </w:t>
+      </w:r>
+      <w:r>
+        <w:t xml:space="preserve">is </w:t>
+      </w:r>
+      <w:r>
+        <w:t xml:space="preserve">(v1.3 </w:t>
+      </w:r>
+      <w:proofErr w:type="spellStart"/>
+      <w:r>
+        <w:t>build</w:t>
+      </w:r>
+      <w:proofErr w:type="spellEnd"/>
+      <w:r>
+        <w:t xml:space="preserve">). </w:t>
+      </w:r>
+      <w:r>
+        <w:t xml:space="preserve">Ez </w:t>
+      </w:r>
+      <w:r>
+        <w:t>volt az első Outlook eze</w:t>
+      </w:r>
+      <w:r>
+        <w:t>kre a</w:t>
+      </w:r>
+      <w:r>
+        <w:t xml:space="preserve"> platformokra,</w:t>
+      </w:r>
+      <w:r>
+        <w:t xml:space="preserve"> amiknek</w:t>
+      </w:r>
+      <w:r>
+        <w:t xml:space="preserve"> e-mail, naptár és névjegy funkció</w:t>
+      </w:r>
+      <w:r>
+        <w:t>i is voltak</w:t>
+      </w:r>
+      <w:r>
+        <w:t>.</w:t>
+      </w:r>
+    </w:p>
+    <w:p>
+      <w:r>
+        <w:t>Az Outlook mobile-t úgy tervezték, hogy a mobileszközökön általában különálló alkalmazásokban található funkciókat összevonja, hasonlóan a személyi számítógépek</w:t>
+      </w:r>
+      <w:r>
+        <w:t>en található Outlook-</w:t>
+      </w:r>
+      <w:r>
+        <w:t>k</w:t>
+      </w:r>
+      <w:r>
+        <w:t>al</w:t>
+      </w:r>
+      <w:r>
+        <w:t xml:space="preserve">. A különböző feladatokhoz négy </w:t>
+      </w:r>
+      <w:r>
+        <w:t>nagy csoportot</w:t>
+      </w:r>
+      <w:r>
+        <w:t xml:space="preserve"> terveztek, </w:t>
+      </w:r>
+      <w:r>
+        <w:t>ezek</w:t>
+      </w:r>
+      <w:r>
+        <w:t xml:space="preserve"> a </w:t>
+      </w:r>
+      <w:r>
+        <w:t>Levelezés</w:t>
+      </w:r>
+      <w:r>
+        <w:t xml:space="preserve">, </w:t>
+      </w:r>
+      <w:r>
+        <w:t>a Naptár</w:t>
+      </w:r>
+      <w:r>
+        <w:t xml:space="preserve">, </w:t>
+      </w:r>
+      <w:r>
+        <w:t>a Fájlok</w:t>
+      </w:r>
+      <w:r>
+        <w:t xml:space="preserve"> és</w:t>
+      </w:r>
+      <w:r>
+        <w:t xml:space="preserve"> az Emberek</w:t>
+      </w:r>
+      <w:r>
+        <w:t>.</w:t>
+      </w:r>
+    </w:p>
+    <w:p>
+      <w:r>
+        <w:t xml:space="preserve">Az asztali Outlookhoz hasonlóan az Outlook mobile is lehetővé teszi a felhasználók számára, hogy megnézzék a találkozók részleteit, válaszoljanak az Exchange találkozómeghívókra és </w:t>
+      </w:r>
+      <w:r>
+        <w:lastRenderedPageBreak/>
+        <w:t>ütemezzék a találkozókat. A</w:t>
+      </w:r>
+      <w:r>
+        <w:t xml:space="preserve"> Microsoft által</w:t>
+      </w:r>
+      <w:r>
+        <w:t xml:space="preserve"> </w:t>
+      </w:r>
+      <w:r>
+        <w:t xml:space="preserve">2015-ben </w:t>
+      </w:r>
+      <w:proofErr w:type="spellStart"/>
+      <w:r>
+        <w:t>felvásárolt</w:t>
+      </w:r>
+      <w:proofErr w:type="spellEnd"/>
+      <w:r>
+        <w:t xml:space="preserve"> </w:t>
+      </w:r>
+      <w:proofErr w:type="spellStart"/>
+      <w:r>
+        <w:t>Sunrise</w:t>
+      </w:r>
+      <w:proofErr w:type="spellEnd"/>
+      <w:r>
+        <w:t xml:space="preserve"> </w:t>
+      </w:r>
+      <w:proofErr w:type="spellStart"/>
+      <w:r>
+        <w:t>Calendar</w:t>
+      </w:r>
+      <w:proofErr w:type="spellEnd"/>
+      <w:r>
+        <w:t xml:space="preserve"> háromnapos nézet</w:t>
+      </w:r>
+      <w:r>
+        <w:t>é</w:t>
+      </w:r>
+      <w:r>
+        <w:t>t és az "Érdekes naptárak" funkci</w:t>
+      </w:r>
+      <w:r>
+        <w:t>óját</w:t>
+      </w:r>
+      <w:r>
+        <w:t xml:space="preserve"> is magába foglalja.</w:t>
+      </w:r>
+    </w:p>
+    <w:p>
+      <w:pPr>
         <w:rPr>
           <w:b/>
           <w:bCs/>
           <w:u w:val="single"/>
         </w:rPr>
-        <w:t>Outlook 2002</w:t>
-      </w:r>
-      <w:r>
-        <w:t xml:space="preserve">: </w:t>
-      </w:r>
-      <w:r>
-        <w:t>Colored categories for calendar items</w:t>
-      </w:r>
-      <w:r>
-        <w:t xml:space="preserve">; </w:t>
-      </w:r>
-      <w:r>
-        <w:t>Lunar calendar support</w:t>
-      </w:r>
+      </w:pPr>
     </w:p>
     <w:p>
       <w:r>
-        <w:rPr>
-          <w:b/>
-          <w:bCs/>
-          <w:u w:val="single"/>
-        </w:rPr>
-        <w:t>Outlook 2007:</w:t>
-      </w:r>
-      <w:r>
-        <w:t xml:space="preserve"> </w:t>
-      </w:r>
-      <w:r>
-        <w:t>Calendar sharing improvements including the ability to export a calendar as an HTML file—for viewing by users without Outlook—and the ability to publish calendars to an external service (e.g., Office Web Apps) with an online provider (e.g., Microsoft account)</w:t>
-      </w:r>
-      <w:r>
-        <w:t xml:space="preserve">; </w:t>
-      </w:r>
-      <w:r>
-        <w:t>Multiple calendars can be overlaid with one another to assess details such as potential scheduling conflicts</w:t>
-      </w:r>
-      <w:r>
-        <w:t xml:space="preserve">; </w:t>
-      </w:r>
-      <w:r>
-        <w:t>Support for Windows SideShow with the introduction of a calendar gadget</w:t>
-      </w:r>
-      <w:r>
-        <w:t xml:space="preserve">; </w:t>
-      </w:r>
-      <w:r>
-        <w:t>To-Do Bar that consolidates calendar information, flagged email, and tasks from OneNote 2007, Outlook 2007, Project 2007, and Windows SharePoint Services 3.0 websites within a central location.</w:t>
-      </w:r>
-    </w:p>
-    <w:p>
-      <w:r>
-        <w:rPr>
-          <w:b/>
-          <w:bCs/>
-          <w:u w:val="single"/>
-        </w:rPr>
-        <w:t>Outlook 2010</w:t>
-      </w:r>
-      <w:r>
-        <w:t xml:space="preserve">: </w:t>
-      </w:r>
-      <w:r>
-        <w:t>Zooming user interface for calendar and mail views</w:t>
+        <w:t>Az Outlook</w:t>
+      </w:r>
+      <w:r>
+        <w:t xml:space="preserve"> sajnos</w:t>
+      </w:r>
+      <w:r>
+        <w:t xml:space="preserve"> nem támogatja teljes mértékben a naptárak és névjegyek adat- és szinkronizálási specifikációit, például az </w:t>
+      </w:r>
+      <w:proofErr w:type="spellStart"/>
+      <w:r>
+        <w:t>iCalendar</w:t>
+      </w:r>
+      <w:proofErr w:type="spellEnd"/>
+      <w:r>
+        <w:t xml:space="preserve">, a </w:t>
+      </w:r>
+      <w:proofErr w:type="spellStart"/>
+      <w:r>
+        <w:t>CalDAV</w:t>
+      </w:r>
+      <w:proofErr w:type="spellEnd"/>
+      <w:r>
+        <w:t xml:space="preserve">, a </w:t>
+      </w:r>
+      <w:proofErr w:type="spellStart"/>
+      <w:r>
+        <w:t>SyncML</w:t>
+      </w:r>
+      <w:proofErr w:type="spellEnd"/>
+      <w:r>
+        <w:t xml:space="preserve"> </w:t>
+      </w:r>
+      <w:r>
+        <w:t>vagy</w:t>
+      </w:r>
+      <w:r>
+        <w:t xml:space="preserve"> a </w:t>
+      </w:r>
+      <w:proofErr w:type="spellStart"/>
+      <w:r>
+        <w:t>vCard</w:t>
+      </w:r>
+      <w:proofErr w:type="spellEnd"/>
+      <w:r>
+        <w:t xml:space="preserve"> 3.0 szabványokat. Az Outlook 2007 </w:t>
+      </w:r>
+      <w:r>
+        <w:t>már azt állította</w:t>
+      </w:r>
+      <w:r>
+        <w:t xml:space="preserve">, hogy teljes mértékben kompatibilis az </w:t>
+      </w:r>
+      <w:proofErr w:type="spellStart"/>
+      <w:r>
+        <w:t>iCalendar</w:t>
+      </w:r>
+      <w:r>
+        <w:t>-</w:t>
+      </w:r>
+      <w:r>
+        <w:t>r</w:t>
+      </w:r>
+      <w:r>
+        <w:t>a</w:t>
+      </w:r>
+      <w:r>
+        <w:t>l</w:t>
+      </w:r>
+      <w:proofErr w:type="spellEnd"/>
+      <w:r>
+        <w:t>,</w:t>
+      </w:r>
+      <w:r>
+        <w:t xml:space="preserve"> azonban nem </w:t>
+      </w:r>
+      <w:r>
+        <w:t>ismeri</w:t>
+      </w:r>
+      <w:r>
+        <w:t xml:space="preserve"> az összes alapvető objektum</w:t>
+      </w:r>
+      <w:r>
+        <w:t>á</w:t>
+      </w:r>
+      <w:r>
+        <w:t>t,</w:t>
+      </w:r>
+      <w:r>
+        <w:t xml:space="preserve"> például a VTODO-t vagy a VJOURNAL-t. Emellett az Outlook</w:t>
+      </w:r>
+      <w:r>
+        <w:t xml:space="preserve"> csak</w:t>
+      </w:r>
+      <w:r>
+        <w:t xml:space="preserve"> a </w:t>
+      </w:r>
+      <w:proofErr w:type="spellStart"/>
+      <w:r>
+        <w:t>vCard</w:t>
+      </w:r>
+      <w:proofErr w:type="spellEnd"/>
+      <w:r>
+        <w:t xml:space="preserve"> 2.1-et</w:t>
+      </w:r>
+      <w:r>
+        <w:t xml:space="preserve"> támogatja</w:t>
+      </w:r>
+      <w:r>
+        <w:t xml:space="preserve">, </w:t>
+      </w:r>
+      <w:r>
+        <w:t>de</w:t>
+      </w:r>
+      <w:r>
+        <w:t xml:space="preserve"> nem támogatja a </w:t>
+      </w:r>
+      <w:r>
+        <w:t xml:space="preserve">több </w:t>
+      </w:r>
+      <w:proofErr w:type="spellStart"/>
+      <w:r>
+        <w:t>vCard</w:t>
+      </w:r>
+      <w:proofErr w:type="spellEnd"/>
+      <w:r>
+        <w:t xml:space="preserve"> </w:t>
+      </w:r>
+      <w:r>
+        <w:t>formátumú névjegy egyetlen fájlként</w:t>
+      </w:r>
+      <w:r>
+        <w:t xml:space="preserve"> való kezelését</w:t>
+      </w:r>
+      <w:r>
+        <w:t xml:space="preserve"> sem</w:t>
+      </w:r>
+      <w:r>
+        <w:t>. Az Outlook</w:t>
+      </w:r>
+      <w:r>
+        <w:t>-</w:t>
+      </w:r>
+      <w:r>
+        <w:t xml:space="preserve">ot </w:t>
+      </w:r>
+      <w:r>
+        <w:t>a</w:t>
+      </w:r>
+      <w:r>
+        <w:t xml:space="preserve">zért is kritizálták, </w:t>
+      </w:r>
+      <w:r>
+        <w:t>mert</w:t>
+      </w:r>
+      <w:r>
+        <w:t xml:space="preserve"> saját </w:t>
+      </w:r>
+      <w:r>
+        <w:t xml:space="preserve">szabadalmaztatott </w:t>
+      </w:r>
+      <w:r>
+        <w:t>Outlook-bővítménye</w:t>
+      </w:r>
+      <w:r>
+        <w:t>ket fejlesztettek</w:t>
+      </w:r>
+      <w:r>
+        <w:t xml:space="preserve"> ezek</w:t>
+      </w:r>
+      <w:r>
+        <w:t xml:space="preserve"> helyett a</w:t>
+      </w:r>
+      <w:r>
+        <w:t xml:space="preserve"> széles körben, más piaci szereplők által is használt</w:t>
+      </w:r>
+      <w:r>
+        <w:t xml:space="preserve"> szabványok helyett</w:t>
+      </w:r>
+      <w:r>
+        <w:t>.</w:t>
       </w:r>
     </w:p>
     <w:p/>
     <w:p>
-      <w:pPr>
-        <w:rPr>
-          <w:b/>
-          <w:bCs/>
-          <w:u w:val="single"/>
-        </w:rPr>
-      </w:pPr>
-      <w:r>
-        <w:rPr>
-          <w:b/>
-          <w:bCs/>
-          <w:u w:val="single"/>
-        </w:rPr>
-        <w:t>Macintosh</w:t>
-      </w:r>
-      <w:r>
-        <w:rPr>
-          <w:b/>
-          <w:bCs/>
-          <w:u w:val="single"/>
-        </w:rPr>
-        <w:t>:</w:t>
+      <w:r>
+        <w:t xml:space="preserve">2022 májusában a Microsoft bejelentette az új Outlook </w:t>
+      </w:r>
+      <w:proofErr w:type="spellStart"/>
+      <w:r>
+        <w:t>for</w:t>
+      </w:r>
+      <w:proofErr w:type="spellEnd"/>
+      <w:r>
+        <w:t xml:space="preserve"> Windows előzetes kiadását, amely kezdetben az Office </w:t>
+      </w:r>
+      <w:proofErr w:type="spellStart"/>
+      <w:r>
+        <w:t>Insiderek</w:t>
+      </w:r>
+      <w:proofErr w:type="spellEnd"/>
+      <w:r>
+        <w:t xml:space="preserve"> számára volt elérhető. Az Outlook új verziója egy webes alkalmazás, amely az Outlook.com-</w:t>
+      </w:r>
+      <w:proofErr w:type="spellStart"/>
+      <w:r>
+        <w:t>on</w:t>
+      </w:r>
+      <w:proofErr w:type="spellEnd"/>
+      <w:r>
+        <w:t xml:space="preserve"> alapul, és számos új funkciót kínál.</w:t>
       </w:r>
     </w:p>
     <w:p>
       <w:r>
-        <w:t>Outlook 2011 initially supported Mac OS X's Sync Services only for contacts, not events, tasks or notes. It also does not have a Project Manager equivalent to that in Entourage.[29] With Service Pack 1 (v 14.1.0), published on April 12, 2011, Outlook can now sync calendar, notes and tasks with Exchange 2007 and Exchange 2010.</w:t>
-      </w:r>
-      <w:r>
-        <w:t xml:space="preserve"> </w:t>
-      </w:r>
-      <w:r>
-        <w:t>(</w:t>
-      </w:r>
-      <w:hyperlink r:id="rId9" w:history="1">
-        <w:r>
-          <w:rPr>
-            <w:rStyle w:val="Hiperhivatkozs"/>
-          </w:rPr>
-          <w:t>https://en.wikipedia.org/wiki/Microsoft_Exchange_Server</w:t>
-        </w:r>
-      </w:hyperlink>
-      <w:r>
-        <w:t>)</w:t>
+        <w:t xml:space="preserve">Közérdekű információ lehet, hogy </w:t>
+      </w:r>
+      <w:r>
+        <w:t>a</w:t>
+      </w:r>
+      <w:r>
+        <w:t xml:space="preserve">z új Outlook </w:t>
+      </w:r>
+      <w:proofErr w:type="spellStart"/>
+      <w:r>
+        <w:t>for</w:t>
+      </w:r>
+      <w:proofErr w:type="spellEnd"/>
+      <w:r>
+        <w:t xml:space="preserve"> Windows </w:t>
+      </w:r>
+      <w:proofErr w:type="spellStart"/>
+      <w:r>
+        <w:t>preview</w:t>
+      </w:r>
+      <w:proofErr w:type="spellEnd"/>
+      <w:r>
+        <w:t xml:space="preserve"> később elérhetővé vált az összes meglévő Outlook </w:t>
+      </w:r>
+      <w:proofErr w:type="spellStart"/>
+      <w:r>
+        <w:t>for</w:t>
+      </w:r>
+      <w:proofErr w:type="spellEnd"/>
+      <w:r>
+        <w:t xml:space="preserve"> Windows felhasználó számára, valamint az ingyenes Mail és Naptár alkalmazás felhasználói számára is, amelye</w:t>
+      </w:r>
+      <w:r>
+        <w:t>ke</w:t>
+      </w:r>
+      <w:r>
+        <w:t xml:space="preserve">t az új alkalmazás javára </w:t>
+      </w:r>
+      <w:r>
+        <w:rPr>
+          <w:i/>
+          <w:iCs/>
+        </w:rPr>
+        <w:t>nyugdíjaz</w:t>
+      </w:r>
+      <w:r>
+        <w:rPr>
+          <w:i/>
+          <w:iCs/>
+        </w:rPr>
+        <w:t>ni fognak</w:t>
+      </w:r>
+      <w:r>
+        <w:t>.</w:t>
+      </w:r>
+    </w:p>
+    <w:p>
+      <w:r>
+        <w:t xml:space="preserve">Az új </w:t>
+      </w:r>
+      <w:proofErr w:type="spellStart"/>
+      <w:r>
+        <w:t>Outlookot</w:t>
+      </w:r>
+      <w:proofErr w:type="spellEnd"/>
+      <w:r>
+        <w:t xml:space="preserve"> több</w:t>
+      </w:r>
+      <w:r>
+        <w:t xml:space="preserve"> kritika</w:t>
+      </w:r>
+      <w:r>
+        <w:t xml:space="preserve"> is</w:t>
+      </w:r>
+      <w:r>
+        <w:t xml:space="preserve"> érte</w:t>
+      </w:r>
+      <w:r>
+        <w:t xml:space="preserve"> például</w:t>
+      </w:r>
+      <w:r>
+        <w:t>,</w:t>
+      </w:r>
+      <w:r>
+        <w:t xml:space="preserve"> hogy a korábbi natív verziókhoz képest rosszabb a teljesítménye, valamint hiányzik</w:t>
+      </w:r>
+      <w:r>
+        <w:t xml:space="preserve"> belőle</w:t>
+      </w:r>
+      <w:r>
+        <w:t xml:space="preserve"> az offline támogatás.</w:t>
+      </w:r>
+    </w:p>
+    <w:p>
+      <w:pPr>
+        <w:pStyle w:val="Cmsor2"/>
+        <w:numPr>
+          <w:ilvl w:val="0"/>
+          <w:numId w:val="10"/>
+        </w:numPr>
+      </w:pPr>
+      <w:r>
+        <w:t>Egyéb szolgáltatók</w:t>
+      </w:r>
+    </w:p>
+    <w:p>
+      <w:r>
+        <w:t xml:space="preserve">A Google és a Microsoft két óriásnak számít az </w:t>
+      </w:r>
+      <w:r>
+        <w:t xml:space="preserve">IT cégek, és az </w:t>
+      </w:r>
+      <w:r>
+        <w:t>online naptárszolgáltatás terén</w:t>
+      </w:r>
+      <w:r>
+        <w:t xml:space="preserve"> is</w:t>
+      </w:r>
+      <w:r>
+        <w:t xml:space="preserve">. Mindkét cég rendelkezik saját kifinomult naptáralkalmazásával, amelyek széles körű funkcionalitást és integrációt kínálnak. A Google </w:t>
+      </w:r>
+      <w:proofErr w:type="spellStart"/>
+      <w:r>
+        <w:t>Calendar</w:t>
+      </w:r>
+      <w:proofErr w:type="spellEnd"/>
+      <w:r>
+        <w:t xml:space="preserve"> és az Outlook </w:t>
+      </w:r>
+      <w:proofErr w:type="spellStart"/>
+      <w:r>
+        <w:t>Calendar</w:t>
+      </w:r>
+      <w:proofErr w:type="spellEnd"/>
+      <w:r>
+        <w:t xml:space="preserve"> egyaránt népszerűek a felhasználók körében, és számos előnnyel járnak, mint például az események könnyű kezelése, a hatékony időbeosztás és az együttműködés lehetőségei.</w:t>
       </w:r>
     </w:p>
     <w:p/>
     <w:p>
       <w:r>
-        <w:rPr>
-          <w:b/>
-          <w:bCs/>
-          <w:u w:val="single"/>
-        </w:rPr>
-        <w:t>Phones and tablets:</w:t>
-      </w:r>
-    </w:p>
-    <w:p>
-      <w:r>
-        <w:t>First released in April 2014 by the venture capital-backed startup Acompli, the company was acquired by Microsoft in December 2014. On January 29, 2015, Acompli was re-branded as Outlook Mobile—sharing its name with the Microsoft Outlook desktop personal information manager and Outlook.com email service.[38] In January 2015, Microsoft released Outlook for phones and for tablets (v1.3 build) with Office 365.[39] This was the first Outlook for these platforms with email, calendar, and contacts.</w:t>
+        <w:t>Azonban, ha valaki keresi az alternatívákat, számos más online naptárszolgáltatás is elérhető, amelyek különféle egyedi jellemzőkkel és előnyökkel rendelkeznek.</w:t>
+      </w:r>
+      <w:r>
+        <w:t xml:space="preserve"> </w:t>
+      </w:r>
+      <w:r>
+        <w:t xml:space="preserve">Öt ilyen </w:t>
+      </w:r>
+      <w:r>
+        <w:t xml:space="preserve">példa </w:t>
+      </w:r>
+      <w:r>
+        <w:lastRenderedPageBreak/>
+        <w:t xml:space="preserve">ilyen </w:t>
+      </w:r>
+      <w:r>
+        <w:t>alternatív</w:t>
+      </w:r>
+      <w:r>
+        <w:t>ára</w:t>
+      </w:r>
+      <w:r>
+        <w:t>:</w:t>
       </w:r>
     </w:p>
     <w:p/>
     <w:p>
-      <w:r>
-        <w:t>On February 4, 2015, Microsoft acquired Sunrise Calendar;[40] on September 13, 2016, Sunrise ceased to operate, and an update was released to Outlook Mobile that contained enhancements to its calendar functions.[41][42]</w:t>
+      <w:pPr>
+        <w:pStyle w:val="Listaszerbekezds"/>
+        <w:numPr>
+          <w:ilvl w:val="0"/>
+          <w:numId w:val="14"/>
+        </w:numPr>
+      </w:pPr>
+      <w:r>
+        <w:rPr>
+          <w:b/>
+          <w:bCs/>
+        </w:rPr>
+        <w:t xml:space="preserve">Apple </w:t>
+      </w:r>
+      <w:proofErr w:type="spellStart"/>
+      <w:r>
+        <w:rPr>
+          <w:b/>
+          <w:bCs/>
+        </w:rPr>
+        <w:t>Calendar</w:t>
+      </w:r>
+      <w:proofErr w:type="spellEnd"/>
+      <w:r>
+        <w:t xml:space="preserve">: Az Apple felhasználók számára az Apple </w:t>
+      </w:r>
+      <w:proofErr w:type="spellStart"/>
+      <w:r>
+        <w:t>Calendar</w:t>
+      </w:r>
+      <w:proofErr w:type="spellEnd"/>
+      <w:r>
+        <w:t xml:space="preserve"> egy hatékony választás lehet. Szinkronizálható az iOS és </w:t>
+      </w:r>
+      <w:proofErr w:type="spellStart"/>
+      <w:r>
+        <w:t>macOS</w:t>
+      </w:r>
+      <w:proofErr w:type="spellEnd"/>
+      <w:r>
+        <w:t xml:space="preserve"> eszközökkel, és könnyen integrálható más Apple alkalmazásokkal, mint például az </w:t>
+      </w:r>
+      <w:proofErr w:type="spellStart"/>
+      <w:r>
+        <w:t>iCloud</w:t>
+      </w:r>
+      <w:proofErr w:type="spellEnd"/>
+      <w:r>
+        <w:t>.</w:t>
+      </w:r>
+    </w:p>
+    <w:p>
+      <w:pPr>
+        <w:pStyle w:val="Listaszerbekezds"/>
+        <w:numPr>
+          <w:ilvl w:val="0"/>
+          <w:numId w:val="14"/>
+        </w:numPr>
+      </w:pPr>
+      <w:r>
+        <w:rPr>
+          <w:b/>
+          <w:bCs/>
+        </w:rPr>
+        <w:t xml:space="preserve">Yahoo </w:t>
+      </w:r>
+      <w:proofErr w:type="spellStart"/>
+      <w:r>
+        <w:rPr>
+          <w:b/>
+          <w:bCs/>
+        </w:rPr>
+        <w:t>Calendar</w:t>
+      </w:r>
+      <w:proofErr w:type="spellEnd"/>
+      <w:r>
+        <w:t xml:space="preserve">: A Yahoo </w:t>
+      </w:r>
+      <w:proofErr w:type="spellStart"/>
+      <w:r>
+        <w:t>Calendar</w:t>
+      </w:r>
+      <w:proofErr w:type="spellEnd"/>
+      <w:r>
+        <w:t xml:space="preserve"> egy másik elérhető lehetőség, amely funkciókban gazdag, és könnyen használható. A felhasználók szinkronizálhatják az eseményeiket más Yahoo szolgáltatásokkal, például az e-maillel és a felhőtárolással.</w:t>
+      </w:r>
+    </w:p>
+    <w:p>
+      <w:pPr>
+        <w:pStyle w:val="Listaszerbekezds"/>
+        <w:numPr>
+          <w:ilvl w:val="0"/>
+          <w:numId w:val="14"/>
+        </w:numPr>
+      </w:pPr>
+      <w:proofErr w:type="spellStart"/>
+      <w:r>
+        <w:rPr>
+          <w:b/>
+          <w:bCs/>
+        </w:rPr>
+        <w:t>Calendly</w:t>
+      </w:r>
+      <w:proofErr w:type="spellEnd"/>
+      <w:r>
+        <w:t xml:space="preserve">: A </w:t>
+      </w:r>
+      <w:proofErr w:type="spellStart"/>
+      <w:r>
+        <w:t>Calendly</w:t>
+      </w:r>
+      <w:proofErr w:type="spellEnd"/>
+      <w:r>
+        <w:t xml:space="preserve"> egy olyan naptáralkalmazás, amely különösen hasznos lehet a tervezésben és az időpontok egyeztetésében. Segítségével egyszerűen hozhat létre időpontokat és foglalásokat, és megoszthatja azokat másokkal.</w:t>
+      </w:r>
+      <w:r>
+        <w:t xml:space="preserve"> Fontos kiemelni, hogy ez nem egy ingyenes alkalmazás, előfizetés szükséges hozzá.</w:t>
+      </w:r>
+    </w:p>
+    <w:p>
+      <w:pPr>
+        <w:pStyle w:val="Listaszerbekezds"/>
+        <w:numPr>
+          <w:ilvl w:val="0"/>
+          <w:numId w:val="14"/>
+        </w:numPr>
+      </w:pPr>
+      <w:proofErr w:type="spellStart"/>
+      <w:r>
+        <w:rPr>
+          <w:b/>
+          <w:bCs/>
+        </w:rPr>
+        <w:t>Zoho</w:t>
+      </w:r>
+      <w:proofErr w:type="spellEnd"/>
+      <w:r>
+        <w:rPr>
+          <w:b/>
+          <w:bCs/>
+        </w:rPr>
+        <w:t xml:space="preserve"> </w:t>
+      </w:r>
+      <w:proofErr w:type="spellStart"/>
+      <w:r>
+        <w:rPr>
+          <w:b/>
+          <w:bCs/>
+        </w:rPr>
+        <w:t>Calendar</w:t>
+      </w:r>
+      <w:proofErr w:type="spellEnd"/>
+      <w:r>
+        <w:t xml:space="preserve">: A </w:t>
+      </w:r>
+      <w:proofErr w:type="spellStart"/>
+      <w:r>
+        <w:t>Zoho</w:t>
+      </w:r>
+      <w:proofErr w:type="spellEnd"/>
+      <w:r>
+        <w:t xml:space="preserve"> </w:t>
+      </w:r>
+      <w:proofErr w:type="spellStart"/>
+      <w:r>
+        <w:t>Calendar</w:t>
+      </w:r>
+      <w:proofErr w:type="spellEnd"/>
+      <w:r>
+        <w:t xml:space="preserve"> része a </w:t>
+      </w:r>
+      <w:proofErr w:type="spellStart"/>
+      <w:r>
+        <w:t>Zoho</w:t>
+      </w:r>
+      <w:proofErr w:type="spellEnd"/>
+      <w:r>
+        <w:t xml:space="preserve"> Office </w:t>
+      </w:r>
+      <w:proofErr w:type="spellStart"/>
+      <w:r>
+        <w:t>Suite-nak</w:t>
+      </w:r>
+      <w:proofErr w:type="spellEnd"/>
+      <w:r>
+        <w:t xml:space="preserve"> is</w:t>
+      </w:r>
+      <w:r>
+        <w:t xml:space="preserve">, amely számos üzleti alkalmazást tartalmaz. Ez az alkalmazás kiválóan integrálható más </w:t>
+      </w:r>
+      <w:proofErr w:type="spellStart"/>
+      <w:r>
+        <w:t>Zoho</w:t>
+      </w:r>
+      <w:proofErr w:type="spellEnd"/>
+      <w:r>
+        <w:t xml:space="preserve"> szolgáltatásokkal, mint például a levelezés és a projektmenedzsment.</w:t>
+      </w:r>
+    </w:p>
+    <w:p>
+      <w:pPr>
+        <w:pStyle w:val="Listaszerbekezds"/>
+        <w:numPr>
+          <w:ilvl w:val="0"/>
+          <w:numId w:val="14"/>
+        </w:numPr>
+      </w:pPr>
+      <w:r>
+        <w:rPr>
+          <w:b/>
+          <w:bCs/>
+        </w:rPr>
+        <w:t xml:space="preserve">Any.do </w:t>
+      </w:r>
+      <w:proofErr w:type="spellStart"/>
+      <w:r>
+        <w:rPr>
+          <w:b/>
+          <w:bCs/>
+        </w:rPr>
+        <w:t>Calendar</w:t>
+      </w:r>
+      <w:proofErr w:type="spellEnd"/>
+      <w:r>
+        <w:t xml:space="preserve">: Az Any.do </w:t>
+      </w:r>
+      <w:proofErr w:type="spellStart"/>
+      <w:r>
+        <w:t>Calendar</w:t>
+      </w:r>
+      <w:proofErr w:type="spellEnd"/>
+      <w:r>
+        <w:t xml:space="preserve"> egy modern és stílusos naptáralkalmazás, amely erőteljes feladatkezelő funkciókkal rendelkezik. Ezzel az alkalmazással könnyen tervezheti és szervezheti mindennapi tevékenységeit.</w:t>
+      </w:r>
+      <w:r>
+        <w:t xml:space="preserve"> A </w:t>
+      </w:r>
+      <w:proofErr w:type="spellStart"/>
+      <w:r>
+        <w:t>Calendly-hez</w:t>
+      </w:r>
+      <w:proofErr w:type="spellEnd"/>
+      <w:r>
+        <w:t xml:space="preserve"> hasonlóan f</w:t>
+      </w:r>
+      <w:r>
+        <w:t xml:space="preserve">ontos kiemelni, hogy ez </w:t>
+      </w:r>
+      <w:r>
+        <w:t>sem</w:t>
+      </w:r>
+      <w:r>
+        <w:t xml:space="preserve"> ingyenes</w:t>
+      </w:r>
+      <w:r>
+        <w:t>,</w:t>
+      </w:r>
+      <w:r>
+        <w:t xml:space="preserve"> </w:t>
+      </w:r>
+      <w:r>
+        <w:t xml:space="preserve">ugyan úgy </w:t>
+      </w:r>
+      <w:r>
+        <w:t>előfizetés szükséges hozzá.</w:t>
       </w:r>
     </w:p>
     <w:p/>
     <w:p>
       <w:r>
-        <w:t xml:space="preserve">Similar to its desktop counterpart, Outlook mobile offers an aggregation of attachments and </w:t>
-      </w:r>
-      <w:r>
-        <w:lastRenderedPageBreak/>
-        <w:t>files stored on cloud storage platforms; a "focused inbox" highlights messages from frequent contacts, and calendar events, files, and locations can be embedded in messages without switching apps. The app supports a number of email platforms and services, including Outlook.com, Microsoft Exchange and Google Workspace (formerly G Suite) among others.</w:t>
+        <w:t>Ezek csak néhány példa azon alternatív online naptárszolgáltatások közül, amelyek lehetőséget kínálnak a felhasználóknak az események hatékony kezelésére és az időgazdálkodás javítására, egyedi igények és preferenciák alapján</w:t>
+      </w:r>
+      <w:r>
+        <w:t xml:space="preserve"> mindenki megtalálhatja magának azt a naptár alkalmazást, amely neki, vagy a cégének a legmegfelelőbb</w:t>
+      </w:r>
+      <w:r>
+        <w:t>.</w:t>
+      </w:r>
+    </w:p>
+    <w:p>
+      <w:pPr>
+        <w:pStyle w:val="Cmsor1"/>
+        <w:numPr>
+          <w:ilvl w:val="0"/>
+          <w:numId w:val="10"/>
+        </w:numPr>
+      </w:pPr>
+      <w:bookmarkStart w:id="27" w:name="_Toc163816969"/>
+      <w:r>
+        <w:t>A projekt</w:t>
+      </w:r>
+      <w:bookmarkEnd w:id="27"/>
+    </w:p>
+    <w:p>
+      <w:pPr>
+        <w:pStyle w:val="Cmsor2"/>
+        <w:numPr>
+          <w:ilvl w:val="1"/>
+          <w:numId w:val="10"/>
+        </w:numPr>
+      </w:pPr>
+      <w:bookmarkStart w:id="28" w:name="_Toc163816970"/>
+      <w:r>
+        <w:t>A projekt oka</w:t>
+      </w:r>
+      <w:bookmarkEnd w:id="28"/>
+    </w:p>
+    <w:p>
+      <w:r>
+        <w:t>Ne kelljen külső oldalra irányítani egy cég oldaláról</w:t>
+      </w:r>
+    </w:p>
+    <w:p>
+      <w:r>
+        <w:t>Több szolgáltató közt szétszórt naptáresemények összehangolása</w:t>
+      </w:r>
+    </w:p>
+    <w:p>
+      <w:r>
+        <w:t>egységes UI a több szolgáltató ugyanazon funkcióira</w:t>
       </w:r>
     </w:p>
     <w:p/>
     <w:p>
-      <w:r>
-        <w:t>Outlook mobile is designed to consolidate functionality that would normally be found in separate apps on mobile devices, similar to personal information managers on personal computers. It is designed around four "hubs" for different tasks, including "Mail", "Calendar," "Files" and "People". The "People" hub lists frequently and recently used contacts and aggregates recent communications with them, and the "Files" hub aggregates recent attachments from messages, and can also integrate with other online storage services such as Dropbox, Google Drive, and OneDrive.[43][44][45][46][47] To facilitate indexing of content for search and other features, emails and other information are stored on external servers.[48]</w:t>
-      </w:r>
+      <w:pPr>
+        <w:pStyle w:val="Cmsor2"/>
+        <w:numPr>
+          <w:ilvl w:val="1"/>
+          <w:numId w:val="10"/>
+        </w:numPr>
+      </w:pPr>
+      <w:bookmarkStart w:id="29" w:name="_Toc163816971"/>
+      <w:r>
+        <w:t>A projekt célja</w:t>
+      </w:r>
+      <w:bookmarkEnd w:id="29"/>
+    </w:p>
+    <w:p>
+      <w:r>
+        <w:t>egységes UI felhasználóknak</w:t>
+      </w:r>
+    </w:p>
+    <w:p>
+      <w:r>
+        <w:t>Több szolgáltató közt szétszórt naptáresemények összehangolása</w:t>
+      </w:r>
+    </w:p>
+    <w:p>
+      <w:r>
+        <w:t>egyszerű időpontfoglalási kérelmek felhasználóknak</w:t>
+      </w:r>
+    </w:p>
+    <w:p>
+      <w:r>
+        <w:t>egyszerű időpontelbírálás.</w:t>
+      </w:r>
+    </w:p>
+    <w:p>
+      <w:r>
+        <w:t>Időpontok elutasításáról, elfogadásáról, mozgatásáról</w:t>
+      </w:r>
+      <w:r>
+        <w:t>, szerkesztéséről</w:t>
+      </w:r>
+      <w:r>
+        <w:t xml:space="preserve"> értesítés a felhaszná</w:t>
+      </w:r>
+      <w:r>
+        <w:t>lónak</w:t>
+      </w:r>
+      <w:r>
+        <w:t xml:space="preserve"> </w:t>
+      </w:r>
+    </w:p>
+    <w:p>
+      <w:r>
+        <w:t xml:space="preserve">Szükség szerint </w:t>
+      </w:r>
+      <w:proofErr w:type="spellStart"/>
+      <w:r>
+        <w:t>paraméterezhető</w:t>
+      </w:r>
+      <w:proofErr w:type="spellEnd"/>
+    </w:p>
+    <w:p>
+      <w:r>
+        <w:t>Kinézet személyre szabható (</w:t>
+      </w:r>
+      <w:proofErr w:type="spellStart"/>
+      <w:r>
+        <w:t>primary</w:t>
+      </w:r>
+      <w:proofErr w:type="spellEnd"/>
+      <w:r>
+        <w:t xml:space="preserve">, </w:t>
+      </w:r>
+      <w:proofErr w:type="spellStart"/>
+      <w:r>
+        <w:t>secondary</w:t>
+      </w:r>
+      <w:proofErr w:type="spellEnd"/>
+      <w:r>
+        <w:t xml:space="preserve">, </w:t>
+      </w:r>
+      <w:proofErr w:type="spellStart"/>
+      <w:r>
+        <w:t>tertiary</w:t>
+      </w:r>
+      <w:proofErr w:type="spellEnd"/>
+      <w:r>
+        <w:t xml:space="preserve"> színek </w:t>
+      </w:r>
+      <w:proofErr w:type="spellStart"/>
+      <w:r>
+        <w:t>paraméterezhetőek</w:t>
+      </w:r>
+      <w:proofErr w:type="spellEnd"/>
+      <w:r>
+        <w:t>)</w:t>
+      </w:r>
+    </w:p>
+    <w:p>
+      <w:pPr>
+        <w:pStyle w:val="Cmsor1"/>
+        <w:numPr>
+          <w:ilvl w:val="0"/>
+          <w:numId w:val="10"/>
+        </w:numPr>
+      </w:pPr>
+      <w:bookmarkStart w:id="30" w:name="_Toc163816972"/>
+      <w:r>
+        <w:t>Technológiák</w:t>
+      </w:r>
+      <w:bookmarkEnd w:id="30"/>
+    </w:p>
+    <w:p>
+      <w:pPr>
+        <w:pStyle w:val="Cmsor2"/>
+        <w:numPr>
+          <w:ilvl w:val="1"/>
+          <w:numId w:val="10"/>
+        </w:numPr>
+      </w:pPr>
+      <w:r>
+        <w:t>Általános</w:t>
+      </w:r>
+    </w:p>
+    <w:p>
+      <w:r>
+        <w:t>HTML, CSS</w:t>
+      </w:r>
+    </w:p>
+    <w:p>
+      <w:pPr>
+        <w:pStyle w:val="Cmsor2"/>
+        <w:numPr>
+          <w:ilvl w:val="1"/>
+          <w:numId w:val="10"/>
+        </w:numPr>
+      </w:pPr>
+      <w:r>
+        <w:t>Programozási nyelv</w:t>
+      </w:r>
+    </w:p>
+    <w:p>
+      <w:proofErr w:type="spellStart"/>
+      <w:r>
+        <w:t>Javasciprt</w:t>
+      </w:r>
+      <w:proofErr w:type="spellEnd"/>
+      <w:r>
+        <w:t xml:space="preserve">, </w:t>
+      </w:r>
+      <w:proofErr w:type="spellStart"/>
+      <w:r>
+        <w:t>Typescript</w:t>
+      </w:r>
+      <w:proofErr w:type="spellEnd"/>
+      <w:r>
+        <w:t xml:space="preserve"> </w:t>
+      </w:r>
+    </w:p>
+    <w:p>
+      <w:pPr>
+        <w:pStyle w:val="Cmsor2"/>
+        <w:numPr>
+          <w:ilvl w:val="1"/>
+          <w:numId w:val="10"/>
+        </w:numPr>
+      </w:pPr>
+      <w:bookmarkStart w:id="31" w:name="_Toc163816973"/>
+      <w:r>
+        <w:t>Keretrendszer</w:t>
+      </w:r>
+      <w:bookmarkEnd w:id="31"/>
+    </w:p>
+    <w:p>
+      <w:proofErr w:type="spellStart"/>
+      <w:r>
+        <w:t>Vue</w:t>
+      </w:r>
+      <w:proofErr w:type="spellEnd"/>
+      <w:r>
+        <w:t xml:space="preserve">, </w:t>
+      </w:r>
+      <w:proofErr w:type="spellStart"/>
+      <w:r>
+        <w:t>React</w:t>
+      </w:r>
+      <w:proofErr w:type="spellEnd"/>
+      <w:r>
+        <w:t xml:space="preserve">, </w:t>
+      </w:r>
+      <w:proofErr w:type="spellStart"/>
+      <w:r>
+        <w:t>Angular</w:t>
+      </w:r>
+      <w:proofErr w:type="spellEnd"/>
+    </w:p>
+    <w:p>
+      <w:pPr>
+        <w:pStyle w:val="Cmsor2"/>
+        <w:numPr>
+          <w:ilvl w:val="1"/>
+          <w:numId w:val="10"/>
+        </w:numPr>
+      </w:pPr>
+      <w:r>
+        <w:t>Csomagkezelő</w:t>
+      </w:r>
+    </w:p>
+    <w:p>
+      <w:proofErr w:type="spellStart"/>
+      <w:r>
+        <w:t>npm</w:t>
+      </w:r>
+      <w:proofErr w:type="spellEnd"/>
+      <w:r>
+        <w:t xml:space="preserve">, </w:t>
+      </w:r>
+      <w:proofErr w:type="spellStart"/>
+      <w:r>
+        <w:t>yarn</w:t>
+      </w:r>
+      <w:proofErr w:type="spellEnd"/>
+    </w:p>
+    <w:p>
+      <w:pPr>
+        <w:pStyle w:val="Cmsor2"/>
+        <w:numPr>
+          <w:ilvl w:val="1"/>
+          <w:numId w:val="10"/>
+        </w:numPr>
+      </w:pPr>
+      <w:r>
+        <w:lastRenderedPageBreak/>
+        <w:t>Fejlesztői környezet</w:t>
+      </w:r>
+    </w:p>
+    <w:p>
+      <w:proofErr w:type="spellStart"/>
+      <w:r>
+        <w:t>VSCode</w:t>
+      </w:r>
+      <w:proofErr w:type="spellEnd"/>
+      <w:r>
+        <w:t xml:space="preserve">, </w:t>
+      </w:r>
+      <w:proofErr w:type="spellStart"/>
+      <w:r>
+        <w:t>WebStorm</w:t>
+      </w:r>
+      <w:proofErr w:type="spellEnd"/>
     </w:p>
     <w:p/>
     <w:p>
       <w:r>
-        <w:t>Outlook mobile supports a large number of different e-mail services and platforms, including Exchange, iCloud, Gmail, Google Workspace (formerly G Suite), Outlook.com, and Yahoo! Mail.[49][50] The app supports multiple email accounts at once.[51]</w:t>
-      </w:r>
-    </w:p>
-    <w:p/>
-    <w:p>
-      <w:r>
-        <w:t>Emails are divided into two inboxes: the "Focused" inbox displays messages of high importance, and those from frequent contacts. All other messages are displayed within an "Other" section.[48][52] Files, locations, and calendar events can be embedded into email messages. Swiping gestures can be used for deleting messages.[45][53][54][55]</w:t>
-      </w:r>
-    </w:p>
-    <w:p/>
-    <w:p>
-      <w:r>
-        <w:t>Like the desktop Outlook, Outlook mobile allows users to see appointment details, respond to Exchange meeting invites, and schedule meetings. It also incorporates the three-day view and "Interesting Calendars" features from Sunrise.[56]</w:t>
-      </w:r>
-    </w:p>
-    <w:p/>
-    <w:p>
-      <w:r>
-        <w:t>Files in the Files tab are not stored offline; they require Internet access to view.</w:t>
-      </w:r>
-    </w:p>
-    <w:p/>
-    <w:p>
-      <w:r>
-        <w:rPr>
-          <w:b/>
-          <w:bCs/>
-          <w:u w:val="single"/>
-        </w:rPr>
-        <w:t>Security:</w:t>
-      </w:r>
-    </w:p>
-    <w:p>
-      <w:r>
-        <w:t xml:space="preserve">Outlook mobile temporarily stores and indexes user data (including email, attachments, </w:t>
-      </w:r>
-      <w:r>
-        <w:lastRenderedPageBreak/>
-        <w:t>calendar information, and contacts), along with login credentials,[57] in a "secure" form on Microsoft Azure servers located in the United States.[58] On Exchange accounts, these servers identify as a single Exchange ActiveSync user in order to fetch e-mail. Additionally, the app does not support mobile device management, nor allows administrators to control how third-party cloud storage services are used with the app to interact with their users. Concerns surrounding these security issues have prompted some firms, including the European Parliament, to block the app on their Exchange servers.[59][60][61] Microsoft maintains a separate, pre-existing Outlook Web Access app for Android and iOS.[61]</w:t>
-      </w:r>
-    </w:p>
-    <w:p/>
-    <w:p>
-      <w:pPr>
-        <w:rPr>
-          <w:b/>
-          <w:bCs/>
-          <w:u w:val="single"/>
-        </w:rPr>
-      </w:pPr>
-      <w:r>
-        <w:rPr>
-          <w:b/>
-          <w:bCs/>
-          <w:u w:val="single"/>
-        </w:rPr>
-        <w:t>Calendar compatibility</w:t>
-      </w:r>
-      <w:r>
-        <w:rPr>
-          <w:b/>
-          <w:bCs/>
-          <w:u w:val="single"/>
-        </w:rPr>
-        <w:t>:</w:t>
-      </w:r>
-    </w:p>
-    <w:p>
-      <w:r>
-        <w:t>Outlook does not fully support data and syncing specifications for calendaring and contacts, such as iCalendar, CalDAV, SyncML, and vCard 3.0. Outlook 2007 claims to be fully iCalendar compliant; however, it does not support all core objects, such as VTODO or VJOURNAL.[74] Also, Outlook supports vCard 2.1 and does not support multiple contacts in the vCard format as a single file. Outlook has also been criticized for having proprietary "Outlook extensions" to these Internet standards.</w:t>
-      </w:r>
-    </w:p>
-    <w:p/>
-    <w:p>
-      <w:r>
-        <w:rPr>
-          <w:b/>
-          <w:bCs/>
-          <w:u w:val="single"/>
-        </w:rPr>
-        <w:t>New outlook:</w:t>
-      </w:r>
-    </w:p>
-    <w:p>
-      <w:r>
-        <w:t>I</w:t>
-      </w:r>
-      <w:r>
-        <w:t>n May 2022, Microsoft announced a preview release of new Outlook for Windows, available initially to Office Insiders. The new version of Outlook is a progressive web app based on Outlook.com and offers several new features.[92]</w:t>
-      </w:r>
-    </w:p>
-    <w:p/>
-    <w:p>
-      <w:r>
-        <w:t>The new Outlook for Windows preview later became available to all existing Outlook for Windows users and also users of the free Mail and Calendar app, which is to be retired in favor of the new app.[93][94]</w:t>
-      </w:r>
-    </w:p>
-    <w:p/>
-    <w:p>
-      <w:r>
-        <w:t>The new Outlook has been criticized for having worse performance compared to the previous native versions as well as lack of offline support.</w:t>
-      </w:r>
-    </w:p>
-    <w:p/>
-    <w:p/>
-    <w:p>
-      <w:pPr>
-        <w:pStyle w:val="Cmsor1"/>
-        <w:numPr>
-          <w:ilvl w:val="0"/>
-          <w:numId w:val="3"/>
-        </w:numPr>
-      </w:pPr>
-      <w:bookmarkStart w:id="27" w:name="_Toc163816969"/>
-      <w:r>
-        <w:lastRenderedPageBreak/>
-        <w:t>A projekt</w:t>
-      </w:r>
-      <w:bookmarkEnd w:id="27"/>
-    </w:p>
-    <w:p>
-      <w:pPr>
-        <w:pStyle w:val="Cmsor2"/>
-        <w:numPr>
-          <w:ilvl w:val="1"/>
-          <w:numId w:val="3"/>
-        </w:numPr>
-      </w:pPr>
-      <w:bookmarkStart w:id="28" w:name="_Toc163816970"/>
-      <w:r>
-        <w:t>A projekt oka</w:t>
-      </w:r>
-      <w:bookmarkEnd w:id="28"/>
-    </w:p>
-    <w:p>
-      <w:pPr>
-        <w:pStyle w:val="Cmsor2"/>
-        <w:numPr>
-          <w:ilvl w:val="1"/>
-          <w:numId w:val="3"/>
-        </w:numPr>
-      </w:pPr>
-      <w:bookmarkStart w:id="29" w:name="_Toc163816971"/>
-      <w:r>
-        <w:t>A projekt célja</w:t>
-      </w:r>
-      <w:bookmarkEnd w:id="29"/>
-    </w:p>
-    <w:p>
-      <w:pPr>
-        <w:pStyle w:val="Cmsor1"/>
-        <w:numPr>
-          <w:ilvl w:val="0"/>
-          <w:numId w:val="3"/>
-        </w:numPr>
-      </w:pPr>
-      <w:bookmarkStart w:id="30" w:name="_Toc163816972"/>
-      <w:r>
-        <w:t>Technológiák</w:t>
-      </w:r>
-      <w:bookmarkEnd w:id="30"/>
-    </w:p>
-    <w:p>
-      <w:r>
-        <w:t>Javasciprt, Typescript, Vue, React, Angular, HTML, CSS, npm</w:t>
-      </w:r>
-      <w:r>
-        <w:t>, yarn</w:t>
-      </w:r>
-      <w:r>
-        <w:t>, VSCode, WebStorm</w:t>
-      </w:r>
-    </w:p>
-    <w:p>
-      <w:r>
         <w:t>Milyen hardveren fejlesztettem?</w:t>
       </w:r>
-    </w:p>
-    <w:p>
-      <w:pPr>
-        <w:pStyle w:val="Cmsor2"/>
-        <w:numPr>
-          <w:ilvl w:val="1"/>
-          <w:numId w:val="3"/>
-        </w:numPr>
-      </w:pPr>
-      <w:bookmarkStart w:id="31" w:name="_Toc163816973"/>
-      <w:r>
-        <w:t>Keretrendszer</w:t>
-      </w:r>
-      <w:bookmarkEnd w:id="31"/>
     </w:p>
     <w:p/>
     <w:p/>
@@ -11378,8 +14064,17 @@
           <w:i/>
           <w:iCs/>
         </w:rPr>
-        <w:t>Konferencia-kiadvány-beli</w:t>
-      </w:r>
+        <w:t>Konferencia-kiadvány-</w:t>
+      </w:r>
+      <w:proofErr w:type="spellStart"/>
+      <w:r>
+        <w:rPr>
+          <w:i/>
+          <w:iCs/>
+        </w:rPr>
+        <w:t>beli</w:t>
+      </w:r>
+      <w:proofErr w:type="spellEnd"/>
       <w:r>
         <w:rPr>
           <w:rFonts w:eastAsia="Times New Roman" w:cs="Times New Roman"/>
@@ -12258,7 +14953,23 @@
           <w:rFonts w:cs="Arial"/>
           <w:color w:val="800000"/>
         </w:rPr>
-        <w:t>[Vijayasundaram,</w:t>
+        <w:t>[</w:t>
+      </w:r>
+      <w:proofErr w:type="spellStart"/>
+      <w:r>
+        <w:rPr>
+          <w:rFonts w:cs="Arial"/>
+          <w:color w:val="800000"/>
+        </w:rPr>
+        <w:t>Vijayasundaram</w:t>
+      </w:r>
+      <w:proofErr w:type="spellEnd"/>
+      <w:r>
+        <w:rPr>
+          <w:rFonts w:cs="Arial"/>
+          <w:color w:val="800000"/>
+        </w:rPr>
+        <w:t>,</w:t>
       </w:r>
       <w:r>
         <w:rPr>
@@ -12300,8 +15011,17 @@
           <w:rFonts w:cs="Arial"/>
           <w:color w:val="800000"/>
         </w:rPr>
-        <w:t>[Meister</w:t>
-      </w:r>
+        <w:t>[</w:t>
+      </w:r>
+      <w:proofErr w:type="spellStart"/>
+      <w:r>
+        <w:rPr>
+          <w:rFonts w:cs="Arial"/>
+          <w:color w:val="800000"/>
+        </w:rPr>
+        <w:t>Meister</w:t>
+      </w:r>
+      <w:proofErr w:type="spellEnd"/>
       <w:r>
         <w:rPr>
           <w:rFonts w:eastAsia="Arial" w:cs="Arial"/>
@@ -12323,12 +15043,21 @@
         </w:rPr>
         <w:t xml:space="preserve"> </w:t>
       </w:r>
+      <w:proofErr w:type="spellStart"/>
       <w:r>
         <w:rPr>
           <w:rFonts w:cs="Arial"/>
           <w:color w:val="800000"/>
         </w:rPr>
-        <w:t>Sonar,</w:t>
+        <w:t>Sonar</w:t>
+      </w:r>
+      <w:proofErr w:type="spellEnd"/>
+      <w:r>
+        <w:rPr>
+          <w:rFonts w:cs="Arial"/>
+          <w:color w:val="800000"/>
+        </w:rPr>
+        <w:t>,</w:t>
       </w:r>
       <w:r>
         <w:rPr>
@@ -12370,8 +15099,17 @@
           <w:rFonts w:cs="Arial"/>
           <w:color w:val="800000"/>
         </w:rPr>
-        <w:t>[Felcman</w:t>
-      </w:r>
+        <w:t>[</w:t>
+      </w:r>
+      <w:proofErr w:type="spellStart"/>
+      <w:r>
+        <w:rPr>
+          <w:rFonts w:cs="Arial"/>
+          <w:color w:val="800000"/>
+        </w:rPr>
+        <w:t>Felcman</w:t>
+      </w:r>
+      <w:proofErr w:type="spellEnd"/>
       <w:r>
         <w:rPr>
           <w:rFonts w:eastAsia="Arial" w:cs="Arial"/>
@@ -13350,7 +16088,7 @@
       </w:r>
     </w:p>
     <w:sectPr>
-      <w:footerReference w:type="default" r:id="rId10"/>
+      <w:footerReference w:type="default" r:id="rId9"/>
       <w:pgSz w:w="11906" w:h="16838"/>
       <w:pgMar w:top="1418" w:right="1418" w:bottom="1418" w:left="1701" w:header="1134" w:footer="1134" w:gutter="0"/>
       <w:pgNumType w:start="1"/>
@@ -13827,6 +16565,92 @@
     </w:lvl>
   </w:abstractNum>
   <w:abstractNum w:abstractNumId="4" w15:restartNumberingAfterBreak="0">
+    <w:nsid w:val="177E78C8"/>
+    <w:multiLevelType w:val="multilevel"/>
+    <w:tmpl w:val="040E001F"/>
+    <w:lvl w:ilvl="0">
+      <w:start w:val="1"/>
+      <w:numFmt w:val="decimal"/>
+      <w:lvlText w:val="%1."/>
+      <w:lvlJc w:val="left"/>
+      <w:pPr>
+        <w:ind w:left="360" w:hanging="360"/>
+      </w:pPr>
+    </w:lvl>
+    <w:lvl w:ilvl="1">
+      <w:start w:val="1"/>
+      <w:numFmt w:val="decimal"/>
+      <w:lvlText w:val="%1.%2."/>
+      <w:lvlJc w:val="left"/>
+      <w:pPr>
+        <w:ind w:left="792" w:hanging="432"/>
+      </w:pPr>
+    </w:lvl>
+    <w:lvl w:ilvl="2">
+      <w:start w:val="1"/>
+      <w:numFmt w:val="decimal"/>
+      <w:lvlText w:val="%1.%2.%3."/>
+      <w:lvlJc w:val="left"/>
+      <w:pPr>
+        <w:ind w:left="1224" w:hanging="504"/>
+      </w:pPr>
+    </w:lvl>
+    <w:lvl w:ilvl="3">
+      <w:start w:val="1"/>
+      <w:numFmt w:val="decimal"/>
+      <w:lvlText w:val="%1.%2.%3.%4."/>
+      <w:lvlJc w:val="left"/>
+      <w:pPr>
+        <w:ind w:left="1728" w:hanging="648"/>
+      </w:pPr>
+    </w:lvl>
+    <w:lvl w:ilvl="4">
+      <w:start w:val="1"/>
+      <w:numFmt w:val="decimal"/>
+      <w:lvlText w:val="%1.%2.%3.%4.%5."/>
+      <w:lvlJc w:val="left"/>
+      <w:pPr>
+        <w:ind w:left="2232" w:hanging="792"/>
+      </w:pPr>
+    </w:lvl>
+    <w:lvl w:ilvl="5">
+      <w:start w:val="1"/>
+      <w:numFmt w:val="decimal"/>
+      <w:lvlText w:val="%1.%2.%3.%4.%5.%6."/>
+      <w:lvlJc w:val="left"/>
+      <w:pPr>
+        <w:ind w:left="2736" w:hanging="936"/>
+      </w:pPr>
+    </w:lvl>
+    <w:lvl w:ilvl="6">
+      <w:start w:val="1"/>
+      <w:numFmt w:val="decimal"/>
+      <w:lvlText w:val="%1.%2.%3.%4.%5.%6.%7."/>
+      <w:lvlJc w:val="left"/>
+      <w:pPr>
+        <w:ind w:left="3240" w:hanging="1080"/>
+      </w:pPr>
+    </w:lvl>
+    <w:lvl w:ilvl="7">
+      <w:start w:val="1"/>
+      <w:numFmt w:val="decimal"/>
+      <w:lvlText w:val="%1.%2.%3.%4.%5.%6.%7.%8."/>
+      <w:lvlJc w:val="left"/>
+      <w:pPr>
+        <w:ind w:left="3744" w:hanging="1224"/>
+      </w:pPr>
+    </w:lvl>
+    <w:lvl w:ilvl="8">
+      <w:start w:val="1"/>
+      <w:numFmt w:val="decimal"/>
+      <w:lvlText w:val="%1.%2.%3.%4.%5.%6.%7.%8.%9."/>
+      <w:lvlJc w:val="left"/>
+      <w:pPr>
+        <w:ind w:left="4320" w:hanging="1440"/>
+      </w:pPr>
+    </w:lvl>
+  </w:abstractNum>
+  <w:abstractNum w:abstractNumId="5" w15:restartNumberingAfterBreak="0">
     <w:nsid w:val="28B8679F"/>
     <w:multiLevelType w:val="multilevel"/>
     <w:tmpl w:val="040E001F"/>
@@ -13912,7 +16736,7 @@
       </w:pPr>
     </w:lvl>
   </w:abstractNum>
-  <w:abstractNum w:abstractNumId="5" w15:restartNumberingAfterBreak="0">
+  <w:abstractNum w:abstractNumId="6" w15:restartNumberingAfterBreak="0">
     <w:nsid w:val="40140436"/>
     <w:multiLevelType w:val="multilevel"/>
     <w:tmpl w:val="040E001F"/>
@@ -13998,7 +16822,7 @@
       </w:pPr>
     </w:lvl>
   </w:abstractNum>
-  <w:abstractNum w:abstractNumId="6" w15:restartNumberingAfterBreak="0">
+  <w:abstractNum w:abstractNumId="7" w15:restartNumberingAfterBreak="0">
     <w:nsid w:val="4E793709"/>
     <w:multiLevelType w:val="multilevel"/>
     <w:tmpl w:val="2DAA418A"/>
@@ -14087,7 +16911,7 @@
       </w:pPr>
     </w:lvl>
   </w:abstractNum>
-  <w:abstractNum w:abstractNumId="7" w15:restartNumberingAfterBreak="0">
+  <w:abstractNum w:abstractNumId="8" w15:restartNumberingAfterBreak="0">
     <w:nsid w:val="51B26135"/>
     <w:multiLevelType w:val="multilevel"/>
     <w:tmpl w:val="040E001F"/>
@@ -14173,7 +16997,7 @@
       </w:pPr>
     </w:lvl>
   </w:abstractNum>
-  <w:abstractNum w:abstractNumId="8" w15:restartNumberingAfterBreak="0">
+  <w:abstractNum w:abstractNumId="9" w15:restartNumberingAfterBreak="0">
     <w:nsid w:val="56250E20"/>
     <w:multiLevelType w:val="multilevel"/>
     <w:tmpl w:val="040E001F"/>
@@ -14259,7 +17083,7 @@
       </w:pPr>
     </w:lvl>
   </w:abstractNum>
-  <w:abstractNum w:abstractNumId="9" w15:restartNumberingAfterBreak="0">
+  <w:abstractNum w:abstractNumId="10" w15:restartNumberingAfterBreak="0">
     <w:nsid w:val="57BB7159"/>
     <w:multiLevelType w:val="multilevel"/>
     <w:tmpl w:val="040E001F"/>
@@ -14345,8 +17169,207 @@
       </w:pPr>
     </w:lvl>
   </w:abstractNum>
-  <w:abstractNum w:abstractNumId="10" w15:restartNumberingAfterBreak="0">
+  <w:abstractNum w:abstractNumId="11" w15:restartNumberingAfterBreak="0">
     <w:nsid w:val="64613C3E"/>
+    <w:multiLevelType w:val="multilevel"/>
+    <w:tmpl w:val="040E001F"/>
+    <w:lvl w:ilvl="0">
+      <w:start w:val="1"/>
+      <w:numFmt w:val="decimal"/>
+      <w:lvlText w:val="%1."/>
+      <w:lvlJc w:val="left"/>
+      <w:pPr>
+        <w:ind w:left="360" w:hanging="360"/>
+      </w:pPr>
+    </w:lvl>
+    <w:lvl w:ilvl="1">
+      <w:start w:val="1"/>
+      <w:numFmt w:val="decimal"/>
+      <w:lvlText w:val="%1.%2."/>
+      <w:lvlJc w:val="left"/>
+      <w:pPr>
+        <w:ind w:left="792" w:hanging="432"/>
+      </w:pPr>
+    </w:lvl>
+    <w:lvl w:ilvl="2">
+      <w:start w:val="1"/>
+      <w:numFmt w:val="decimal"/>
+      <w:lvlText w:val="%1.%2.%3."/>
+      <w:lvlJc w:val="left"/>
+      <w:pPr>
+        <w:ind w:left="1224" w:hanging="504"/>
+      </w:pPr>
+    </w:lvl>
+    <w:lvl w:ilvl="3">
+      <w:start w:val="1"/>
+      <w:numFmt w:val="decimal"/>
+      <w:lvlText w:val="%1.%2.%3.%4."/>
+      <w:lvlJc w:val="left"/>
+      <w:pPr>
+        <w:ind w:left="1728" w:hanging="648"/>
+      </w:pPr>
+    </w:lvl>
+    <w:lvl w:ilvl="4">
+      <w:start w:val="1"/>
+      <w:numFmt w:val="decimal"/>
+      <w:lvlText w:val="%1.%2.%3.%4.%5."/>
+      <w:lvlJc w:val="left"/>
+      <w:pPr>
+        <w:ind w:left="2232" w:hanging="792"/>
+      </w:pPr>
+    </w:lvl>
+    <w:lvl w:ilvl="5">
+      <w:start w:val="1"/>
+      <w:numFmt w:val="decimal"/>
+      <w:lvlText w:val="%1.%2.%3.%4.%5.%6."/>
+      <w:lvlJc w:val="left"/>
+      <w:pPr>
+        <w:ind w:left="2736" w:hanging="936"/>
+      </w:pPr>
+    </w:lvl>
+    <w:lvl w:ilvl="6">
+      <w:start w:val="1"/>
+      <w:numFmt w:val="decimal"/>
+      <w:lvlText w:val="%1.%2.%3.%4.%5.%6.%7."/>
+      <w:lvlJc w:val="left"/>
+      <w:pPr>
+        <w:ind w:left="3240" w:hanging="1080"/>
+      </w:pPr>
+    </w:lvl>
+    <w:lvl w:ilvl="7">
+      <w:start w:val="1"/>
+      <w:numFmt w:val="decimal"/>
+      <w:lvlText w:val="%1.%2.%3.%4.%5.%6.%7.%8."/>
+      <w:lvlJc w:val="left"/>
+      <w:pPr>
+        <w:ind w:left="3744" w:hanging="1224"/>
+      </w:pPr>
+    </w:lvl>
+    <w:lvl w:ilvl="8">
+      <w:start w:val="1"/>
+      <w:numFmt w:val="decimal"/>
+      <w:lvlText w:val="%1.%2.%3.%4.%5.%6.%7.%8.%9."/>
+      <w:lvlJc w:val="left"/>
+      <w:pPr>
+        <w:ind w:left="4320" w:hanging="1440"/>
+      </w:pPr>
+    </w:lvl>
+  </w:abstractNum>
+  <w:abstractNum w:abstractNumId="12" w15:restartNumberingAfterBreak="0">
+    <w:nsid w:val="68D0360D"/>
+    <w:multiLevelType w:val="hybridMultilevel"/>
+    <w:tmpl w:val="90708348"/>
+    <w:lvl w:ilvl="0" w:tplc="040E0001">
+      <w:start w:val="1"/>
+      <w:numFmt w:val="bullet"/>
+      <w:lvlText w:val=""/>
+      <w:lvlJc w:val="left"/>
+      <w:pPr>
+        <w:ind w:left="720" w:hanging="360"/>
+      </w:pPr>
+      <w:rPr>
+        <w:rFonts w:ascii="Symbol" w:hAnsi="Symbol" w:hint="default"/>
+      </w:rPr>
+    </w:lvl>
+    <w:lvl w:ilvl="1" w:tplc="040E0003" w:tentative="1">
+      <w:start w:val="1"/>
+      <w:numFmt w:val="bullet"/>
+      <w:lvlText w:val="o"/>
+      <w:lvlJc w:val="left"/>
+      <w:pPr>
+        <w:ind w:left="1440" w:hanging="360"/>
+      </w:pPr>
+      <w:rPr>
+        <w:rFonts w:ascii="Courier New" w:hAnsi="Courier New" w:cs="Courier New" w:hint="default"/>
+      </w:rPr>
+    </w:lvl>
+    <w:lvl w:ilvl="2" w:tplc="040E0005" w:tentative="1">
+      <w:start w:val="1"/>
+      <w:numFmt w:val="bullet"/>
+      <w:lvlText w:val=""/>
+      <w:lvlJc w:val="left"/>
+      <w:pPr>
+        <w:ind w:left="2160" w:hanging="360"/>
+      </w:pPr>
+      <w:rPr>
+        <w:rFonts w:ascii="Wingdings" w:hAnsi="Wingdings" w:hint="default"/>
+      </w:rPr>
+    </w:lvl>
+    <w:lvl w:ilvl="3" w:tplc="040E0001" w:tentative="1">
+      <w:start w:val="1"/>
+      <w:numFmt w:val="bullet"/>
+      <w:lvlText w:val=""/>
+      <w:lvlJc w:val="left"/>
+      <w:pPr>
+        <w:ind w:left="2880" w:hanging="360"/>
+      </w:pPr>
+      <w:rPr>
+        <w:rFonts w:ascii="Symbol" w:hAnsi="Symbol" w:hint="default"/>
+      </w:rPr>
+    </w:lvl>
+    <w:lvl w:ilvl="4" w:tplc="040E0003" w:tentative="1">
+      <w:start w:val="1"/>
+      <w:numFmt w:val="bullet"/>
+      <w:lvlText w:val="o"/>
+      <w:lvlJc w:val="left"/>
+      <w:pPr>
+        <w:ind w:left="3600" w:hanging="360"/>
+      </w:pPr>
+      <w:rPr>
+        <w:rFonts w:ascii="Courier New" w:hAnsi="Courier New" w:cs="Courier New" w:hint="default"/>
+      </w:rPr>
+    </w:lvl>
+    <w:lvl w:ilvl="5" w:tplc="040E0005" w:tentative="1">
+      <w:start w:val="1"/>
+      <w:numFmt w:val="bullet"/>
+      <w:lvlText w:val=""/>
+      <w:lvlJc w:val="left"/>
+      <w:pPr>
+        <w:ind w:left="4320" w:hanging="360"/>
+      </w:pPr>
+      <w:rPr>
+        <w:rFonts w:ascii="Wingdings" w:hAnsi="Wingdings" w:hint="default"/>
+      </w:rPr>
+    </w:lvl>
+    <w:lvl w:ilvl="6" w:tplc="040E0001" w:tentative="1">
+      <w:start w:val="1"/>
+      <w:numFmt w:val="bullet"/>
+      <w:lvlText w:val=""/>
+      <w:lvlJc w:val="left"/>
+      <w:pPr>
+        <w:ind w:left="5040" w:hanging="360"/>
+      </w:pPr>
+      <w:rPr>
+        <w:rFonts w:ascii="Symbol" w:hAnsi="Symbol" w:hint="default"/>
+      </w:rPr>
+    </w:lvl>
+    <w:lvl w:ilvl="7" w:tplc="040E0003" w:tentative="1">
+      <w:start w:val="1"/>
+      <w:numFmt w:val="bullet"/>
+      <w:lvlText w:val="o"/>
+      <w:lvlJc w:val="left"/>
+      <w:pPr>
+        <w:ind w:left="5760" w:hanging="360"/>
+      </w:pPr>
+      <w:rPr>
+        <w:rFonts w:ascii="Courier New" w:hAnsi="Courier New" w:cs="Courier New" w:hint="default"/>
+      </w:rPr>
+    </w:lvl>
+    <w:lvl w:ilvl="8" w:tplc="040E0005" w:tentative="1">
+      <w:start w:val="1"/>
+      <w:numFmt w:val="bullet"/>
+      <w:lvlText w:val=""/>
+      <w:lvlJc w:val="left"/>
+      <w:pPr>
+        <w:ind w:left="6480" w:hanging="360"/>
+      </w:pPr>
+      <w:rPr>
+        <w:rFonts w:ascii="Wingdings" w:hAnsi="Wingdings" w:hint="default"/>
+      </w:rPr>
+    </w:lvl>
+  </w:abstractNum>
+  <w:abstractNum w:abstractNumId="13" w15:restartNumberingAfterBreak="0">
+    <w:nsid w:val="7B500ABF"/>
     <w:multiLevelType w:val="multilevel"/>
     <w:tmpl w:val="040E001F"/>
     <w:lvl w:ilvl="0">
@@ -14441,28 +17464,37 @@
     <w:abstractNumId w:val="2"/>
   </w:num>
   <w:num w:numId="4" w16cid:durableId="570971823">
-    <w:abstractNumId w:val="6"/>
+    <w:abstractNumId w:val="7"/>
   </w:num>
   <w:num w:numId="5" w16cid:durableId="188878438">
     <w:abstractNumId w:val="3"/>
   </w:num>
   <w:num w:numId="6" w16cid:durableId="503397722">
+    <w:abstractNumId w:val="9"/>
+  </w:num>
+  <w:num w:numId="7" w16cid:durableId="294675057">
+    <w:abstractNumId w:val="10"/>
+  </w:num>
+  <w:num w:numId="8" w16cid:durableId="354312160">
+    <w:abstractNumId w:val="11"/>
+  </w:num>
+  <w:num w:numId="9" w16cid:durableId="1757361363">
     <w:abstractNumId w:val="8"/>
   </w:num>
-  <w:num w:numId="7" w16cid:durableId="294675057">
-    <w:abstractNumId w:val="9"/>
+  <w:num w:numId="10" w16cid:durableId="472796386">
+    <w:abstractNumId w:val="6"/>
   </w:num>
-  <w:num w:numId="8" w16cid:durableId="354312160">
-    <w:abstractNumId w:val="10"/>
-  </w:num>
-  <w:num w:numId="9" w16cid:durableId="1757361363">
-    <w:abstractNumId w:val="7"/>
-  </w:num>
-  <w:num w:numId="10" w16cid:durableId="472796386">
+  <w:num w:numId="11" w16cid:durableId="286199664">
     <w:abstractNumId w:val="5"/>
   </w:num>
-  <w:num w:numId="11" w16cid:durableId="286199664">
+  <w:num w:numId="12" w16cid:durableId="471991683">
     <w:abstractNumId w:val="4"/>
+  </w:num>
+  <w:num w:numId="13" w16cid:durableId="636298255">
+    <w:abstractNumId w:val="13"/>
+  </w:num>
+  <w:num w:numId="14" w16cid:durableId="1741782393">
+    <w:abstractNumId w:val="12"/>
   </w:num>
 </w:numbering>
 </file>
@@ -14859,7 +17891,7 @@
   <w:style w:type="paragraph" w:default="1" w:styleId="Norml">
     <w:name w:val="Normal"/>
     <w:qFormat/>
-    <w:rsid w:val="00F9077E"/>
+    <w:rsid w:val="00874952"/>
     <w:pPr>
       <w:widowControl w:val="0"/>
       <w:suppressAutoHyphens/>
@@ -14958,6 +17990,7 @@
   <w:style w:type="character" w:default="1" w:styleId="Bekezdsalapbettpusa">
     <w:name w:val="Default Paragraph Font"/>
     <w:uiPriority w:val="1"/>
+    <w:semiHidden/>
     <w:unhideWhenUsed/>
   </w:style>
   <w:style w:type="table" w:default="1" w:styleId="Normltblzat">
@@ -15693,6 +18726,38 @@
       <w:shd w:val="clear" w:color="auto" w:fill="E1DFDD"/>
     </w:rPr>
   </w:style>
+  <w:style w:type="paragraph" w:styleId="NormlWeb">
+    <w:name w:val="Normal (Web)"/>
+    <w:basedOn w:val="Norml"/>
+    <w:uiPriority w:val="99"/>
+    <w:semiHidden/>
+    <w:unhideWhenUsed/>
+    <w:rsid w:val="00F65ADA"/>
+    <w:pPr>
+      <w:widowControl/>
+      <w:suppressAutoHyphens w:val="0"/>
+      <w:spacing w:before="100" w:beforeAutospacing="1" w:after="100" w:afterAutospacing="1" w:line="240" w:lineRule="auto"/>
+      <w:jc w:val="left"/>
+    </w:pPr>
+    <w:rPr>
+      <w:rFonts w:eastAsia="Times New Roman" w:cs="Times New Roman"/>
+      <w:color w:val="auto"/>
+      <w:kern w:val="0"/>
+      <w:lang w:eastAsia="hu-HU" w:bidi="ar-SA"/>
+    </w:rPr>
+  </w:style>
+  <w:style w:type="character" w:styleId="Mrltotthiperhivatkozs">
+    <w:name w:val="FollowedHyperlink"/>
+    <w:basedOn w:val="Bekezdsalapbettpusa"/>
+    <w:uiPriority w:val="99"/>
+    <w:semiHidden/>
+    <w:unhideWhenUsed/>
+    <w:rsid w:val="00B01D49"/>
+    <w:rPr>
+      <w:color w:val="954F72" w:themeColor="followedHyperlink"/>
+      <w:u w:val="single"/>
+    </w:rPr>
+  </w:style>
 </w:styles>
 </file>
 

</xml_diff>

<commit_message>
ToC updated, title numbering fixed
</commit_message>
<xml_diff>
--- a/Szakdoga_doksi.docx
+++ b/Szakdoga_doksi.docx
@@ -5511,7 +5511,7 @@
       <w:bookmarkStart w:id="1" w:name="_Toc163807910"/>
       <w:bookmarkStart w:id="2" w:name="_Toc163808184"/>
       <w:bookmarkStart w:id="3" w:name="_Toc163808579"/>
-      <w:bookmarkStart w:id="4" w:name="_Toc163816958"/>
+      <w:bookmarkStart w:id="4" w:name="_Toc163901064"/>
       <w:r>
         <w:lastRenderedPageBreak/>
         <w:t>Nyilatkozat</w:t>
@@ -6281,7 +6281,7 @@
       <w:bookmarkStart w:id="5" w:name="_Toc163807911"/>
       <w:bookmarkStart w:id="6" w:name="_Toc163808185"/>
       <w:bookmarkStart w:id="7" w:name="_Toc163808580"/>
-      <w:bookmarkStart w:id="8" w:name="_Toc163816959"/>
+      <w:bookmarkStart w:id="8" w:name="_Toc163901065"/>
       <w:r>
         <w:rPr>
           <w:rFonts w:eastAsia="Arial" w:cs="Arial"/>
@@ -6426,7 +6426,21 @@
         <w:rPr>
           <w:color w:val="000000" w:themeColor="text1"/>
         </w:rPr>
-        <w:t>. A komponens konfigurálható a felhasználási cél elérése érdekében, például ha engedélyezve van a felhasználók ezen keresztül időpontfoglalásra tehetnek kérelmet, a megfogalmazott kritériumoknak megfelelve, amit az</w:t>
+        <w:t xml:space="preserve">. A komponens konfigurálható a felhasználási cél elérése érdekében, </w:t>
+      </w:r>
+      <w:proofErr w:type="gramStart"/>
+      <w:r>
+        <w:rPr>
+          <w:color w:val="000000" w:themeColor="text1"/>
+        </w:rPr>
+        <w:t>például</w:t>
+      </w:r>
+      <w:proofErr w:type="gramEnd"/>
+      <w:r>
+        <w:rPr>
+          <w:color w:val="000000" w:themeColor="text1"/>
+        </w:rPr>
+        <w:t xml:space="preserve"> ha engedélyezve van a felhasználók ezen keresztül időpontfoglalásra tehetnek kérelmet, a megfogalmazott kritériumoknak megfelelve, amit az</w:t>
       </w:r>
       <w:r>
         <w:rPr>
@@ -6513,7 +6527,7 @@
       <w:bookmarkStart w:id="9" w:name="_Toc163807912"/>
       <w:bookmarkStart w:id="10" w:name="_Toc163808186"/>
       <w:bookmarkStart w:id="11" w:name="_Toc163808581"/>
-      <w:bookmarkStart w:id="12" w:name="_Toc163816960"/>
+      <w:bookmarkStart w:id="12" w:name="_Toc163901066"/>
       <w:proofErr w:type="spellStart"/>
       <w:r>
         <w:rPr>
@@ -8101,7 +8115,7 @@
       <w:bookmarkStart w:id="13" w:name="_Toc163807913"/>
       <w:bookmarkStart w:id="14" w:name="_Toc163808187"/>
       <w:bookmarkStart w:id="15" w:name="_Toc163808582"/>
-      <w:bookmarkStart w:id="16" w:name="_Toc163816961"/>
+      <w:bookmarkStart w:id="16" w:name="_Toc163901067"/>
       <w:r>
         <w:lastRenderedPageBreak/>
         <w:t>Tartalomjegyzék</w:t>
@@ -8168,7 +8182,7 @@
           <w:r>
             <w:fldChar w:fldCharType="separate"/>
           </w:r>
-          <w:hyperlink w:anchor="_Toc163816958" w:history="1">
+          <w:hyperlink w:anchor="_Toc163901064" w:history="1">
             <w:r>
               <w:rPr>
                 <w:rStyle w:val="Hiperhivatkozs"/>
@@ -8214,7 +8228,7 @@
                 <w:noProof/>
                 <w:webHidden/>
               </w:rPr>
-              <w:instrText xml:space="preserve"> PAGEREF _Toc163816958 \h </w:instrText>
+              <w:instrText xml:space="preserve"> PAGEREF _Toc163901064 \h </w:instrText>
             </w:r>
             <w:r>
               <w:rPr>
@@ -8262,7 +8276,7 @@
               <w14:ligatures w14:val="standardContextual"/>
             </w:rPr>
           </w:pPr>
-          <w:hyperlink w:anchor="_Toc163816959" w:history="1">
+          <w:hyperlink w:anchor="_Toc163901065" w:history="1">
             <w:r>
               <w:rPr>
                 <w:rStyle w:val="Hiperhivatkozs"/>
@@ -8309,7 +8323,7 @@
                 <w:noProof/>
                 <w:webHidden/>
               </w:rPr>
-              <w:instrText xml:space="preserve"> PAGEREF _Toc163816959 \h </w:instrText>
+              <w:instrText xml:space="preserve"> PAGEREF _Toc163901065 \h </w:instrText>
             </w:r>
             <w:r>
               <w:rPr>
@@ -8357,7 +8371,7 @@
               <w14:ligatures w14:val="standardContextual"/>
             </w:rPr>
           </w:pPr>
-          <w:hyperlink w:anchor="_Toc163816960" w:history="1">
+          <w:hyperlink w:anchor="_Toc163901066" w:history="1">
             <w:r>
               <w:rPr>
                 <w:rStyle w:val="Hiperhivatkozs"/>
@@ -8404,7 +8418,7 @@
                 <w:noProof/>
                 <w:webHidden/>
               </w:rPr>
-              <w:instrText xml:space="preserve"> PAGEREF _Toc163816960 \h </w:instrText>
+              <w:instrText xml:space="preserve"> PAGEREF _Toc163901066 \h </w:instrText>
             </w:r>
             <w:r>
               <w:rPr>
@@ -8452,7 +8466,7 @@
               <w14:ligatures w14:val="standardContextual"/>
             </w:rPr>
           </w:pPr>
-          <w:hyperlink w:anchor="_Toc163816961" w:history="1">
+          <w:hyperlink w:anchor="_Toc163901067" w:history="1">
             <w:r>
               <w:rPr>
                 <w:rStyle w:val="Hiperhivatkozs"/>
@@ -8498,7 +8512,7 @@
                 <w:noProof/>
                 <w:webHidden/>
               </w:rPr>
-              <w:instrText xml:space="preserve"> PAGEREF _Toc163816961 \h </w:instrText>
+              <w:instrText xml:space="preserve"> PAGEREF _Toc163901067 \h </w:instrText>
             </w:r>
             <w:r>
               <w:rPr>
@@ -8546,7 +8560,7 @@
               <w14:ligatures w14:val="standardContextual"/>
             </w:rPr>
           </w:pPr>
-          <w:hyperlink w:anchor="_Toc163816962" w:history="1">
+          <w:hyperlink w:anchor="_Toc163901068" w:history="1">
             <w:r>
               <w:rPr>
                 <w:rStyle w:val="Hiperhivatkozs"/>
@@ -8592,7 +8606,7 @@
                 <w:noProof/>
                 <w:webHidden/>
               </w:rPr>
-              <w:instrText xml:space="preserve"> PAGEREF _Toc163816962 \h </w:instrText>
+              <w:instrText xml:space="preserve"> PAGEREF _Toc163901068 \h </w:instrText>
             </w:r>
             <w:r>
               <w:rPr>
@@ -8640,7 +8654,7 @@
               <w14:ligatures w14:val="standardContextual"/>
             </w:rPr>
           </w:pPr>
-          <w:hyperlink w:anchor="_Toc163816963" w:history="1">
+          <w:hyperlink w:anchor="_Toc163901069" w:history="1">
             <w:r>
               <w:rPr>
                 <w:rStyle w:val="Hiperhivatkozs"/>
@@ -8686,7 +8700,7 @@
                 <w:noProof/>
                 <w:webHidden/>
               </w:rPr>
-              <w:instrText xml:space="preserve"> PAGEREF _Toc163816963 \h </w:instrText>
+              <w:instrText xml:space="preserve"> PAGEREF _Toc163901069 \h </w:instrText>
             </w:r>
             <w:r>
               <w:rPr>
@@ -8734,7 +8748,7 @@
               <w14:ligatures w14:val="standardContextual"/>
             </w:rPr>
           </w:pPr>
-          <w:hyperlink w:anchor="_Toc163816964" w:history="1">
+          <w:hyperlink w:anchor="_Toc163901070" w:history="1">
             <w:r>
               <w:rPr>
                 <w:rStyle w:val="Hiperhivatkozs"/>
@@ -8780,7 +8794,7 @@
                 <w:noProof/>
                 <w:webHidden/>
               </w:rPr>
-              <w:instrText xml:space="preserve"> PAGEREF _Toc163816964 \h </w:instrText>
+              <w:instrText xml:space="preserve"> PAGEREF _Toc163901070 \h </w:instrText>
             </w:r>
             <w:r>
               <w:rPr>
@@ -8828,7 +8842,7 @@
               <w14:ligatures w14:val="standardContextual"/>
             </w:rPr>
           </w:pPr>
-          <w:hyperlink w:anchor="_Toc163816965" w:history="1">
+          <w:hyperlink w:anchor="_Toc163901071" w:history="1">
             <w:r>
               <w:rPr>
                 <w:rStyle w:val="Hiperhivatkozs"/>
@@ -8874,7 +8888,7 @@
                 <w:noProof/>
                 <w:webHidden/>
               </w:rPr>
-              <w:instrText xml:space="preserve"> PAGEREF _Toc163816965 \h </w:instrText>
+              <w:instrText xml:space="preserve"> PAGEREF _Toc163901071 \h </w:instrText>
             </w:r>
             <w:r>
               <w:rPr>
@@ -8922,7 +8936,7 @@
               <w14:ligatures w14:val="standardContextual"/>
             </w:rPr>
           </w:pPr>
-          <w:hyperlink w:anchor="_Toc163816966" w:history="1">
+          <w:hyperlink w:anchor="_Toc163901072" w:history="1">
             <w:r>
               <w:rPr>
                 <w:rStyle w:val="Hiperhivatkozs"/>
@@ -8968,7 +8982,7 @@
                 <w:noProof/>
                 <w:webHidden/>
               </w:rPr>
-              <w:instrText xml:space="preserve"> PAGEREF _Toc163816966 \h </w:instrText>
+              <w:instrText xml:space="preserve"> PAGEREF _Toc163901072 \h </w:instrText>
             </w:r>
             <w:r>
               <w:rPr>
@@ -9016,7 +9030,7 @@
               <w14:ligatures w14:val="standardContextual"/>
             </w:rPr>
           </w:pPr>
-          <w:hyperlink w:anchor="_Toc163816967" w:history="1">
+          <w:hyperlink w:anchor="_Toc163901073" w:history="1">
             <w:r>
               <w:rPr>
                 <w:rStyle w:val="Hiperhivatkozs"/>
@@ -9062,7 +9076,7 @@
                 <w:noProof/>
                 <w:webHidden/>
               </w:rPr>
-              <w:instrText xml:space="preserve"> PAGEREF _Toc163816967 \h </w:instrText>
+              <w:instrText xml:space="preserve"> PAGEREF _Toc163901073 \h </w:instrText>
             </w:r>
             <w:r>
               <w:rPr>
@@ -9110,7 +9124,7 @@
               <w14:ligatures w14:val="standardContextual"/>
             </w:rPr>
           </w:pPr>
-          <w:hyperlink w:anchor="_Toc163816968" w:history="1">
+          <w:hyperlink w:anchor="_Toc163901080" w:history="1">
             <w:r>
               <w:rPr>
                 <w:rStyle w:val="Hiperhivatkozs"/>
@@ -9135,7 +9149,7 @@
                 <w:rStyle w:val="Hiperhivatkozs"/>
                 <w:noProof/>
               </w:rPr>
-              <w:t>A Google Calendar története</w:t>
+              <w:t>A Google Calendar múltja</w:t>
             </w:r>
             <w:r>
               <w:rPr>
@@ -9164,7 +9178,7 @@
                 <w:noProof/>
                 <w:webHidden/>
               </w:rPr>
-              <w:instrText xml:space="preserve"> PAGEREF _Toc163816968 \h </w:instrText>
+              <w:instrText xml:space="preserve"> PAGEREF _Toc163901080 \h </w:instrText>
             </w:r>
             <w:r>
               <w:rPr>
@@ -9185,6 +9199,296 @@
                 <w:webHidden/>
               </w:rPr>
               <w:t>4</w:t>
+            </w:r>
+            <w:r>
+              <w:rPr>
+                <w:noProof/>
+                <w:webHidden/>
+              </w:rPr>
+              <w:fldChar w:fldCharType="end"/>
+            </w:r>
+          </w:hyperlink>
+        </w:p>
+        <w:p>
+          <w:pPr>
+            <w:pStyle w:val="TJ2"/>
+            <w:tabs>
+              <w:tab w:val="left" w:pos="720"/>
+              <w:tab w:val="right" w:leader="dot" w:pos="8777"/>
+            </w:tabs>
+            <w:rPr>
+              <w:rFonts w:asciiTheme="minorHAnsi" w:eastAsiaTheme="minorEastAsia" w:hAnsiTheme="minorHAnsi" w:cstheme="minorBidi"/>
+              <w:noProof/>
+              <w:color w:val="auto"/>
+              <w:kern w:val="2"/>
+              <w:szCs w:val="24"/>
+              <w:lang w:eastAsia="hu-HU" w:bidi="ar-SA"/>
+              <w14:ligatures w14:val="standardContextual"/>
+            </w:rPr>
+          </w:pPr>
+          <w:hyperlink w:anchor="_Toc163901081" w:history="1">
+            <w:r>
+              <w:rPr>
+                <w:rStyle w:val="Hiperhivatkozs"/>
+                <w:noProof/>
+              </w:rPr>
+              <w:t>7.</w:t>
+            </w:r>
+            <w:r>
+              <w:rPr>
+                <w:rFonts w:asciiTheme="minorHAnsi" w:eastAsiaTheme="minorEastAsia" w:hAnsiTheme="minorHAnsi" w:cstheme="minorBidi"/>
+                <w:noProof/>
+                <w:color w:val="auto"/>
+                <w:kern w:val="2"/>
+                <w:szCs w:val="24"/>
+                <w:lang w:eastAsia="hu-HU" w:bidi="ar-SA"/>
+                <w14:ligatures w14:val="standardContextual"/>
+              </w:rPr>
+              <w:tab/>
+            </w:r>
+            <w:r>
+              <w:rPr>
+                <w:rStyle w:val="Hiperhivatkozs"/>
+                <w:noProof/>
+              </w:rPr>
+              <w:t>Outlook Calendar</w:t>
+            </w:r>
+            <w:r>
+              <w:rPr>
+                <w:noProof/>
+                <w:webHidden/>
+              </w:rPr>
+              <w:tab/>
+            </w:r>
+            <w:r>
+              <w:rPr>
+                <w:noProof/>
+                <w:webHidden/>
+              </w:rPr>
+              <w:fldChar w:fldCharType="begin"/>
+            </w:r>
+            <w:r>
+              <w:rPr>
+                <w:noProof/>
+                <w:webHidden/>
+              </w:rPr>
+              <w:instrText xml:space="preserve"> PAGEREF _Toc163901081 \h </w:instrText>
+            </w:r>
+            <w:r>
+              <w:rPr>
+                <w:noProof/>
+                <w:webHidden/>
+              </w:rPr>
+            </w:r>
+            <w:r>
+              <w:rPr>
+                <w:noProof/>
+                <w:webHidden/>
+              </w:rPr>
+              <w:fldChar w:fldCharType="separate"/>
+            </w:r>
+            <w:r>
+              <w:rPr>
+                <w:noProof/>
+                <w:webHidden/>
+              </w:rPr>
+              <w:t>5</w:t>
+            </w:r>
+            <w:r>
+              <w:rPr>
+                <w:noProof/>
+                <w:webHidden/>
+              </w:rPr>
+              <w:fldChar w:fldCharType="end"/>
+            </w:r>
+          </w:hyperlink>
+        </w:p>
+        <w:p>
+          <w:pPr>
+            <w:pStyle w:val="TJ3"/>
+            <w:tabs>
+              <w:tab w:val="left" w:pos="1200"/>
+              <w:tab w:val="right" w:leader="dot" w:pos="8777"/>
+            </w:tabs>
+            <w:rPr>
+              <w:rFonts w:asciiTheme="minorHAnsi" w:eastAsiaTheme="minorEastAsia" w:hAnsiTheme="minorHAnsi" w:cstheme="minorBidi"/>
+              <w:noProof/>
+              <w:color w:val="auto"/>
+              <w:kern w:val="2"/>
+              <w:szCs w:val="24"/>
+              <w:lang w:eastAsia="hu-HU" w:bidi="ar-SA"/>
+              <w14:ligatures w14:val="standardContextual"/>
+            </w:rPr>
+          </w:pPr>
+          <w:hyperlink w:anchor="_Toc163901082" w:history="1">
+            <w:r>
+              <w:rPr>
+                <w:rStyle w:val="Hiperhivatkozs"/>
+                <w:noProof/>
+              </w:rPr>
+              <w:t>7.1.</w:t>
+            </w:r>
+            <w:r>
+              <w:rPr>
+                <w:rFonts w:asciiTheme="minorHAnsi" w:eastAsiaTheme="minorEastAsia" w:hAnsiTheme="minorHAnsi" w:cstheme="minorBidi"/>
+                <w:noProof/>
+                <w:color w:val="auto"/>
+                <w:kern w:val="2"/>
+                <w:szCs w:val="24"/>
+                <w:lang w:eastAsia="hu-HU" w:bidi="ar-SA"/>
+                <w14:ligatures w14:val="standardContextual"/>
+              </w:rPr>
+              <w:tab/>
+            </w:r>
+            <w:r>
+              <w:rPr>
+                <w:rStyle w:val="Hiperhivatkozs"/>
+                <w:noProof/>
+              </w:rPr>
+              <w:t>Az Outlook Calendar múltja</w:t>
+            </w:r>
+            <w:r>
+              <w:rPr>
+                <w:rStyle w:val="Hiperhivatkozs"/>
+                <w:rFonts w:cs="Times New Roman"/>
+                <w:noProof/>
+              </w:rPr>
+              <w:t>[2]</w:t>
+            </w:r>
+            <w:r>
+              <w:rPr>
+                <w:noProof/>
+                <w:webHidden/>
+              </w:rPr>
+              <w:tab/>
+            </w:r>
+            <w:r>
+              <w:rPr>
+                <w:noProof/>
+                <w:webHidden/>
+              </w:rPr>
+              <w:fldChar w:fldCharType="begin"/>
+            </w:r>
+            <w:r>
+              <w:rPr>
+                <w:noProof/>
+                <w:webHidden/>
+              </w:rPr>
+              <w:instrText xml:space="preserve"> PAGEREF _Toc163901082 \h </w:instrText>
+            </w:r>
+            <w:r>
+              <w:rPr>
+                <w:noProof/>
+                <w:webHidden/>
+              </w:rPr>
+            </w:r>
+            <w:r>
+              <w:rPr>
+                <w:noProof/>
+                <w:webHidden/>
+              </w:rPr>
+              <w:fldChar w:fldCharType="separate"/>
+            </w:r>
+            <w:r>
+              <w:rPr>
+                <w:noProof/>
+                <w:webHidden/>
+              </w:rPr>
+              <w:t>6</w:t>
+            </w:r>
+            <w:r>
+              <w:rPr>
+                <w:noProof/>
+                <w:webHidden/>
+              </w:rPr>
+              <w:fldChar w:fldCharType="end"/>
+            </w:r>
+          </w:hyperlink>
+        </w:p>
+        <w:p>
+          <w:pPr>
+            <w:pStyle w:val="TJ2"/>
+            <w:tabs>
+              <w:tab w:val="left" w:pos="720"/>
+              <w:tab w:val="right" w:leader="dot" w:pos="8777"/>
+            </w:tabs>
+            <w:rPr>
+              <w:rFonts w:asciiTheme="minorHAnsi" w:eastAsiaTheme="minorEastAsia" w:hAnsiTheme="minorHAnsi" w:cstheme="minorBidi"/>
+              <w:noProof/>
+              <w:color w:val="auto"/>
+              <w:kern w:val="2"/>
+              <w:szCs w:val="24"/>
+              <w:lang w:eastAsia="hu-HU" w:bidi="ar-SA"/>
+              <w14:ligatures w14:val="standardContextual"/>
+            </w:rPr>
+          </w:pPr>
+          <w:hyperlink w:anchor="_Toc163901083" w:history="1">
+            <w:r>
+              <w:rPr>
+                <w:rStyle w:val="Hiperhivatkozs"/>
+                <w:noProof/>
+              </w:rPr>
+              <w:t>8.</w:t>
+            </w:r>
+            <w:r>
+              <w:rPr>
+                <w:rFonts w:asciiTheme="minorHAnsi" w:eastAsiaTheme="minorEastAsia" w:hAnsiTheme="minorHAnsi" w:cstheme="minorBidi"/>
+                <w:noProof/>
+                <w:color w:val="auto"/>
+                <w:kern w:val="2"/>
+                <w:szCs w:val="24"/>
+                <w:lang w:eastAsia="hu-HU" w:bidi="ar-SA"/>
+                <w14:ligatures w14:val="standardContextual"/>
+              </w:rPr>
+              <w:tab/>
+            </w:r>
+            <w:r>
+              <w:rPr>
+                <w:rStyle w:val="Hiperhivatkozs"/>
+                <w:noProof/>
+              </w:rPr>
+              <w:t>Egyéb szolgáltatók</w:t>
+            </w:r>
+            <w:r>
+              <w:rPr>
+                <w:noProof/>
+                <w:webHidden/>
+              </w:rPr>
+              <w:tab/>
+            </w:r>
+            <w:r>
+              <w:rPr>
+                <w:noProof/>
+                <w:webHidden/>
+              </w:rPr>
+              <w:fldChar w:fldCharType="begin"/>
+            </w:r>
+            <w:r>
+              <w:rPr>
+                <w:noProof/>
+                <w:webHidden/>
+              </w:rPr>
+              <w:instrText xml:space="preserve"> PAGEREF _Toc163901083 \h </w:instrText>
+            </w:r>
+            <w:r>
+              <w:rPr>
+                <w:noProof/>
+                <w:webHidden/>
+              </w:rPr>
+            </w:r>
+            <w:r>
+              <w:rPr>
+                <w:noProof/>
+                <w:webHidden/>
+              </w:rPr>
+              <w:fldChar w:fldCharType="separate"/>
+            </w:r>
+            <w:r>
+              <w:rPr>
+                <w:noProof/>
+                <w:webHidden/>
+              </w:rPr>
+              <w:t>7</w:t>
             </w:r>
             <w:r>
               <w:rPr>
@@ -9212,13 +9516,13 @@
               <w14:ligatures w14:val="standardContextual"/>
             </w:rPr>
           </w:pPr>
-          <w:hyperlink w:anchor="_Toc163816969" w:history="1">
+          <w:hyperlink w:anchor="_Toc163901084" w:history="1">
             <w:r>
               <w:rPr>
                 <w:rStyle w:val="Hiperhivatkozs"/>
                 <w:noProof/>
               </w:rPr>
-              <w:t>7.</w:t>
+              <w:t>9.</w:t>
             </w:r>
             <w:r>
               <w:rPr>
@@ -9258,7 +9562,7 @@
                 <w:noProof/>
                 <w:webHidden/>
               </w:rPr>
-              <w:instrText xml:space="preserve"> PAGEREF _Toc163816969 \h </w:instrText>
+              <w:instrText xml:space="preserve"> PAGEREF _Toc163901084 \h </w:instrText>
             </w:r>
             <w:r>
               <w:rPr>
@@ -9278,7 +9582,7 @@
                 <w:noProof/>
                 <w:webHidden/>
               </w:rPr>
-              <w:t>6</w:t>
+              <w:t>8</w:t>
             </w:r>
             <w:r>
               <w:rPr>
@@ -9306,13 +9610,13 @@
               <w14:ligatures w14:val="standardContextual"/>
             </w:rPr>
           </w:pPr>
-          <w:hyperlink w:anchor="_Toc163816970" w:history="1">
+          <w:hyperlink w:anchor="_Toc163901085" w:history="1">
             <w:r>
               <w:rPr>
                 <w:rStyle w:val="Hiperhivatkozs"/>
                 <w:noProof/>
               </w:rPr>
-              <w:t>7.1.</w:t>
+              <w:t>9.1.</w:t>
             </w:r>
             <w:r>
               <w:rPr>
@@ -9352,7 +9656,7 @@
                 <w:noProof/>
                 <w:webHidden/>
               </w:rPr>
-              <w:instrText xml:space="preserve"> PAGEREF _Toc163816970 \h </w:instrText>
+              <w:instrText xml:space="preserve"> PAGEREF _Toc163901085 \h </w:instrText>
             </w:r>
             <w:r>
               <w:rPr>
@@ -9372,7 +9676,7 @@
                 <w:noProof/>
                 <w:webHidden/>
               </w:rPr>
-              <w:t>6</w:t>
+              <w:t>8</w:t>
             </w:r>
             <w:r>
               <w:rPr>
@@ -9400,13 +9704,13 @@
               <w14:ligatures w14:val="standardContextual"/>
             </w:rPr>
           </w:pPr>
-          <w:hyperlink w:anchor="_Toc163816971" w:history="1">
+          <w:hyperlink w:anchor="_Toc163901086" w:history="1">
             <w:r>
               <w:rPr>
                 <w:rStyle w:val="Hiperhivatkozs"/>
                 <w:noProof/>
               </w:rPr>
-              <w:t>7.2.</w:t>
+              <w:t>9.2.</w:t>
             </w:r>
             <w:r>
               <w:rPr>
@@ -9446,7 +9750,7 @@
                 <w:noProof/>
                 <w:webHidden/>
               </w:rPr>
-              <w:instrText xml:space="preserve"> PAGEREF _Toc163816971 \h </w:instrText>
+              <w:instrText xml:space="preserve"> PAGEREF _Toc163901086 \h </w:instrText>
             </w:r>
             <w:r>
               <w:rPr>
@@ -9466,289 +9770,7 @@
                 <w:noProof/>
                 <w:webHidden/>
               </w:rPr>
-              <w:t>6</w:t>
-            </w:r>
-            <w:r>
-              <w:rPr>
-                <w:noProof/>
-                <w:webHidden/>
-              </w:rPr>
-              <w:fldChar w:fldCharType="end"/>
-            </w:r>
-          </w:hyperlink>
-        </w:p>
-        <w:p>
-          <w:pPr>
-            <w:pStyle w:val="TJ1"/>
-            <w:tabs>
-              <w:tab w:val="left" w:pos="480"/>
-              <w:tab w:val="right" w:leader="dot" w:pos="8777"/>
-            </w:tabs>
-            <w:rPr>
-              <w:rFonts w:asciiTheme="minorHAnsi" w:eastAsiaTheme="minorEastAsia" w:hAnsiTheme="minorHAnsi" w:cstheme="minorBidi"/>
-              <w:noProof/>
-              <w:color w:val="auto"/>
-              <w:kern w:val="2"/>
-              <w:szCs w:val="24"/>
-              <w:lang w:eastAsia="hu-HU" w:bidi="ar-SA"/>
-              <w14:ligatures w14:val="standardContextual"/>
-            </w:rPr>
-          </w:pPr>
-          <w:hyperlink w:anchor="_Toc163816972" w:history="1">
-            <w:r>
-              <w:rPr>
-                <w:rStyle w:val="Hiperhivatkozs"/>
-                <w:noProof/>
-              </w:rPr>
-              <w:t>8.</w:t>
-            </w:r>
-            <w:r>
-              <w:rPr>
-                <w:rFonts w:asciiTheme="minorHAnsi" w:eastAsiaTheme="minorEastAsia" w:hAnsiTheme="minorHAnsi" w:cstheme="minorBidi"/>
-                <w:noProof/>
-                <w:color w:val="auto"/>
-                <w:kern w:val="2"/>
-                <w:szCs w:val="24"/>
-                <w:lang w:eastAsia="hu-HU" w:bidi="ar-SA"/>
-                <w14:ligatures w14:val="standardContextual"/>
-              </w:rPr>
-              <w:tab/>
-            </w:r>
-            <w:r>
-              <w:rPr>
-                <w:rStyle w:val="Hiperhivatkozs"/>
-                <w:noProof/>
-              </w:rPr>
-              <w:t>Technológiák</w:t>
-            </w:r>
-            <w:r>
-              <w:rPr>
-                <w:noProof/>
-                <w:webHidden/>
-              </w:rPr>
-              <w:tab/>
-            </w:r>
-            <w:r>
-              <w:rPr>
-                <w:noProof/>
-                <w:webHidden/>
-              </w:rPr>
-              <w:fldChar w:fldCharType="begin"/>
-            </w:r>
-            <w:r>
-              <w:rPr>
-                <w:noProof/>
-                <w:webHidden/>
-              </w:rPr>
-              <w:instrText xml:space="preserve"> PAGEREF _Toc163816972 \h </w:instrText>
-            </w:r>
-            <w:r>
-              <w:rPr>
-                <w:noProof/>
-                <w:webHidden/>
-              </w:rPr>
-            </w:r>
-            <w:r>
-              <w:rPr>
-                <w:noProof/>
-                <w:webHidden/>
-              </w:rPr>
-              <w:fldChar w:fldCharType="separate"/>
-            </w:r>
-            <w:r>
-              <w:rPr>
-                <w:noProof/>
-                <w:webHidden/>
-              </w:rPr>
-              <w:t>6</w:t>
-            </w:r>
-            <w:r>
-              <w:rPr>
-                <w:noProof/>
-                <w:webHidden/>
-              </w:rPr>
-              <w:fldChar w:fldCharType="end"/>
-            </w:r>
-          </w:hyperlink>
-        </w:p>
-        <w:p>
-          <w:pPr>
-            <w:pStyle w:val="TJ2"/>
-            <w:tabs>
-              <w:tab w:val="left" w:pos="960"/>
-              <w:tab w:val="right" w:leader="dot" w:pos="8777"/>
-            </w:tabs>
-            <w:rPr>
-              <w:rFonts w:asciiTheme="minorHAnsi" w:eastAsiaTheme="minorEastAsia" w:hAnsiTheme="minorHAnsi" w:cstheme="minorBidi"/>
-              <w:noProof/>
-              <w:color w:val="auto"/>
-              <w:kern w:val="2"/>
-              <w:szCs w:val="24"/>
-              <w:lang w:eastAsia="hu-HU" w:bidi="ar-SA"/>
-              <w14:ligatures w14:val="standardContextual"/>
-            </w:rPr>
-          </w:pPr>
-          <w:hyperlink w:anchor="_Toc163816973" w:history="1">
-            <w:r>
-              <w:rPr>
-                <w:rStyle w:val="Hiperhivatkozs"/>
-                <w:noProof/>
-              </w:rPr>
-              <w:t>8.1.</w:t>
-            </w:r>
-            <w:r>
-              <w:rPr>
-                <w:rFonts w:asciiTheme="minorHAnsi" w:eastAsiaTheme="minorEastAsia" w:hAnsiTheme="minorHAnsi" w:cstheme="minorBidi"/>
-                <w:noProof/>
-                <w:color w:val="auto"/>
-                <w:kern w:val="2"/>
-                <w:szCs w:val="24"/>
-                <w:lang w:eastAsia="hu-HU" w:bidi="ar-SA"/>
-                <w14:ligatures w14:val="standardContextual"/>
-              </w:rPr>
-              <w:tab/>
-            </w:r>
-            <w:r>
-              <w:rPr>
-                <w:rStyle w:val="Hiperhivatkozs"/>
-                <w:noProof/>
-              </w:rPr>
-              <w:t>Keretrendszer</w:t>
-            </w:r>
-            <w:r>
-              <w:rPr>
-                <w:noProof/>
-                <w:webHidden/>
-              </w:rPr>
-              <w:tab/>
-            </w:r>
-            <w:r>
-              <w:rPr>
-                <w:noProof/>
-                <w:webHidden/>
-              </w:rPr>
-              <w:fldChar w:fldCharType="begin"/>
-            </w:r>
-            <w:r>
-              <w:rPr>
-                <w:noProof/>
-                <w:webHidden/>
-              </w:rPr>
-              <w:instrText xml:space="preserve"> PAGEREF _Toc163816973 \h </w:instrText>
-            </w:r>
-            <w:r>
-              <w:rPr>
-                <w:noProof/>
-                <w:webHidden/>
-              </w:rPr>
-            </w:r>
-            <w:r>
-              <w:rPr>
-                <w:noProof/>
-                <w:webHidden/>
-              </w:rPr>
-              <w:fldChar w:fldCharType="separate"/>
-            </w:r>
-            <w:r>
-              <w:rPr>
-                <w:noProof/>
-                <w:webHidden/>
-              </w:rPr>
-              <w:t>6</w:t>
-            </w:r>
-            <w:r>
-              <w:rPr>
-                <w:noProof/>
-                <w:webHidden/>
-              </w:rPr>
-              <w:fldChar w:fldCharType="end"/>
-            </w:r>
-          </w:hyperlink>
-        </w:p>
-        <w:p>
-          <w:pPr>
-            <w:pStyle w:val="TJ1"/>
-            <w:tabs>
-              <w:tab w:val="left" w:pos="480"/>
-              <w:tab w:val="right" w:leader="dot" w:pos="8777"/>
-            </w:tabs>
-            <w:rPr>
-              <w:rFonts w:asciiTheme="minorHAnsi" w:eastAsiaTheme="minorEastAsia" w:hAnsiTheme="minorHAnsi" w:cstheme="minorBidi"/>
-              <w:noProof/>
-              <w:color w:val="auto"/>
-              <w:kern w:val="2"/>
-              <w:szCs w:val="24"/>
-              <w:lang w:eastAsia="hu-HU" w:bidi="ar-SA"/>
-              <w14:ligatures w14:val="standardContextual"/>
-            </w:rPr>
-          </w:pPr>
-          <w:hyperlink w:anchor="_Toc163816974" w:history="1">
-            <w:r>
-              <w:rPr>
-                <w:rStyle w:val="Hiperhivatkozs"/>
-                <w:noProof/>
-              </w:rPr>
-              <w:t>9.</w:t>
-            </w:r>
-            <w:r>
-              <w:rPr>
-                <w:rFonts w:asciiTheme="minorHAnsi" w:eastAsiaTheme="minorEastAsia" w:hAnsiTheme="minorHAnsi" w:cstheme="minorBidi"/>
-                <w:noProof/>
-                <w:color w:val="auto"/>
-                <w:kern w:val="2"/>
-                <w:szCs w:val="24"/>
-                <w:lang w:eastAsia="hu-HU" w:bidi="ar-SA"/>
-                <w14:ligatures w14:val="standardContextual"/>
-              </w:rPr>
-              <w:tab/>
-            </w:r>
-            <w:r>
-              <w:rPr>
-                <w:rStyle w:val="Hiperhivatkozs"/>
-                <w:noProof/>
-              </w:rPr>
-              <w:t>Összegzés</w:t>
-            </w:r>
-            <w:r>
-              <w:rPr>
-                <w:noProof/>
-                <w:webHidden/>
-              </w:rPr>
-              <w:tab/>
-            </w:r>
-            <w:r>
-              <w:rPr>
-                <w:noProof/>
-                <w:webHidden/>
-              </w:rPr>
-              <w:fldChar w:fldCharType="begin"/>
-            </w:r>
-            <w:r>
-              <w:rPr>
-                <w:noProof/>
-                <w:webHidden/>
-              </w:rPr>
-              <w:instrText xml:space="preserve"> PAGEREF _Toc163816974 \h </w:instrText>
-            </w:r>
-            <w:r>
-              <w:rPr>
-                <w:noProof/>
-                <w:webHidden/>
-              </w:rPr>
-            </w:r>
-            <w:r>
-              <w:rPr>
-                <w:noProof/>
-                <w:webHidden/>
-              </w:rPr>
-              <w:fldChar w:fldCharType="separate"/>
-            </w:r>
-            <w:r>
-              <w:rPr>
-                <w:noProof/>
-                <w:webHidden/>
-              </w:rPr>
-              <w:t>7</w:t>
+              <w:t>9</w:t>
             </w:r>
             <w:r>
               <w:rPr>
@@ -9776,11 +9798,10 @@
               <w14:ligatures w14:val="standardContextual"/>
             </w:rPr>
           </w:pPr>
-          <w:hyperlink w:anchor="_Toc163816975" w:history="1">
+          <w:hyperlink w:anchor="_Toc163901087" w:history="1">
             <w:r>
               <w:rPr>
                 <w:rStyle w:val="Hiperhivatkozs"/>
-                <w:rFonts w:eastAsia="Arial" w:cs="Arial"/>
                 <w:noProof/>
               </w:rPr>
               <w:t>10.</w:t>
@@ -9800,10 +9821,9 @@
             <w:r>
               <w:rPr>
                 <w:rStyle w:val="Hiperhivatkozs"/>
-                <w:rFonts w:eastAsia="Arial" w:cs="Arial"/>
-                <w:noProof/>
-              </w:rPr>
-              <w:t>Irodalomjegyzék</w:t>
+                <w:noProof/>
+              </w:rPr>
+              <w:t>Technológiák</w:t>
             </w:r>
             <w:r>
               <w:rPr>
@@ -9824,7 +9844,7 @@
                 <w:noProof/>
                 <w:webHidden/>
               </w:rPr>
-              <w:instrText xml:space="preserve"> PAGEREF _Toc163816975 \h </w:instrText>
+              <w:instrText xml:space="preserve"> PAGEREF _Toc163901087 \h </w:instrText>
             </w:r>
             <w:r>
               <w:rPr>
@@ -9844,7 +9864,477 @@
                 <w:noProof/>
                 <w:webHidden/>
               </w:rPr>
-              <w:t>8</w:t>
+              <w:t>9</w:t>
+            </w:r>
+            <w:r>
+              <w:rPr>
+                <w:noProof/>
+                <w:webHidden/>
+              </w:rPr>
+              <w:fldChar w:fldCharType="end"/>
+            </w:r>
+          </w:hyperlink>
+        </w:p>
+        <w:p>
+          <w:pPr>
+            <w:pStyle w:val="TJ2"/>
+            <w:tabs>
+              <w:tab w:val="left" w:pos="1200"/>
+              <w:tab w:val="right" w:leader="dot" w:pos="8777"/>
+            </w:tabs>
+            <w:rPr>
+              <w:rFonts w:asciiTheme="minorHAnsi" w:eastAsiaTheme="minorEastAsia" w:hAnsiTheme="minorHAnsi" w:cstheme="minorBidi"/>
+              <w:noProof/>
+              <w:color w:val="auto"/>
+              <w:kern w:val="2"/>
+              <w:szCs w:val="24"/>
+              <w:lang w:eastAsia="hu-HU" w:bidi="ar-SA"/>
+              <w14:ligatures w14:val="standardContextual"/>
+            </w:rPr>
+          </w:pPr>
+          <w:hyperlink w:anchor="_Toc163901088" w:history="1">
+            <w:r>
+              <w:rPr>
+                <w:rStyle w:val="Hiperhivatkozs"/>
+                <w:noProof/>
+              </w:rPr>
+              <w:t>10.1.</w:t>
+            </w:r>
+            <w:r>
+              <w:rPr>
+                <w:rFonts w:asciiTheme="minorHAnsi" w:eastAsiaTheme="minorEastAsia" w:hAnsiTheme="minorHAnsi" w:cstheme="minorBidi"/>
+                <w:noProof/>
+                <w:color w:val="auto"/>
+                <w:kern w:val="2"/>
+                <w:szCs w:val="24"/>
+                <w:lang w:eastAsia="hu-HU" w:bidi="ar-SA"/>
+                <w14:ligatures w14:val="standardContextual"/>
+              </w:rPr>
+              <w:tab/>
+            </w:r>
+            <w:r>
+              <w:rPr>
+                <w:rStyle w:val="Hiperhivatkozs"/>
+                <w:noProof/>
+              </w:rPr>
+              <w:t>Általános</w:t>
+            </w:r>
+            <w:r>
+              <w:rPr>
+                <w:noProof/>
+                <w:webHidden/>
+              </w:rPr>
+              <w:tab/>
+            </w:r>
+            <w:r>
+              <w:rPr>
+                <w:noProof/>
+                <w:webHidden/>
+              </w:rPr>
+              <w:fldChar w:fldCharType="begin"/>
+            </w:r>
+            <w:r>
+              <w:rPr>
+                <w:noProof/>
+                <w:webHidden/>
+              </w:rPr>
+              <w:instrText xml:space="preserve"> PAGEREF _Toc163901088 \h </w:instrText>
+            </w:r>
+            <w:r>
+              <w:rPr>
+                <w:noProof/>
+                <w:webHidden/>
+              </w:rPr>
+            </w:r>
+            <w:r>
+              <w:rPr>
+                <w:noProof/>
+                <w:webHidden/>
+              </w:rPr>
+              <w:fldChar w:fldCharType="separate"/>
+            </w:r>
+            <w:r>
+              <w:rPr>
+                <w:noProof/>
+                <w:webHidden/>
+              </w:rPr>
+              <w:t>9</w:t>
+            </w:r>
+            <w:r>
+              <w:rPr>
+                <w:noProof/>
+                <w:webHidden/>
+              </w:rPr>
+              <w:fldChar w:fldCharType="end"/>
+            </w:r>
+          </w:hyperlink>
+        </w:p>
+        <w:p>
+          <w:pPr>
+            <w:pStyle w:val="TJ2"/>
+            <w:tabs>
+              <w:tab w:val="left" w:pos="1200"/>
+              <w:tab w:val="right" w:leader="dot" w:pos="8777"/>
+            </w:tabs>
+            <w:rPr>
+              <w:rFonts w:asciiTheme="minorHAnsi" w:eastAsiaTheme="minorEastAsia" w:hAnsiTheme="minorHAnsi" w:cstheme="minorBidi"/>
+              <w:noProof/>
+              <w:color w:val="auto"/>
+              <w:kern w:val="2"/>
+              <w:szCs w:val="24"/>
+              <w:lang w:eastAsia="hu-HU" w:bidi="ar-SA"/>
+              <w14:ligatures w14:val="standardContextual"/>
+            </w:rPr>
+          </w:pPr>
+          <w:hyperlink w:anchor="_Toc163901089" w:history="1">
+            <w:r>
+              <w:rPr>
+                <w:rStyle w:val="Hiperhivatkozs"/>
+                <w:noProof/>
+              </w:rPr>
+              <w:t>10.2.</w:t>
+            </w:r>
+            <w:r>
+              <w:rPr>
+                <w:rFonts w:asciiTheme="minorHAnsi" w:eastAsiaTheme="minorEastAsia" w:hAnsiTheme="minorHAnsi" w:cstheme="minorBidi"/>
+                <w:noProof/>
+                <w:color w:val="auto"/>
+                <w:kern w:val="2"/>
+                <w:szCs w:val="24"/>
+                <w:lang w:eastAsia="hu-HU" w:bidi="ar-SA"/>
+                <w14:ligatures w14:val="standardContextual"/>
+              </w:rPr>
+              <w:tab/>
+            </w:r>
+            <w:r>
+              <w:rPr>
+                <w:rStyle w:val="Hiperhivatkozs"/>
+                <w:noProof/>
+              </w:rPr>
+              <w:t>Programozási nyelv</w:t>
+            </w:r>
+            <w:r>
+              <w:rPr>
+                <w:noProof/>
+                <w:webHidden/>
+              </w:rPr>
+              <w:tab/>
+            </w:r>
+            <w:r>
+              <w:rPr>
+                <w:noProof/>
+                <w:webHidden/>
+              </w:rPr>
+              <w:fldChar w:fldCharType="begin"/>
+            </w:r>
+            <w:r>
+              <w:rPr>
+                <w:noProof/>
+                <w:webHidden/>
+              </w:rPr>
+              <w:instrText xml:space="preserve"> PAGEREF _Toc163901089 \h </w:instrText>
+            </w:r>
+            <w:r>
+              <w:rPr>
+                <w:noProof/>
+                <w:webHidden/>
+              </w:rPr>
+            </w:r>
+            <w:r>
+              <w:rPr>
+                <w:noProof/>
+                <w:webHidden/>
+              </w:rPr>
+              <w:fldChar w:fldCharType="separate"/>
+            </w:r>
+            <w:r>
+              <w:rPr>
+                <w:noProof/>
+                <w:webHidden/>
+              </w:rPr>
+              <w:t>9</w:t>
+            </w:r>
+            <w:r>
+              <w:rPr>
+                <w:noProof/>
+                <w:webHidden/>
+              </w:rPr>
+              <w:fldChar w:fldCharType="end"/>
+            </w:r>
+          </w:hyperlink>
+        </w:p>
+        <w:p>
+          <w:pPr>
+            <w:pStyle w:val="TJ2"/>
+            <w:tabs>
+              <w:tab w:val="left" w:pos="1200"/>
+              <w:tab w:val="right" w:leader="dot" w:pos="8777"/>
+            </w:tabs>
+            <w:rPr>
+              <w:rFonts w:asciiTheme="minorHAnsi" w:eastAsiaTheme="minorEastAsia" w:hAnsiTheme="minorHAnsi" w:cstheme="minorBidi"/>
+              <w:noProof/>
+              <w:color w:val="auto"/>
+              <w:kern w:val="2"/>
+              <w:szCs w:val="24"/>
+              <w:lang w:eastAsia="hu-HU" w:bidi="ar-SA"/>
+              <w14:ligatures w14:val="standardContextual"/>
+            </w:rPr>
+          </w:pPr>
+          <w:hyperlink w:anchor="_Toc163901090" w:history="1">
+            <w:r>
+              <w:rPr>
+                <w:rStyle w:val="Hiperhivatkozs"/>
+                <w:noProof/>
+              </w:rPr>
+              <w:t>10.3.</w:t>
+            </w:r>
+            <w:r>
+              <w:rPr>
+                <w:rFonts w:asciiTheme="minorHAnsi" w:eastAsiaTheme="minorEastAsia" w:hAnsiTheme="minorHAnsi" w:cstheme="minorBidi"/>
+                <w:noProof/>
+                <w:color w:val="auto"/>
+                <w:kern w:val="2"/>
+                <w:szCs w:val="24"/>
+                <w:lang w:eastAsia="hu-HU" w:bidi="ar-SA"/>
+                <w14:ligatures w14:val="standardContextual"/>
+              </w:rPr>
+              <w:tab/>
+            </w:r>
+            <w:r>
+              <w:rPr>
+                <w:rStyle w:val="Hiperhivatkozs"/>
+                <w:noProof/>
+              </w:rPr>
+              <w:t>Keretrendszer</w:t>
+            </w:r>
+            <w:r>
+              <w:rPr>
+                <w:noProof/>
+                <w:webHidden/>
+              </w:rPr>
+              <w:tab/>
+            </w:r>
+            <w:r>
+              <w:rPr>
+                <w:noProof/>
+                <w:webHidden/>
+              </w:rPr>
+              <w:fldChar w:fldCharType="begin"/>
+            </w:r>
+            <w:r>
+              <w:rPr>
+                <w:noProof/>
+                <w:webHidden/>
+              </w:rPr>
+              <w:instrText xml:space="preserve"> PAGEREF _Toc163901090 \h </w:instrText>
+            </w:r>
+            <w:r>
+              <w:rPr>
+                <w:noProof/>
+                <w:webHidden/>
+              </w:rPr>
+            </w:r>
+            <w:r>
+              <w:rPr>
+                <w:noProof/>
+                <w:webHidden/>
+              </w:rPr>
+              <w:fldChar w:fldCharType="separate"/>
+            </w:r>
+            <w:r>
+              <w:rPr>
+                <w:noProof/>
+                <w:webHidden/>
+              </w:rPr>
+              <w:t>9</w:t>
+            </w:r>
+            <w:r>
+              <w:rPr>
+                <w:noProof/>
+                <w:webHidden/>
+              </w:rPr>
+              <w:fldChar w:fldCharType="end"/>
+            </w:r>
+          </w:hyperlink>
+        </w:p>
+        <w:p>
+          <w:pPr>
+            <w:pStyle w:val="TJ2"/>
+            <w:tabs>
+              <w:tab w:val="left" w:pos="1200"/>
+              <w:tab w:val="right" w:leader="dot" w:pos="8777"/>
+            </w:tabs>
+            <w:rPr>
+              <w:rFonts w:asciiTheme="minorHAnsi" w:eastAsiaTheme="minorEastAsia" w:hAnsiTheme="minorHAnsi" w:cstheme="minorBidi"/>
+              <w:noProof/>
+              <w:color w:val="auto"/>
+              <w:kern w:val="2"/>
+              <w:szCs w:val="24"/>
+              <w:lang w:eastAsia="hu-HU" w:bidi="ar-SA"/>
+              <w14:ligatures w14:val="standardContextual"/>
+            </w:rPr>
+          </w:pPr>
+          <w:hyperlink w:anchor="_Toc163901091" w:history="1">
+            <w:r>
+              <w:rPr>
+                <w:rStyle w:val="Hiperhivatkozs"/>
+                <w:noProof/>
+              </w:rPr>
+              <w:t>10.4.</w:t>
+            </w:r>
+            <w:r>
+              <w:rPr>
+                <w:rFonts w:asciiTheme="minorHAnsi" w:eastAsiaTheme="minorEastAsia" w:hAnsiTheme="minorHAnsi" w:cstheme="minorBidi"/>
+                <w:noProof/>
+                <w:color w:val="auto"/>
+                <w:kern w:val="2"/>
+                <w:szCs w:val="24"/>
+                <w:lang w:eastAsia="hu-HU" w:bidi="ar-SA"/>
+                <w14:ligatures w14:val="standardContextual"/>
+              </w:rPr>
+              <w:tab/>
+            </w:r>
+            <w:r>
+              <w:rPr>
+                <w:rStyle w:val="Hiperhivatkozs"/>
+                <w:noProof/>
+              </w:rPr>
+              <w:t>Csomagkezelő</w:t>
+            </w:r>
+            <w:r>
+              <w:rPr>
+                <w:noProof/>
+                <w:webHidden/>
+              </w:rPr>
+              <w:tab/>
+            </w:r>
+            <w:r>
+              <w:rPr>
+                <w:noProof/>
+                <w:webHidden/>
+              </w:rPr>
+              <w:fldChar w:fldCharType="begin"/>
+            </w:r>
+            <w:r>
+              <w:rPr>
+                <w:noProof/>
+                <w:webHidden/>
+              </w:rPr>
+              <w:instrText xml:space="preserve"> PAGEREF _Toc163901091 \h </w:instrText>
+            </w:r>
+            <w:r>
+              <w:rPr>
+                <w:noProof/>
+                <w:webHidden/>
+              </w:rPr>
+            </w:r>
+            <w:r>
+              <w:rPr>
+                <w:noProof/>
+                <w:webHidden/>
+              </w:rPr>
+              <w:fldChar w:fldCharType="separate"/>
+            </w:r>
+            <w:r>
+              <w:rPr>
+                <w:noProof/>
+                <w:webHidden/>
+              </w:rPr>
+              <w:t>9</w:t>
+            </w:r>
+            <w:r>
+              <w:rPr>
+                <w:noProof/>
+                <w:webHidden/>
+              </w:rPr>
+              <w:fldChar w:fldCharType="end"/>
+            </w:r>
+          </w:hyperlink>
+        </w:p>
+        <w:p>
+          <w:pPr>
+            <w:pStyle w:val="TJ2"/>
+            <w:tabs>
+              <w:tab w:val="left" w:pos="1200"/>
+              <w:tab w:val="right" w:leader="dot" w:pos="8777"/>
+            </w:tabs>
+            <w:rPr>
+              <w:rFonts w:asciiTheme="minorHAnsi" w:eastAsiaTheme="minorEastAsia" w:hAnsiTheme="minorHAnsi" w:cstheme="minorBidi"/>
+              <w:noProof/>
+              <w:color w:val="auto"/>
+              <w:kern w:val="2"/>
+              <w:szCs w:val="24"/>
+              <w:lang w:eastAsia="hu-HU" w:bidi="ar-SA"/>
+              <w14:ligatures w14:val="standardContextual"/>
+            </w:rPr>
+          </w:pPr>
+          <w:hyperlink w:anchor="_Toc163901092" w:history="1">
+            <w:r>
+              <w:rPr>
+                <w:rStyle w:val="Hiperhivatkozs"/>
+                <w:noProof/>
+              </w:rPr>
+              <w:t>10.5.</w:t>
+            </w:r>
+            <w:r>
+              <w:rPr>
+                <w:rFonts w:asciiTheme="minorHAnsi" w:eastAsiaTheme="minorEastAsia" w:hAnsiTheme="minorHAnsi" w:cstheme="minorBidi"/>
+                <w:noProof/>
+                <w:color w:val="auto"/>
+                <w:kern w:val="2"/>
+                <w:szCs w:val="24"/>
+                <w:lang w:eastAsia="hu-HU" w:bidi="ar-SA"/>
+                <w14:ligatures w14:val="standardContextual"/>
+              </w:rPr>
+              <w:tab/>
+            </w:r>
+            <w:r>
+              <w:rPr>
+                <w:rStyle w:val="Hiperhivatkozs"/>
+                <w:noProof/>
+              </w:rPr>
+              <w:t>Fejlesztői környezet</w:t>
+            </w:r>
+            <w:r>
+              <w:rPr>
+                <w:noProof/>
+                <w:webHidden/>
+              </w:rPr>
+              <w:tab/>
+            </w:r>
+            <w:r>
+              <w:rPr>
+                <w:noProof/>
+                <w:webHidden/>
+              </w:rPr>
+              <w:fldChar w:fldCharType="begin"/>
+            </w:r>
+            <w:r>
+              <w:rPr>
+                <w:noProof/>
+                <w:webHidden/>
+              </w:rPr>
+              <w:instrText xml:space="preserve"> PAGEREF _Toc163901092 \h </w:instrText>
+            </w:r>
+            <w:r>
+              <w:rPr>
+                <w:noProof/>
+                <w:webHidden/>
+              </w:rPr>
+            </w:r>
+            <w:r>
+              <w:rPr>
+                <w:noProof/>
+                <w:webHidden/>
+              </w:rPr>
+              <w:fldChar w:fldCharType="separate"/>
+            </w:r>
+            <w:r>
+              <w:rPr>
+                <w:noProof/>
+                <w:webHidden/>
+              </w:rPr>
+              <w:t>10</w:t>
             </w:r>
             <w:r>
               <w:rPr>
@@ -9872,7 +10362,7 @@
               <w14:ligatures w14:val="standardContextual"/>
             </w:rPr>
           </w:pPr>
-          <w:hyperlink w:anchor="_Toc163816976" w:history="1">
+          <w:hyperlink w:anchor="_Toc163901093" w:history="1">
             <w:r>
               <w:rPr>
                 <w:rStyle w:val="Hiperhivatkozs"/>
@@ -9897,6 +10387,196 @@
                 <w:rStyle w:val="Hiperhivatkozs"/>
                 <w:noProof/>
               </w:rPr>
+              <w:t>Összegzés</w:t>
+            </w:r>
+            <w:r>
+              <w:rPr>
+                <w:noProof/>
+                <w:webHidden/>
+              </w:rPr>
+              <w:tab/>
+            </w:r>
+            <w:r>
+              <w:rPr>
+                <w:noProof/>
+                <w:webHidden/>
+              </w:rPr>
+              <w:fldChar w:fldCharType="begin"/>
+            </w:r>
+            <w:r>
+              <w:rPr>
+                <w:noProof/>
+                <w:webHidden/>
+              </w:rPr>
+              <w:instrText xml:space="preserve"> PAGEREF _Toc163901093 \h </w:instrText>
+            </w:r>
+            <w:r>
+              <w:rPr>
+                <w:noProof/>
+                <w:webHidden/>
+              </w:rPr>
+            </w:r>
+            <w:r>
+              <w:rPr>
+                <w:noProof/>
+                <w:webHidden/>
+              </w:rPr>
+              <w:fldChar w:fldCharType="separate"/>
+            </w:r>
+            <w:r>
+              <w:rPr>
+                <w:noProof/>
+                <w:webHidden/>
+              </w:rPr>
+              <w:t>11</w:t>
+            </w:r>
+            <w:r>
+              <w:rPr>
+                <w:noProof/>
+                <w:webHidden/>
+              </w:rPr>
+              <w:fldChar w:fldCharType="end"/>
+            </w:r>
+          </w:hyperlink>
+        </w:p>
+        <w:p>
+          <w:pPr>
+            <w:pStyle w:val="TJ1"/>
+            <w:tabs>
+              <w:tab w:val="left" w:pos="720"/>
+              <w:tab w:val="right" w:leader="dot" w:pos="8777"/>
+            </w:tabs>
+            <w:rPr>
+              <w:rFonts w:asciiTheme="minorHAnsi" w:eastAsiaTheme="minorEastAsia" w:hAnsiTheme="minorHAnsi" w:cstheme="minorBidi"/>
+              <w:noProof/>
+              <w:color w:val="auto"/>
+              <w:kern w:val="2"/>
+              <w:szCs w:val="24"/>
+              <w:lang w:eastAsia="hu-HU" w:bidi="ar-SA"/>
+              <w14:ligatures w14:val="standardContextual"/>
+            </w:rPr>
+          </w:pPr>
+          <w:hyperlink w:anchor="_Toc163901094" w:history="1">
+            <w:r>
+              <w:rPr>
+                <w:rStyle w:val="Hiperhivatkozs"/>
+                <w:rFonts w:eastAsia="Arial" w:cs="Arial"/>
+                <w:noProof/>
+              </w:rPr>
+              <w:t>12.</w:t>
+            </w:r>
+            <w:r>
+              <w:rPr>
+                <w:rFonts w:asciiTheme="minorHAnsi" w:eastAsiaTheme="minorEastAsia" w:hAnsiTheme="minorHAnsi" w:cstheme="minorBidi"/>
+                <w:noProof/>
+                <w:color w:val="auto"/>
+                <w:kern w:val="2"/>
+                <w:szCs w:val="24"/>
+                <w:lang w:eastAsia="hu-HU" w:bidi="ar-SA"/>
+                <w14:ligatures w14:val="standardContextual"/>
+              </w:rPr>
+              <w:tab/>
+            </w:r>
+            <w:r>
+              <w:rPr>
+                <w:rStyle w:val="Hiperhivatkozs"/>
+                <w:rFonts w:eastAsia="Arial" w:cs="Arial"/>
+                <w:noProof/>
+              </w:rPr>
+              <w:t>Irodalomjegyzék</w:t>
+            </w:r>
+            <w:r>
+              <w:rPr>
+                <w:noProof/>
+                <w:webHidden/>
+              </w:rPr>
+              <w:tab/>
+            </w:r>
+            <w:r>
+              <w:rPr>
+                <w:noProof/>
+                <w:webHidden/>
+              </w:rPr>
+              <w:fldChar w:fldCharType="begin"/>
+            </w:r>
+            <w:r>
+              <w:rPr>
+                <w:noProof/>
+                <w:webHidden/>
+              </w:rPr>
+              <w:instrText xml:space="preserve"> PAGEREF _Toc163901094 \h </w:instrText>
+            </w:r>
+            <w:r>
+              <w:rPr>
+                <w:noProof/>
+                <w:webHidden/>
+              </w:rPr>
+            </w:r>
+            <w:r>
+              <w:rPr>
+                <w:noProof/>
+                <w:webHidden/>
+              </w:rPr>
+              <w:fldChar w:fldCharType="separate"/>
+            </w:r>
+            <w:r>
+              <w:rPr>
+                <w:noProof/>
+                <w:webHidden/>
+              </w:rPr>
+              <w:t>12</w:t>
+            </w:r>
+            <w:r>
+              <w:rPr>
+                <w:noProof/>
+                <w:webHidden/>
+              </w:rPr>
+              <w:fldChar w:fldCharType="end"/>
+            </w:r>
+          </w:hyperlink>
+        </w:p>
+        <w:p>
+          <w:pPr>
+            <w:pStyle w:val="TJ1"/>
+            <w:tabs>
+              <w:tab w:val="left" w:pos="720"/>
+              <w:tab w:val="right" w:leader="dot" w:pos="8777"/>
+            </w:tabs>
+            <w:rPr>
+              <w:rFonts w:asciiTheme="minorHAnsi" w:eastAsiaTheme="minorEastAsia" w:hAnsiTheme="minorHAnsi" w:cstheme="minorBidi"/>
+              <w:noProof/>
+              <w:color w:val="auto"/>
+              <w:kern w:val="2"/>
+              <w:szCs w:val="24"/>
+              <w:lang w:eastAsia="hu-HU" w:bidi="ar-SA"/>
+              <w14:ligatures w14:val="standardContextual"/>
+            </w:rPr>
+          </w:pPr>
+          <w:hyperlink w:anchor="_Toc163901095" w:history="1">
+            <w:r>
+              <w:rPr>
+                <w:rStyle w:val="Hiperhivatkozs"/>
+                <w:noProof/>
+              </w:rPr>
+              <w:t>13.</w:t>
+            </w:r>
+            <w:r>
+              <w:rPr>
+                <w:rFonts w:asciiTheme="minorHAnsi" w:eastAsiaTheme="minorEastAsia" w:hAnsiTheme="minorHAnsi" w:cstheme="minorBidi"/>
+                <w:noProof/>
+                <w:color w:val="auto"/>
+                <w:kern w:val="2"/>
+                <w:szCs w:val="24"/>
+                <w:lang w:eastAsia="hu-HU" w:bidi="ar-SA"/>
+                <w14:ligatures w14:val="standardContextual"/>
+              </w:rPr>
+              <w:tab/>
+            </w:r>
+            <w:r>
+              <w:rPr>
+                <w:rStyle w:val="Hiperhivatkozs"/>
+                <w:noProof/>
+              </w:rPr>
               <w:t>Mellékletek</w:t>
             </w:r>
             <w:r>
@@ -9918,7 +10598,7 @@
                 <w:noProof/>
                 <w:webHidden/>
               </w:rPr>
-              <w:instrText xml:space="preserve"> PAGEREF _Toc163816976 \h </w:instrText>
+              <w:instrText xml:space="preserve"> PAGEREF _Toc163901095 \h </w:instrText>
             </w:r>
             <w:r>
               <w:rPr>
@@ -9938,7 +10618,7 @@
                 <w:noProof/>
                 <w:webHidden/>
               </w:rPr>
-              <w:t>10</w:t>
+              <w:t>14</w:t>
             </w:r>
             <w:r>
               <w:rPr>
@@ -9991,7 +10671,7 @@
       <w:bookmarkStart w:id="17" w:name="_Toc163807914"/>
       <w:bookmarkStart w:id="18" w:name="_Toc163808188"/>
       <w:bookmarkStart w:id="19" w:name="_Toc163808583"/>
-      <w:bookmarkStart w:id="20" w:name="_Toc163816962"/>
+      <w:bookmarkStart w:id="20" w:name="_Toc163901068"/>
       <w:r>
         <w:lastRenderedPageBreak/>
         <w:t>Bevezetés</w:t>
@@ -10009,7 +10689,7 @@
           <w:numId w:val="3"/>
         </w:numPr>
       </w:pPr>
-      <w:bookmarkStart w:id="21" w:name="_Toc163816963"/>
+      <w:bookmarkStart w:id="21" w:name="_Toc163901069"/>
       <w:r>
         <w:t>A naptár</w:t>
       </w:r>
@@ -10120,7 +10800,7 @@
           <w:numId w:val="3"/>
         </w:numPr>
       </w:pPr>
-      <w:bookmarkStart w:id="22" w:name="_Toc163816964"/>
+      <w:bookmarkStart w:id="22" w:name="_Toc163901070"/>
       <w:r>
         <w:t>Online naptár</w:t>
       </w:r>
@@ -10226,7 +10906,7 @@
           <w:numId w:val="3"/>
         </w:numPr>
       </w:pPr>
-      <w:bookmarkStart w:id="23" w:name="_Toc163816965"/>
+      <w:bookmarkStart w:id="23" w:name="_Toc163901071"/>
       <w:r>
         <w:t>Vállalatok haszna</w:t>
       </w:r>
@@ -10381,7 +11061,7 @@
         </w:numPr>
         <w:jc w:val="center"/>
       </w:pPr>
-      <w:bookmarkStart w:id="24" w:name="_Toc163816966"/>
+      <w:bookmarkStart w:id="24" w:name="_Toc163901072"/>
       <w:r>
         <w:lastRenderedPageBreak/>
         <w:t xml:space="preserve">Online naptár </w:t>
@@ -10421,7 +11101,7 @@
           <w:numId w:val="3"/>
         </w:numPr>
       </w:pPr>
-      <w:bookmarkStart w:id="25" w:name="_Toc163816967"/>
+      <w:bookmarkStart w:id="25" w:name="_Toc163901073"/>
       <w:r>
         <w:t>Google</w:t>
       </w:r>
@@ -10457,6 +11137,10 @@
           <w:szCs w:val="28"/>
         </w:rPr>
       </w:pPr>
+      <w:bookmarkStart w:id="26" w:name="_Toc163900980"/>
+      <w:bookmarkStart w:id="27" w:name="_Toc163901074"/>
+      <w:bookmarkEnd w:id="26"/>
+      <w:bookmarkEnd w:id="27"/>
     </w:p>
     <w:p>
       <w:pPr>
@@ -10480,6 +11164,10 @@
           <w:szCs w:val="28"/>
         </w:rPr>
       </w:pPr>
+      <w:bookmarkStart w:id="28" w:name="_Toc163900981"/>
+      <w:bookmarkStart w:id="29" w:name="_Toc163901075"/>
+      <w:bookmarkEnd w:id="28"/>
+      <w:bookmarkEnd w:id="29"/>
     </w:p>
     <w:p>
       <w:pPr>
@@ -10503,6 +11191,10 @@
           <w:szCs w:val="28"/>
         </w:rPr>
       </w:pPr>
+      <w:bookmarkStart w:id="30" w:name="_Toc163900982"/>
+      <w:bookmarkStart w:id="31" w:name="_Toc163901076"/>
+      <w:bookmarkEnd w:id="30"/>
+      <w:bookmarkEnd w:id="31"/>
     </w:p>
     <w:p>
       <w:pPr>
@@ -10526,6 +11218,10 @@
           <w:szCs w:val="28"/>
         </w:rPr>
       </w:pPr>
+      <w:bookmarkStart w:id="32" w:name="_Toc163900983"/>
+      <w:bookmarkStart w:id="33" w:name="_Toc163901077"/>
+      <w:bookmarkEnd w:id="32"/>
+      <w:bookmarkEnd w:id="33"/>
     </w:p>
     <w:p>
       <w:pPr>
@@ -10549,6 +11245,10 @@
           <w:szCs w:val="28"/>
         </w:rPr>
       </w:pPr>
+      <w:bookmarkStart w:id="34" w:name="_Toc163900984"/>
+      <w:bookmarkStart w:id="35" w:name="_Toc163901078"/>
+      <w:bookmarkEnd w:id="34"/>
+      <w:bookmarkEnd w:id="35"/>
     </w:p>
     <w:p>
       <w:pPr>
@@ -10572,6 +11272,10 @@
           <w:szCs w:val="28"/>
         </w:rPr>
       </w:pPr>
+      <w:bookmarkStart w:id="36" w:name="_Toc163900985"/>
+      <w:bookmarkStart w:id="37" w:name="_Toc163901079"/>
+      <w:bookmarkEnd w:id="36"/>
+      <w:bookmarkEnd w:id="37"/>
     </w:p>
     <w:p>
       <w:r>
@@ -10630,7 +11334,7 @@
           <w:numId w:val="3"/>
         </w:numPr>
       </w:pPr>
-      <w:bookmarkStart w:id="26" w:name="_Toc163816968"/>
+      <w:bookmarkStart w:id="38" w:name="_Toc163901080"/>
       <w:r>
         <w:t xml:space="preserve">A Google </w:t>
       </w:r>
@@ -10660,7 +11364,7 @@
         </w:rPr>
         <w:t>[1]</w:t>
       </w:r>
-      <w:bookmarkEnd w:id="26"/>
+      <w:bookmarkEnd w:id="38"/>
       <w:r>
         <w:fldChar w:fldCharType="end"/>
       </w:r>
@@ -11207,6 +11911,7 @@
           <w:numId w:val="10"/>
         </w:numPr>
       </w:pPr>
+      <w:bookmarkStart w:id="39" w:name="_Toc163901081"/>
       <w:r>
         <w:t xml:space="preserve">Outlook </w:t>
       </w:r>
@@ -11214,6 +11919,7 @@
       <w:r>
         <w:t>Calendar</w:t>
       </w:r>
+      <w:bookmarkEnd w:id="39"/>
       <w:proofErr w:type="spellEnd"/>
     </w:p>
     <w:p>
@@ -11238,6 +11944,7 @@
           <w:numId w:val="10"/>
         </w:numPr>
       </w:pPr>
+      <w:bookmarkStart w:id="40" w:name="_Toc163901082"/>
       <w:r>
         <w:lastRenderedPageBreak/>
         <w:t xml:space="preserve">Az Outlook </w:t>
@@ -11268,6 +11975,7 @@
         </w:rPr>
         <w:t>[2]</w:t>
       </w:r>
+      <w:bookmarkEnd w:id="40"/>
       <w:r>
         <w:fldChar w:fldCharType="end"/>
       </w:r>
@@ -11965,9 +12673,11 @@
           <w:numId w:val="10"/>
         </w:numPr>
       </w:pPr>
+      <w:bookmarkStart w:id="41" w:name="_Toc163901083"/>
       <w:r>
         <w:t>Egyéb szolgáltatók</w:t>
       </w:r>
+      <w:bookmarkEnd w:id="41"/>
     </w:p>
     <w:p>
       <w:r>
@@ -12319,11 +13029,11 @@
           <w:numId w:val="10"/>
         </w:numPr>
       </w:pPr>
-      <w:bookmarkStart w:id="27" w:name="_Toc163816969"/>
+      <w:bookmarkStart w:id="42" w:name="_Toc163901084"/>
       <w:r>
         <w:t>A projekt</w:t>
       </w:r>
-      <w:bookmarkEnd w:id="27"/>
+      <w:bookmarkEnd w:id="42"/>
     </w:p>
     <w:p>
       <w:pPr>
@@ -12333,11 +13043,11 @@
           <w:numId w:val="10"/>
         </w:numPr>
       </w:pPr>
-      <w:bookmarkStart w:id="28" w:name="_Toc163816970"/>
+      <w:bookmarkStart w:id="43" w:name="_Toc163901085"/>
       <w:r>
         <w:t>A projekt oka</w:t>
       </w:r>
-      <w:bookmarkEnd w:id="28"/>
+      <w:bookmarkEnd w:id="43"/>
     </w:p>
     <w:p>
       <w:r>
@@ -12363,11 +13073,11 @@
           <w:numId w:val="10"/>
         </w:numPr>
       </w:pPr>
-      <w:bookmarkStart w:id="29" w:name="_Toc163816971"/>
+      <w:bookmarkStart w:id="44" w:name="_Toc163901086"/>
       <w:r>
         <w:t>A projekt célja</w:t>
       </w:r>
-      <w:bookmarkEnd w:id="29"/>
+      <w:bookmarkEnd w:id="44"/>
     </w:p>
     <w:p>
       <w:r>
@@ -12461,11 +13171,11 @@
           <w:numId w:val="10"/>
         </w:numPr>
       </w:pPr>
-      <w:bookmarkStart w:id="30" w:name="_Toc163816972"/>
+      <w:bookmarkStart w:id="45" w:name="_Toc163901087"/>
       <w:r>
         <w:t>Technológiák</w:t>
       </w:r>
-      <w:bookmarkEnd w:id="30"/>
+      <w:bookmarkEnd w:id="45"/>
     </w:p>
     <w:p>
       <w:pPr>
@@ -12475,9 +13185,11 @@
           <w:numId w:val="10"/>
         </w:numPr>
       </w:pPr>
+      <w:bookmarkStart w:id="46" w:name="_Toc163901088"/>
       <w:r>
         <w:t>Általános</w:t>
       </w:r>
+      <w:bookmarkEnd w:id="46"/>
     </w:p>
     <w:p>
       <w:r>
@@ -12492,9 +13204,11 @@
           <w:numId w:val="10"/>
         </w:numPr>
       </w:pPr>
+      <w:bookmarkStart w:id="47" w:name="_Toc163901089"/>
       <w:r>
         <w:t>Programozási nyelv</w:t>
       </w:r>
+      <w:bookmarkEnd w:id="47"/>
     </w:p>
     <w:p>
       <w:proofErr w:type="spellStart"/>
@@ -12522,11 +13236,11 @@
           <w:numId w:val="10"/>
         </w:numPr>
       </w:pPr>
-      <w:bookmarkStart w:id="31" w:name="_Toc163816973"/>
+      <w:bookmarkStart w:id="48" w:name="_Toc163901090"/>
       <w:r>
         <w:t>Keretrendszer</w:t>
       </w:r>
-      <w:bookmarkEnd w:id="31"/>
+      <w:bookmarkEnd w:id="48"/>
     </w:p>
     <w:p>
       <w:proofErr w:type="spellStart"/>
@@ -12559,9 +13273,11 @@
           <w:numId w:val="10"/>
         </w:numPr>
       </w:pPr>
+      <w:bookmarkStart w:id="49" w:name="_Toc163901091"/>
       <w:r>
         <w:t>Csomagkezelő</w:t>
       </w:r>
+      <w:bookmarkEnd w:id="49"/>
     </w:p>
     <w:p>
       <w:proofErr w:type="spellStart"/>
@@ -12586,10 +13302,12 @@
           <w:numId w:val="10"/>
         </w:numPr>
       </w:pPr>
+      <w:bookmarkStart w:id="50" w:name="_Toc163901092"/>
       <w:r>
         <w:lastRenderedPageBreak/>
         <w:t>Fejlesztői környezet</w:t>
       </w:r>
+      <w:bookmarkEnd w:id="50"/>
     </w:p>
     <w:p>
       <w:proofErr w:type="spellStart"/>
@@ -12630,16 +13348,16 @@
         <w:pStyle w:val="Cmsor1"/>
         <w:numPr>
           <w:ilvl w:val="0"/>
-          <w:numId w:val="3"/>
+          <w:numId w:val="10"/>
         </w:numPr>
         <w:jc w:val="center"/>
       </w:pPr>
-      <w:bookmarkStart w:id="32" w:name="_Toc163816974"/>
+      <w:bookmarkStart w:id="51" w:name="_Toc163901093"/>
       <w:r>
         <w:lastRenderedPageBreak/>
         <w:t>Összegzés</w:t>
       </w:r>
-      <w:bookmarkEnd w:id="32"/>
+      <w:bookmarkEnd w:id="51"/>
     </w:p>
     <w:p/>
     <w:p>
@@ -12648,17 +13366,17 @@
         <w:pageBreakBefore/>
         <w:numPr>
           <w:ilvl w:val="0"/>
-          <w:numId w:val="3"/>
+          <w:numId w:val="10"/>
         </w:numPr>
         <w:jc w:val="center"/>
         <w:rPr>
           <w:rFonts w:eastAsia="Arial" w:cs="Arial"/>
         </w:rPr>
       </w:pPr>
-      <w:bookmarkStart w:id="33" w:name="_Toc163807915"/>
-      <w:bookmarkStart w:id="34" w:name="_Toc163808189"/>
-      <w:bookmarkStart w:id="35" w:name="_Toc163808584"/>
-      <w:bookmarkStart w:id="36" w:name="_Toc163816975"/>
+      <w:bookmarkStart w:id="52" w:name="_Toc163807915"/>
+      <w:bookmarkStart w:id="53" w:name="_Toc163808189"/>
+      <w:bookmarkStart w:id="54" w:name="_Toc163808584"/>
+      <w:bookmarkStart w:id="55" w:name="_Toc163901094"/>
       <w:r>
         <w:rPr>
           <w:rFonts w:eastAsia="Arial" w:cs="Arial"/>
@@ -12666,10 +13384,10 @@
         <w:lastRenderedPageBreak/>
         <w:t>Irodalomjegyzék</w:t>
       </w:r>
-      <w:bookmarkEnd w:id="33"/>
-      <w:bookmarkEnd w:id="34"/>
-      <w:bookmarkEnd w:id="35"/>
-      <w:bookmarkEnd w:id="36"/>
+      <w:bookmarkEnd w:id="52"/>
+      <w:bookmarkEnd w:id="53"/>
+      <w:bookmarkEnd w:id="54"/>
+      <w:bookmarkEnd w:id="55"/>
     </w:p>
     <w:p>
       <w:pPr>
@@ -13663,12 +14381,21 @@
         </w:rPr>
         <w:t xml:space="preserve"> </w:t>
       </w:r>
+      <w:proofErr w:type="gramStart"/>
       <w:r>
         <w:rPr>
           <w:rFonts w:cs="Arial"/>
           <w:color w:val="800000"/>
         </w:rPr>
-        <w:t>[]-be</w:t>
+        <w:t>[]-</w:t>
+      </w:r>
+      <w:proofErr w:type="gramEnd"/>
+      <w:r>
+        <w:rPr>
+          <w:rFonts w:cs="Arial"/>
+          <w:color w:val="800000"/>
+        </w:rPr>
+        <w:t>be</w:t>
       </w:r>
       <w:r>
         <w:rPr>
@@ -15516,7 +16243,15 @@
           <w:rFonts w:eastAsia="Arial" w:cs="Arial"/>
           <w:color w:val="800000"/>
         </w:rPr>
-        <w:t xml:space="preserve"> „</w:t>
+        <w:t xml:space="preserve"> </w:t>
+      </w:r>
+      <w:proofErr w:type="gramStart"/>
+      <w:r>
+        <w:rPr>
+          <w:rFonts w:eastAsia="Arial" w:cs="Arial"/>
+          <w:color w:val="800000"/>
+        </w:rPr>
+        <w:t>„</w:t>
       </w:r>
       <w:r>
         <w:rPr>
@@ -15539,6 +16274,7 @@
         </w:rPr>
         <w:t>,</w:t>
       </w:r>
+      <w:proofErr w:type="gramEnd"/>
       <w:r>
         <w:rPr>
           <w:rFonts w:eastAsia="Arial" w:cs="Arial"/>
@@ -16035,7 +16771,7 @@
         <w:pageBreakBefore/>
         <w:numPr>
           <w:ilvl w:val="0"/>
-          <w:numId w:val="3"/>
+          <w:numId w:val="10"/>
         </w:numPr>
         <w:spacing w:before="240" w:after="120"/>
         <w:jc w:val="center"/>
@@ -16045,26 +16781,22 @@
           <w:color w:val="800000"/>
         </w:rPr>
       </w:pPr>
-      <w:bookmarkStart w:id="37" w:name="_Toc163807916"/>
-      <w:bookmarkStart w:id="38" w:name="_Toc163808190"/>
-      <w:bookmarkStart w:id="39" w:name="_Toc163808585"/>
-      <w:bookmarkStart w:id="40" w:name="_Toc163816976"/>
+      <w:bookmarkStart w:id="56" w:name="_Toc163807916"/>
+      <w:bookmarkStart w:id="57" w:name="_Toc163808190"/>
+      <w:bookmarkStart w:id="58" w:name="_Toc163808585"/>
+      <w:bookmarkStart w:id="59" w:name="_Toc163901095"/>
       <w:r>
         <w:lastRenderedPageBreak/>
         <w:t>Mellékletek</w:t>
       </w:r>
-      <w:bookmarkEnd w:id="37"/>
-      <w:bookmarkEnd w:id="38"/>
-      <w:bookmarkEnd w:id="39"/>
-      <w:bookmarkEnd w:id="40"/>
+      <w:bookmarkEnd w:id="56"/>
+      <w:bookmarkEnd w:id="57"/>
+      <w:bookmarkEnd w:id="58"/>
+      <w:bookmarkEnd w:id="59"/>
     </w:p>
     <w:p>
       <w:pPr>
         <w:pStyle w:val="Szvegtrzs"/>
-        <w:numPr>
-          <w:ilvl w:val="0"/>
-          <w:numId w:val="3"/>
-        </w:numPr>
         <w:jc w:val="center"/>
       </w:pPr>
       <w:r>
@@ -16737,7 +17469,7 @@
     </w:lvl>
   </w:abstractNum>
   <w:abstractNum w:abstractNumId="6" w15:restartNumberingAfterBreak="0">
-    <w:nsid w:val="40140436"/>
+    <w:nsid w:val="366572FA"/>
     <w:multiLevelType w:val="multilevel"/>
     <w:tmpl w:val="040E001F"/>
     <w:lvl w:ilvl="0">
@@ -16823,9 +17555,9 @@
     </w:lvl>
   </w:abstractNum>
   <w:abstractNum w:abstractNumId="7" w15:restartNumberingAfterBreak="0">
-    <w:nsid w:val="4E793709"/>
+    <w:nsid w:val="40140436"/>
     <w:multiLevelType w:val="multilevel"/>
-    <w:tmpl w:val="2DAA418A"/>
+    <w:tmpl w:val="590EF8AA"/>
     <w:lvl w:ilvl="0">
       <w:start w:val="1"/>
       <w:numFmt w:val="decimal"/>
@@ -16912,6 +17644,95 @@
     </w:lvl>
   </w:abstractNum>
   <w:abstractNum w:abstractNumId="8" w15:restartNumberingAfterBreak="0">
+    <w:nsid w:val="4E793709"/>
+    <w:multiLevelType w:val="multilevel"/>
+    <w:tmpl w:val="2DAA418A"/>
+    <w:lvl w:ilvl="0">
+      <w:start w:val="1"/>
+      <w:numFmt w:val="decimal"/>
+      <w:lvlText w:val="%1."/>
+      <w:lvlJc w:val="left"/>
+      <w:pPr>
+        <w:ind w:left="360" w:hanging="360"/>
+      </w:pPr>
+      <w:rPr>
+        <w:color w:val="000000" w:themeColor="text1"/>
+      </w:rPr>
+    </w:lvl>
+    <w:lvl w:ilvl="1">
+      <w:start w:val="1"/>
+      <w:numFmt w:val="decimal"/>
+      <w:lvlText w:val="%1.%2."/>
+      <w:lvlJc w:val="left"/>
+      <w:pPr>
+        <w:ind w:left="792" w:hanging="432"/>
+      </w:pPr>
+    </w:lvl>
+    <w:lvl w:ilvl="2">
+      <w:start w:val="1"/>
+      <w:numFmt w:val="decimal"/>
+      <w:lvlText w:val="%1.%2.%3."/>
+      <w:lvlJc w:val="left"/>
+      <w:pPr>
+        <w:ind w:left="1224" w:hanging="504"/>
+      </w:pPr>
+    </w:lvl>
+    <w:lvl w:ilvl="3">
+      <w:start w:val="1"/>
+      <w:numFmt w:val="decimal"/>
+      <w:lvlText w:val="%1.%2.%3.%4."/>
+      <w:lvlJc w:val="left"/>
+      <w:pPr>
+        <w:ind w:left="1728" w:hanging="648"/>
+      </w:pPr>
+    </w:lvl>
+    <w:lvl w:ilvl="4">
+      <w:start w:val="1"/>
+      <w:numFmt w:val="decimal"/>
+      <w:lvlText w:val="%1.%2.%3.%4.%5."/>
+      <w:lvlJc w:val="left"/>
+      <w:pPr>
+        <w:ind w:left="2232" w:hanging="792"/>
+      </w:pPr>
+    </w:lvl>
+    <w:lvl w:ilvl="5">
+      <w:start w:val="1"/>
+      <w:numFmt w:val="decimal"/>
+      <w:lvlText w:val="%1.%2.%3.%4.%5.%6."/>
+      <w:lvlJc w:val="left"/>
+      <w:pPr>
+        <w:ind w:left="2736" w:hanging="936"/>
+      </w:pPr>
+    </w:lvl>
+    <w:lvl w:ilvl="6">
+      <w:start w:val="1"/>
+      <w:numFmt w:val="decimal"/>
+      <w:lvlText w:val="%1.%2.%3.%4.%5.%6.%7."/>
+      <w:lvlJc w:val="left"/>
+      <w:pPr>
+        <w:ind w:left="3240" w:hanging="1080"/>
+      </w:pPr>
+    </w:lvl>
+    <w:lvl w:ilvl="7">
+      <w:start w:val="1"/>
+      <w:numFmt w:val="decimal"/>
+      <w:lvlText w:val="%1.%2.%3.%4.%5.%6.%7.%8."/>
+      <w:lvlJc w:val="left"/>
+      <w:pPr>
+        <w:ind w:left="3744" w:hanging="1224"/>
+      </w:pPr>
+    </w:lvl>
+    <w:lvl w:ilvl="8">
+      <w:start w:val="1"/>
+      <w:numFmt w:val="decimal"/>
+      <w:lvlText w:val="%1.%2.%3.%4.%5.%6.%7.%8.%9."/>
+      <w:lvlJc w:val="left"/>
+      <w:pPr>
+        <w:ind w:left="4320" w:hanging="1440"/>
+      </w:pPr>
+    </w:lvl>
+  </w:abstractNum>
+  <w:abstractNum w:abstractNumId="9" w15:restartNumberingAfterBreak="0">
     <w:nsid w:val="51B26135"/>
     <w:multiLevelType w:val="multilevel"/>
     <w:tmpl w:val="040E001F"/>
@@ -16997,7 +17818,7 @@
       </w:pPr>
     </w:lvl>
   </w:abstractNum>
-  <w:abstractNum w:abstractNumId="9" w15:restartNumberingAfterBreak="0">
+  <w:abstractNum w:abstractNumId="10" w15:restartNumberingAfterBreak="0">
     <w:nsid w:val="56250E20"/>
     <w:multiLevelType w:val="multilevel"/>
     <w:tmpl w:val="040E001F"/>
@@ -17083,7 +17904,7 @@
       </w:pPr>
     </w:lvl>
   </w:abstractNum>
-  <w:abstractNum w:abstractNumId="10" w15:restartNumberingAfterBreak="0">
+  <w:abstractNum w:abstractNumId="11" w15:restartNumberingAfterBreak="0">
     <w:nsid w:val="57BB7159"/>
     <w:multiLevelType w:val="multilevel"/>
     <w:tmpl w:val="040E001F"/>
@@ -17169,7 +17990,93 @@
       </w:pPr>
     </w:lvl>
   </w:abstractNum>
-  <w:abstractNum w:abstractNumId="11" w15:restartNumberingAfterBreak="0">
+  <w:abstractNum w:abstractNumId="12" w15:restartNumberingAfterBreak="0">
+    <w:nsid w:val="5CDC1C8D"/>
+    <w:multiLevelType w:val="multilevel"/>
+    <w:tmpl w:val="040E001F"/>
+    <w:lvl w:ilvl="0">
+      <w:start w:val="1"/>
+      <w:numFmt w:val="decimal"/>
+      <w:lvlText w:val="%1."/>
+      <w:lvlJc w:val="left"/>
+      <w:pPr>
+        <w:ind w:left="360" w:hanging="360"/>
+      </w:pPr>
+    </w:lvl>
+    <w:lvl w:ilvl="1">
+      <w:start w:val="1"/>
+      <w:numFmt w:val="decimal"/>
+      <w:lvlText w:val="%1.%2."/>
+      <w:lvlJc w:val="left"/>
+      <w:pPr>
+        <w:ind w:left="792" w:hanging="432"/>
+      </w:pPr>
+    </w:lvl>
+    <w:lvl w:ilvl="2">
+      <w:start w:val="1"/>
+      <w:numFmt w:val="decimal"/>
+      <w:lvlText w:val="%1.%2.%3."/>
+      <w:lvlJc w:val="left"/>
+      <w:pPr>
+        <w:ind w:left="1224" w:hanging="504"/>
+      </w:pPr>
+    </w:lvl>
+    <w:lvl w:ilvl="3">
+      <w:start w:val="1"/>
+      <w:numFmt w:val="decimal"/>
+      <w:lvlText w:val="%1.%2.%3.%4."/>
+      <w:lvlJc w:val="left"/>
+      <w:pPr>
+        <w:ind w:left="1728" w:hanging="648"/>
+      </w:pPr>
+    </w:lvl>
+    <w:lvl w:ilvl="4">
+      <w:start w:val="1"/>
+      <w:numFmt w:val="decimal"/>
+      <w:lvlText w:val="%1.%2.%3.%4.%5."/>
+      <w:lvlJc w:val="left"/>
+      <w:pPr>
+        <w:ind w:left="2232" w:hanging="792"/>
+      </w:pPr>
+    </w:lvl>
+    <w:lvl w:ilvl="5">
+      <w:start w:val="1"/>
+      <w:numFmt w:val="decimal"/>
+      <w:lvlText w:val="%1.%2.%3.%4.%5.%6."/>
+      <w:lvlJc w:val="left"/>
+      <w:pPr>
+        <w:ind w:left="2736" w:hanging="936"/>
+      </w:pPr>
+    </w:lvl>
+    <w:lvl w:ilvl="6">
+      <w:start w:val="1"/>
+      <w:numFmt w:val="decimal"/>
+      <w:lvlText w:val="%1.%2.%3.%4.%5.%6.%7."/>
+      <w:lvlJc w:val="left"/>
+      <w:pPr>
+        <w:ind w:left="3240" w:hanging="1080"/>
+      </w:pPr>
+    </w:lvl>
+    <w:lvl w:ilvl="7">
+      <w:start w:val="1"/>
+      <w:numFmt w:val="decimal"/>
+      <w:lvlText w:val="%1.%2.%3.%4.%5.%6.%7.%8."/>
+      <w:lvlJc w:val="left"/>
+      <w:pPr>
+        <w:ind w:left="3744" w:hanging="1224"/>
+      </w:pPr>
+    </w:lvl>
+    <w:lvl w:ilvl="8">
+      <w:start w:val="1"/>
+      <w:numFmt w:val="decimal"/>
+      <w:lvlText w:val="%1.%2.%3.%4.%5.%6.%7.%8.%9."/>
+      <w:lvlJc w:val="left"/>
+      <w:pPr>
+        <w:ind w:left="4320" w:hanging="1440"/>
+      </w:pPr>
+    </w:lvl>
+  </w:abstractNum>
+  <w:abstractNum w:abstractNumId="13" w15:restartNumberingAfterBreak="0">
     <w:nsid w:val="64613C3E"/>
     <w:multiLevelType w:val="multilevel"/>
     <w:tmpl w:val="040E001F"/>
@@ -17255,7 +18162,7 @@
       </w:pPr>
     </w:lvl>
   </w:abstractNum>
-  <w:abstractNum w:abstractNumId="12" w15:restartNumberingAfterBreak="0">
+  <w:abstractNum w:abstractNumId="14" w15:restartNumberingAfterBreak="0">
     <w:nsid w:val="68D0360D"/>
     <w:multiLevelType w:val="hybridMultilevel"/>
     <w:tmpl w:val="90708348"/>
@@ -17368,7 +18275,7 @@
       </w:rPr>
     </w:lvl>
   </w:abstractNum>
-  <w:abstractNum w:abstractNumId="13" w15:restartNumberingAfterBreak="0">
+  <w:abstractNum w:abstractNumId="15" w15:restartNumberingAfterBreak="0">
     <w:nsid w:val="7B500ABF"/>
     <w:multiLevelType w:val="multilevel"/>
     <w:tmpl w:val="040E001F"/>
@@ -17464,25 +18371,25 @@
     <w:abstractNumId w:val="2"/>
   </w:num>
   <w:num w:numId="4" w16cid:durableId="570971823">
-    <w:abstractNumId w:val="7"/>
+    <w:abstractNumId w:val="8"/>
   </w:num>
   <w:num w:numId="5" w16cid:durableId="188878438">
     <w:abstractNumId w:val="3"/>
   </w:num>
   <w:num w:numId="6" w16cid:durableId="503397722">
+    <w:abstractNumId w:val="10"/>
+  </w:num>
+  <w:num w:numId="7" w16cid:durableId="294675057">
+    <w:abstractNumId w:val="11"/>
+  </w:num>
+  <w:num w:numId="8" w16cid:durableId="354312160">
+    <w:abstractNumId w:val="13"/>
+  </w:num>
+  <w:num w:numId="9" w16cid:durableId="1757361363">
     <w:abstractNumId w:val="9"/>
   </w:num>
-  <w:num w:numId="7" w16cid:durableId="294675057">
-    <w:abstractNumId w:val="10"/>
-  </w:num>
-  <w:num w:numId="8" w16cid:durableId="354312160">
-    <w:abstractNumId w:val="11"/>
-  </w:num>
-  <w:num w:numId="9" w16cid:durableId="1757361363">
-    <w:abstractNumId w:val="8"/>
-  </w:num>
   <w:num w:numId="10" w16cid:durableId="472796386">
-    <w:abstractNumId w:val="6"/>
+    <w:abstractNumId w:val="7"/>
   </w:num>
   <w:num w:numId="11" w16cid:durableId="286199664">
     <w:abstractNumId w:val="5"/>
@@ -17491,10 +18398,16 @@
     <w:abstractNumId w:val="4"/>
   </w:num>
   <w:num w:numId="13" w16cid:durableId="636298255">
-    <w:abstractNumId w:val="13"/>
+    <w:abstractNumId w:val="15"/>
   </w:num>
   <w:num w:numId="14" w16cid:durableId="1741782393">
+    <w:abstractNumId w:val="14"/>
+  </w:num>
+  <w:num w:numId="15" w16cid:durableId="786661360">
     <w:abstractNumId w:val="12"/>
+  </w:num>
+  <w:num w:numId="16" w16cid:durableId="796293556">
+    <w:abstractNumId w:val="6"/>
   </w:num>
 </w:numbering>
 </file>

</xml_diff>

<commit_message>
Image sources + SASS
</commit_message>
<xml_diff>
--- a/Szakdoga_doksi.docx
+++ b/Szakdoga_doksi.docx
@@ -11207,6 +11207,38 @@
       <w:r>
         <w:t>.</w:t>
       </w:r>
+      <w:r>
+        <w:t xml:space="preserve"> A képen egy interneten talált példa látható a Google </w:t>
+      </w:r>
+      <w:proofErr w:type="spellStart"/>
+      <w:r>
+        <w:t>Calendar</w:t>
+      </w:r>
+      <w:proofErr w:type="spellEnd"/>
+      <w:r>
+        <w:t xml:space="preserve"> felületére</w:t>
+      </w:r>
+      <w:r>
+        <w:fldChar w:fldCharType="begin"/>
+      </w:r>
+      <w:r>
+        <w:instrText xml:space="preserve"> ADDIN ZOTERO_ITEM CSL_CITATION {"citationID":"TlHBsdrq","properties":{"formattedCitation":"[1]","plainCitation":"[1]","noteIndex":0},"citationItems":[{"id":36,"uris":["http://zotero.org/users/14064510/items/GXS53K73"],"itemData":{"id":36,"type":"webpage","abstract":"Calendar apps are for planning your time. But Google Calendar does so much more. Here are some of the most practical features you may have missed.","language":"en","title":"9 Google Calendar features you should start using now | Zapier","URL":"https://zapier.com/blog/google-calendar-schedule/","accessed":{"date-parts":[["2024",4,18]]}}}],"schema":"https://github.com/citation-style-language/schema/raw/master/csl-citation.json"} </w:instrText>
+      </w:r>
+      <w:r>
+        <w:fldChar w:fldCharType="separate"/>
+      </w:r>
+      <w:r>
+        <w:rPr>
+          <w:rFonts w:cs="Times New Roman"/>
+        </w:rPr>
+        <w:t>[1]</w:t>
+      </w:r>
+      <w:r>
+        <w:fldChar w:fldCharType="end"/>
+      </w:r>
+      <w:r>
+        <w:t>.</w:t>
+      </w:r>
     </w:p>
     <w:p>
       <w:r>
@@ -11307,9 +11339,14 @@
                             </w:r>
                             <w:proofErr w:type="spellEnd"/>
                             <w:r>
-                              <w:t xml:space="preserve"> felülete</w:t>
+                              <w:t xml:space="preserve"> </w:t>
+                            </w:r>
+                            <w:proofErr w:type="gramStart"/>
+                            <w:r>
+                              <w:t>felülete</w:t>
                             </w:r>
                             <w:bookmarkEnd w:id="41"/>
+                            <w:proofErr w:type="gramEnd"/>
                           </w:p>
                         </w:txbxContent>
                       </wps:txbx>
@@ -11391,9 +11428,14 @@
                       </w:r>
                       <w:proofErr w:type="spellEnd"/>
                       <w:r>
-                        <w:t xml:space="preserve"> felülete</w:t>
+                        <w:t xml:space="preserve"> </w:t>
+                      </w:r>
+                      <w:proofErr w:type="gramStart"/>
+                      <w:r>
+                        <w:t>felülete</w:t>
                       </w:r>
                       <w:bookmarkEnd w:id="42"/>
+                      <w:proofErr w:type="gramEnd"/>
                     </w:p>
                   </w:txbxContent>
                 </v:textbox>
@@ -11481,6 +11523,7 @@
       </w:pPr>
       <w:bookmarkStart w:id="43" w:name="_Toc164334454"/>
       <w:r>
+        <w:lastRenderedPageBreak/>
         <w:t xml:space="preserve">A Google </w:t>
       </w:r>
       <w:proofErr w:type="spellStart"/>
@@ -11498,18 +11541,18 @@
         <w:fldChar w:fldCharType="begin"/>
       </w:r>
       <w:r>
-        <w:instrText xml:space="preserve"> ADDIN ZOTERO_ITEM CSL_CITATION {"citationID":"inGp9GcR","properties":{"formattedCitation":"[1]","plainCitation":"[1]","noteIndex":0},"citationItems":[{"id":12,"uris":["http://zotero.org/users/14064510/items/U42Q842S"],"itemData":{"id":12,"type":"entry-encyclopedia","abstract":"Google Calendar is a time-management and scheduling calendar service developed by Google. It was created by Mike Samuel as part of his 20% project at Google. It became available in beta release April 13, 2006, and in general release in July 2009, on the web and as mobile apps for the Android and iOS platforms.\nGoogle Calendar allows users to create and edit events. Reminders can be enabled for events, with options available for type and time. Event locations can also be added, and other users can be invited to events. Users can enable or disable the visibility of special calendars, including Birthdays, where the app retrieves dates of births from Google contacts and displays birthday cards on a yearly basis, and Holidays, a country-specific calendar that displays dates of special occasions. Over time, Google has added functionality that makes use of machine learning, including \"Events from Gmail\", where event information from a user's Gmail messages are automatically added to Google Calendar; \"Reminders\", where users add to-do activities that can be automatically updated with new information; \"Smart Suggestions\", where the app recommends titles, contacts, and locations when creating events; and \"Goals\", where users enter information on a specified personal goal, and the app automatically schedules the activity at optimal times.\nGoogle Calendar's mobile apps have received polarized reviews. 2015 reviews of the Android and iOS apps both praised and criticized the design. While some critics praised the design for being \"cleaner\", \"bold\" and making use of \"colorful graphics\", other reviewers asserted that the graphics took up too much space. The Smart Suggestions feature was also liked and disliked, with varying levels of success in the app actually managing to suggest relevant information upon event creation. The integration between Google Calendar and Gmail was praised, however, with critics writing that \"all of the relevant details are there\".","container-title":"Wikipedia","language":"en","license":"Creative Commons Attribution-ShareAlike License","note":"Page Version ID: 1200623137","source":"Wikipedia","title":"Google Calendar","URL":"https://en.wikipedia.org/w/index.php?title=Google_Calendar&amp;oldid=1200623137","accessed":{"date-parts":[["2024",4,12]]},"issued":{"date-parts":[["2024",1,29]]}}}],"schema":"https://github.com/citation-style-language/schema/raw/master/csl-citation.json"} </w:instrText>
+        <w:instrText xml:space="preserve"> ADDIN ZOTERO_ITEM CSL_CITATION {"citationID":"inGp9GcR","properties":{"formattedCitation":"[2]","plainCitation":"[2]","noteIndex":0},"citationItems":[{"id":12,"uris":["http://zotero.org/users/14064510/items/U42Q842S"],"itemData":{"id":12,"type":"entry-encyclopedia","abstract":"Google Calendar is a time-management and scheduling calendar service developed by Google. It was created by Mike Samuel as part of his 20% project at Google. It became available in beta release April 13, 2006, and in general release in July 2009, on the web and as mobile apps for the Android and iOS platforms.\nGoogle Calendar allows users to create and edit events. Reminders can be enabled for events, with options available for type and time. Event locations can also be added, and other users can be invited to events. Users can enable or disable the visibility of special calendars, including Birthdays, where the app retrieves dates of births from Google contacts and displays birthday cards on a yearly basis, and Holidays, a country-specific calendar that displays dates of special occasions. Over time, Google has added functionality that makes use of machine learning, including \"Events from Gmail\", where event information from a user's Gmail messages are automatically added to Google Calendar; \"Reminders\", where users add to-do activities that can be automatically updated with new information; \"Smart Suggestions\", where the app recommends titles, contacts, and locations when creating events; and \"Goals\", where users enter information on a specified personal goal, and the app automatically schedules the activity at optimal times.\nGoogle Calendar's mobile apps have received polarized reviews. 2015 reviews of the Android and iOS apps both praised and criticized the design. While some critics praised the design for being \"cleaner\", \"bold\" and making use of \"colorful graphics\", other reviewers asserted that the graphics took up too much space. The Smart Suggestions feature was also liked and disliked, with varying levels of success in the app actually managing to suggest relevant information upon event creation. The integration between Google Calendar and Gmail was praised, however, with critics writing that \"all of the relevant details are there\".","container-title":"Wikipedia","language":"en","license":"Creative Commons Attribution-ShareAlike License","note":"Page Version ID: 1200623137","source":"Wikipedia","title":"Google Calendar","URL":"https://en.wikipedia.org/w/index.php?title=Google_Calendar&amp;oldid=1200623137","accessed":{"date-parts":[["2024",4,12]]},"issued":{"date-parts":[["2024",1,29]]}}}],"schema":"https://github.com/citation-style-language/schema/raw/master/csl-citation.json"} </w:instrText>
       </w:r>
       <w:r>
         <w:fldChar w:fldCharType="separate"/>
       </w:r>
+      <w:bookmarkEnd w:id="43"/>
       <w:r>
         <w:rPr>
           <w:rFonts w:cs="Times New Roman"/>
         </w:rPr>
-        <w:t>[1]</w:t>
-      </w:r>
-      <w:bookmarkEnd w:id="43"/>
+        <w:t>[2]</w:t>
+      </w:r>
       <w:r>
         <w:fldChar w:fldCharType="end"/>
       </w:r>
@@ -11539,11 +11582,37 @@
         <w:t xml:space="preserve"> és </w:t>
       </w:r>
       <w:r>
-        <w:lastRenderedPageBreak/>
         <w:t>időpontkezelési</w:t>
       </w:r>
       <w:r>
-        <w:t xml:space="preserve"> naptárszolgáltatás. Mike Samuel hozta létre a Google-</w:t>
+        <w:t xml:space="preserve"> naptárszolgáltatás. Mike Samuel</w:t>
+      </w:r>
+      <w:r>
+        <w:t xml:space="preserve"> (képen látható</w:t>
+      </w:r>
+      <w:r>
+        <w:fldChar w:fldCharType="begin"/>
+      </w:r>
+      <w:r>
+        <w:instrText xml:space="preserve"> ADDIN ZOTERO_ITEM CSL_CITATION {"citationID":"bFtfp8y8","properties":{"formattedCitation":"[3]","plainCitation":"[3]","noteIndex":0},"citationItems":[{"id":38,"uris":["http://zotero.org/users/14064510/items/LHEY4IW8"],"itemData":{"id":38,"type":"webpage","abstract":"Mike spent 17 years on various teams at Google where he made widespread contributions… · Experience: Stealth · Education: Carnegie Mellon University · Location: Denver · 339 connections on LinkedIn. View Mike Samuel’s profile on LinkedIn, a professional community of 1 billion members.","language":"en","title":"Mike Samuel - Stealth | LinkedIn","URL":"https://www.linkedin.com/in/mikevsamuel","accessed":{"date-parts":[["2024",4,18]]}}}],"schema":"https://github.com/citation-style-language/schema/raw/master/csl-citation.json"} </w:instrText>
+      </w:r>
+      <w:r>
+        <w:fldChar w:fldCharType="separate"/>
+      </w:r>
+      <w:r>
+        <w:rPr>
+          <w:rFonts w:cs="Times New Roman"/>
+        </w:rPr>
+        <w:t>[3]</w:t>
+      </w:r>
+      <w:r>
+        <w:fldChar w:fldCharType="end"/>
+      </w:r>
+      <w:r>
+        <w:t>)</w:t>
+      </w:r>
+      <w:r>
+        <w:t xml:space="preserve"> hozta létre a Google-</w:t>
       </w:r>
       <w:proofErr w:type="spellStart"/>
       <w:r>
@@ -12064,7 +12133,11 @@
         <w:t>i</w:t>
       </w:r>
       <w:r>
-        <w:t>ntelligens javaslatokkal egy időben a Google 54 új ország ünnepnaptárát is hozzáadta, így összesen 143 országspecifikus ünnepnaptár</w:t>
+        <w:t xml:space="preserve">ntelligens javaslatokkal egy időben a Google 54 új ország ünnepnaptárát is hozzáadta, így összesen </w:t>
+      </w:r>
+      <w:r>
+        <w:lastRenderedPageBreak/>
+        <w:t>143 országspecifikus ünnepnaptár</w:t>
       </w:r>
       <w:r>
         <w:t>ral rendelkeznek</w:t>
@@ -12089,11 +12162,7 @@
         <w:t xml:space="preserve"> (Célok)</w:t>
       </w:r>
       <w:r>
-        <w:t xml:space="preserve"> funkció következett. A célok olyan tevékenységek, </w:t>
-      </w:r>
-      <w:r>
-        <w:lastRenderedPageBreak/>
-        <w:t xml:space="preserve">amelyeket a felhasználó szeretne elvégezni. </w:t>
+        <w:t xml:space="preserve"> funkció következett. A célok olyan tevékenységek, amelyeket a felhasználó szeretne elvégezni. </w:t>
       </w:r>
       <w:r>
         <w:t>Néhány rövid kérdés</w:t>
@@ -12301,194 +12370,87 @@
     </w:p>
     <w:p>
       <w:r>
+        <w:t>Egy másik hatalmas szereplő ezen a piacon a Microsoft, akik a saját megoldásuk, az Outlook</w:t>
+      </w:r>
+      <w:r>
+        <w:t xml:space="preserve"> </w:t>
+      </w:r>
+      <w:r>
+        <w:t xml:space="preserve">beépített </w:t>
+      </w:r>
+      <w:r>
+        <w:t>naptárá</w:t>
+      </w:r>
+      <w:r>
+        <w:t>t ajánlják</w:t>
+      </w:r>
+      <w:r>
+        <w:t>, amelynek felületéről az alábbi képen látható egy</w:t>
+      </w:r>
+      <w:r>
+        <w:t xml:space="preserve"> online talált</w:t>
+      </w:r>
+      <w:r>
+        <w:t xml:space="preserve"> példa</w:t>
+      </w:r>
+      <w:r>
+        <w:fldChar w:fldCharType="begin"/>
+      </w:r>
+      <w:r>
+        <w:instrText xml:space="preserve"> ADDIN ZOTERO_ITEM CSL_CITATION {"citationID":"GFkJQ2Bg","properties":{"formattedCitation":"[5]","plainCitation":"[5]","noteIndex":0},"citationItems":[{"id":40,"uris":["http://zotero.org/users/14064510/items/HBEIC5M5"],"itemData":{"id":40,"type":"post-weblog","abstract":"How To Create a Shared Calendar in Outlook &amp; Office 365 1) Open Outlook and click Calendar on the navigation bar at the bottom of the screen","container-title":"Boost IT","language":"en-US","title":"How To Create a Shared Calendar in Outlook &amp; Office 365?","URL":"https://www.boostitco.com/blog/how-to-create-a-shared-calendar-in-outlook-office-365/","author":[{"family":"IT","given":"Boost"}],"accessed":{"date-parts":[["2024",4,18]]},"issued":{"date-parts":[["2023",7,15]]}}}],"schema":"https://github.com/citation-style-language/schema/raw/master/csl-citation.json"} </w:instrText>
+      </w:r>
+      <w:r>
+        <w:fldChar w:fldCharType="separate"/>
+      </w:r>
+      <w:r>
+        <w:rPr>
+          <w:rFonts w:cs="Times New Roman"/>
+        </w:rPr>
+        <w:t>[5]</w:t>
+      </w:r>
+      <w:r>
+        <w:fldChar w:fldCharType="end"/>
+      </w:r>
+      <w:r>
+        <w:t>.</w:t>
+      </w:r>
+    </w:p>
+    <w:p>
+      <w:pPr>
+        <w:widowControl/>
+        <w:suppressAutoHyphens w:val="0"/>
+        <w:spacing w:line="240" w:lineRule="auto"/>
+        <w:jc w:val="left"/>
+      </w:pPr>
+      <w:r>
+        <w:br w:type="page"/>
+      </w:r>
+    </w:p>
+    <w:p>
+      <w:pPr>
+        <w:widowControl/>
+        <w:suppressAutoHyphens w:val="0"/>
+        <w:spacing w:line="240" w:lineRule="auto"/>
+        <w:jc w:val="left"/>
+      </w:pPr>
+      <w:r>
         <w:rPr>
           <w:noProof/>
         </w:rPr>
-        <mc:AlternateContent>
-          <mc:Choice Requires="wps">
-            <w:drawing>
-              <wp:anchor distT="0" distB="0" distL="114300" distR="114300" simplePos="0" relativeHeight="251672576" behindDoc="0" locked="0" layoutInCell="1" allowOverlap="1" wp14:anchorId="5CB6B3AA" wp14:editId="007EB05A">
-                <wp:simplePos x="0" y="0"/>
-                <wp:positionH relativeFrom="column">
-                  <wp:posOffset>-1905</wp:posOffset>
-                </wp:positionH>
-                <wp:positionV relativeFrom="paragraph">
-                  <wp:posOffset>3309620</wp:posOffset>
-                </wp:positionV>
-                <wp:extent cx="5579745" cy="635"/>
-                <wp:effectExtent l="0" t="0" r="0" b="0"/>
-                <wp:wrapTopAndBottom/>
-                <wp:docPr id="523040365" name="Szövegdoboz 1"/>
-                <wp:cNvGraphicFramePr/>
-                <a:graphic xmlns:a="http://schemas.openxmlformats.org/drawingml/2006/main">
-                  <a:graphicData uri="http://schemas.microsoft.com/office/word/2010/wordprocessingShape">
-                    <wps:wsp>
-                      <wps:cNvSpPr txBox="1"/>
-                      <wps:spPr>
-                        <a:xfrm>
-                          <a:off x="0" y="0"/>
-                          <a:ext cx="5579745" cy="635"/>
-                        </a:xfrm>
-                        <a:prstGeom prst="rect">
-                          <a:avLst/>
-                        </a:prstGeom>
-                        <a:solidFill>
-                          <a:prstClr val="white"/>
-                        </a:solidFill>
-                        <a:ln>
-                          <a:noFill/>
-                        </a:ln>
-                      </wps:spPr>
-                      <wps:txbx>
-                        <w:txbxContent>
-                          <w:p>
-                            <w:pPr>
-                              <w:pStyle w:val="Kpalrs"/>
-                              <w:rPr>
-                                <w:rFonts w:cs="Lohit Hindi"/>
-                                <w:noProof/>
-                              </w:rPr>
-                            </w:pPr>
-                            <w:r>
-                              <w:rPr>
-                                <w:noProof/>
-                              </w:rPr>
-                              <w:fldChar w:fldCharType="begin"/>
-                            </w:r>
-                            <w:r>
-                              <w:rPr>
-                                <w:noProof/>
-                              </w:rPr>
-                              <w:instrText xml:space="preserve"> SEQ ábra \* ARABIC </w:instrText>
-                            </w:r>
-                            <w:r>
-                              <w:rPr>
-                                <w:noProof/>
-                              </w:rPr>
-                              <w:fldChar w:fldCharType="separate"/>
-                            </w:r>
-                            <w:bookmarkStart w:id="47" w:name="_Toc164334434"/>
-                            <w:r>
-                              <w:rPr>
-                                <w:noProof/>
-                              </w:rPr>
-                              <w:t>3</w:t>
-                            </w:r>
-                            <w:r>
-                              <w:rPr>
-                                <w:noProof/>
-                              </w:rPr>
-                              <w:fldChar w:fldCharType="end"/>
-                            </w:r>
-                            <w:r>
-                              <w:t xml:space="preserve">. ábra: Outlook </w:t>
-                            </w:r>
-                            <w:proofErr w:type="spellStart"/>
-                            <w:r>
-                              <w:t>Calendar</w:t>
-                            </w:r>
-                            <w:proofErr w:type="spellEnd"/>
-                            <w:r>
-                              <w:t xml:space="preserve"> felülete</w:t>
-                            </w:r>
-                            <w:bookmarkEnd w:id="47"/>
-                          </w:p>
-                        </w:txbxContent>
-                      </wps:txbx>
-                      <wps:bodyPr rot="0" spcFirstLastPara="0" vertOverflow="overflow" horzOverflow="overflow" vert="horz" wrap="square" lIns="0" tIns="0" rIns="0" bIns="0" numCol="1" spcCol="0" rtlCol="0" fromWordArt="0" anchor="t" anchorCtr="0" forceAA="0" compatLnSpc="1">
-                        <a:prstTxWarp prst="textNoShape">
-                          <a:avLst/>
-                        </a:prstTxWarp>
-                        <a:spAutoFit/>
-                      </wps:bodyPr>
-                    </wps:wsp>
-                  </a:graphicData>
-                </a:graphic>
-              </wp:anchor>
-            </w:drawing>
-          </mc:Choice>
-          <mc:Fallback>
-            <w:pict>
-              <v:shape w14:anchorId="5CB6B3AA" id="_x0000_s1028" type="#_x0000_t202" style="position:absolute;left:0;text-align:left;margin-left:-.15pt;margin-top:260.6pt;width:439.35pt;height:.05pt;z-index:251672576;visibility:visible;mso-wrap-style:square;mso-wrap-distance-left:9pt;mso-wrap-distance-top:0;mso-wrap-distance-right:9pt;mso-wrap-distance-bottom:0;mso-position-horizontal:absolute;mso-position-horizontal-relative:text;mso-position-vertical:absolute;mso-position-vertical-relative:text;v-text-anchor:top" o:gfxdata="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" stroked="f">
-                <v:textbox style="mso-fit-shape-to-text:t" inset="0,0,0,0">
-                  <w:txbxContent>
-                    <w:p>
-                      <w:pPr>
-                        <w:pStyle w:val="Kpalrs"/>
-                        <w:rPr>
-                          <w:rFonts w:cs="Lohit Hindi"/>
-                          <w:noProof/>
-                        </w:rPr>
-                      </w:pPr>
-                      <w:r>
-                        <w:rPr>
-                          <w:noProof/>
-                        </w:rPr>
-                        <w:fldChar w:fldCharType="begin"/>
-                      </w:r>
-                      <w:r>
-                        <w:rPr>
-                          <w:noProof/>
-                        </w:rPr>
-                        <w:instrText xml:space="preserve"> SEQ ábra \* ARABIC </w:instrText>
-                      </w:r>
-                      <w:r>
-                        <w:rPr>
-                          <w:noProof/>
-                        </w:rPr>
-                        <w:fldChar w:fldCharType="separate"/>
-                      </w:r>
-                      <w:bookmarkStart w:id="48" w:name="_Toc164334434"/>
-                      <w:r>
-                        <w:rPr>
-                          <w:noProof/>
-                        </w:rPr>
-                        <w:t>3</w:t>
-                      </w:r>
-                      <w:r>
-                        <w:rPr>
-                          <w:noProof/>
-                        </w:rPr>
-                        <w:fldChar w:fldCharType="end"/>
-                      </w:r>
-                      <w:r>
-                        <w:t xml:space="preserve">. ábra: Outlook </w:t>
-                      </w:r>
-                      <w:proofErr w:type="spellStart"/>
-                      <w:r>
-                        <w:t>Calendar</w:t>
-                      </w:r>
-                      <w:proofErr w:type="spellEnd"/>
-                      <w:r>
-                        <w:t xml:space="preserve"> felülete</w:t>
-                      </w:r>
-                      <w:bookmarkEnd w:id="48"/>
-                    </w:p>
-                  </w:txbxContent>
-                </v:textbox>
-                <w10:wrap type="topAndBottom"/>
-              </v:shape>
-            </w:pict>
-          </mc:Fallback>
-        </mc:AlternateContent>
-      </w:r>
-      <w:r>
-        <w:rPr>
-          <w:noProof/>
-        </w:rPr>
+        <w:lastRenderedPageBreak/>
         <w:drawing>
-          <wp:anchor distT="0" distB="0" distL="114300" distR="114300" simplePos="0" relativeHeight="251670528" behindDoc="0" locked="0" layoutInCell="1" allowOverlap="1" wp14:anchorId="5E5AA79C" wp14:editId="560DCAB2">
+          <wp:anchor distT="0" distB="0" distL="114300" distR="114300" simplePos="0" relativeHeight="251701248" behindDoc="0" locked="0" layoutInCell="1" allowOverlap="1" wp14:anchorId="0E20E141" wp14:editId="50EB0AD9">
             <wp:simplePos x="0" y="0"/>
-            <wp:positionH relativeFrom="margin">
-              <wp:align>right</wp:align>
+            <wp:positionH relativeFrom="page">
+              <wp:posOffset>1355090</wp:posOffset>
             </wp:positionH>
             <wp:positionV relativeFrom="paragraph">
-              <wp:posOffset>539115</wp:posOffset>
+              <wp:posOffset>0</wp:posOffset>
             </wp:positionV>
-            <wp:extent cx="5579745" cy="2713355"/>
-            <wp:effectExtent l="0" t="0" r="1905" b="0"/>
+            <wp:extent cx="5029200" cy="3298190"/>
+            <wp:effectExtent l="0" t="0" r="0" b="0"/>
             <wp:wrapTopAndBottom/>
-            <wp:docPr id="664696302" name="Kép 4" descr="Maximize your day: get Productive with Outlook Calendar"/>
+            <wp:docPr id="1098036694" name="Kép 17" descr="How To Create a Shared Calendar in Outlook &amp; Office 365?"/>
             <wp:cNvGraphicFramePr>
               <a:graphicFrameLocks xmlns:a="http://schemas.openxmlformats.org/drawingml/2006/main" noChangeAspect="1"/>
             </wp:cNvGraphicFramePr>
@@ -12496,7 +12458,7 @@
               <a:graphicData uri="http://schemas.openxmlformats.org/drawingml/2006/picture">
                 <pic:pic xmlns:pic="http://schemas.openxmlformats.org/drawingml/2006/picture">
                   <pic:nvPicPr>
-                    <pic:cNvPr id="0" name="Picture 7" descr="Maximize your day: get Productive with Outlook Calendar"/>
+                    <pic:cNvPr id="0" name="Picture 39" descr="How To Create a Shared Calendar in Outlook &amp; Office 365?"/>
                     <pic:cNvPicPr>
                       <a:picLocks noChangeAspect="1" noChangeArrowheads="1"/>
                     </pic:cNvPicPr>
@@ -12517,7 +12479,7 @@
                   <pic:spPr bwMode="auto">
                     <a:xfrm>
                       <a:off x="0" y="0"/>
-                      <a:ext cx="5579745" cy="2713355"/>
+                      <a:ext cx="5029200" cy="3298190"/>
                     </a:xfrm>
                     <a:prstGeom prst="rect">
                       <a:avLst/>
@@ -12540,19 +12502,148 @@
         </w:drawing>
       </w:r>
       <w:r>
-        <w:t>Egy másik hatalmas szereplő ezen a piacon a Microsoft, akik a saját megoldásuk, az Outlook</w:t>
-      </w:r>
-      <w:r>
-        <w:t xml:space="preserve"> beépített </w:t>
-      </w:r>
-      <w:r>
-        <w:t>naptárá</w:t>
-      </w:r>
-      <w:r>
-        <w:t>t ajánlják.</w:t>
+        <w:rPr>
+          <w:noProof/>
+        </w:rPr>
+        <mc:AlternateContent>
+          <mc:Choice Requires="wps">
+            <w:drawing>
+              <wp:anchor distT="0" distB="0" distL="114300" distR="114300" simplePos="0" relativeHeight="251703296" behindDoc="0" locked="0" layoutInCell="1" allowOverlap="1" wp14:anchorId="635B027C" wp14:editId="2F7D6F4F">
+                <wp:simplePos x="0" y="0"/>
+                <wp:positionH relativeFrom="column">
+                  <wp:posOffset>274955</wp:posOffset>
+                </wp:positionH>
+                <wp:positionV relativeFrom="paragraph">
+                  <wp:posOffset>3348355</wp:posOffset>
+                </wp:positionV>
+                <wp:extent cx="5029200" cy="635"/>
+                <wp:effectExtent l="0" t="0" r="0" b="0"/>
+                <wp:wrapTopAndBottom/>
+                <wp:docPr id="282774299" name="Szövegdoboz 1"/>
+                <wp:cNvGraphicFramePr/>
+                <a:graphic xmlns:a="http://schemas.openxmlformats.org/drawingml/2006/main">
+                  <a:graphicData uri="http://schemas.microsoft.com/office/word/2010/wordprocessingShape">
+                    <wps:wsp>
+                      <wps:cNvSpPr txBox="1"/>
+                      <wps:spPr>
+                        <a:xfrm>
+                          <a:off x="0" y="0"/>
+                          <a:ext cx="5029200" cy="635"/>
+                        </a:xfrm>
+                        <a:prstGeom prst="rect">
+                          <a:avLst/>
+                        </a:prstGeom>
+                        <a:solidFill>
+                          <a:prstClr val="white"/>
+                        </a:solidFill>
+                        <a:ln>
+                          <a:noFill/>
+                        </a:ln>
+                      </wps:spPr>
+                      <wps:txbx>
+                        <w:txbxContent>
+                          <w:p>
+                            <w:pPr>
+                              <w:pStyle w:val="Kpalrs"/>
+                              <w:rPr>
+                                <w:rFonts w:cs="Lohit Hindi"/>
+                              </w:rPr>
+                            </w:pPr>
+                            <w:r>
+                              <w:fldChar w:fldCharType="begin"/>
+                            </w:r>
+                            <w:r>
+                              <w:instrText xml:space="preserve"> SEQ ábra \* ARABIC </w:instrText>
+                            </w:r>
+                            <w:r>
+                              <w:fldChar w:fldCharType="separate"/>
+                            </w:r>
+                            <w:r>
+                              <w:rPr>
+                                <w:noProof/>
+                              </w:rPr>
+                              <w:t>3</w:t>
+                            </w:r>
+                            <w:r>
+                              <w:fldChar w:fldCharType="end"/>
+                            </w:r>
+                            <w:r>
+                              <w:t xml:space="preserve">. ábra: Az Outlook </w:t>
+                            </w:r>
+                            <w:proofErr w:type="spellStart"/>
+                            <w:r>
+                              <w:t>Calendar</w:t>
+                            </w:r>
+                            <w:proofErr w:type="spellEnd"/>
+                            <w:r>
+                              <w:t xml:space="preserve"> felülete</w:t>
+                            </w:r>
+                          </w:p>
+                        </w:txbxContent>
+                      </wps:txbx>
+                      <wps:bodyPr rot="0" spcFirstLastPara="0" vertOverflow="overflow" horzOverflow="overflow" vert="horz" wrap="square" lIns="0" tIns="0" rIns="0" bIns="0" numCol="1" spcCol="0" rtlCol="0" fromWordArt="0" anchor="t" anchorCtr="0" forceAA="0" compatLnSpc="1">
+                        <a:prstTxWarp prst="textNoShape">
+                          <a:avLst/>
+                        </a:prstTxWarp>
+                        <a:spAutoFit/>
+                      </wps:bodyPr>
+                    </wps:wsp>
+                  </a:graphicData>
+                </a:graphic>
+              </wp:anchor>
+            </w:drawing>
+          </mc:Choice>
+          <mc:Fallback>
+            <w:pict>
+              <v:shape w14:anchorId="635B027C" id="_x0000_s1028" type="#_x0000_t202" style="position:absolute;margin-left:21.65pt;margin-top:263.65pt;width:396pt;height:.05pt;z-index:251703296;visibility:visible;mso-wrap-style:square;mso-wrap-distance-left:9pt;mso-wrap-distance-top:0;mso-wrap-distance-right:9pt;mso-wrap-distance-bottom:0;mso-position-horizontal:absolute;mso-position-horizontal-relative:text;mso-position-vertical:absolute;mso-position-vertical-relative:text;v-text-anchor:top" o:gfxdata="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" stroked="f">
+                <v:textbox style="mso-fit-shape-to-text:t" inset="0,0,0,0">
+                  <w:txbxContent>
+                    <w:p>
+                      <w:pPr>
+                        <w:pStyle w:val="Kpalrs"/>
+                        <w:rPr>
+                          <w:rFonts w:cs="Lohit Hindi"/>
+                        </w:rPr>
+                      </w:pPr>
+                      <w:r>
+                        <w:fldChar w:fldCharType="begin"/>
+                      </w:r>
+                      <w:r>
+                        <w:instrText xml:space="preserve"> SEQ ábra \* ARABIC </w:instrText>
+                      </w:r>
+                      <w:r>
+                        <w:fldChar w:fldCharType="separate"/>
+                      </w:r>
+                      <w:r>
+                        <w:rPr>
+                          <w:noProof/>
+                        </w:rPr>
+                        <w:t>3</w:t>
+                      </w:r>
+                      <w:r>
+                        <w:fldChar w:fldCharType="end"/>
+                      </w:r>
+                      <w:r>
+                        <w:t xml:space="preserve">. ábra: Az Outlook </w:t>
+                      </w:r>
+                      <w:proofErr w:type="spellStart"/>
+                      <w:r>
+                        <w:t>Calendar</w:t>
+                      </w:r>
+                      <w:proofErr w:type="spellEnd"/>
+                      <w:r>
+                        <w:t xml:space="preserve"> felülete</w:t>
+                      </w:r>
+                    </w:p>
+                  </w:txbxContent>
+                </v:textbox>
+                <w10:wrap type="topAndBottom"/>
+              </v:shape>
+            </w:pict>
+          </mc:Fallback>
+        </mc:AlternateContent>
       </w:r>
     </w:p>
-    <w:p/>
     <w:p>
       <w:pPr>
         <w:pStyle w:val="Cmsor3"/>
@@ -12561,7 +12652,7 @@
           <w:numId w:val="19"/>
         </w:numPr>
       </w:pPr>
-      <w:bookmarkStart w:id="49" w:name="_Toc164334456"/>
+      <w:bookmarkStart w:id="47" w:name="_Toc164334456"/>
       <w:r>
         <w:t xml:space="preserve">Az Outlook </w:t>
       </w:r>
@@ -12580,18 +12671,18 @@
         <w:fldChar w:fldCharType="begin"/>
       </w:r>
       <w:r>
-        <w:instrText xml:space="preserve"> ADDIN ZOTERO_ITEM CSL_CITATION {"citationID":"1DYISDfn","properties":{"formattedCitation":"[3]","plainCitation":"[3]","noteIndex":0},"citationItems":[{"id":14,"uris":["http://zotero.org/users/14064510/items/KRZPTK6T"],"itemData":{"id":14,"type":"entry-encyclopedia","abstract":"Microsoft Outlook is a personal information manager software system from Microsoft, available as a part of the Microsoft 365 software suites. Though primarily being popular as an email client for businesses, Outlook also includes functions such as calendaring, task managing, contact managing, note-taking, journal logging, web browsing, and RSS news aggregation.\nIndividuals can use Outlook as a stand-alone application; organizations can deploy it as multi-user software (through Microsoft Exchange Server or SharePoint) for shared functions such as mailboxes, calendars, folders, data aggregation (i.e., SharePoint lists), and as appointment scheduling apps.\nOther than the paid software on Windows and Mac desktops that this article talks about, the Outlook name also covers several other current software:\n\nOutlook on the web, formerly Outlook Web App, a web version of Microsoft Outlook, included in Microsoft 365, Exchange Server, and Exchange Online (domain outlook.office365.com)\nOutlook for Windows, a new, free Outlook application that will be preloaded with Windows 11 from 2024\nOutlook Mobile, a mobile app version of Outlook\nOutlook.com, formerly Hotmail, a free personal email service offered by Microsoft alongside a webmail client (domain outlook.live.com)","container-title":"Wikipedia","language":"en","license":"Creative Commons Attribution-ShareAlike License","note":"Page Version ID: 1218464134","source":"Wikipedia","title":"Microsoft Outlook","URL":"https://en.wikipedia.org/w/index.php?title=Microsoft_Outlook&amp;oldid=1218464134","accessed":{"date-parts":[["2024",4,12]]},"issued":{"date-parts":[["2024",4,11]]}}}],"schema":"https://github.com/citation-style-language/schema/raw/master/csl-citation.json"} </w:instrText>
+        <w:instrText xml:space="preserve"> ADDIN ZOTERO_ITEM CSL_CITATION {"citationID":"1DYISDfn","properties":{"formattedCitation":"[6]","plainCitation":"[6]","noteIndex":0},"citationItems":[{"id":14,"uris":["http://zotero.org/users/14064510/items/KRZPTK6T"],"itemData":{"id":14,"type":"entry-encyclopedia","abstract":"Microsoft Outlook is a personal information manager software system from Microsoft, available as a part of the Microsoft 365 software suites. Though primarily being popular as an email client for businesses, Outlook also includes functions such as calendaring, task managing, contact managing, note-taking, journal logging, web browsing, and RSS news aggregation.\nIndividuals can use Outlook as a stand-alone application; organizations can deploy it as multi-user software (through Microsoft Exchange Server or SharePoint) for shared functions such as mailboxes, calendars, folders, data aggregation (i.e., SharePoint lists), and as appointment scheduling apps.\nOther than the paid software on Windows and Mac desktops that this article talks about, the Outlook name also covers several other current software:\n\nOutlook on the web, formerly Outlook Web App, a web version of Microsoft Outlook, included in Microsoft 365, Exchange Server, and Exchange Online (domain outlook.office365.com)\nOutlook for Windows, a new, free Outlook application that will be preloaded with Windows 11 from 2024\nOutlook Mobile, a mobile app version of Outlook\nOutlook.com, formerly Hotmail, a free personal email service offered by Microsoft alongside a webmail client (domain outlook.live.com)","container-title":"Wikipedia","language":"en","license":"Creative Commons Attribution-ShareAlike License","note":"Page Version ID: 1218464134","source":"Wikipedia","title":"Microsoft Outlook","URL":"https://en.wikipedia.org/w/index.php?title=Microsoft_Outlook&amp;oldid=1218464134","accessed":{"date-parts":[["2024",4,12]]},"issued":{"date-parts":[["2024",4,11]]}}}],"schema":"https://github.com/citation-style-language/schema/raw/master/csl-citation.json"} </w:instrText>
       </w:r>
       <w:r>
         <w:fldChar w:fldCharType="separate"/>
       </w:r>
+      <w:bookmarkEnd w:id="47"/>
       <w:r>
         <w:rPr>
           <w:rFonts w:cs="Times New Roman"/>
         </w:rPr>
-        <w:t>[3]</w:t>
-      </w:r>
-      <w:bookmarkEnd w:id="49"/>
+        <w:t>[6]</w:t>
+      </w:r>
       <w:r>
         <w:fldChar w:fldCharType="end"/>
       </w:r>
@@ -12757,6 +12848,7 @@
       </w:r>
       <w:proofErr w:type="spellStart"/>
       <w:r>
+        <w:lastRenderedPageBreak/>
         <w:t>naptárat</w:t>
       </w:r>
       <w:proofErr w:type="spellEnd"/>
@@ -12906,11 +12998,7 @@
     </w:p>
     <w:p>
       <w:r>
-        <w:t xml:space="preserve">Az asztali Outlookhoz hasonlóan az Outlook mobile is lehetővé teszi a felhasználók számára, hogy megnézzék a találkozók részleteit, válaszoljanak az Exchange találkozómeghívókra és </w:t>
-      </w:r>
-      <w:r>
-        <w:lastRenderedPageBreak/>
-        <w:t>ütemezzék a találkozókat. A</w:t>
+        <w:t>Az asztali Outlookhoz hasonlóan az Outlook mobile is lehetővé teszi a felhasználók számára, hogy megnézzék a találkozók részleteit, válaszoljanak az Exchange találkozómeghívókra és ütemezzék a találkozókat. A</w:t>
       </w:r>
       <w:r>
         <w:t xml:space="preserve"> Microsoft által</w:t>
@@ -13228,6 +13316,7 @@
     </w:p>
     <w:p>
       <w:r>
+        <w:lastRenderedPageBreak/>
         <w:t xml:space="preserve">Az új </w:t>
       </w:r>
       <w:proofErr w:type="spellStart"/>
@@ -13271,11 +13360,11 @@
           <w:numId w:val="19"/>
         </w:numPr>
       </w:pPr>
-      <w:bookmarkStart w:id="50" w:name="_Toc164334457"/>
+      <w:bookmarkStart w:id="48" w:name="_Toc164334457"/>
       <w:r>
         <w:t>Egyéb szolgáltatók</w:t>
       </w:r>
-      <w:bookmarkEnd w:id="50"/>
+      <w:bookmarkEnd w:id="48"/>
     </w:p>
     <w:p>
       <w:r>
@@ -13325,9 +13414,13 @@
         <w:t>ára</w:t>
       </w:r>
       <w:r>
+        <w:t>, az interneten talált példákkal a felhasználóifelületükre</w:t>
+      </w:r>
+      <w:r>
         <w:t>:</w:t>
       </w:r>
     </w:p>
+    <w:p/>
     <w:p>
       <w:pPr>
         <w:pStyle w:val="Listaszerbekezds"/>
@@ -13340,11 +13433,10 @@
         <w:rPr>
           <w:noProof/>
         </w:rPr>
-        <w:lastRenderedPageBreak/>
         <mc:AlternateContent>
           <mc:Choice Requires="wps">
             <w:drawing>
-              <wp:anchor distT="0" distB="0" distL="114300" distR="114300" simplePos="0" relativeHeight="251675648" behindDoc="0" locked="0" layoutInCell="1" allowOverlap="1" wp14:anchorId="6AA70ED0" wp14:editId="5998C338">
+              <wp:anchor distT="0" distB="0" distL="114300" distR="114300" simplePos="0" relativeHeight="251675648" behindDoc="0" locked="0" layoutInCell="1" allowOverlap="1" wp14:anchorId="6AA70ED0" wp14:editId="2C8D8D05">
                 <wp:simplePos x="0" y="0"/>
                 <wp:positionH relativeFrom="column">
                   <wp:posOffset>484505</wp:posOffset>
@@ -13404,7 +13496,7 @@
                               </w:rPr>
                               <w:fldChar w:fldCharType="separate"/>
                             </w:r>
-                            <w:bookmarkStart w:id="51" w:name="_Toc164334435"/>
+                            <w:bookmarkStart w:id="49" w:name="_Toc164334435"/>
                             <w:r>
                               <w:rPr>
                                 <w:noProof/>
@@ -13428,7 +13520,7 @@
                             <w:r>
                               <w:t xml:space="preserve"> felülete</w:t>
                             </w:r>
-                            <w:bookmarkEnd w:id="51"/>
+                            <w:bookmarkEnd w:id="49"/>
                           </w:p>
                         </w:txbxContent>
                       </wps:txbx>
@@ -13478,7 +13570,7 @@
                         </w:rPr>
                         <w:fldChar w:fldCharType="separate"/>
                       </w:r>
-                      <w:bookmarkStart w:id="52" w:name="_Toc164334435"/>
+                      <w:bookmarkStart w:id="50" w:name="_Toc164334435"/>
                       <w:r>
                         <w:rPr>
                           <w:noProof/>
@@ -13502,7 +13594,7 @@
                       <w:r>
                         <w:t xml:space="preserve"> felülete</w:t>
                       </w:r>
-                      <w:bookmarkEnd w:id="52"/>
+                      <w:bookmarkEnd w:id="50"/>
                     </w:p>
                   </w:txbxContent>
                 </v:textbox>
@@ -13517,7 +13609,7 @@
           <w:noProof/>
         </w:rPr>
         <w:drawing>
-          <wp:anchor distT="0" distB="0" distL="114300" distR="114300" simplePos="0" relativeHeight="251673600" behindDoc="0" locked="0" layoutInCell="1" allowOverlap="1" wp14:anchorId="33B19164" wp14:editId="5FEFE76E">
+          <wp:anchor distT="0" distB="0" distL="114300" distR="114300" simplePos="0" relativeHeight="251673600" behindDoc="0" locked="0" layoutInCell="1" allowOverlap="1" wp14:anchorId="33B19164" wp14:editId="78E855D5">
             <wp:simplePos x="0" y="0"/>
             <wp:positionH relativeFrom="margin">
               <wp:align>center</wp:align>
@@ -13623,8 +13715,34 @@
         <w:t>.</w:t>
       </w:r>
       <w:r>
+        <w:t xml:space="preserve"> Kép forrása: </w:t>
+      </w:r>
+      <w:r>
+        <w:fldChar w:fldCharType="begin"/>
+      </w:r>
+      <w:r>
+        <w:instrText xml:space="preserve"> ADDIN ZOTERO_ITEM CSL_CITATION {"citationID":"LSSZQ04u","properties":{"formattedCitation":"[7]","plainCitation":"[7]","noteIndex":0},"citationItems":[{"id":42,"uris":["http://zotero.org/users/14064510/items/RFH7SKZE"],"itemData":{"id":42,"type":"webpage","abstract":"Learn to use Calendar on your Mac to keep track of all your meetings, events, and appointments in one place.","container-title":"Apple Support","language":"en","title":"Calendar User Guide for Mac","URL":"https://support.apple.com/guide/calendar/welcome/mac","accessed":{"date-parts":[["2024",4,18]]}}}],"schema":"https://github.com/citation-style-language/schema/raw/master/csl-citation.json"} </w:instrText>
+      </w:r>
+      <w:r>
+        <w:fldChar w:fldCharType="separate"/>
+      </w:r>
+      <w:r>
+        <w:rPr>
+          <w:rFonts w:cs="Times New Roman"/>
+        </w:rPr>
+        <w:t>[7]</w:t>
+      </w:r>
+      <w:r>
+        <w:fldChar w:fldCharType="end"/>
+      </w:r>
+      <w:r>
         <w:t xml:space="preserve"> </w:t>
       </w:r>
+    </w:p>
+    <w:p>
+      <w:pPr>
+        <w:ind w:left="360"/>
+      </w:pPr>
     </w:p>
     <w:p>
       <w:pPr>
@@ -13638,21 +13756,22 @@
         <w:rPr>
           <w:noProof/>
         </w:rPr>
+        <w:lastRenderedPageBreak/>
         <mc:AlternateContent>
           <mc:Choice Requires="wps">
             <w:drawing>
-              <wp:anchor distT="0" distB="0" distL="114300" distR="114300" simplePos="0" relativeHeight="251683840" behindDoc="0" locked="0" layoutInCell="1" allowOverlap="1" wp14:anchorId="40B5967D" wp14:editId="75208875">
+              <wp:anchor distT="0" distB="0" distL="114300" distR="114300" simplePos="0" relativeHeight="251707392" behindDoc="0" locked="0" layoutInCell="1" allowOverlap="1" wp14:anchorId="03B3C131" wp14:editId="2199CD31">
                 <wp:simplePos x="0" y="0"/>
                 <wp:positionH relativeFrom="column">
                   <wp:posOffset>351155</wp:posOffset>
                 </wp:positionH>
                 <wp:positionV relativeFrom="paragraph">
-                  <wp:posOffset>6603365</wp:posOffset>
+                  <wp:posOffset>3309620</wp:posOffset>
                 </wp:positionV>
                 <wp:extent cx="4876800" cy="635"/>
                 <wp:effectExtent l="0" t="0" r="0" b="0"/>
                 <wp:wrapTopAndBottom/>
-                <wp:docPr id="825953640" name="Szövegdoboz 1"/>
+                <wp:docPr id="2013612076" name="Szövegdoboz 1"/>
                 <wp:cNvGraphicFramePr/>
                 <a:graphic xmlns:a="http://schemas.openxmlformats.org/drawingml/2006/main">
                   <a:graphicData uri="http://schemas.microsoft.com/office/word/2010/wordprocessingShape">
@@ -13701,7 +13820,6 @@
                               </w:rPr>
                               <w:fldChar w:fldCharType="separate"/>
                             </w:r>
-                            <w:bookmarkStart w:id="53" w:name="_Toc164334436"/>
                             <w:r>
                               <w:rPr>
                                 <w:noProof/>
@@ -13725,7 +13843,6 @@
                             <w:r>
                               <w:t xml:space="preserve"> felülete</w:t>
                             </w:r>
-                            <w:bookmarkEnd w:id="53"/>
                           </w:p>
                         </w:txbxContent>
                       </wps:txbx>
@@ -13743,7 +13860,7 @@
           </mc:Choice>
           <mc:Fallback>
             <w:pict>
-              <v:shape w14:anchorId="40B5967D" id="_x0000_s1030" type="#_x0000_t202" style="position:absolute;left:0;text-align:left;margin-left:27.65pt;margin-top:519.95pt;width:384pt;height:.05pt;z-index:251683840;visibility:visible;mso-wrap-style:square;mso-wrap-distance-left:9pt;mso-wrap-distance-top:0;mso-wrap-distance-right:9pt;mso-wrap-distance-bottom:0;mso-position-horizontal:absolute;mso-position-horizontal-relative:text;mso-position-vertical:absolute;mso-position-vertical-relative:text;v-text-anchor:top" o:gfxdata="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" stroked="f">
+              <v:shape w14:anchorId="03B3C131" id="_x0000_s1030" type="#_x0000_t202" style="position:absolute;left:0;text-align:left;margin-left:27.65pt;margin-top:260.6pt;width:384pt;height:.05pt;z-index:251707392;visibility:visible;mso-wrap-style:square;mso-wrap-distance-left:9pt;mso-wrap-distance-top:0;mso-wrap-distance-right:9pt;mso-wrap-distance-bottom:0;mso-position-horizontal:absolute;mso-position-horizontal-relative:text;mso-position-vertical:absolute;mso-position-vertical-relative:text;v-text-anchor:top" o:gfxdata="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" stroked="f">
                 <v:textbox style="mso-fit-shape-to-text:t" inset="0,0,0,0">
                   <w:txbxContent>
                     <w:p>
@@ -13772,7 +13889,6 @@
                         </w:rPr>
                         <w:fldChar w:fldCharType="separate"/>
                       </w:r>
-                      <w:bookmarkStart w:id="54" w:name="_Toc164334436"/>
                       <w:r>
                         <w:rPr>
                           <w:noProof/>
@@ -13796,7 +13912,6 @@
                       <w:r>
                         <w:t xml:space="preserve"> felülete</w:t>
                       </w:r>
-                      <w:bookmarkEnd w:id="54"/>
                     </w:p>
                   </w:txbxContent>
                 </v:textbox>
@@ -13811,13 +13926,13 @@
           <w:noProof/>
         </w:rPr>
         <w:drawing>
-          <wp:anchor distT="0" distB="0" distL="114300" distR="114300" simplePos="0" relativeHeight="251676672" behindDoc="0" locked="0" layoutInCell="1" allowOverlap="1" wp14:anchorId="23023279" wp14:editId="265414AE">
+          <wp:anchor distT="0" distB="0" distL="114300" distR="114300" simplePos="0" relativeHeight="251705344" behindDoc="0" locked="0" layoutInCell="1" allowOverlap="1" wp14:anchorId="72DE0636" wp14:editId="41258D25">
             <wp:simplePos x="0" y="0"/>
             <wp:positionH relativeFrom="margin">
-              <wp:posOffset>351155</wp:posOffset>
+              <wp:align>center</wp:align>
             </wp:positionH>
             <wp:positionV relativeFrom="paragraph">
-              <wp:posOffset>4351655</wp:posOffset>
+              <wp:posOffset>1058372</wp:posOffset>
             </wp:positionV>
             <wp:extent cx="4876800" cy="2194560"/>
             <wp:effectExtent l="0" t="0" r="0" b="0"/>
@@ -13900,6 +14015,32 @@
       <w:r>
         <w:t xml:space="preserve"> egy másik elérhető lehetőség, amely funkciókban gazdag, és könnyen használható. A felhasználók szinkronizálhatják az eseményeiket más Yahoo szolgáltatásokkal, például az e-maillel és a felhőtárolással.</w:t>
       </w:r>
+      <w:r>
+        <w:t xml:space="preserve"> Kép forrása: </w:t>
+      </w:r>
+      <w:r>
+        <w:fldChar w:fldCharType="begin"/>
+      </w:r>
+      <w:r>
+        <w:instrText xml:space="preserve"> ADDIN ZOTERO_ITEM CSL_CITATION {"citationID":"ap58gYk2","properties":{"formattedCitation":"[8]","plainCitation":"[8]","noteIndex":0},"citationItems":[{"id":44,"uris":["http://zotero.org/users/14064510/items/EAXY7ZKR"],"itemData":{"id":44,"type":"webpage","abstract":"Learn how to take full advantage of your Yahoo calendar, including how to sync with your mobile device, send meeting invites, and manage to-do lists.","language":"en","title":"Yahoo Calendar: The Ultimate Guide","title-short":"Yahoo Calendar","URL":"https://savvycal.com/articles/yahoo-calendar/","accessed":{"date-parts":[["2024",4,18]]},"issued":{"date-parts":[["2022"]]}}}],"schema":"https://github.com/citation-style-language/schema/raw/master/csl-citation.json"} </w:instrText>
+      </w:r>
+      <w:r>
+        <w:fldChar w:fldCharType="separate"/>
+      </w:r>
+      <w:r>
+        <w:rPr>
+          <w:rFonts w:cs="Times New Roman"/>
+        </w:rPr>
+        <w:t>[8]</w:t>
+      </w:r>
+      <w:r>
+        <w:fldChar w:fldCharType="end"/>
+      </w:r>
+    </w:p>
+    <w:p>
+      <w:pPr>
+        <w:ind w:left="360"/>
+      </w:pPr>
     </w:p>
     <w:p>
       <w:pPr>
@@ -13913,7 +14054,6 @@
         <w:rPr>
           <w:noProof/>
         </w:rPr>
-        <w:lastRenderedPageBreak/>
         <mc:AlternateContent>
           <mc:Choice Requires="wps">
             <w:drawing>
@@ -13977,7 +14117,7 @@
                               </w:rPr>
                               <w:fldChar w:fldCharType="separate"/>
                             </w:r>
-                            <w:bookmarkStart w:id="55" w:name="_Toc164334437"/>
+                            <w:bookmarkStart w:id="51" w:name="_Toc164334437"/>
                             <w:r>
                               <w:rPr>
                                 <w:noProof/>
@@ -14001,7 +14141,7 @@
                             <w:r>
                               <w:t xml:space="preserve"> felülete</w:t>
                             </w:r>
-                            <w:bookmarkEnd w:id="55"/>
+                            <w:bookmarkEnd w:id="51"/>
                           </w:p>
                         </w:txbxContent>
                       </wps:txbx>
@@ -14048,7 +14188,7 @@
                         </w:rPr>
                         <w:fldChar w:fldCharType="separate"/>
                       </w:r>
-                      <w:bookmarkStart w:id="56" w:name="_Toc164334437"/>
+                      <w:bookmarkStart w:id="52" w:name="_Toc164334437"/>
                       <w:r>
                         <w:rPr>
                           <w:noProof/>
@@ -14072,7 +14212,7 @@
                       <w:r>
                         <w:t xml:space="preserve"> felülete</w:t>
                       </w:r>
-                      <w:bookmarkEnd w:id="56"/>
+                      <w:bookmarkEnd w:id="52"/>
                     </w:p>
                   </w:txbxContent>
                 </v:textbox>
@@ -14172,6 +14312,27 @@
       <w:r>
         <w:t xml:space="preserve"> Fontos kiemelni, hogy ez nem egy ingyenes alkalmazás, előfizetés szükséges hozzá.</w:t>
       </w:r>
+      <w:r>
+        <w:t xml:space="preserve"> Kép forrása: </w:t>
+      </w:r>
+      <w:r>
+        <w:fldChar w:fldCharType="begin"/>
+      </w:r>
+      <w:r>
+        <w:instrText xml:space="preserve"> ADDIN ZOTERO_ITEM CSL_CITATION {"citationID":"8F9LLPTt","properties":{"formattedCitation":"[9]","plainCitation":"[9]","noteIndex":0},"citationItems":[{"id":46,"uris":["http://zotero.org/users/14064510/items/WSC332L6"],"itemData":{"id":46,"type":"webpage","abstract":"Calendly offers an exceptional user experience powered by connecting anyone that needs to meet with scheduling simplicity.","title":"Calendly’s effortless scheduling experience","URL":"https://goodux.appcues.com/blog/calendlys-scheduling-experience","accessed":{"date-parts":[["2024",4,18]]}}}],"schema":"https://github.com/citation-style-language/schema/raw/master/csl-citation.json"} </w:instrText>
+      </w:r>
+      <w:r>
+        <w:fldChar w:fldCharType="separate"/>
+      </w:r>
+      <w:r>
+        <w:rPr>
+          <w:rFonts w:cs="Times New Roman"/>
+        </w:rPr>
+        <w:t>[9]</w:t>
+      </w:r>
+      <w:r>
+        <w:fldChar w:fldCharType="end"/>
+      </w:r>
     </w:p>
     <w:p>
       <w:pPr>
@@ -14185,202 +14346,15 @@
         <w:rPr>
           <w:noProof/>
         </w:rPr>
-        <mc:AlternateContent>
-          <mc:Choice Requires="wps">
-            <w:drawing>
-              <wp:anchor distT="0" distB="0" distL="114300" distR="114300" simplePos="0" relativeHeight="251686912" behindDoc="0" locked="0" layoutInCell="1" allowOverlap="1" wp14:anchorId="0DD792AD" wp14:editId="128512F3">
-                <wp:simplePos x="0" y="0"/>
-                <wp:positionH relativeFrom="column">
-                  <wp:posOffset>427355</wp:posOffset>
-                </wp:positionH>
-                <wp:positionV relativeFrom="paragraph">
-                  <wp:posOffset>6864985</wp:posOffset>
-                </wp:positionV>
-                <wp:extent cx="4718050" cy="635"/>
-                <wp:effectExtent l="0" t="0" r="0" b="0"/>
-                <wp:wrapTopAndBottom/>
-                <wp:docPr id="787675488" name="Szövegdoboz 1"/>
-                <wp:cNvGraphicFramePr/>
-                <a:graphic xmlns:a="http://schemas.openxmlformats.org/drawingml/2006/main">
-                  <a:graphicData uri="http://schemas.microsoft.com/office/word/2010/wordprocessingShape">
-                    <wps:wsp>
-                      <wps:cNvSpPr txBox="1"/>
-                      <wps:spPr>
-                        <a:xfrm>
-                          <a:off x="0" y="0"/>
-                          <a:ext cx="4718050" cy="635"/>
-                        </a:xfrm>
-                        <a:prstGeom prst="rect">
-                          <a:avLst/>
-                        </a:prstGeom>
-                        <a:solidFill>
-                          <a:prstClr val="white"/>
-                        </a:solidFill>
-                        <a:ln>
-                          <a:noFill/>
-                        </a:ln>
-                      </wps:spPr>
-                      <wps:txbx>
-                        <w:txbxContent>
-                          <w:p>
-                            <w:pPr>
-                              <w:pStyle w:val="Kpalrs"/>
-                              <w:rPr>
-                                <w:noProof/>
-                                <w:szCs w:val="21"/>
-                              </w:rPr>
-                            </w:pPr>
-                            <w:r>
-                              <w:rPr>
-                                <w:noProof/>
-                              </w:rPr>
-                              <w:fldChar w:fldCharType="begin"/>
-                            </w:r>
-                            <w:r>
-                              <w:rPr>
-                                <w:noProof/>
-                              </w:rPr>
-                              <w:instrText xml:space="preserve"> SEQ ábra \* ARABIC </w:instrText>
-                            </w:r>
-                            <w:r>
-                              <w:rPr>
-                                <w:noProof/>
-                              </w:rPr>
-                              <w:fldChar w:fldCharType="separate"/>
-                            </w:r>
-                            <w:bookmarkStart w:id="57" w:name="_Toc164334438"/>
-                            <w:r>
-                              <w:rPr>
-                                <w:noProof/>
-                              </w:rPr>
-                              <w:t>7</w:t>
-                            </w:r>
-                            <w:r>
-                              <w:rPr>
-                                <w:noProof/>
-                              </w:rPr>
-                              <w:fldChar w:fldCharType="end"/>
-                            </w:r>
-                            <w:r>
-                              <w:t xml:space="preserve">. ábra: A </w:t>
-                            </w:r>
-                            <w:proofErr w:type="spellStart"/>
-                            <w:r>
-                              <w:t>Zoho</w:t>
-                            </w:r>
-                            <w:proofErr w:type="spellEnd"/>
-                            <w:r>
-                              <w:t xml:space="preserve"> </w:t>
-                            </w:r>
-                            <w:proofErr w:type="spellStart"/>
-                            <w:r>
-                              <w:t>Calendar</w:t>
-                            </w:r>
-                            <w:proofErr w:type="spellEnd"/>
-                            <w:r>
-                              <w:t xml:space="preserve"> felülete</w:t>
-                            </w:r>
-                            <w:bookmarkEnd w:id="57"/>
-                          </w:p>
-                        </w:txbxContent>
-                      </wps:txbx>
-                      <wps:bodyPr rot="0" spcFirstLastPara="0" vertOverflow="overflow" horzOverflow="overflow" vert="horz" wrap="square" lIns="0" tIns="0" rIns="0" bIns="0" numCol="1" spcCol="0" rtlCol="0" fromWordArt="0" anchor="t" anchorCtr="0" forceAA="0" compatLnSpc="1">
-                        <a:prstTxWarp prst="textNoShape">
-                          <a:avLst/>
-                        </a:prstTxWarp>
-                        <a:spAutoFit/>
-                      </wps:bodyPr>
-                    </wps:wsp>
-                  </a:graphicData>
-                </a:graphic>
-              </wp:anchor>
-            </w:drawing>
-          </mc:Choice>
-          <mc:Fallback>
-            <w:pict>
-              <v:shape w14:anchorId="0DD792AD" id="_x0000_s1032" type="#_x0000_t202" style="position:absolute;left:0;text-align:left;margin-left:33.65pt;margin-top:540.55pt;width:371.5pt;height:.05pt;z-index:251686912;visibility:visible;mso-wrap-style:square;mso-wrap-distance-left:9pt;mso-wrap-distance-top:0;mso-wrap-distance-right:9pt;mso-wrap-distance-bottom:0;mso-position-horizontal:absolute;mso-position-horizontal-relative:text;mso-position-vertical:absolute;mso-position-vertical-relative:text;v-text-anchor:top" o:gfxdata="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" stroked="f">
-                <v:textbox style="mso-fit-shape-to-text:t" inset="0,0,0,0">
-                  <w:txbxContent>
-                    <w:p>
-                      <w:pPr>
-                        <w:pStyle w:val="Kpalrs"/>
-                        <w:rPr>
-                          <w:noProof/>
-                          <w:szCs w:val="21"/>
-                        </w:rPr>
-                      </w:pPr>
-                      <w:r>
-                        <w:rPr>
-                          <w:noProof/>
-                        </w:rPr>
-                        <w:fldChar w:fldCharType="begin"/>
-                      </w:r>
-                      <w:r>
-                        <w:rPr>
-                          <w:noProof/>
-                        </w:rPr>
-                        <w:instrText xml:space="preserve"> SEQ ábra \* ARABIC </w:instrText>
-                      </w:r>
-                      <w:r>
-                        <w:rPr>
-                          <w:noProof/>
-                        </w:rPr>
-                        <w:fldChar w:fldCharType="separate"/>
-                      </w:r>
-                      <w:bookmarkStart w:id="58" w:name="_Toc164334438"/>
-                      <w:r>
-                        <w:rPr>
-                          <w:noProof/>
-                        </w:rPr>
-                        <w:t>7</w:t>
-                      </w:r>
-                      <w:r>
-                        <w:rPr>
-                          <w:noProof/>
-                        </w:rPr>
-                        <w:fldChar w:fldCharType="end"/>
-                      </w:r>
-                      <w:r>
-                        <w:t xml:space="preserve">. ábra: A </w:t>
-                      </w:r>
-                      <w:proofErr w:type="spellStart"/>
-                      <w:r>
-                        <w:t>Zoho</w:t>
-                      </w:r>
-                      <w:proofErr w:type="spellEnd"/>
-                      <w:r>
-                        <w:t xml:space="preserve"> </w:t>
-                      </w:r>
-                      <w:proofErr w:type="spellStart"/>
-                      <w:r>
-                        <w:t>Calendar</w:t>
-                      </w:r>
-                      <w:proofErr w:type="spellEnd"/>
-                      <w:r>
-                        <w:t xml:space="preserve"> felülete</w:t>
-                      </w:r>
-                      <w:bookmarkEnd w:id="58"/>
-                    </w:p>
-                  </w:txbxContent>
-                </v:textbox>
-                <w10:wrap type="topAndBottom"/>
-              </v:shape>
-            </w:pict>
-          </mc:Fallback>
-        </mc:AlternateContent>
-      </w:r>
-      <w:r>
-        <w:rPr>
-          <w:noProof/>
-        </w:rPr>
+        <w:lastRenderedPageBreak/>
         <w:drawing>
-          <wp:anchor distT="0" distB="0" distL="114300" distR="114300" simplePos="0" relativeHeight="251684864" behindDoc="0" locked="0" layoutInCell="1" allowOverlap="1" wp14:anchorId="4578152B" wp14:editId="79929509">
+          <wp:anchor distT="0" distB="0" distL="114300" distR="114300" simplePos="0" relativeHeight="251684864" behindDoc="0" locked="0" layoutInCell="1" allowOverlap="1" wp14:anchorId="4578152B" wp14:editId="71FE73AC">
             <wp:simplePos x="0" y="0"/>
             <wp:positionH relativeFrom="margin">
-              <wp:align>center</wp:align>
+              <wp:posOffset>427355</wp:posOffset>
             </wp:positionH>
             <wp:positionV relativeFrom="paragraph">
-              <wp:posOffset>4117975</wp:posOffset>
+              <wp:posOffset>1034415</wp:posOffset>
             </wp:positionV>
             <wp:extent cx="4718050" cy="2689860"/>
             <wp:effectExtent l="0" t="0" r="6350" b="0"/>
@@ -14436,6 +14410,194 @@
           </wp:anchor>
         </w:drawing>
       </w:r>
+      <w:r>
+        <w:rPr>
+          <w:noProof/>
+        </w:rPr>
+        <mc:AlternateContent>
+          <mc:Choice Requires="wps">
+            <w:drawing>
+              <wp:anchor distT="0" distB="0" distL="114300" distR="114300" simplePos="0" relativeHeight="251686912" behindDoc="0" locked="0" layoutInCell="1" allowOverlap="1" wp14:anchorId="0DD792AD" wp14:editId="7590209C">
+                <wp:simplePos x="0" y="0"/>
+                <wp:positionH relativeFrom="column">
+                  <wp:posOffset>427355</wp:posOffset>
+                </wp:positionH>
+                <wp:positionV relativeFrom="paragraph">
+                  <wp:posOffset>3782002</wp:posOffset>
+                </wp:positionV>
+                <wp:extent cx="4718050" cy="635"/>
+                <wp:effectExtent l="0" t="0" r="0" b="0"/>
+                <wp:wrapTopAndBottom/>
+                <wp:docPr id="787675488" name="Szövegdoboz 1"/>
+                <wp:cNvGraphicFramePr/>
+                <a:graphic xmlns:a="http://schemas.openxmlformats.org/drawingml/2006/main">
+                  <a:graphicData uri="http://schemas.microsoft.com/office/word/2010/wordprocessingShape">
+                    <wps:wsp>
+                      <wps:cNvSpPr txBox="1"/>
+                      <wps:spPr>
+                        <a:xfrm>
+                          <a:off x="0" y="0"/>
+                          <a:ext cx="4718050" cy="635"/>
+                        </a:xfrm>
+                        <a:prstGeom prst="rect">
+                          <a:avLst/>
+                        </a:prstGeom>
+                        <a:solidFill>
+                          <a:prstClr val="white"/>
+                        </a:solidFill>
+                        <a:ln>
+                          <a:noFill/>
+                        </a:ln>
+                      </wps:spPr>
+                      <wps:txbx>
+                        <w:txbxContent>
+                          <w:p>
+                            <w:pPr>
+                              <w:pStyle w:val="Kpalrs"/>
+                              <w:rPr>
+                                <w:noProof/>
+                                <w:szCs w:val="21"/>
+                              </w:rPr>
+                            </w:pPr>
+                            <w:r>
+                              <w:rPr>
+                                <w:noProof/>
+                              </w:rPr>
+                              <w:fldChar w:fldCharType="begin"/>
+                            </w:r>
+                            <w:r>
+                              <w:rPr>
+                                <w:noProof/>
+                              </w:rPr>
+                              <w:instrText xml:space="preserve"> SEQ ábra \* ARABIC </w:instrText>
+                            </w:r>
+                            <w:r>
+                              <w:rPr>
+                                <w:noProof/>
+                              </w:rPr>
+                              <w:fldChar w:fldCharType="separate"/>
+                            </w:r>
+                            <w:bookmarkStart w:id="53" w:name="_Toc164334438"/>
+                            <w:r>
+                              <w:rPr>
+                                <w:noProof/>
+                              </w:rPr>
+                              <w:t>7</w:t>
+                            </w:r>
+                            <w:r>
+                              <w:rPr>
+                                <w:noProof/>
+                              </w:rPr>
+                              <w:fldChar w:fldCharType="end"/>
+                            </w:r>
+                            <w:r>
+                              <w:t xml:space="preserve">. ábra: A </w:t>
+                            </w:r>
+                            <w:proofErr w:type="spellStart"/>
+                            <w:r>
+                              <w:t>Zoho</w:t>
+                            </w:r>
+                            <w:proofErr w:type="spellEnd"/>
+                            <w:r>
+                              <w:t xml:space="preserve"> </w:t>
+                            </w:r>
+                            <w:proofErr w:type="spellStart"/>
+                            <w:r>
+                              <w:t>Calendar</w:t>
+                            </w:r>
+                            <w:proofErr w:type="spellEnd"/>
+                            <w:r>
+                              <w:t xml:space="preserve"> felülete</w:t>
+                            </w:r>
+                            <w:bookmarkEnd w:id="53"/>
+                          </w:p>
+                        </w:txbxContent>
+                      </wps:txbx>
+                      <wps:bodyPr rot="0" spcFirstLastPara="0" vertOverflow="overflow" horzOverflow="overflow" vert="horz" wrap="square" lIns="0" tIns="0" rIns="0" bIns="0" numCol="1" spcCol="0" rtlCol="0" fromWordArt="0" anchor="t" anchorCtr="0" forceAA="0" compatLnSpc="1">
+                        <a:prstTxWarp prst="textNoShape">
+                          <a:avLst/>
+                        </a:prstTxWarp>
+                        <a:spAutoFit/>
+                      </wps:bodyPr>
+                    </wps:wsp>
+                  </a:graphicData>
+                </a:graphic>
+              </wp:anchor>
+            </w:drawing>
+          </mc:Choice>
+          <mc:Fallback>
+            <w:pict>
+              <v:shape w14:anchorId="0DD792AD" id="_x0000_s1032" type="#_x0000_t202" style="position:absolute;left:0;text-align:left;margin-left:33.65pt;margin-top:297.8pt;width:371.5pt;height:.05pt;z-index:251686912;visibility:visible;mso-wrap-style:square;mso-wrap-distance-left:9pt;mso-wrap-distance-top:0;mso-wrap-distance-right:9pt;mso-wrap-distance-bottom:0;mso-position-horizontal:absolute;mso-position-horizontal-relative:text;mso-position-vertical:absolute;mso-position-vertical-relative:text;v-text-anchor:top" o:gfxdata="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" stroked="f">
+                <v:textbox style="mso-fit-shape-to-text:t" inset="0,0,0,0">
+                  <w:txbxContent>
+                    <w:p>
+                      <w:pPr>
+                        <w:pStyle w:val="Kpalrs"/>
+                        <w:rPr>
+                          <w:noProof/>
+                          <w:szCs w:val="21"/>
+                        </w:rPr>
+                      </w:pPr>
+                      <w:r>
+                        <w:rPr>
+                          <w:noProof/>
+                        </w:rPr>
+                        <w:fldChar w:fldCharType="begin"/>
+                      </w:r>
+                      <w:r>
+                        <w:rPr>
+                          <w:noProof/>
+                        </w:rPr>
+                        <w:instrText xml:space="preserve"> SEQ ábra \* ARABIC </w:instrText>
+                      </w:r>
+                      <w:r>
+                        <w:rPr>
+                          <w:noProof/>
+                        </w:rPr>
+                        <w:fldChar w:fldCharType="separate"/>
+                      </w:r>
+                      <w:bookmarkStart w:id="54" w:name="_Toc164334438"/>
+                      <w:r>
+                        <w:rPr>
+                          <w:noProof/>
+                        </w:rPr>
+                        <w:t>7</w:t>
+                      </w:r>
+                      <w:r>
+                        <w:rPr>
+                          <w:noProof/>
+                        </w:rPr>
+                        <w:fldChar w:fldCharType="end"/>
+                      </w:r>
+                      <w:r>
+                        <w:t xml:space="preserve">. ábra: A </w:t>
+                      </w:r>
+                      <w:proofErr w:type="spellStart"/>
+                      <w:r>
+                        <w:t>Zoho</w:t>
+                      </w:r>
+                      <w:proofErr w:type="spellEnd"/>
+                      <w:r>
+                        <w:t xml:space="preserve"> </w:t>
+                      </w:r>
+                      <w:proofErr w:type="spellStart"/>
+                      <w:r>
+                        <w:t>Calendar</w:t>
+                      </w:r>
+                      <w:proofErr w:type="spellEnd"/>
+                      <w:r>
+                        <w:t xml:space="preserve"> felülete</w:t>
+                      </w:r>
+                      <w:bookmarkEnd w:id="54"/>
+                    </w:p>
+                  </w:txbxContent>
+                </v:textbox>
+                <w10:wrap type="topAndBottom"/>
+              </v:shape>
+            </w:pict>
+          </mc:Fallback>
+        </mc:AlternateContent>
+      </w:r>
       <w:proofErr w:type="spellStart"/>
       <w:r>
         <w:rPr>
@@ -14507,10 +14669,30 @@
       <w:r>
         <w:t xml:space="preserve"> szolgáltatásokkal, mint például a levelezés és a projektmenedzsment.</w:t>
       </w:r>
+      <w:r>
+        <w:t xml:space="preserve"> Kép forrása: </w:t>
+      </w:r>
+      <w:r>
+        <w:fldChar w:fldCharType="begin"/>
+      </w:r>
+      <w:r>
+        <w:instrText xml:space="preserve"> ADDIN ZOTERO_ITEM CSL_CITATION {"citationID":"omvCq1hL","properties":{"formattedCitation":"[10]","plainCitation":"[10]","noteIndex":0},"citationItems":[{"id":48,"uris":["http://zotero.org/users/14064510/items/DJWDXKXI"],"itemData":{"id":48,"type":"webpage","title":"Zoho Calendar attributes | Help - Zoho Deluge","URL":"https://www.zoho.com/deluge/help/cliq/zoho-calendar-attributes.html","accessed":{"date-parts":[["2024",4,18]]}}}],"schema":"https://github.com/citation-style-language/schema/raw/master/csl-citation.json"} </w:instrText>
+      </w:r>
+      <w:r>
+        <w:fldChar w:fldCharType="separate"/>
+      </w:r>
+      <w:r>
+        <w:rPr>
+          <w:rFonts w:cs="Times New Roman"/>
+        </w:rPr>
+        <w:t>[10]</w:t>
+      </w:r>
+      <w:r>
+        <w:fldChar w:fldCharType="end"/>
+      </w:r>
     </w:p>
     <w:p>
       <w:r>
-        <w:lastRenderedPageBreak/>
         <w:t>Ezek csak néhány példa azon alternatív online naptárszolgáltatások közül, amelyek lehetőséget kínálnak a felhasználóknak az események hatékony kezelésére és az időgazdálkodás javítására, egyedi igények és preferenciák alapján</w:t>
       </w:r>
       <w:r>
@@ -14539,7 +14721,7 @@
           <w:numId w:val="19"/>
         </w:numPr>
       </w:pPr>
-      <w:bookmarkStart w:id="59" w:name="_Toc164334458"/>
+      <w:bookmarkStart w:id="55" w:name="_Toc164334458"/>
       <w:r>
         <w:lastRenderedPageBreak/>
         <w:t xml:space="preserve">A projekt </w:t>
@@ -14550,7 +14732,7 @@
       <w:r>
         <w:t xml:space="preserve"> és célja</w:t>
       </w:r>
-      <w:bookmarkEnd w:id="59"/>
+      <w:bookmarkEnd w:id="55"/>
     </w:p>
     <w:p>
       <w:r>
@@ -14803,12 +14985,12 @@
           <w:numId w:val="19"/>
         </w:numPr>
       </w:pPr>
-      <w:bookmarkStart w:id="60" w:name="_Toc164334459"/>
+      <w:bookmarkStart w:id="56" w:name="_Toc164334459"/>
       <w:r>
         <w:lastRenderedPageBreak/>
         <w:t>Technológiák</w:t>
       </w:r>
-      <w:bookmarkEnd w:id="60"/>
+      <w:bookmarkEnd w:id="56"/>
     </w:p>
     <w:p>
       <w:r>
@@ -14847,34 +15029,34 @@
           <w:numId w:val="19"/>
         </w:numPr>
       </w:pPr>
-      <w:bookmarkStart w:id="61" w:name="_Toc164328117"/>
-      <w:bookmarkStart w:id="62" w:name="_Toc164328118"/>
-      <w:bookmarkStart w:id="63" w:name="_Toc164328119"/>
-      <w:bookmarkStart w:id="64" w:name="_Toc164328120"/>
-      <w:bookmarkStart w:id="65" w:name="_Toc164328121"/>
-      <w:bookmarkStart w:id="66" w:name="_Toc164328122"/>
-      <w:bookmarkStart w:id="67" w:name="_Toc164328123"/>
-      <w:bookmarkStart w:id="68" w:name="_Toc164328124"/>
-      <w:bookmarkStart w:id="69" w:name="_Toc164328125"/>
-      <w:bookmarkStart w:id="70" w:name="_Toc164328126"/>
-      <w:bookmarkStart w:id="71" w:name="_Toc164334460"/>
+      <w:bookmarkStart w:id="57" w:name="_Toc164328117"/>
+      <w:bookmarkStart w:id="58" w:name="_Toc164328118"/>
+      <w:bookmarkStart w:id="59" w:name="_Toc164328119"/>
+      <w:bookmarkStart w:id="60" w:name="_Toc164328120"/>
+      <w:bookmarkStart w:id="61" w:name="_Toc164328121"/>
+      <w:bookmarkStart w:id="62" w:name="_Toc164328122"/>
+      <w:bookmarkStart w:id="63" w:name="_Toc164328123"/>
+      <w:bookmarkStart w:id="64" w:name="_Toc164328124"/>
+      <w:bookmarkStart w:id="65" w:name="_Toc164328125"/>
+      <w:bookmarkStart w:id="66" w:name="_Toc164328126"/>
+      <w:bookmarkStart w:id="67" w:name="_Toc164334460"/>
+      <w:bookmarkEnd w:id="57"/>
+      <w:bookmarkEnd w:id="58"/>
+      <w:bookmarkEnd w:id="59"/>
+      <w:bookmarkEnd w:id="60"/>
       <w:bookmarkEnd w:id="61"/>
       <w:bookmarkEnd w:id="62"/>
       <w:bookmarkEnd w:id="63"/>
       <w:bookmarkEnd w:id="64"/>
       <w:bookmarkEnd w:id="65"/>
       <w:bookmarkEnd w:id="66"/>
+      <w:r>
+        <w:t>Alapvető</w:t>
+      </w:r>
+      <w:r>
+        <w:t xml:space="preserve"> technológiák</w:t>
+      </w:r>
       <w:bookmarkEnd w:id="67"/>
-      <w:bookmarkEnd w:id="68"/>
-      <w:bookmarkEnd w:id="69"/>
-      <w:bookmarkEnd w:id="70"/>
-      <w:r>
-        <w:t>Alapvető</w:t>
-      </w:r>
-      <w:r>
-        <w:t xml:space="preserve"> technológiák</w:t>
-      </w:r>
-      <w:bookmarkEnd w:id="71"/>
     </w:p>
     <w:p>
       <w:pPr>
@@ -14884,7 +15066,7 @@
           <w:numId w:val="19"/>
         </w:numPr>
       </w:pPr>
-      <w:bookmarkStart w:id="72" w:name="_Toc164334461"/>
+      <w:bookmarkStart w:id="68" w:name="_Toc164334461"/>
       <w:r>
         <w:t>HTML</w:t>
       </w:r>
@@ -14892,36 +15074,18 @@
         <w:fldChar w:fldCharType="begin"/>
       </w:r>
       <w:r>
-        <w:instrText xml:space="preserve"> ADDIN ZOTERO_ITEM CSL_CITATION {"citationID":"KE9RujKW","properties":{"formattedCitation":"[4]","plainCitation":"[4]","noteIndex":0},"citationItems":[{"id":22,"uris":["http://zotero.org/users/14064510/items/RY3VULSM"],"itemData":{"id":22,"type":"entry-encyclopedia","abstract":"HyperText Markup Language or HTML is the standard markup language for documents designed to be displayed in a web browser. It defines the content and structure of web content. It is often assisted by technologies such as Cascading Style Sheets (CSS) and scripting languages such as JavaScript.\nWeb browsers receive HTML documents from a web server or from local storage and render the documents into multimedia web pages. HTML describes the structure of a web page semantically and originally included cues for its appearance.\nHTML elements are the building blocks of HTML pages. With HTML constructs, images and other objects such as interactive forms may be embedded into the rendered page. HTML provides a means to create structured documents by denoting structural semantics for text such as headings, paragraphs, lists, links, quotes, and other items. HTML elements are delineated by tags, written using angle brackets. Tags such as &lt;img&gt; and &lt;input&gt; directly introduce content into the page. Other tags such as &lt;p&gt; and &lt;/p&gt; surround and provide information about document text and may include sub-element tags. Browsers do not display the HTML tags but use them to interpret the content of the page.\nHTML can embed programs written in a scripting language such as JavaScript, which affects the behavior and content of web pages. The inclusion of CSS defines the look and layout of content. The World Wide Web Consortium (W3C), former maintainer of the HTML and current maintainer of the CSS standards, has encouraged the use of CSS over explicit presentational HTML since 1997. A form of HTML, known as HTML5, is used to display video and audio, primarily using the &lt;canvas&gt; element, together with JavaScript.","container-title":"Wikipedia","language":"en","license":"Creative Commons Attribution-ShareAlike License","note":"Page Version ID: 1219285383","source":"Wikipedia","title":"HTML","URL":"https://en.wikipedia.org/w/index.php?title=HTML&amp;oldid=1219285383","accessed":{"date-parts":[["2024",4,18]]},"issued":{"date-parts":[["2024",4,16]]}}}],"schema":"https://github.com/citation-style-language/schema/raw/master/csl-citation.json"} </w:instrText>
+        <w:instrText xml:space="preserve"> ADDIN ZOTERO_ITEM CSL_CITATION {"citationID":"PIgl8pBL","properties":{"formattedCitation":"[11], [12]","plainCitation":"[11], [12]","noteIndex":0},"citationItems":[{"id":24,"uris":["http://zotero.org/users/14064510/items/2I6ZDA3S"],"itemData":{"id":24,"type":"webpage","abstract":"W3Schools offers free online tutorials, references and exercises in all the major languages of the web. Covering popular subjects like HTML, CSS, JavaScript, Python, SQL, Java, and many, many more.","language":"en-US","title":"Introduction to HTML","URL":"https://www.w3schools.com/html/html_intro.asp","accessed":{"date-parts":[["2024",4,18]]}}},{"id":22,"uris":["http://zotero.org/users/14064510/items/RY3VULSM"],"itemData":{"id":22,"type":"entry-encyclopedia","abstract":"HyperText Markup Language or HTML is the standard markup language for documents designed to be displayed in a web browser. It defines the content and structure of web content. It is often assisted by technologies such as Cascading Style Sheets (CSS) and scripting languages such as JavaScript.\nWeb browsers receive HTML documents from a web server or from local storage and render the documents into multimedia web pages. HTML describes the structure of a web page semantically and originally included cues for its appearance.\nHTML elements are the building blocks of HTML pages. With HTML constructs, images and other objects such as interactive forms may be embedded into the rendered page. HTML provides a means to create structured documents by denoting structural semantics for text such as headings, paragraphs, lists, links, quotes, and other items. HTML elements are delineated by tags, written using angle brackets. Tags such as &lt;img&gt; and &lt;input&gt; directly introduce content into the page. Other tags such as &lt;p&gt; and &lt;/p&gt; surround and provide information about document text and may include sub-element tags. Browsers do not display the HTML tags but use them to interpret the content of the page.\nHTML can embed programs written in a scripting language such as JavaScript, which affects the behavior and content of web pages. The inclusion of CSS defines the look and layout of content. The World Wide Web Consortium (W3C), former maintainer of the HTML and current maintainer of the CSS standards, has encouraged the use of CSS over explicit presentational HTML since 1997. A form of HTML, known as HTML5, is used to display video and audio, primarily using the &lt;canvas&gt; element, together with JavaScript.","container-title":"Wikipedia","language":"en","license":"Creative Commons Attribution-ShareAlike License","note":"Page Version ID: 1219285383","source":"Wikipedia","title":"HTML","URL":"https://en.wikipedia.org/w/index.php?title=HTML&amp;oldid=1219285383","accessed":{"date-parts":[["2024",4,18]]},"issued":{"date-parts":[["2024",4,16]]}}}],"schema":"https://github.com/citation-style-language/schema/raw/master/csl-citation.json"} </w:instrText>
       </w:r>
       <w:r>
         <w:fldChar w:fldCharType="separate"/>
       </w:r>
+      <w:bookmarkEnd w:id="68"/>
       <w:r>
         <w:rPr>
           <w:rFonts w:cs="Times New Roman"/>
         </w:rPr>
-        <w:t>[4]</w:t>
-      </w:r>
-      <w:r>
-        <w:fldChar w:fldCharType="end"/>
-      </w:r>
-      <w:r>
-        <w:fldChar w:fldCharType="begin"/>
-      </w:r>
-      <w:r>
-        <w:instrText xml:space="preserve"> ADDIN ZOTERO_ITEM CSL_CITATION {"citationID":"PIgl8pBL","properties":{"formattedCitation":"[5]","plainCitation":"[5]","noteIndex":0},"citationItems":[{"id":24,"uris":["http://zotero.org/users/14064510/items/2I6ZDA3S"],"itemData":{"id":24,"type":"webpage","abstract":"W3Schools offers free online tutorials, references and exercises in all the major languages of the web. Covering popular subjects like HTML, CSS, JavaScript, Python, SQL, Java, and many, many more.","language":"en-US","title":"Introduction to HTML","URL":"https://www.w3schools.com/html/html_intro.asp","accessed":{"date-parts":[["2024",4,18]]}}}],"schema":"https://github.com/citation-style-language/schema/raw/master/csl-citation.json"} </w:instrText>
-      </w:r>
-      <w:r>
-        <w:fldChar w:fldCharType="separate"/>
-      </w:r>
-      <w:r>
-        <w:rPr>
-          <w:rFonts w:cs="Times New Roman"/>
-        </w:rPr>
-        <w:t>[5]</w:t>
-      </w:r>
-      <w:bookmarkEnd w:id="72"/>
+        <w:t>[11], [12]</w:t>
+      </w:r>
       <w:r>
         <w:fldChar w:fldCharType="end"/>
       </w:r>
@@ -14994,7 +15158,7 @@
                               </w:rPr>
                               <w:fldChar w:fldCharType="separate"/>
                             </w:r>
-                            <w:bookmarkStart w:id="73" w:name="_Toc164334439"/>
+                            <w:bookmarkStart w:id="69" w:name="_Toc164334439"/>
                             <w:r>
                               <w:rPr>
                                 <w:noProof/>
@@ -15010,7 +15174,7 @@
                             <w:r>
                               <w:t>. ábra: HTML5 logó</w:t>
                             </w:r>
-                            <w:bookmarkEnd w:id="73"/>
+                            <w:bookmarkEnd w:id="69"/>
                           </w:p>
                         </w:txbxContent>
                       </wps:txbx>
@@ -15057,7 +15221,7 @@
                         </w:rPr>
                         <w:fldChar w:fldCharType="separate"/>
                       </w:r>
-                      <w:bookmarkStart w:id="74" w:name="_Toc164334439"/>
+                      <w:bookmarkStart w:id="70" w:name="_Toc164334439"/>
                       <w:r>
                         <w:rPr>
                           <w:noProof/>
@@ -15073,7 +15237,7 @@
                       <w:r>
                         <w:t>. ábra: HTML5 logó</w:t>
                       </w:r>
-                      <w:bookmarkEnd w:id="74"/>
+                      <w:bookmarkEnd w:id="70"/>
                     </w:p>
                   </w:txbxContent>
                 </v:textbox>
@@ -15154,6 +15318,30 @@
         <w:t>A HTML</w:t>
       </w:r>
       <w:r>
+        <w:t xml:space="preserve"> (logó forrása: </w:t>
+      </w:r>
+      <w:r>
+        <w:fldChar w:fldCharType="begin"/>
+      </w:r>
+      <w:r>
+        <w:instrText xml:space="preserve"> ADDIN ZOTERO_ITEM CSL_CITATION {"citationID":"UXUNwpDC","properties":{"formattedCitation":"[13]","plainCitation":"[13]","noteIndex":0},"citationItems":[{"id":50,"uris":["http://zotero.org/users/14064510/items/6AHGVQE5"],"itemData":{"id":50,"type":"entry-encyclopedia","abstract":"HTML5 (Hypertext Markup Language 5) is a markup language used for structuring and presenting hypertext documents on the World Wide Web. It was the fifth and final major HTML version that is now a retired World Wide Web Consortium (W3C) recommendation. The current specification is known as the HTML Living Standard. It is maintained by the Web Hypertext Application Technology Working Group (WHATWG), a consortium of the major browser vendors (Apple, Google, Mozilla, and Microsoft).\nHTML5 was first released in a public-facing form on 22 January 2008, with a major update and \"W3C Recommendation\" status in October 2014. Its goals were to improve the language with support for the latest multimedia and other new features; to keep the language both easily readable by humans and consistently understood by computers and devices such as web browsers, parsers, etc., without XHTML's rigidity; and to remain backward-compatible with older software. HTML5 is intended to subsume not only HTML 4 but also XHTML1 and even the DOM Level 2 HTML itself.HTML5 includes detailed processing models to encourage more interoperable implementations; it extends, improves, and rationalizes the markup available for documents and introduces markup and application programming interfaces (APIs) for complex web applications. For the same reasons, HTML5 is also a candidate for cross-platform mobile applications because it includes features designed with low-powered devices in mind.\nMany new syntactic features are included. To natively include and handle multimedia and graphical content, the new &lt;video&gt;, &lt;audio&gt; and &lt;canvas&gt; elements were added; expandable sections are natively implemented through &lt;summary&gt;...&lt;/summary&gt; and &lt;details&gt;...&lt;/details&gt; rather than depending on CSS or JavaScript; and support for scalable vector graphics (SVG) content and MathML for mathematical formulas was also added. To enrich the semantic content of documents, new page structure elements such as &lt;main&gt;, &lt;section&gt;, &lt;article&gt;, &lt;header&gt;, &lt;footer&gt;, &lt;aside&gt;, &lt;nav&gt;, and &lt;figure&gt; are added. New attributes were introduced, some elements and attributes were removed, and others such as &lt;a&gt;, &lt;cite&gt;, and &lt;menu&gt; were changed, redefined, or standardized. The APIs and Document Object Model (DOM) are now fundamental parts of the HTML5 specification, and HTML5 also better defines the processing for any invalid documents.","container-title":"Wikipedia","language":"en","license":"Creative Commons Attribution-ShareAlike License","note":"Page Version ID: 1219524906","source":"Wikipedia","title":"HTML5","URL":"https://en.wikipedia.org/w/index.php?title=HTML5&amp;oldid=1219524906","accessed":{"date-parts":[["2024",4,18]]},"issued":{"date-parts":[["2024",4,18]]}}}],"schema":"https://github.com/citation-style-language/schema/raw/master/csl-citation.json"} </w:instrText>
+      </w:r>
+      <w:r>
+        <w:fldChar w:fldCharType="separate"/>
+      </w:r>
+      <w:r>
+        <w:rPr>
+          <w:rFonts w:cs="Times New Roman"/>
+        </w:rPr>
+        <w:t>[13]</w:t>
+      </w:r>
+      <w:r>
+        <w:fldChar w:fldCharType="end"/>
+      </w:r>
+      <w:r>
+        <w:t>)</w:t>
+      </w:r>
+      <w:r>
         <w:t xml:space="preserve"> a</w:t>
       </w:r>
       <w:r>
@@ -15607,7 +15795,13 @@
     </w:p>
     <w:p>
       <w:r>
-        <w:t>A HTML egy HTML5 néven ismert verziója a videó és a hang megjelenítésére is haszná</w:t>
+        <w:t>A HTML egy HTML5</w:t>
+      </w:r>
+      <w:r>
+        <w:t xml:space="preserve"> </w:t>
+      </w:r>
+      <w:r>
+        <w:t>néven ismert verziója a videó és a hang megjelenítésére is haszná</w:t>
       </w:r>
       <w:r>
         <w:t>l</w:t>
@@ -15633,7 +15827,7 @@
         <mc:AlternateContent>
           <mc:Choice Requires="wps">
             <w:drawing>
-              <wp:anchor distT="45720" distB="45720" distL="114300" distR="114300" simplePos="0" relativeHeight="251661312" behindDoc="0" locked="0" layoutInCell="1" allowOverlap="1" wp14:anchorId="79987ADE" wp14:editId="2B5FAEE1">
+              <wp:anchor distT="45720" distB="45720" distL="114300" distR="114300" simplePos="0" relativeHeight="251661312" behindDoc="0" locked="0" layoutInCell="1" allowOverlap="1" wp14:anchorId="79987ADE" wp14:editId="09641066">
                 <wp:simplePos x="0" y="0"/>
                 <wp:positionH relativeFrom="margin">
                   <wp:align>left</wp:align>
@@ -17069,7 +17263,7 @@
                               </w:rPr>
                               <w:fldChar w:fldCharType="separate"/>
                             </w:r>
-                            <w:bookmarkStart w:id="75" w:name="_Toc164334440"/>
+                            <w:bookmarkStart w:id="71" w:name="_Toc164334440"/>
                             <w:r>
                               <w:rPr>
                                 <w:noProof/>
@@ -17085,7 +17279,10 @@
                             <w:r>
                               <w:t>. ábra: Példa HTML kódra</w:t>
                             </w:r>
-                            <w:bookmarkEnd w:id="75"/>
+                            <w:bookmarkEnd w:id="71"/>
+                            <w:r>
+                              <w:t xml:space="preserve"> (saját)</w:t>
+                            </w:r>
                           </w:p>
                         </w:txbxContent>
                       </wps:txbx>
@@ -17132,7 +17329,7 @@
                         </w:rPr>
                         <w:fldChar w:fldCharType="separate"/>
                       </w:r>
-                      <w:bookmarkStart w:id="76" w:name="_Toc164334440"/>
+                      <w:bookmarkStart w:id="72" w:name="_Toc164334440"/>
                       <w:r>
                         <w:rPr>
                           <w:noProof/>
@@ -17148,7 +17345,10 @@
                       <w:r>
                         <w:t>. ábra: Példa HTML kódra</w:t>
                       </w:r>
-                      <w:bookmarkEnd w:id="76"/>
+                      <w:bookmarkEnd w:id="72"/>
+                      <w:r>
+                        <w:t xml:space="preserve"> (saját)</w:t>
+                      </w:r>
                     </w:p>
                   </w:txbxContent>
                 </v:textbox>
@@ -17170,7 +17370,7 @@
           <w:numId w:val="19"/>
         </w:numPr>
       </w:pPr>
-      <w:bookmarkStart w:id="77" w:name="_Toc164334462"/>
+      <w:bookmarkStart w:id="73" w:name="_Toc164334462"/>
       <w:r>
         <w:t>CSS</w:t>
       </w:r>
@@ -17178,36 +17378,18 @@
         <w:fldChar w:fldCharType="begin"/>
       </w:r>
       <w:r>
-        <w:instrText xml:space="preserve"> ADDIN ZOTERO_ITEM CSL_CITATION {"citationID":"7J1dtwKd","properties":{"formattedCitation":"[6]","plainCitation":"[6]","noteIndex":0},"citationItems":[{"id":26,"uris":["http://zotero.org/users/14064510/items/XYYBC3BL"],"itemData":{"id":26,"type":"entry-encyclopedia","abstract":"Cascading Style Sheets (CSS) is a style sheet language used for specifying the presentation and styling of a document written in a markup language such as HTML or XML (including XML dialects such as SVG, MathML or XHTML). CSS is a cornerstone technology of the World Wide Web, alongside HTML and JavaScript.CSS is designed to enable the separation of content and presentation, including layout, colors, and fonts. This separation can improve content accessibility; provide more flexibility and control in the specification of presentation characteristics; enable multiple web pages to share formatting by specifying the relevant CSS in a separate .css file, which reduces complexity and repetition in the structural content; and enable the .css file to be cached to improve the page load speed between the pages that share the file and its formatting.\nSeparation of formatting and content also makes it feasible to present the same markup page in different styles for different rendering methods, such as on-screen, in print, by voice (via speech-based browser or screen reader), and on Braille-based tactile devices. CSS also has rules for alternate formatting if the content is accessed on a mobile device.The name cascading comes from the specified priority scheme to determine which declaration applies if more than one declaration of a property match a particular element. This cascading priority scheme is predictable.\nThe CSS specifications are maintained by the World Wide Web Consortium (W3C). Internet media type (MIME type) text/css is registered for use with CSS by RFC 2318 (March 1998). The W3C operates a free CSS validation service for CSS documents.In addition to HTML, other markup languages support the use of CSS including XHTML, plain XML, SVG, and XUL. CSS is also used in the GTK widget toolkit.","container-title":"Wikipedia","language":"en","license":"Creative Commons Attribution-ShareAlike License","note":"Page Version ID: 1217996434","source":"Wikipedia","title":"CSS","URL":"https://en.wikipedia.org/w/index.php?title=CSS&amp;oldid=1217996434","accessed":{"date-parts":[["2024",4,18]]},"issued":{"date-parts":[["2024",4,9]]}}}],"schema":"https://github.com/citation-style-language/schema/raw/master/csl-citation.json"} </w:instrText>
+        <w:instrText xml:space="preserve"> ADDIN ZOTERO_ITEM CSL_CITATION {"citationID":"5fQdijIq","properties":{"formattedCitation":"[14], [15]","plainCitation":"[14], [15]","noteIndex":0},"citationItems":[{"id":27,"uris":["http://zotero.org/users/14064510/items/4B3Q8AGJ"],"itemData":{"id":27,"type":"webpage","abstract":"W3Schools offers free online tutorials, references and exercises in all the major languages of the web. Covering popular subjects like HTML, CSS, JavaScript, Python, SQL, Java, and many, many more.","language":"en-US","title":"CSS Introduction","URL":"https://www.w3schools.com/css/css_intro.asp","accessed":{"date-parts":[["2024",4,18]]}}},{"id":26,"uris":["http://zotero.org/users/14064510/items/XYYBC3BL"],"itemData":{"id":26,"type":"entry-encyclopedia","abstract":"Cascading Style Sheets (CSS) is a style sheet language used for specifying the presentation and styling of a document written in a markup language such as HTML or XML (including XML dialects such as SVG, MathML or XHTML). CSS is a cornerstone technology of the World Wide Web, alongside HTML and JavaScript.CSS is designed to enable the separation of content and presentation, including layout, colors, and fonts. This separation can improve content accessibility; provide more flexibility and control in the specification of presentation characteristics; enable multiple web pages to share formatting by specifying the relevant CSS in a separate .css file, which reduces complexity and repetition in the structural content; and enable the .css file to be cached to improve the page load speed between the pages that share the file and its formatting.\nSeparation of formatting and content also makes it feasible to present the same markup page in different styles for different rendering methods, such as on-screen, in print, by voice (via speech-based browser or screen reader), and on Braille-based tactile devices. CSS also has rules for alternate formatting if the content is accessed on a mobile device.The name cascading comes from the specified priority scheme to determine which declaration applies if more than one declaration of a property match a particular element. This cascading priority scheme is predictable.\nThe CSS specifications are maintained by the World Wide Web Consortium (W3C). Internet media type (MIME type) text/css is registered for use with CSS by RFC 2318 (March 1998). The W3C operates a free CSS validation service for CSS documents.In addition to HTML, other markup languages support the use of CSS including XHTML, plain XML, SVG, and XUL. CSS is also used in the GTK widget toolkit.","container-title":"Wikipedia","language":"en","license":"Creative Commons Attribution-ShareAlike License","note":"Page Version ID: 1217996434","source":"Wikipedia","title":"CSS","URL":"https://en.wikipedia.org/w/index.php?title=CSS&amp;oldid=1217996434","accessed":{"date-parts":[["2024",4,18]]},"issued":{"date-parts":[["2024",4,9]]}}}],"schema":"https://github.com/citation-style-language/schema/raw/master/csl-citation.json"} </w:instrText>
       </w:r>
       <w:r>
         <w:fldChar w:fldCharType="separate"/>
       </w:r>
+      <w:bookmarkEnd w:id="73"/>
       <w:r>
         <w:rPr>
           <w:rFonts w:cs="Times New Roman"/>
         </w:rPr>
-        <w:t>[6]</w:t>
-      </w:r>
-      <w:r>
-        <w:fldChar w:fldCharType="end"/>
-      </w:r>
-      <w:r>
-        <w:fldChar w:fldCharType="begin"/>
-      </w:r>
-      <w:r>
-        <w:instrText xml:space="preserve"> ADDIN ZOTERO_ITEM CSL_CITATION {"citationID":"5fQdijIq","properties":{"formattedCitation":"[7]","plainCitation":"[7]","noteIndex":0},"citationItems":[{"id":27,"uris":["http://zotero.org/users/14064510/items/4B3Q8AGJ"],"itemData":{"id":27,"type":"webpage","abstract":"W3Schools offers free online tutorials, references and exercises in all the major languages of the web. Covering popular subjects like HTML, CSS, JavaScript, Python, SQL, Java, and many, many more.","language":"en-US","title":"CSS Introduction","URL":"https://www.w3schools.com/css/css_intro.asp","accessed":{"date-parts":[["2024",4,18]]}}}],"schema":"https://github.com/citation-style-language/schema/raw/master/csl-citation.json"} </w:instrText>
-      </w:r>
-      <w:r>
-        <w:fldChar w:fldCharType="separate"/>
-      </w:r>
-      <w:r>
-        <w:rPr>
-          <w:rFonts w:cs="Times New Roman"/>
-        </w:rPr>
-        <w:t>[7]</w:t>
-      </w:r>
-      <w:bookmarkEnd w:id="77"/>
+        <w:t>[14], [15]</w:t>
+      </w:r>
       <w:r>
         <w:fldChar w:fldCharType="end"/>
       </w:r>
@@ -17220,18 +17402,18 @@
         <mc:AlternateContent>
           <mc:Choice Requires="wps">
             <w:drawing>
-              <wp:anchor distT="0" distB="0" distL="114300" distR="114300" simplePos="0" relativeHeight="251695104" behindDoc="0" locked="0" layoutInCell="1" allowOverlap="1" wp14:anchorId="13D19ACC" wp14:editId="2CDB6611">
+              <wp:anchor distT="0" distB="0" distL="114300" distR="114300" simplePos="0" relativeHeight="251710464" behindDoc="0" locked="0" layoutInCell="1" allowOverlap="1" wp14:anchorId="46E22B70" wp14:editId="67823036">
                 <wp:simplePos x="0" y="0"/>
                 <wp:positionH relativeFrom="column">
-                  <wp:posOffset>3133725</wp:posOffset>
+                  <wp:posOffset>3589655</wp:posOffset>
                 </wp:positionH>
                 <wp:positionV relativeFrom="paragraph">
-                  <wp:posOffset>2507615</wp:posOffset>
+                  <wp:posOffset>2875915</wp:posOffset>
                 </wp:positionV>
-                <wp:extent cx="2446020" cy="635"/>
+                <wp:extent cx="1992630" cy="635"/>
                 <wp:effectExtent l="0" t="0" r="0" b="0"/>
                 <wp:wrapSquare wrapText="bothSides"/>
-                <wp:docPr id="1491345983" name="Szövegdoboz 1"/>
+                <wp:docPr id="788389997" name="Szövegdoboz 1"/>
                 <wp:cNvGraphicFramePr/>
                 <a:graphic xmlns:a="http://schemas.openxmlformats.org/drawingml/2006/main">
                   <a:graphicData uri="http://schemas.microsoft.com/office/word/2010/wordprocessingShape">
@@ -17240,7 +17422,7 @@
                       <wps:spPr>
                         <a:xfrm>
                           <a:off x="0" y="0"/>
-                          <a:ext cx="2446020" cy="635"/>
+                          <a:ext cx="1992630" cy="635"/>
                         </a:xfrm>
                         <a:prstGeom prst="rect">
                           <a:avLst/>
@@ -17280,7 +17462,6 @@
                               </w:rPr>
                               <w:fldChar w:fldCharType="separate"/>
                             </w:r>
-                            <w:bookmarkStart w:id="78" w:name="_Toc164334441"/>
                             <w:r>
                               <w:rPr>
                                 <w:noProof/>
@@ -17296,7 +17477,6 @@
                             <w:r>
                               <w:t>. ábra: CSS3 logó</w:t>
                             </w:r>
-                            <w:bookmarkEnd w:id="78"/>
                           </w:p>
                         </w:txbxContent>
                       </wps:txbx>
@@ -17314,7 +17494,7 @@
           </mc:Choice>
           <mc:Fallback>
             <w:pict>
-              <v:shape w14:anchorId="13D19ACC" id="_x0000_s1036" type="#_x0000_t202" style="position:absolute;left:0;text-align:left;margin-left:246.75pt;margin-top:197.45pt;width:192.6pt;height:.05pt;z-index:251695104;visibility:visible;mso-wrap-style:square;mso-wrap-distance-left:9pt;mso-wrap-distance-top:0;mso-wrap-distance-right:9pt;mso-wrap-distance-bottom:0;mso-position-horizontal:absolute;mso-position-horizontal-relative:text;mso-position-vertical:absolute;mso-position-vertical-relative:text;v-text-anchor:top" o:gfxdata="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" stroked="f">
+              <v:shape w14:anchorId="46E22B70" id="_x0000_s1036" type="#_x0000_t202" style="position:absolute;left:0;text-align:left;margin-left:282.65pt;margin-top:226.45pt;width:156.9pt;height:.05pt;z-index:251710464;visibility:visible;mso-wrap-style:square;mso-wrap-distance-left:9pt;mso-wrap-distance-top:0;mso-wrap-distance-right:9pt;mso-wrap-distance-bottom:0;mso-position-horizontal:absolute;mso-position-horizontal-relative:text;mso-position-vertical:absolute;mso-position-vertical-relative:text;v-text-anchor:top" o:gfxdata="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" stroked="f">
                 <v:textbox style="mso-fit-shape-to-text:t" inset="0,0,0,0">
                   <w:txbxContent>
                     <w:p>
@@ -17343,7 +17523,6 @@
                         </w:rPr>
                         <w:fldChar w:fldCharType="separate"/>
                       </w:r>
-                      <w:bookmarkStart w:id="79" w:name="_Toc164334441"/>
                       <w:r>
                         <w:rPr>
                           <w:noProof/>
@@ -17359,7 +17538,6 @@
                       <w:r>
                         <w:t>. ábra: CSS3 logó</w:t>
                       </w:r>
-                      <w:bookmarkEnd w:id="79"/>
                     </w:p>
                   </w:txbxContent>
                 </v:textbox>
@@ -17374,18 +17552,18 @@
           <w:noProof/>
         </w:rPr>
         <w:drawing>
-          <wp:anchor distT="0" distB="0" distL="114300" distR="114300" simplePos="0" relativeHeight="251693056" behindDoc="0" locked="0" layoutInCell="1" allowOverlap="1" wp14:anchorId="6BBE9599" wp14:editId="37843944">
+          <wp:anchor distT="0" distB="0" distL="114300" distR="114300" simplePos="0" relativeHeight="251708416" behindDoc="0" locked="0" layoutInCell="1" allowOverlap="1" wp14:anchorId="2D25AAE8" wp14:editId="72E3B1AD">
             <wp:simplePos x="0" y="0"/>
             <wp:positionH relativeFrom="margin">
-              <wp:align>right</wp:align>
+              <wp:posOffset>3589655</wp:posOffset>
             </wp:positionH>
             <wp:positionV relativeFrom="paragraph">
-              <wp:posOffset>4445</wp:posOffset>
+              <wp:posOffset>6350</wp:posOffset>
             </wp:positionV>
-            <wp:extent cx="2446020" cy="2446020"/>
-            <wp:effectExtent l="0" t="0" r="0" b="0"/>
+            <wp:extent cx="1992630" cy="2812415"/>
+            <wp:effectExtent l="0" t="0" r="7620" b="6985"/>
             <wp:wrapSquare wrapText="bothSides"/>
-            <wp:docPr id="355171762" name="Kép 15" descr="css · GitHub Topics · GitHub"/>
+            <wp:docPr id="939260022" name="Kép 18" descr="CSS - Wikipedia"/>
             <wp:cNvGraphicFramePr>
               <a:graphicFrameLocks xmlns:a="http://schemas.openxmlformats.org/drawingml/2006/main" noChangeAspect="1"/>
             </wp:cNvGraphicFramePr>
@@ -17393,13 +17571,13 @@
               <a:graphicData uri="http://schemas.openxmlformats.org/drawingml/2006/picture">
                 <pic:pic xmlns:pic="http://schemas.openxmlformats.org/drawingml/2006/picture">
                   <pic:nvPicPr>
-                    <pic:cNvPr id="0" name="Picture 35" descr="css · GitHub Topics · GitHub"/>
+                    <pic:cNvPr id="0" name="Picture 41" descr="CSS - Wikipedia"/>
                     <pic:cNvPicPr>
                       <a:picLocks noChangeAspect="1" noChangeArrowheads="1"/>
                     </pic:cNvPicPr>
                   </pic:nvPicPr>
                   <pic:blipFill>
-                    <a:blip r:embed="rId17">
+                    <a:blip r:embed="rId17" cstate="print">
                       <a:extLst>
                         <a:ext uri="{28A0092B-C50C-407E-A947-70E740481C1C}">
                           <a14:useLocalDpi xmlns:a14="http://schemas.microsoft.com/office/drawing/2010/main" val="0"/>
@@ -17414,7 +17592,7 @@
                   <pic:spPr bwMode="auto">
                     <a:xfrm>
                       <a:off x="0" y="0"/>
-                      <a:ext cx="2446020" cy="2446020"/>
+                      <a:ext cx="1992630" cy="2812415"/>
                     </a:xfrm>
                     <a:prstGeom prst="rect">
                       <a:avLst/>
@@ -17437,7 +17615,31 @@
         </w:drawing>
       </w:r>
       <w:r>
-        <w:t>A CSS (</w:t>
+        <w:t>A CSS</w:t>
+      </w:r>
+      <w:r>
+        <w:t xml:space="preserve"> (logó forrása: </w:t>
+      </w:r>
+      <w:r>
+        <w:fldChar w:fldCharType="begin"/>
+      </w:r>
+      <w:r>
+        <w:instrText xml:space="preserve"> ADDIN ZOTERO_ITEM CSL_CITATION {"citationID":"V572XpPN","properties":{"formattedCitation":"[16]","plainCitation":"[16]","noteIndex":0},"citationItems":[{"id":52,"uris":["http://zotero.org/users/14064510/items/8Y8KY52I"],"itemData":{"id":52,"type":"entry-encyclopedia","abstract":"Cascading Style Sheets (CSS) is a style sheet language used for specifying the presentation and styling of a document written in a markup language such as HTML or XML (including XML dialects such as SVG, MathML or XHTML). CSS is a cornerstone technology of the World Wide Web, alongside HTML and JavaScript.CSS is designed to enable the separation of content and presentation, including layout, colors, and fonts. This separation can improve content accessibility; provide more flexibility and control in the specification of presentation characteristics; enable multiple web pages to share formatting by specifying the relevant CSS in a separate .css file, which reduces complexity and repetition in the structural content; and enable the .css file to be cached to improve the page load speed between the pages that share the file and its formatting.\nSeparation of formatting and content also makes it feasible to present the same markup page in different styles for different rendering methods, such as on-screen, in print, by voice (via speech-based browser or screen reader), and on Braille-based tactile devices. CSS also has rules for alternate formatting if the content is accessed on a mobile device.The name cascading comes from the specified priority scheme to determine which declaration applies if more than one declaration of a property match a particular element. This cascading priority scheme is predictable.\nThe CSS specifications are maintained by the World Wide Web Consortium (W3C). Internet media type (MIME type) text/css is registered for use with CSS by RFC 2318 (March 1998). The W3C operates a free CSS validation service for CSS documents.In addition to HTML, other markup languages support the use of CSS including XHTML, plain XML, SVG, and XUL. CSS is also used in the GTK widget toolkit.","container-title":"Wikipedia","language":"en","license":"Creative Commons Attribution-ShareAlike License","note":"Page Version ID: 1217996434","source":"Wikipedia","title":"CSS","URL":"https://en.wikipedia.org/w/index.php?title=CSS&amp;oldid=1217996434","accessed":{"date-parts":[["2024",4,18]]},"issued":{"date-parts":[["2024",4,9]]}}}],"schema":"https://github.com/citation-style-language/schema/raw/master/csl-citation.json"} </w:instrText>
+      </w:r>
+      <w:r>
+        <w:fldChar w:fldCharType="separate"/>
+      </w:r>
+      <w:r>
+        <w:rPr>
+          <w:rFonts w:cs="Times New Roman"/>
+        </w:rPr>
+        <w:t>[16]</w:t>
+      </w:r>
+      <w:r>
+        <w:fldChar w:fldCharType="end"/>
+      </w:r>
+      <w:r>
+        <w:t xml:space="preserve">), avagy </w:t>
       </w:r>
       <w:proofErr w:type="spellStart"/>
       <w:r>
@@ -17460,9 +17662,6 @@
         <w:t>Sheets</w:t>
       </w:r>
       <w:proofErr w:type="spellEnd"/>
-      <w:r>
-        <w:t>)</w:t>
-      </w:r>
       <w:r>
         <w:t xml:space="preserve"> </w:t>
       </w:r>
@@ -17537,17 +17736,17 @@
         <w:t xml:space="preserve">kontrollt </w:t>
       </w:r>
       <w:r>
-        <w:t xml:space="preserve">biztosít a megjelenítési jellemzők </w:t>
+        <w:t>biztosít a megjelenítési jellemzők meghatározásában</w:t>
+      </w:r>
+      <w:r>
+        <w:t>,</w:t>
+      </w:r>
+      <w:r>
+        <w:t xml:space="preserve"> </w:t>
       </w:r>
       <w:r>
         <w:lastRenderedPageBreak/>
-        <w:t>meghatározásában</w:t>
-      </w:r>
-      <w:r>
-        <w:t>,</w:t>
-      </w:r>
-      <w:r>
-        <w:t xml:space="preserve"> lehetővé teszi, hogy több weblap megossza a formáz</w:t>
+        <w:t>lehetővé teszi, hogy több weblap megossza a formáz</w:t>
       </w:r>
       <w:r>
         <w:t>ására</w:t>
@@ -18266,7 +18465,7 @@
                               </w:rPr>
                               <w:fldChar w:fldCharType="separate"/>
                             </w:r>
-                            <w:bookmarkStart w:id="80" w:name="_Toc164334442"/>
+                            <w:bookmarkStart w:id="74" w:name="_Toc164334442"/>
                             <w:r>
                               <w:rPr>
                                 <w:noProof/>
@@ -18282,7 +18481,10 @@
                             <w:r>
                               <w:t>. ábra: Példa CSS kódra</w:t>
                             </w:r>
-                            <w:bookmarkEnd w:id="80"/>
+                            <w:bookmarkEnd w:id="74"/>
+                            <w:r>
+                              <w:t xml:space="preserve"> (saját)</w:t>
+                            </w:r>
                           </w:p>
                         </w:txbxContent>
                       </wps:txbx>
@@ -18329,7 +18531,7 @@
                         </w:rPr>
                         <w:fldChar w:fldCharType="separate"/>
                       </w:r>
-                      <w:bookmarkStart w:id="81" w:name="_Toc164334442"/>
+                      <w:bookmarkStart w:id="75" w:name="_Toc164334442"/>
                       <w:r>
                         <w:rPr>
                           <w:noProof/>
@@ -18345,7 +18547,10 @@
                       <w:r>
                         <w:t>. ábra: Példa CSS kódra</w:t>
                       </w:r>
-                      <w:bookmarkEnd w:id="81"/>
+                      <w:bookmarkEnd w:id="75"/>
+                      <w:r>
+                        <w:t xml:space="preserve"> (saját)</w:t>
+                      </w:r>
                     </w:p>
                   </w:txbxContent>
                 </v:textbox>
@@ -18367,7 +18572,7 @@
           <w:numId w:val="19"/>
         </w:numPr>
       </w:pPr>
-      <w:bookmarkStart w:id="82" w:name="_Toc164334463"/>
+      <w:bookmarkStart w:id="76" w:name="_Toc164334463"/>
       <w:r>
         <w:t>SCSS</w:t>
       </w:r>
@@ -18375,18 +18580,18 @@
         <w:fldChar w:fldCharType="begin"/>
       </w:r>
       <w:r>
-        <w:instrText xml:space="preserve"> ADDIN ZOTERO_ITEM CSL_CITATION {"citationID":"NtepcznO","properties":{"formattedCitation":"[8]","plainCitation":"[8]","noteIndex":0},"citationItems":[{"id":34,"uris":["http://zotero.org/users/14064510/items/2YH5I5MW"],"itemData":{"id":34,"type":"webpage","abstract":"Table Of Contents show Introduction What is SASS? Key Features of SASS What is SCSS? Key Features of SCSS Difference Between SASS and SCSS Similarities of SCSS and SASS SCSS Vs SASS: Which One to…","container-title":"InterviewBit","language":"en-US","title":"SASS Vs SCSS: What’s The Difference?","title-short":"SASS Vs SCSS","URL":"https://www.interviewbit.com/blog/sass-vs-scss/","accessed":{"date-parts":[["2024",4,18]]},"issued":{"date-parts":[["2024",1,4]]}}}],"schema":"https://github.com/citation-style-language/schema/raw/master/csl-citation.json"} </w:instrText>
+        <w:instrText xml:space="preserve"> ADDIN ZOTERO_ITEM CSL_CITATION {"citationID":"NtepcznO","properties":{"formattedCitation":"[17]","plainCitation":"[17]","noteIndex":0},"citationItems":[{"id":34,"uris":["http://zotero.org/users/14064510/items/2YH5I5MW"],"itemData":{"id":34,"type":"webpage","abstract":"Table Of Contents show Introduction What is SASS? Key Features of SASS What is SCSS? Key Features of SCSS Difference Between SASS and SCSS Similarities of SCSS and SASS SCSS Vs SASS: Which One to…","container-title":"InterviewBit","language":"en-US","title":"SASS Vs SCSS: What’s The Difference?","title-short":"SASS Vs SCSS","URL":"https://www.interviewbit.com/blog/sass-vs-scss/","accessed":{"date-parts":[["2024",4,18]]},"issued":{"date-parts":[["2024",1,4]]}}}],"schema":"https://github.com/citation-style-language/schema/raw/master/csl-citation.json"} </w:instrText>
       </w:r>
       <w:r>
         <w:fldChar w:fldCharType="separate"/>
       </w:r>
+      <w:bookmarkEnd w:id="76"/>
       <w:r>
         <w:rPr>
           <w:rFonts w:cs="Times New Roman"/>
         </w:rPr>
-        <w:t>[8]</w:t>
-      </w:r>
-      <w:bookmarkEnd w:id="82"/>
+        <w:t>[17]</w:t>
+      </w:r>
       <w:r>
         <w:fldChar w:fldCharType="end"/>
       </w:r>
@@ -18448,26 +18653,91 @@
     </w:p>
     <w:p/>
     <w:p>
-      <w:r>
+      <w:pPr>
         <w:rPr>
           <w:noProof/>
         </w:rPr>
+      </w:pPr>
+      <w:r>
+        <w:rPr>
+          <w:noProof/>
+        </w:rPr>
         <w:lastRenderedPageBreak/>
+        <w:drawing>
+          <wp:anchor distT="0" distB="0" distL="114300" distR="114300" simplePos="0" relativeHeight="251714560" behindDoc="0" locked="0" layoutInCell="1" allowOverlap="1" wp14:anchorId="4983D859" wp14:editId="0B8A2096">
+            <wp:simplePos x="0" y="0"/>
+            <wp:positionH relativeFrom="page">
+              <wp:posOffset>2197100</wp:posOffset>
+            </wp:positionH>
+            <wp:positionV relativeFrom="paragraph">
+              <wp:posOffset>3607435</wp:posOffset>
+            </wp:positionV>
+            <wp:extent cx="3165475" cy="2341245"/>
+            <wp:effectExtent l="0" t="0" r="0" b="1905"/>
+            <wp:wrapTopAndBottom/>
+            <wp:docPr id="52318975" name="Kép 1" descr="A képen szöveg, képernyőkép, Betűtípus látható&#10;&#10;Automatikusan generált leírás"/>
+            <wp:cNvGraphicFramePr>
+              <a:graphicFrameLocks xmlns:a="http://schemas.openxmlformats.org/drawingml/2006/main" noChangeAspect="1"/>
+            </wp:cNvGraphicFramePr>
+            <a:graphic xmlns:a="http://schemas.openxmlformats.org/drawingml/2006/main">
+              <a:graphicData uri="http://schemas.openxmlformats.org/drawingml/2006/picture">
+                <pic:pic xmlns:pic="http://schemas.openxmlformats.org/drawingml/2006/picture">
+                  <pic:nvPicPr>
+                    <pic:cNvPr id="52318975" name="Kép 1" descr="A képen szöveg, képernyőkép, Betűtípus látható&#10;&#10;Automatikusan generált leírás"/>
+                    <pic:cNvPicPr/>
+                  </pic:nvPicPr>
+                  <pic:blipFill>
+                    <a:blip r:embed="rId18">
+                      <a:extLst>
+                        <a:ext uri="{28A0092B-C50C-407E-A947-70E740481C1C}">
+                          <a14:useLocalDpi xmlns:a14="http://schemas.microsoft.com/office/drawing/2010/main" val="0"/>
+                        </a:ext>
+                      </a:extLst>
+                    </a:blip>
+                    <a:stretch>
+                      <a:fillRect/>
+                    </a:stretch>
+                  </pic:blipFill>
+                  <pic:spPr>
+                    <a:xfrm>
+                      <a:off x="0" y="0"/>
+                      <a:ext cx="3165475" cy="2341245"/>
+                    </a:xfrm>
+                    <a:prstGeom prst="rect">
+                      <a:avLst/>
+                    </a:prstGeom>
+                  </pic:spPr>
+                </pic:pic>
+              </a:graphicData>
+            </a:graphic>
+            <wp14:sizeRelH relativeFrom="page">
+              <wp14:pctWidth>0</wp14:pctWidth>
+            </wp14:sizeRelH>
+            <wp14:sizeRelV relativeFrom="page">
+              <wp14:pctHeight>0</wp14:pctHeight>
+            </wp14:sizeRelV>
+          </wp:anchor>
+        </w:drawing>
+      </w:r>
+      <w:r>
+        <w:rPr>
+          <w:noProof/>
+        </w:rPr>
         <mc:AlternateContent>
           <mc:Choice Requires="wps">
             <w:drawing>
-              <wp:anchor distT="0" distB="0" distL="114300" distR="114300" simplePos="0" relativeHeight="251700224" behindDoc="0" locked="0" layoutInCell="1" allowOverlap="1" wp14:anchorId="08451B75" wp14:editId="510DAE1D">
+              <wp:anchor distT="0" distB="0" distL="114300" distR="114300" simplePos="0" relativeHeight="251718656" behindDoc="0" locked="0" layoutInCell="1" allowOverlap="1" wp14:anchorId="252EF532" wp14:editId="52FAE44C">
                 <wp:simplePos x="0" y="0"/>
-                <wp:positionH relativeFrom="column">
-                  <wp:posOffset>915670</wp:posOffset>
+                <wp:positionH relativeFrom="page">
+                  <wp:posOffset>1996440</wp:posOffset>
                 </wp:positionH>
                 <wp:positionV relativeFrom="paragraph">
-                  <wp:posOffset>2038350</wp:posOffset>
+                  <wp:posOffset>5969693</wp:posOffset>
                 </wp:positionV>
-                <wp:extent cx="3568700" cy="635"/>
-                <wp:effectExtent l="0" t="0" r="0" b="0"/>
+                <wp:extent cx="3567430" cy="635"/>
+                <wp:effectExtent l="0" t="0" r="0" b="3810"/>
                 <wp:wrapTopAndBottom/>
-                <wp:docPr id="1619253690" name="Szövegdoboz 1"/>
+                <wp:docPr id="1123803137" name="Szövegdoboz 1"/>
                 <wp:cNvGraphicFramePr/>
                 <a:graphic xmlns:a="http://schemas.openxmlformats.org/drawingml/2006/main">
                   <a:graphicData uri="http://schemas.microsoft.com/office/word/2010/wordprocessingShape">
@@ -18476,7 +18746,7 @@
                       <wps:spPr>
                         <a:xfrm>
                           <a:off x="0" y="0"/>
-                          <a:ext cx="3568700" cy="635"/>
+                          <a:ext cx="3567430" cy="635"/>
                         </a:xfrm>
                         <a:prstGeom prst="rect">
                           <a:avLst/>
@@ -18516,12 +18786,11 @@
                               </w:rPr>
                               <w:fldChar w:fldCharType="separate"/>
                             </w:r>
-                            <w:bookmarkStart w:id="83" w:name="_Toc164334443"/>
                             <w:r>
                               <w:rPr>
                                 <w:noProof/>
                               </w:rPr>
-                              <w:t>12</w:t>
+                              <w:t>13</w:t>
                             </w:r>
                             <w:r>
                               <w:rPr>
@@ -18530,9 +18799,8 @@
                               <w:fldChar w:fldCharType="end"/>
                             </w:r>
                             <w:r>
-                              <w:t>. ábra: SCSS és CSS közti szintaktikai különbség</w:t>
+                              <w:t>. ábra: A 12. ábrán látható kód SASS szintaxissal</w:t>
                             </w:r>
-                            <w:bookmarkEnd w:id="83"/>
                           </w:p>
                         </w:txbxContent>
                       </wps:txbx>
@@ -18545,12 +18813,15 @@
                     </wps:wsp>
                   </a:graphicData>
                 </a:graphic>
+                <wp14:sizeRelH relativeFrom="margin">
+                  <wp14:pctWidth>0</wp14:pctWidth>
+                </wp14:sizeRelH>
               </wp:anchor>
             </w:drawing>
           </mc:Choice>
           <mc:Fallback>
             <w:pict>
-              <v:shape w14:anchorId="08451B75" id="_x0000_s1039" type="#_x0000_t202" style="position:absolute;left:0;text-align:left;margin-left:72.1pt;margin-top:160.5pt;width:281pt;height:.05pt;z-index:251700224;visibility:visible;mso-wrap-style:square;mso-wrap-distance-left:9pt;mso-wrap-distance-top:0;mso-wrap-distance-right:9pt;mso-wrap-distance-bottom:0;mso-position-horizontal:absolute;mso-position-horizontal-relative:text;mso-position-vertical:absolute;mso-position-vertical-relative:text;v-text-anchor:top" o:gfxdata="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" stroked="f">
+              <v:shape w14:anchorId="252EF532" id="_x0000_s1039" type="#_x0000_t202" style="position:absolute;left:0;text-align:left;margin-left:157.2pt;margin-top:470.05pt;width:280.9pt;height:.05pt;z-index:251718656;visibility:visible;mso-wrap-style:square;mso-width-percent:0;mso-wrap-distance-left:9pt;mso-wrap-distance-top:0;mso-wrap-distance-right:9pt;mso-wrap-distance-bottom:0;mso-position-horizontal:absolute;mso-position-horizontal-relative:page;mso-position-vertical:absolute;mso-position-vertical-relative:text;mso-width-percent:0;mso-width-relative:margin;v-text-anchor:top" o:gfxdata="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" stroked="f">
                 <v:textbox style="mso-fit-shape-to-text:t" inset="0,0,0,0">
                   <w:txbxContent>
                     <w:p>
@@ -18579,7 +18850,161 @@
                         </w:rPr>
                         <w:fldChar w:fldCharType="separate"/>
                       </w:r>
-                      <w:bookmarkStart w:id="84" w:name="_Toc164334443"/>
+                      <w:r>
+                        <w:rPr>
+                          <w:noProof/>
+                        </w:rPr>
+                        <w:t>13</w:t>
+                      </w:r>
+                      <w:r>
+                        <w:rPr>
+                          <w:noProof/>
+                        </w:rPr>
+                        <w:fldChar w:fldCharType="end"/>
+                      </w:r>
+                      <w:r>
+                        <w:t>. ábra: A 12. ábrán látható kód SASS szintaxissal</w:t>
+                      </w:r>
+                    </w:p>
+                  </w:txbxContent>
+                </v:textbox>
+                <w10:wrap type="topAndBottom" anchorx="page"/>
+              </v:shape>
+            </w:pict>
+          </mc:Fallback>
+        </mc:AlternateContent>
+      </w:r>
+      <w:r>
+        <w:rPr>
+          <w:noProof/>
+        </w:rPr>
+        <mc:AlternateContent>
+          <mc:Choice Requires="wps">
+            <w:drawing>
+              <wp:anchor distT="0" distB="0" distL="114300" distR="114300" simplePos="0" relativeHeight="251716608" behindDoc="0" locked="0" layoutInCell="1" allowOverlap="1" wp14:anchorId="1DFC8A5A" wp14:editId="6CCA44BE">
+                <wp:simplePos x="0" y="0"/>
+                <wp:positionH relativeFrom="column">
+                  <wp:posOffset>0</wp:posOffset>
+                </wp:positionH>
+                <wp:positionV relativeFrom="paragraph">
+                  <wp:posOffset>2985135</wp:posOffset>
+                </wp:positionV>
+                <wp:extent cx="5579745" cy="635"/>
+                <wp:effectExtent l="0" t="0" r="0" b="0"/>
+                <wp:wrapTopAndBottom/>
+                <wp:docPr id="1591989277" name="Szövegdoboz 1"/>
+                <wp:cNvGraphicFramePr/>
+                <a:graphic xmlns:a="http://schemas.openxmlformats.org/drawingml/2006/main">
+                  <a:graphicData uri="http://schemas.microsoft.com/office/word/2010/wordprocessingShape">
+                    <wps:wsp>
+                      <wps:cNvSpPr txBox="1"/>
+                      <wps:spPr>
+                        <a:xfrm>
+                          <a:off x="0" y="0"/>
+                          <a:ext cx="5579745" cy="635"/>
+                        </a:xfrm>
+                        <a:prstGeom prst="rect">
+                          <a:avLst/>
+                        </a:prstGeom>
+                        <a:solidFill>
+                          <a:prstClr val="white"/>
+                        </a:solidFill>
+                        <a:ln>
+                          <a:noFill/>
+                        </a:ln>
+                      </wps:spPr>
+                      <wps:txbx>
+                        <w:txbxContent>
+                          <w:p>
+                            <w:pPr>
+                              <w:pStyle w:val="Kpalrs"/>
+                              <w:rPr>
+                                <w:rFonts w:cs="Lohit Hindi"/>
+                                <w:noProof/>
+                              </w:rPr>
+                            </w:pPr>
+                            <w:r>
+                              <w:rPr>
+                                <w:noProof/>
+                              </w:rPr>
+                              <w:fldChar w:fldCharType="begin"/>
+                            </w:r>
+                            <w:r>
+                              <w:rPr>
+                                <w:noProof/>
+                              </w:rPr>
+                              <w:instrText xml:space="preserve"> SEQ ábra \* ARABIC </w:instrText>
+                            </w:r>
+                            <w:r>
+                              <w:rPr>
+                                <w:noProof/>
+                              </w:rPr>
+                              <w:fldChar w:fldCharType="separate"/>
+                            </w:r>
+                            <w:r>
+                              <w:rPr>
+                                <w:noProof/>
+                              </w:rPr>
+                              <w:t>12</w:t>
+                            </w:r>
+                            <w:r>
+                              <w:rPr>
+                                <w:noProof/>
+                              </w:rPr>
+                              <w:fldChar w:fldCharType="end"/>
+                            </w:r>
+                            <w:r>
+                              <w:t xml:space="preserve">. ábra: </w:t>
+                            </w:r>
+                            <w:r>
+                              <w:t>Példa az SCSS és CSS közti szintaktikai különbségre</w:t>
+                            </w:r>
+                          </w:p>
+                        </w:txbxContent>
+                      </wps:txbx>
+                      <wps:bodyPr rot="0" spcFirstLastPara="0" vertOverflow="overflow" horzOverflow="overflow" vert="horz" wrap="square" lIns="0" tIns="0" rIns="0" bIns="0" numCol="1" spcCol="0" rtlCol="0" fromWordArt="0" anchor="t" anchorCtr="0" forceAA="0" compatLnSpc="1">
+                        <a:prstTxWarp prst="textNoShape">
+                          <a:avLst/>
+                        </a:prstTxWarp>
+                        <a:spAutoFit/>
+                      </wps:bodyPr>
+                    </wps:wsp>
+                  </a:graphicData>
+                </a:graphic>
+              </wp:anchor>
+            </w:drawing>
+          </mc:Choice>
+          <mc:Fallback>
+            <w:pict>
+              <v:shape w14:anchorId="1DFC8A5A" id="_x0000_s1040" type="#_x0000_t202" style="position:absolute;left:0;text-align:left;margin-left:0;margin-top:235.05pt;width:439.35pt;height:.05pt;z-index:251716608;visibility:visible;mso-wrap-style:square;mso-wrap-distance-left:9pt;mso-wrap-distance-top:0;mso-wrap-distance-right:9pt;mso-wrap-distance-bottom:0;mso-position-horizontal:absolute;mso-position-horizontal-relative:text;mso-position-vertical:absolute;mso-position-vertical-relative:text;v-text-anchor:top" o:gfxdata="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" stroked="f">
+                <v:textbox style="mso-fit-shape-to-text:t" inset="0,0,0,0">
+                  <w:txbxContent>
+                    <w:p>
+                      <w:pPr>
+                        <w:pStyle w:val="Kpalrs"/>
+                        <w:rPr>
+                          <w:rFonts w:cs="Lohit Hindi"/>
+                          <w:noProof/>
+                        </w:rPr>
+                      </w:pPr>
+                      <w:r>
+                        <w:rPr>
+                          <w:noProof/>
+                        </w:rPr>
+                        <w:fldChar w:fldCharType="begin"/>
+                      </w:r>
+                      <w:r>
+                        <w:rPr>
+                          <w:noProof/>
+                        </w:rPr>
+                        <w:instrText xml:space="preserve"> SEQ ábra \* ARABIC </w:instrText>
+                      </w:r>
+                      <w:r>
+                        <w:rPr>
+                          <w:noProof/>
+                        </w:rPr>
+                        <w:fldChar w:fldCharType="separate"/>
+                      </w:r>
                       <w:r>
                         <w:rPr>
                           <w:noProof/>
@@ -18593,9 +19018,11 @@
                         <w:fldChar w:fldCharType="end"/>
                       </w:r>
                       <w:r>
-                        <w:t>. ábra: SCSS és CSS közti szintaktikai különbség</w:t>
+                        <w:t xml:space="preserve">. ábra: </w:t>
                       </w:r>
-                      <w:bookmarkEnd w:id="84"/>
+                      <w:r>
+                        <w:t>Példa az SCSS és CSS közti szintaktikai különbségre</w:t>
+                      </w:r>
                     </w:p>
                   </w:txbxContent>
                 </v:textbox>
@@ -18610,18 +19037,18 @@
           <w:noProof/>
         </w:rPr>
         <w:drawing>
-          <wp:anchor distT="0" distB="0" distL="114300" distR="114300" simplePos="0" relativeHeight="251698176" behindDoc="0" locked="0" layoutInCell="1" allowOverlap="1" wp14:anchorId="4E603EE3" wp14:editId="3BE69DE8">
+          <wp:anchor distT="0" distB="0" distL="114300" distR="114300" simplePos="0" relativeHeight="251711488" behindDoc="0" locked="0" layoutInCell="1" allowOverlap="1" wp14:anchorId="161DCD52" wp14:editId="26BC0D02">
             <wp:simplePos x="0" y="0"/>
-            <wp:positionH relativeFrom="page">
-              <wp:align>center</wp:align>
+            <wp:positionH relativeFrom="margin">
+              <wp:posOffset>0</wp:posOffset>
             </wp:positionH>
             <wp:positionV relativeFrom="paragraph">
-              <wp:posOffset>57</wp:posOffset>
+              <wp:posOffset>541655</wp:posOffset>
             </wp:positionV>
-            <wp:extent cx="3568841" cy="1981200"/>
-            <wp:effectExtent l="0" t="0" r="0" b="0"/>
+            <wp:extent cx="5579745" cy="2386330"/>
+            <wp:effectExtent l="0" t="0" r="1905" b="0"/>
             <wp:wrapTopAndBottom/>
-            <wp:docPr id="1623556814" name="Kép 16" descr="What's the difference between SCSS and CSS and why we should use SCSS | by  Yusuf Mirza Pıçakcı | Medium"/>
+            <wp:docPr id="381254973" name="Kép 1" descr="A képen szöveg, képernyőkép, Betűtípus látható&#10;&#10;Automatikusan generált leírás"/>
             <wp:cNvGraphicFramePr>
               <a:graphicFrameLocks xmlns:a="http://schemas.openxmlformats.org/drawingml/2006/main" noChangeAspect="1"/>
             </wp:cNvGraphicFramePr>
@@ -18629,36 +19056,29 @@
               <a:graphicData uri="http://schemas.openxmlformats.org/drawingml/2006/picture">
                 <pic:pic xmlns:pic="http://schemas.openxmlformats.org/drawingml/2006/picture">
                   <pic:nvPicPr>
-                    <pic:cNvPr id="0" name="Picture 37" descr="What's the difference between SCSS and CSS and why we should use SCSS | by  Yusuf Mirza Pıçakcı | Medium"/>
-                    <pic:cNvPicPr>
-                      <a:picLocks noChangeAspect="1" noChangeArrowheads="1"/>
-                    </pic:cNvPicPr>
+                    <pic:cNvPr id="381254973" name="Kép 1" descr="A képen szöveg, képernyőkép, Betűtípus látható&#10;&#10;Automatikusan generált leírás"/>
+                    <pic:cNvPicPr/>
                   </pic:nvPicPr>
                   <pic:blipFill>
-                    <a:blip r:embed="rId18" cstate="print">
+                    <a:blip r:embed="rId19">
                       <a:extLst>
                         <a:ext uri="{28A0092B-C50C-407E-A947-70E740481C1C}">
                           <a14:useLocalDpi xmlns:a14="http://schemas.microsoft.com/office/drawing/2010/main" val="0"/>
                         </a:ext>
                       </a:extLst>
                     </a:blip>
-                    <a:srcRect/>
                     <a:stretch>
                       <a:fillRect/>
                     </a:stretch>
                   </pic:blipFill>
-                  <pic:spPr bwMode="auto">
+                  <pic:spPr>
                     <a:xfrm>
                       <a:off x="0" y="0"/>
-                      <a:ext cx="3568841" cy="1981200"/>
+                      <a:ext cx="5579745" cy="2386330"/>
                     </a:xfrm>
                     <a:prstGeom prst="rect">
                       <a:avLst/>
                     </a:prstGeom>
-                    <a:noFill/>
-                    <a:ln>
-                      <a:noFill/>
-                    </a:ln>
                   </pic:spPr>
                 </pic:pic>
               </a:graphicData>
@@ -18672,6 +19092,223 @@
           </wp:anchor>
         </w:drawing>
       </w:r>
+      <w:r>
+        <w:rPr>
+          <w:noProof/>
+        </w:rPr>
+        <w:t>A</w:t>
+      </w:r>
+      <w:r>
+        <w:rPr>
+          <w:noProof/>
+        </w:rPr>
+        <w:t xml:space="preserve">z alábbi </w:t>
+      </w:r>
+      <w:r>
+        <w:rPr>
+          <w:noProof/>
+        </w:rPr>
+        <w:t xml:space="preserve">képen egy példa látható az SCSS és a CSS közti szintaktikai különbségre (forrás: </w:t>
+      </w:r>
+      <w:r>
+        <w:rPr>
+          <w:noProof/>
+        </w:rPr>
+        <w:fldChar w:fldCharType="begin"/>
+      </w:r>
+      <w:r>
+        <w:rPr>
+          <w:noProof/>
+        </w:rPr>
+        <w:instrText xml:space="preserve"> ADDIN ZOTERO_ITEM CSL_CITATION {"citationID":"pbu6ORnO","properties":{"formattedCitation":"[18]","plainCitation":"[18]","noteIndex":0},"citationItems":[{"id":32,"uris":["http://zotero.org/users/14064510/items/52E2KS99"],"itemData":{"id":32,"type":"webpage","title":"Sass: Sass Basics","URL":"https://sass-lang.com/guide/","accessed":{"date-parts":[["2024",4,18]]}}}],"schema":"https://github.com/citation-style-language/schema/raw/master/csl-citation.json"} </w:instrText>
+      </w:r>
+      <w:r>
+        <w:rPr>
+          <w:noProof/>
+        </w:rPr>
+        <w:fldChar w:fldCharType="separate"/>
+      </w:r>
+      <w:r>
+        <w:rPr>
+          <w:rFonts w:cs="Times New Roman"/>
+        </w:rPr>
+        <w:t>[18]</w:t>
+      </w:r>
+      <w:r>
+        <w:rPr>
+          <w:noProof/>
+        </w:rPr>
+        <w:fldChar w:fldCharType="end"/>
+      </w:r>
+      <w:r>
+        <w:rPr>
+          <w:noProof/>
+        </w:rPr>
+        <w:t>)</w:t>
+      </w:r>
+      <w:r>
+        <w:rPr>
+          <w:noProof/>
+        </w:rPr>
+        <w:t xml:space="preserve"> az </w:t>
+      </w:r>
+      <w:r>
+        <w:rPr>
+          <w:noProof/>
+        </w:rPr>
+        <w:t>alatta lévőn</w:t>
+      </w:r>
+      <w:r>
+        <w:rPr>
+          <w:noProof/>
+        </w:rPr>
+        <w:t xml:space="preserve"> pedig, hogy ugyanez hogy néz ki SASS szintaxist követve</w:t>
+      </w:r>
+      <w:r>
+        <w:rPr>
+          <w:noProof/>
+        </w:rPr>
+        <w:t xml:space="preserve"> (forrás: </w:t>
+      </w:r>
+      <w:r>
+        <w:rPr>
+          <w:noProof/>
+        </w:rPr>
+        <w:fldChar w:fldCharType="begin"/>
+      </w:r>
+      <w:r>
+        <w:rPr>
+          <w:noProof/>
+        </w:rPr>
+        <w:instrText xml:space="preserve"> ADDIN ZOTERO_ITEM CSL_CITATION {"citationID":"rdTsJu36","properties":{"formattedCitation":"[18]","plainCitation":"[18]","noteIndex":0},"citationItems":[{"id":32,"uris":["http://zotero.org/users/14064510/items/52E2KS99"],"itemData":{"id":32,"type":"webpage","title":"Sass: Sass Basics","URL":"https://sass-lang.com/guide/","accessed":{"date-parts":[["2024",4,18]]}}}],"schema":"https://github.com/citation-style-language/schema/raw/master/csl-citation.json"} </w:instrText>
+      </w:r>
+      <w:r>
+        <w:rPr>
+          <w:noProof/>
+        </w:rPr>
+        <w:fldChar w:fldCharType="separate"/>
+      </w:r>
+      <w:r>
+        <w:rPr>
+          <w:rFonts w:cs="Times New Roman"/>
+        </w:rPr>
+        <w:t>[18]</w:t>
+      </w:r>
+      <w:r>
+        <w:rPr>
+          <w:noProof/>
+        </w:rPr>
+        <w:fldChar w:fldCharType="end"/>
+      </w:r>
+      <w:r>
+        <w:rPr>
+          <w:noProof/>
+        </w:rPr>
+        <w:t>)</w:t>
+      </w:r>
+      <w:r>
+        <w:rPr>
+          <w:noProof/>
+        </w:rPr>
+        <w:t>.</w:t>
+      </w:r>
+    </w:p>
+    <w:p>
+      <w:r>
+        <w:t xml:space="preserve">Jelenleg rengeteg CSS </w:t>
+      </w:r>
+      <w:proofErr w:type="spellStart"/>
+      <w:r>
+        <w:t>preprocesszor</w:t>
+      </w:r>
+      <w:proofErr w:type="spellEnd"/>
+      <w:r>
+        <w:t xml:space="preserve"> áll rendelkezésre. A SASS és az SCSS a két legnépszerűbb CSS-előfeldolgozó. Bár mindkettő ugyanúgy működik, van néhány fontos különbség a kettő között, ami megosztja a fejlesztői közösséget abban, hogy az egyiket válasszák a másik helyett. A webfejlesztés világában a SASS a </w:t>
+      </w:r>
+      <w:proofErr w:type="spellStart"/>
+      <w:r>
+        <w:t>Syntactically</w:t>
+      </w:r>
+      <w:proofErr w:type="spellEnd"/>
+      <w:r>
+        <w:t xml:space="preserve"> </w:t>
+      </w:r>
+      <w:proofErr w:type="spellStart"/>
+      <w:r>
+        <w:t>Awesome</w:t>
+      </w:r>
+      <w:proofErr w:type="spellEnd"/>
+      <w:r>
+        <w:t xml:space="preserve"> </w:t>
+      </w:r>
+      <w:proofErr w:type="spellStart"/>
+      <w:r>
+        <w:t>Style</w:t>
+      </w:r>
+      <w:proofErr w:type="spellEnd"/>
+      <w:r>
+        <w:t xml:space="preserve"> </w:t>
+      </w:r>
+      <w:proofErr w:type="spellStart"/>
+      <w:r>
+        <w:t>Sheets</w:t>
+      </w:r>
+      <w:proofErr w:type="spellEnd"/>
+      <w:r>
+        <w:t xml:space="preserve"> rövidítése, amely egy </w:t>
+      </w:r>
+      <w:proofErr w:type="spellStart"/>
+      <w:r>
+        <w:t>preprocesszor</w:t>
+      </w:r>
+      <w:proofErr w:type="spellEnd"/>
+      <w:r>
+        <w:t xml:space="preserve"> </w:t>
+      </w:r>
+      <w:proofErr w:type="spellStart"/>
+      <w:r>
+        <w:t>szkriptnyelv</w:t>
+      </w:r>
+      <w:proofErr w:type="spellEnd"/>
+      <w:r>
+        <w:t>, amelyet vagy egy CSS fájlba értelmez (</w:t>
+      </w:r>
+      <w:proofErr w:type="spellStart"/>
+      <w:r>
+        <w:t>interpret</w:t>
+      </w:r>
+      <w:proofErr w:type="spellEnd"/>
+      <w:r>
+        <w:t>), vagy fordít (</w:t>
+      </w:r>
+      <w:proofErr w:type="spellStart"/>
+      <w:r>
+        <w:t>compile</w:t>
+      </w:r>
+      <w:proofErr w:type="spellEnd"/>
+      <w:r>
+        <w:t xml:space="preserve">). A gyakran </w:t>
+      </w:r>
+      <w:proofErr w:type="spellStart"/>
+      <w:r>
+        <w:t>Sassy</w:t>
+      </w:r>
+      <w:proofErr w:type="spellEnd"/>
+      <w:r>
+        <w:t xml:space="preserve"> CSS-</w:t>
+      </w:r>
+      <w:proofErr w:type="spellStart"/>
+      <w:r>
+        <w:t>nek</w:t>
+      </w:r>
+      <w:proofErr w:type="spellEnd"/>
+      <w:r>
+        <w:t xml:space="preserve"> nevezett SCSS a SASS fő szintaxisa, amely a már létező CSS-szintaxisra épül. A SASS és az SCSS egyaránt képes </w:t>
+      </w:r>
+      <w:r>
+        <w:lastRenderedPageBreak/>
+        <w:t>importálni egymást. A SASS matematikai és változótámogatása valójában a CSS erejét növeli.</w:t>
+      </w:r>
     </w:p>
     <w:p>
       <w:pPr>
@@ -18681,11 +19318,11 @@
           <w:numId w:val="19"/>
         </w:numPr>
       </w:pPr>
-      <w:bookmarkStart w:id="85" w:name="_Toc164334464"/>
+      <w:bookmarkStart w:id="77" w:name="_Toc164334464"/>
       <w:r>
         <w:t>Programozási nyelv</w:t>
       </w:r>
-      <w:bookmarkEnd w:id="85"/>
+      <w:bookmarkEnd w:id="77"/>
     </w:p>
     <w:p>
       <w:proofErr w:type="spellStart"/>
@@ -18713,11 +19350,11 @@
           <w:numId w:val="19"/>
         </w:numPr>
       </w:pPr>
-      <w:bookmarkStart w:id="86" w:name="_Toc164334465"/>
+      <w:bookmarkStart w:id="78" w:name="_Toc164334465"/>
       <w:r>
         <w:t>Keretrendszer</w:t>
       </w:r>
-      <w:bookmarkEnd w:id="86"/>
+      <w:bookmarkEnd w:id="78"/>
     </w:p>
     <w:p>
       <w:proofErr w:type="spellStart"/>
@@ -18750,11 +19387,11 @@
           <w:numId w:val="19"/>
         </w:numPr>
       </w:pPr>
-      <w:bookmarkStart w:id="87" w:name="_Toc164334466"/>
+      <w:bookmarkStart w:id="79" w:name="_Toc164334466"/>
       <w:r>
         <w:t>Csomagkezelő</w:t>
       </w:r>
-      <w:bookmarkEnd w:id="87"/>
+      <w:bookmarkEnd w:id="79"/>
     </w:p>
     <w:p>
       <w:proofErr w:type="spellStart"/>
@@ -18779,11 +19416,11 @@
           <w:numId w:val="19"/>
         </w:numPr>
       </w:pPr>
-      <w:bookmarkStart w:id="88" w:name="_Toc164334467"/>
+      <w:bookmarkStart w:id="80" w:name="_Toc164334467"/>
       <w:r>
         <w:t>Fejlesztői környezet</w:t>
       </w:r>
-      <w:bookmarkEnd w:id="88"/>
+      <w:bookmarkEnd w:id="80"/>
     </w:p>
     <w:p>
       <w:proofErr w:type="spellStart"/>
@@ -18828,12 +19465,12 @@
         </w:numPr>
         <w:jc w:val="center"/>
       </w:pPr>
-      <w:bookmarkStart w:id="89" w:name="_Toc164334468"/>
+      <w:bookmarkStart w:id="81" w:name="_Toc164334468"/>
       <w:r>
         <w:lastRenderedPageBreak/>
         <w:t>Összegzés</w:t>
       </w:r>
-      <w:bookmarkEnd w:id="89"/>
+      <w:bookmarkEnd w:id="81"/>
     </w:p>
     <w:p/>
     <w:p>
@@ -18845,10 +19482,10 @@
           <w:rFonts w:eastAsia="Arial" w:cs="Arial"/>
         </w:rPr>
       </w:pPr>
-      <w:bookmarkStart w:id="90" w:name="_Toc163807915"/>
-      <w:bookmarkStart w:id="91" w:name="_Toc163808189"/>
-      <w:bookmarkStart w:id="92" w:name="_Toc163808584"/>
-      <w:bookmarkStart w:id="93" w:name="_Toc164334469"/>
+      <w:bookmarkStart w:id="82" w:name="_Toc163807915"/>
+      <w:bookmarkStart w:id="83" w:name="_Toc163808189"/>
+      <w:bookmarkStart w:id="84" w:name="_Toc163808584"/>
+      <w:bookmarkStart w:id="85" w:name="_Toc164334469"/>
       <w:r>
         <w:rPr>
           <w:rFonts w:eastAsia="Arial" w:cs="Arial"/>
@@ -18856,10 +19493,10 @@
         <w:lastRenderedPageBreak/>
         <w:t>Irodalomjegyzék</w:t>
       </w:r>
-      <w:bookmarkEnd w:id="90"/>
-      <w:bookmarkEnd w:id="91"/>
-      <w:bookmarkEnd w:id="92"/>
-      <w:bookmarkEnd w:id="93"/>
+      <w:bookmarkEnd w:id="82"/>
+      <w:bookmarkEnd w:id="83"/>
+      <w:bookmarkEnd w:id="84"/>
+      <w:bookmarkEnd w:id="85"/>
     </w:p>
     <w:p>
       <w:pPr>
@@ -18882,6 +19519,125 @@
           <w:rFonts w:cs="Times New Roman"/>
         </w:rPr>
         <w:t>[1]</w:t>
+      </w:r>
+      <w:r>
+        <w:rPr>
+          <w:rFonts w:cs="Times New Roman"/>
+        </w:rPr>
+        <w:tab/>
+        <w:t xml:space="preserve">„9 Google </w:t>
+      </w:r>
+      <w:proofErr w:type="spellStart"/>
+      <w:r>
+        <w:rPr>
+          <w:rFonts w:cs="Times New Roman"/>
+        </w:rPr>
+        <w:t>Calendar</w:t>
+      </w:r>
+      <w:proofErr w:type="spellEnd"/>
+      <w:r>
+        <w:rPr>
+          <w:rFonts w:cs="Times New Roman"/>
+        </w:rPr>
+        <w:t xml:space="preserve"> </w:t>
+      </w:r>
+      <w:proofErr w:type="spellStart"/>
+      <w:r>
+        <w:rPr>
+          <w:rFonts w:cs="Times New Roman"/>
+        </w:rPr>
+        <w:t>features</w:t>
+      </w:r>
+      <w:proofErr w:type="spellEnd"/>
+      <w:r>
+        <w:rPr>
+          <w:rFonts w:cs="Times New Roman"/>
+        </w:rPr>
+        <w:t xml:space="preserve"> </w:t>
+      </w:r>
+      <w:proofErr w:type="spellStart"/>
+      <w:r>
+        <w:rPr>
+          <w:rFonts w:cs="Times New Roman"/>
+        </w:rPr>
+        <w:t>you</w:t>
+      </w:r>
+      <w:proofErr w:type="spellEnd"/>
+      <w:r>
+        <w:rPr>
+          <w:rFonts w:cs="Times New Roman"/>
+        </w:rPr>
+        <w:t xml:space="preserve"> </w:t>
+      </w:r>
+      <w:proofErr w:type="spellStart"/>
+      <w:r>
+        <w:rPr>
+          <w:rFonts w:cs="Times New Roman"/>
+        </w:rPr>
+        <w:t>should</w:t>
+      </w:r>
+      <w:proofErr w:type="spellEnd"/>
+      <w:r>
+        <w:rPr>
+          <w:rFonts w:cs="Times New Roman"/>
+        </w:rPr>
+        <w:t xml:space="preserve"> start </w:t>
+      </w:r>
+      <w:proofErr w:type="spellStart"/>
+      <w:r>
+        <w:rPr>
+          <w:rFonts w:cs="Times New Roman"/>
+        </w:rPr>
+        <w:t>using</w:t>
+      </w:r>
+      <w:proofErr w:type="spellEnd"/>
+      <w:r>
+        <w:rPr>
+          <w:rFonts w:cs="Times New Roman"/>
+        </w:rPr>
+        <w:t xml:space="preserve"> </w:t>
+      </w:r>
+      <w:proofErr w:type="spellStart"/>
+      <w:r>
+        <w:rPr>
+          <w:rFonts w:cs="Times New Roman"/>
+        </w:rPr>
+        <w:t>now</w:t>
+      </w:r>
+      <w:proofErr w:type="spellEnd"/>
+      <w:r>
+        <w:rPr>
+          <w:rFonts w:cs="Times New Roman"/>
+        </w:rPr>
+        <w:t xml:space="preserve"> | </w:t>
+      </w:r>
+      <w:proofErr w:type="spellStart"/>
+      <w:r>
+        <w:rPr>
+          <w:rFonts w:cs="Times New Roman"/>
+        </w:rPr>
+        <w:t>Zapier</w:t>
+      </w:r>
+      <w:proofErr w:type="spellEnd"/>
+      <w:r>
+        <w:rPr>
+          <w:rFonts w:cs="Times New Roman"/>
+        </w:rPr>
+        <w:t>”. Elérés: 2024. április 18. [Online]. Elérhető: https://zapier.com/blog/google-calendar-schedule/</w:t>
+      </w:r>
+    </w:p>
+    <w:p>
+      <w:pPr>
+        <w:pStyle w:val="Irodalomjegyzk"/>
+        <w:rPr>
+          <w:rFonts w:cs="Times New Roman"/>
+        </w:rPr>
+      </w:pPr>
+      <w:r>
+        <w:rPr>
+          <w:rFonts w:cs="Times New Roman"/>
+        </w:rPr>
+        <w:t>[2]</w:t>
       </w:r>
       <w:r>
         <w:rPr>
@@ -18930,7 +19686,56 @@
         <w:rPr>
           <w:rFonts w:cs="Times New Roman"/>
         </w:rPr>
-        <w:t>[2]</w:t>
+        <w:t>[3]</w:t>
+      </w:r>
+      <w:r>
+        <w:rPr>
+          <w:rFonts w:cs="Times New Roman"/>
+        </w:rPr>
+        <w:tab/>
+        <w:t xml:space="preserve">„Mike Samuel - </w:t>
+      </w:r>
+      <w:proofErr w:type="spellStart"/>
+      <w:r>
+        <w:rPr>
+          <w:rFonts w:cs="Times New Roman"/>
+        </w:rPr>
+        <w:t>Stealth</w:t>
+      </w:r>
+      <w:proofErr w:type="spellEnd"/>
+      <w:r>
+        <w:rPr>
+          <w:rFonts w:cs="Times New Roman"/>
+        </w:rPr>
+        <w:t xml:space="preserve"> | </w:t>
+      </w:r>
+      <w:proofErr w:type="spellStart"/>
+      <w:r>
+        <w:rPr>
+          <w:rFonts w:cs="Times New Roman"/>
+        </w:rPr>
+        <w:t>LinkedIn</w:t>
+      </w:r>
+      <w:proofErr w:type="spellEnd"/>
+      <w:r>
+        <w:rPr>
+          <w:rFonts w:cs="Times New Roman"/>
+        </w:rPr>
+        <w:t>”. Elérés: 2024. április 18. [Online]. Elérhető: https://www.linkedin.com/in/mikevsamuel</w:t>
+      </w:r>
+    </w:p>
+    <w:p>
+      <w:pPr>
+        <w:pStyle w:val="Irodalomjegyzk"/>
+        <w:rPr>
+          <w:rFonts w:cs="Times New Roman"/>
+        </w:rPr>
+      </w:pPr>
+      <w:r>
+        <w:rPr>
+          <w:rFonts w:cs="Times New Roman"/>
+        </w:rPr>
+        <w:t>[4]</w:t>
       </w:r>
       <w:r>
         <w:rPr>
@@ -19175,7 +19980,112 @@
         <w:rPr>
           <w:rFonts w:cs="Times New Roman"/>
         </w:rPr>
-        <w:t>[3]</w:t>
+        <w:t>[5]</w:t>
+      </w:r>
+      <w:r>
+        <w:rPr>
+          <w:rFonts w:cs="Times New Roman"/>
+        </w:rPr>
+        <w:tab/>
+        <w:t>B. IT, „</w:t>
+      </w:r>
+      <w:proofErr w:type="spellStart"/>
+      <w:r>
+        <w:rPr>
+          <w:rFonts w:cs="Times New Roman"/>
+        </w:rPr>
+        <w:t>How</w:t>
+      </w:r>
+      <w:proofErr w:type="spellEnd"/>
+      <w:r>
+        <w:rPr>
+          <w:rFonts w:cs="Times New Roman"/>
+        </w:rPr>
+        <w:t xml:space="preserve"> </w:t>
+      </w:r>
+      <w:proofErr w:type="spellStart"/>
+      <w:r>
+        <w:rPr>
+          <w:rFonts w:cs="Times New Roman"/>
+        </w:rPr>
+        <w:t>To</w:t>
+      </w:r>
+      <w:proofErr w:type="spellEnd"/>
+      <w:r>
+        <w:rPr>
+          <w:rFonts w:cs="Times New Roman"/>
+        </w:rPr>
+        <w:t xml:space="preserve"> </w:t>
+      </w:r>
+      <w:proofErr w:type="spellStart"/>
+      <w:r>
+        <w:rPr>
+          <w:rFonts w:cs="Times New Roman"/>
+        </w:rPr>
+        <w:t>Create</w:t>
+      </w:r>
+      <w:proofErr w:type="spellEnd"/>
+      <w:r>
+        <w:rPr>
+          <w:rFonts w:cs="Times New Roman"/>
+        </w:rPr>
+        <w:t xml:space="preserve"> a </w:t>
+      </w:r>
+      <w:proofErr w:type="spellStart"/>
+      <w:r>
+        <w:rPr>
+          <w:rFonts w:cs="Times New Roman"/>
+        </w:rPr>
+        <w:t>Shared</w:t>
+      </w:r>
+      <w:proofErr w:type="spellEnd"/>
+      <w:r>
+        <w:rPr>
+          <w:rFonts w:cs="Times New Roman"/>
+        </w:rPr>
+        <w:t xml:space="preserve"> </w:t>
+      </w:r>
+      <w:proofErr w:type="spellStart"/>
+      <w:r>
+        <w:rPr>
+          <w:rFonts w:cs="Times New Roman"/>
+        </w:rPr>
+        <w:t>Calendar</w:t>
+      </w:r>
+      <w:proofErr w:type="spellEnd"/>
+      <w:r>
+        <w:rPr>
+          <w:rFonts w:cs="Times New Roman"/>
+        </w:rPr>
+        <w:t xml:space="preserve"> in Outlook &amp; Office 365?”, </w:t>
+      </w:r>
+      <w:proofErr w:type="spellStart"/>
+      <w:r>
+        <w:rPr>
+          <w:rFonts w:cs="Times New Roman"/>
+        </w:rPr>
+        <w:t>Boost</w:t>
+      </w:r>
+      <w:proofErr w:type="spellEnd"/>
+      <w:r>
+        <w:rPr>
+          <w:rFonts w:cs="Times New Roman"/>
+        </w:rPr>
+        <w:t xml:space="preserve"> IT. Elérés: 2024. április 18. [Online]. Elérhető: https://www.boostitco.com/blog/how-to-create-a-shared-calendar-in-outlook-office-365/</w:t>
+      </w:r>
+    </w:p>
+    <w:p>
+      <w:pPr>
+        <w:pStyle w:val="Irodalomjegyzk"/>
+        <w:rPr>
+          <w:rFonts w:cs="Times New Roman"/>
+        </w:rPr>
+      </w:pPr>
+      <w:r>
+        <w:rPr>
+          <w:rFonts w:cs="Times New Roman"/>
+        </w:rPr>
+        <w:t>[6]</w:t>
       </w:r>
       <w:r>
         <w:rPr>
@@ -19210,7 +20120,392 @@
         <w:rPr>
           <w:rFonts w:cs="Times New Roman"/>
         </w:rPr>
-        <w:t>[4]</w:t>
+        <w:t>[7]</w:t>
+      </w:r>
+      <w:r>
+        <w:rPr>
+          <w:rFonts w:cs="Times New Roman"/>
+        </w:rPr>
+        <w:tab/>
+        <w:t>„</w:t>
+      </w:r>
+      <w:proofErr w:type="spellStart"/>
+      <w:r>
+        <w:rPr>
+          <w:rFonts w:cs="Times New Roman"/>
+        </w:rPr>
+        <w:t>Calendar</w:t>
+      </w:r>
+      <w:proofErr w:type="spellEnd"/>
+      <w:r>
+        <w:rPr>
+          <w:rFonts w:cs="Times New Roman"/>
+        </w:rPr>
+        <w:t xml:space="preserve"> </w:t>
+      </w:r>
+      <w:proofErr w:type="spellStart"/>
+      <w:r>
+        <w:rPr>
+          <w:rFonts w:cs="Times New Roman"/>
+        </w:rPr>
+        <w:t>User</w:t>
+      </w:r>
+      <w:proofErr w:type="spellEnd"/>
+      <w:r>
+        <w:rPr>
+          <w:rFonts w:cs="Times New Roman"/>
+        </w:rPr>
+        <w:t xml:space="preserve"> </w:t>
+      </w:r>
+      <w:proofErr w:type="spellStart"/>
+      <w:r>
+        <w:rPr>
+          <w:rFonts w:cs="Times New Roman"/>
+        </w:rPr>
+        <w:t>Guide</w:t>
+      </w:r>
+      <w:proofErr w:type="spellEnd"/>
+      <w:r>
+        <w:rPr>
+          <w:rFonts w:cs="Times New Roman"/>
+        </w:rPr>
+        <w:t xml:space="preserve"> </w:t>
+      </w:r>
+      <w:proofErr w:type="spellStart"/>
+      <w:r>
+        <w:rPr>
+          <w:rFonts w:cs="Times New Roman"/>
+        </w:rPr>
+        <w:t>for</w:t>
+      </w:r>
+      <w:proofErr w:type="spellEnd"/>
+      <w:r>
+        <w:rPr>
+          <w:rFonts w:cs="Times New Roman"/>
+        </w:rPr>
+        <w:t xml:space="preserve"> Mac”, Apple </w:t>
+      </w:r>
+      <w:proofErr w:type="spellStart"/>
+      <w:r>
+        <w:rPr>
+          <w:rFonts w:cs="Times New Roman"/>
+        </w:rPr>
+        <w:t>Support</w:t>
+      </w:r>
+      <w:proofErr w:type="spellEnd"/>
+      <w:r>
+        <w:rPr>
+          <w:rFonts w:cs="Times New Roman"/>
+        </w:rPr>
+        <w:t>. Elérés: 2024. április 18. [Online]. Elérhető: https://support.apple.com/guide/calendar/welcome/mac</w:t>
+      </w:r>
+    </w:p>
+    <w:p>
+      <w:pPr>
+        <w:pStyle w:val="Irodalomjegyzk"/>
+        <w:rPr>
+          <w:rFonts w:cs="Times New Roman"/>
+        </w:rPr>
+      </w:pPr>
+      <w:r>
+        <w:rPr>
+          <w:rFonts w:cs="Times New Roman"/>
+        </w:rPr>
+        <w:t>[8]</w:t>
+      </w:r>
+      <w:r>
+        <w:rPr>
+          <w:rFonts w:cs="Times New Roman"/>
+        </w:rPr>
+        <w:tab/>
+        <w:t xml:space="preserve">„Yahoo </w:t>
+      </w:r>
+      <w:proofErr w:type="spellStart"/>
+      <w:r>
+        <w:rPr>
+          <w:rFonts w:cs="Times New Roman"/>
+        </w:rPr>
+        <w:t>Calendar</w:t>
+      </w:r>
+      <w:proofErr w:type="spellEnd"/>
+      <w:r>
+        <w:rPr>
+          <w:rFonts w:cs="Times New Roman"/>
+        </w:rPr>
+        <w:t xml:space="preserve">: The </w:t>
+      </w:r>
+      <w:proofErr w:type="spellStart"/>
+      <w:r>
+        <w:rPr>
+          <w:rFonts w:cs="Times New Roman"/>
+        </w:rPr>
+        <w:t>Ultimate</w:t>
+      </w:r>
+      <w:proofErr w:type="spellEnd"/>
+      <w:r>
+        <w:rPr>
+          <w:rFonts w:cs="Times New Roman"/>
+        </w:rPr>
+        <w:t xml:space="preserve"> </w:t>
+      </w:r>
+      <w:proofErr w:type="spellStart"/>
+      <w:r>
+        <w:rPr>
+          <w:rFonts w:cs="Times New Roman"/>
+        </w:rPr>
+        <w:t>Guide</w:t>
+      </w:r>
+      <w:proofErr w:type="spellEnd"/>
+      <w:r>
+        <w:rPr>
+          <w:rFonts w:cs="Times New Roman"/>
+        </w:rPr>
+        <w:t>”. Elérés: 2024. április 18. [Online]. Elérhető: https://savvycal.com/articles/yahoo-calendar/</w:t>
+      </w:r>
+    </w:p>
+    <w:p>
+      <w:pPr>
+        <w:pStyle w:val="Irodalomjegyzk"/>
+        <w:rPr>
+          <w:rFonts w:cs="Times New Roman"/>
+        </w:rPr>
+      </w:pPr>
+      <w:r>
+        <w:rPr>
+          <w:rFonts w:cs="Times New Roman"/>
+        </w:rPr>
+        <w:t>[9]</w:t>
+      </w:r>
+      <w:r>
+        <w:rPr>
+          <w:rFonts w:cs="Times New Roman"/>
+        </w:rPr>
+        <w:tab/>
+        <w:t>„</w:t>
+      </w:r>
+      <w:proofErr w:type="spellStart"/>
+      <w:r>
+        <w:rPr>
+          <w:rFonts w:cs="Times New Roman"/>
+        </w:rPr>
+        <w:t>Calendly’s</w:t>
+      </w:r>
+      <w:proofErr w:type="spellEnd"/>
+      <w:r>
+        <w:rPr>
+          <w:rFonts w:cs="Times New Roman"/>
+        </w:rPr>
+        <w:t xml:space="preserve"> </w:t>
+      </w:r>
+      <w:proofErr w:type="spellStart"/>
+      <w:r>
+        <w:rPr>
+          <w:rFonts w:cs="Times New Roman"/>
+        </w:rPr>
+        <w:t>effortless</w:t>
+      </w:r>
+      <w:proofErr w:type="spellEnd"/>
+      <w:r>
+        <w:rPr>
+          <w:rFonts w:cs="Times New Roman"/>
+        </w:rPr>
+        <w:t xml:space="preserve"> </w:t>
+      </w:r>
+      <w:proofErr w:type="spellStart"/>
+      <w:r>
+        <w:rPr>
+          <w:rFonts w:cs="Times New Roman"/>
+        </w:rPr>
+        <w:t>scheduling</w:t>
+      </w:r>
+      <w:proofErr w:type="spellEnd"/>
+      <w:r>
+        <w:rPr>
+          <w:rFonts w:cs="Times New Roman"/>
+        </w:rPr>
+        <w:t xml:space="preserve"> </w:t>
+      </w:r>
+      <w:proofErr w:type="spellStart"/>
+      <w:r>
+        <w:rPr>
+          <w:rFonts w:cs="Times New Roman"/>
+        </w:rPr>
+        <w:t>experience</w:t>
+      </w:r>
+      <w:proofErr w:type="spellEnd"/>
+      <w:r>
+        <w:rPr>
+          <w:rFonts w:cs="Times New Roman"/>
+        </w:rPr>
+        <w:t>”. Elérés: 2024. április 18. [Online]. Elérhető: https://goodux.appcues.com/blog/calendlys-scheduling-experience</w:t>
+      </w:r>
+    </w:p>
+    <w:p>
+      <w:pPr>
+        <w:pStyle w:val="Irodalomjegyzk"/>
+        <w:rPr>
+          <w:rFonts w:cs="Times New Roman"/>
+        </w:rPr>
+      </w:pPr>
+      <w:r>
+        <w:rPr>
+          <w:rFonts w:cs="Times New Roman"/>
+        </w:rPr>
+        <w:t>[10]</w:t>
+      </w:r>
+      <w:r>
+        <w:rPr>
+          <w:rFonts w:cs="Times New Roman"/>
+        </w:rPr>
+        <w:tab/>
+        <w:t>„</w:t>
+      </w:r>
+      <w:proofErr w:type="spellStart"/>
+      <w:r>
+        <w:rPr>
+          <w:rFonts w:cs="Times New Roman"/>
+        </w:rPr>
+        <w:t>Zoho</w:t>
+      </w:r>
+      <w:proofErr w:type="spellEnd"/>
+      <w:r>
+        <w:rPr>
+          <w:rFonts w:cs="Times New Roman"/>
+        </w:rPr>
+        <w:t xml:space="preserve"> </w:t>
+      </w:r>
+      <w:proofErr w:type="spellStart"/>
+      <w:r>
+        <w:rPr>
+          <w:rFonts w:cs="Times New Roman"/>
+        </w:rPr>
+        <w:t>Calendar</w:t>
+      </w:r>
+      <w:proofErr w:type="spellEnd"/>
+      <w:r>
+        <w:rPr>
+          <w:rFonts w:cs="Times New Roman"/>
+        </w:rPr>
+        <w:t xml:space="preserve"> </w:t>
+      </w:r>
+      <w:proofErr w:type="spellStart"/>
+      <w:r>
+        <w:rPr>
+          <w:rFonts w:cs="Times New Roman"/>
+        </w:rPr>
+        <w:t>attributes</w:t>
+      </w:r>
+      <w:proofErr w:type="spellEnd"/>
+      <w:r>
+        <w:rPr>
+          <w:rFonts w:cs="Times New Roman"/>
+        </w:rPr>
+        <w:t xml:space="preserve"> | </w:t>
+      </w:r>
+      <w:proofErr w:type="spellStart"/>
+      <w:r>
+        <w:rPr>
+          <w:rFonts w:cs="Times New Roman"/>
+        </w:rPr>
+        <w:t>Help</w:t>
+      </w:r>
+      <w:proofErr w:type="spellEnd"/>
+      <w:r>
+        <w:rPr>
+          <w:rFonts w:cs="Times New Roman"/>
+        </w:rPr>
+        <w:t xml:space="preserve"> - </w:t>
+      </w:r>
+      <w:proofErr w:type="spellStart"/>
+      <w:r>
+        <w:rPr>
+          <w:rFonts w:cs="Times New Roman"/>
+        </w:rPr>
+        <w:t>Zoho</w:t>
+      </w:r>
+      <w:proofErr w:type="spellEnd"/>
+      <w:r>
+        <w:rPr>
+          <w:rFonts w:cs="Times New Roman"/>
+        </w:rPr>
+        <w:t xml:space="preserve"> </w:t>
+      </w:r>
+      <w:proofErr w:type="spellStart"/>
+      <w:r>
+        <w:rPr>
+          <w:rFonts w:cs="Times New Roman"/>
+        </w:rPr>
+        <w:t>Deluge</w:t>
+      </w:r>
+      <w:proofErr w:type="spellEnd"/>
+      <w:r>
+        <w:rPr>
+          <w:rFonts w:cs="Times New Roman"/>
+        </w:rPr>
+        <w:t>”. Elérés: 2024. április 18. [Online]. Elérhető: https://www.zoho.com/deluge/help/cliq/zoho-calendar-attributes.html</w:t>
+      </w:r>
+    </w:p>
+    <w:p>
+      <w:pPr>
+        <w:pStyle w:val="Irodalomjegyzk"/>
+        <w:rPr>
+          <w:rFonts w:cs="Times New Roman"/>
+        </w:rPr>
+      </w:pPr>
+      <w:r>
+        <w:rPr>
+          <w:rFonts w:cs="Times New Roman"/>
+        </w:rPr>
+        <w:t>[11]</w:t>
+      </w:r>
+      <w:r>
+        <w:rPr>
+          <w:rFonts w:cs="Times New Roman"/>
+        </w:rPr>
+        <w:tab/>
+        <w:t>„</w:t>
+      </w:r>
+      <w:proofErr w:type="spellStart"/>
+      <w:r>
+        <w:rPr>
+          <w:rFonts w:cs="Times New Roman"/>
+        </w:rPr>
+        <w:t>Introduction</w:t>
+      </w:r>
+      <w:proofErr w:type="spellEnd"/>
+      <w:r>
+        <w:rPr>
+          <w:rFonts w:cs="Times New Roman"/>
+        </w:rPr>
+        <w:t xml:space="preserve"> </w:t>
+      </w:r>
+      <w:proofErr w:type="spellStart"/>
+      <w:r>
+        <w:rPr>
+          <w:rFonts w:cs="Times New Roman"/>
+        </w:rPr>
+        <w:t>to</w:t>
+      </w:r>
+      <w:proofErr w:type="spellEnd"/>
+      <w:r>
+        <w:rPr>
+          <w:rFonts w:cs="Times New Roman"/>
+        </w:rPr>
+        <w:t xml:space="preserve"> HTML”. Elérés: 2024. április 18. [Online]. Elérhető: https://www.w3schools.com/html/html_intro.asp</w:t>
+      </w:r>
+    </w:p>
+    <w:p>
+      <w:pPr>
+        <w:pStyle w:val="Irodalomjegyzk"/>
+        <w:rPr>
+          <w:rFonts w:cs="Times New Roman"/>
+        </w:rPr>
+      </w:pPr>
+      <w:r>
+        <w:rPr>
+          <w:rFonts w:cs="Times New Roman"/>
+        </w:rPr>
+        <w:t>[12]</w:t>
       </w:r>
       <w:r>
         <w:rPr>
@@ -19245,63 +20540,14 @@
         <w:rPr>
           <w:rFonts w:cs="Times New Roman"/>
         </w:rPr>
-        <w:t>[5]</w:t>
+        <w:t>[13]</w:t>
       </w:r>
       <w:r>
         <w:rPr>
           <w:rFonts w:cs="Times New Roman"/>
         </w:rPr>
         <w:tab/>
-        <w:t>„</w:t>
-      </w:r>
-      <w:proofErr w:type="spellStart"/>
-      <w:r>
-        <w:rPr>
-          <w:rFonts w:cs="Times New Roman"/>
-        </w:rPr>
-        <w:t>Introduction</w:t>
-      </w:r>
-      <w:proofErr w:type="spellEnd"/>
-      <w:r>
-        <w:rPr>
-          <w:rFonts w:cs="Times New Roman"/>
-        </w:rPr>
-        <w:t xml:space="preserve"> </w:t>
-      </w:r>
-      <w:proofErr w:type="spellStart"/>
-      <w:r>
-        <w:rPr>
-          <w:rFonts w:cs="Times New Roman"/>
-        </w:rPr>
-        <w:t>to</w:t>
-      </w:r>
-      <w:proofErr w:type="spellEnd"/>
-      <w:r>
-        <w:rPr>
-          <w:rFonts w:cs="Times New Roman"/>
-        </w:rPr>
-        <w:t xml:space="preserve"> HTML”. Elérés: 2024. április 18. [Online]. Elérhető: https://www.w3schools.com/html/html_intro.asp</w:t>
-      </w:r>
-    </w:p>
-    <w:p>
-      <w:pPr>
-        <w:pStyle w:val="Irodalomjegyzk"/>
-        <w:rPr>
-          <w:rFonts w:cs="Times New Roman"/>
-        </w:rPr>
-      </w:pPr>
-      <w:r>
-        <w:rPr>
-          <w:rFonts w:cs="Times New Roman"/>
-        </w:rPr>
-        <w:t>[6]</w:t>
-      </w:r>
-      <w:r>
-        <w:rPr>
-          <w:rFonts w:cs="Times New Roman"/>
-        </w:rPr>
-        <w:tab/>
-        <w:t xml:space="preserve">„CSS”, </w:t>
+        <w:t xml:space="preserve">„HTML5”, </w:t>
       </w:r>
       <w:r>
         <w:rPr>
@@ -19315,7 +20561,7 @@
         <w:rPr>
           <w:rFonts w:cs="Times New Roman"/>
         </w:rPr>
-        <w:t>. 2024. április 9. Elérés: 2024. április 18. [Online]. Elérhető: https://en.wikipedia.org/w/index.php?title=CSS&amp;oldid=1217996434</w:t>
+        <w:t>. 2024. április 18. Elérés: 2024. április 18. [Online]. Elérhető: https://en.wikipedia.org/w/index.php?title=HTML5&amp;oldid=1219524906</w:t>
       </w:r>
     </w:p>
     <w:p>
@@ -19329,7 +20575,7 @@
         <w:rPr>
           <w:rFonts w:cs="Times New Roman"/>
         </w:rPr>
-        <w:t>[7]</w:t>
+        <w:t>[14]</w:t>
       </w:r>
       <w:r>
         <w:rPr>
@@ -19364,7 +20610,77 @@
         <w:rPr>
           <w:rFonts w:cs="Times New Roman"/>
         </w:rPr>
-        <w:t>[8]</w:t>
+        <w:t>[15]</w:t>
+      </w:r>
+      <w:r>
+        <w:rPr>
+          <w:rFonts w:cs="Times New Roman"/>
+        </w:rPr>
+        <w:tab/>
+        <w:t xml:space="preserve">„CSS”, </w:t>
+      </w:r>
+      <w:r>
+        <w:rPr>
+          <w:rFonts w:cs="Times New Roman"/>
+          <w:i/>
+          <w:iCs/>
+        </w:rPr>
+        <w:t>Wikipedia</w:t>
+      </w:r>
+      <w:r>
+        <w:rPr>
+          <w:rFonts w:cs="Times New Roman"/>
+        </w:rPr>
+        <w:t>. 2024. április 9. Elérés: 2024. április 18. [Online]. Elérhető: https://en.wikipedia.org/w/index.php?title=CSS&amp;oldid=1217996434</w:t>
+      </w:r>
+    </w:p>
+    <w:p>
+      <w:pPr>
+        <w:pStyle w:val="Irodalomjegyzk"/>
+        <w:rPr>
+          <w:rFonts w:cs="Times New Roman"/>
+        </w:rPr>
+      </w:pPr>
+      <w:r>
+        <w:rPr>
+          <w:rFonts w:cs="Times New Roman"/>
+        </w:rPr>
+        <w:t>[16]</w:t>
+      </w:r>
+      <w:r>
+        <w:rPr>
+          <w:rFonts w:cs="Times New Roman"/>
+        </w:rPr>
+        <w:tab/>
+        <w:t xml:space="preserve">„CSS”, </w:t>
+      </w:r>
+      <w:r>
+        <w:rPr>
+          <w:rFonts w:cs="Times New Roman"/>
+          <w:i/>
+          <w:iCs/>
+        </w:rPr>
+        <w:t>Wikipedia</w:t>
+      </w:r>
+      <w:r>
+        <w:rPr>
+          <w:rFonts w:cs="Times New Roman"/>
+        </w:rPr>
+        <w:t>. 2024. április 9. Elérés: 2024. április 18. [Online]. Elérhető: https://en.wikipedia.org/w/index.php?title=CSS&amp;oldid=1217996434</w:t>
+      </w:r>
+    </w:p>
+    <w:p>
+      <w:pPr>
+        <w:pStyle w:val="Irodalomjegyzk"/>
+        <w:rPr>
+          <w:rFonts w:cs="Times New Roman"/>
+        </w:rPr>
+      </w:pPr>
+      <w:r>
+        <w:rPr>
+          <w:rFonts w:cs="Times New Roman"/>
+        </w:rPr>
+        <w:t>[17]</w:t>
       </w:r>
       <w:r>
         <w:rPr>
@@ -19428,6 +20744,41 @@
           <w:rFonts w:cs="Times New Roman"/>
         </w:rPr>
         <w:t>. Elérés: 2024. április 18. [Online]. Elérhető: https://www.interviewbit.com/blog/sass-vs-scss/</w:t>
+      </w:r>
+    </w:p>
+    <w:p>
+      <w:pPr>
+        <w:pStyle w:val="Irodalomjegyzk"/>
+        <w:rPr>
+          <w:rFonts w:cs="Times New Roman"/>
+        </w:rPr>
+      </w:pPr>
+      <w:r>
+        <w:rPr>
+          <w:rFonts w:cs="Times New Roman"/>
+        </w:rPr>
+        <w:t>[18]</w:t>
+      </w:r>
+      <w:r>
+        <w:rPr>
+          <w:rFonts w:cs="Times New Roman"/>
+        </w:rPr>
+        <w:tab/>
+        <w:t xml:space="preserve">„Sass: Sass </w:t>
+      </w:r>
+      <w:proofErr w:type="spellStart"/>
+      <w:r>
+        <w:rPr>
+          <w:rFonts w:cs="Times New Roman"/>
+        </w:rPr>
+        <w:t>Basics</w:t>
+      </w:r>
+      <w:proofErr w:type="spellEnd"/>
+      <w:r>
+        <w:rPr>
+          <w:rFonts w:cs="Times New Roman"/>
+        </w:rPr>
+        <w:t>”. Elérés: 2024. április 18. [Online]. Elérhető: https://sass-lang.com/guide/</w:t>
       </w:r>
     </w:p>
     <w:p>
@@ -19468,12 +20819,12 @@
         <w:pStyle w:val="Cmsor1"/>
         <w:jc w:val="center"/>
       </w:pPr>
-      <w:bookmarkStart w:id="94" w:name="_Toc164334470"/>
+      <w:bookmarkStart w:id="86" w:name="_Toc164334470"/>
       <w:r>
         <w:lastRenderedPageBreak/>
         <w:t>Ábrajegyzék</w:t>
       </w:r>
-      <w:bookmarkEnd w:id="94"/>
+      <w:bookmarkEnd w:id="86"/>
     </w:p>
     <w:p>
       <w:pPr>
@@ -20389,18 +21740,18 @@
           <w:color w:val="800000"/>
         </w:rPr>
       </w:pPr>
-      <w:bookmarkStart w:id="95" w:name="_Toc163807916"/>
-      <w:bookmarkStart w:id="96" w:name="_Toc163808190"/>
-      <w:bookmarkStart w:id="97" w:name="_Toc163808585"/>
-      <w:bookmarkStart w:id="98" w:name="_Toc164334471"/>
+      <w:bookmarkStart w:id="87" w:name="_Toc163807916"/>
+      <w:bookmarkStart w:id="88" w:name="_Toc163808190"/>
+      <w:bookmarkStart w:id="89" w:name="_Toc163808585"/>
+      <w:bookmarkStart w:id="90" w:name="_Toc164334471"/>
       <w:r>
         <w:lastRenderedPageBreak/>
         <w:t>Mellékletek</w:t>
       </w:r>
-      <w:bookmarkEnd w:id="95"/>
-      <w:bookmarkEnd w:id="96"/>
-      <w:bookmarkEnd w:id="97"/>
-      <w:bookmarkEnd w:id="98"/>
+      <w:bookmarkEnd w:id="87"/>
+      <w:bookmarkEnd w:id="88"/>
+      <w:bookmarkEnd w:id="89"/>
+      <w:bookmarkEnd w:id="90"/>
     </w:p>
     <w:p>
       <w:pPr>
@@ -20428,7 +21779,7 @@
       </w:r>
     </w:p>
     <w:sectPr>
-      <w:footerReference w:type="default" r:id="rId19"/>
+      <w:footerReference w:type="default" r:id="rId20"/>
       <w:pgSz w:w="11906" w:h="16838"/>
       <w:pgMar w:top="1418" w:right="1418" w:bottom="1418" w:left="1701" w:header="1134" w:footer="1134" w:gutter="0"/>
       <w:pgNumType w:start="1"/>
@@ -20556,7 +21907,7 @@
         <w:fldChar w:fldCharType="begin"/>
       </w:r>
       <w:r>
-        <w:instrText xml:space="preserve"> ADDIN ZOTERO_ITEM CSL_CITATION {"citationID":"D5NsDBjF","properties":{"formattedCitation":"[2]","plainCitation":"[2]","noteIndex":1},"citationItems":[{"id":20,"uris":["http://zotero.org/users/14064510/items/NTRYEX6M"],"itemData":{"id":20,"type":"webpage","abstract":"Google’s popular “20% time,” which allows employees to take one day a week to work on side projects or learn new skills, may be the secret to giving you a competitive edge.","container-title":"CNBC","language":"en","title":"Google's '20% rule' shows exactly how much time you should spend learning new skills—and why it works","URL":"https://www.cnbc.com/2021/12/16/google-20-percent-rule-shows-exactly-how-much-time-you-should-spend-learning-new-skills.html","author":[{"family":"Contributor","given":"Dorie Clark"}],"accessed":{"date-parts":[["2024",4,18]]},"issued":{"date-parts":[["2021",12,16]]}}}],"schema":"https://github.com/citation-style-language/schema/raw/master/csl-citation.json"} </w:instrText>
+        <w:instrText xml:space="preserve"> ADDIN ZOTERO_ITEM CSL_CITATION {"citationID":"D5NsDBjF","properties":{"formattedCitation":"[4]","plainCitation":"[4]","noteIndex":1},"citationItems":[{"id":20,"uris":["http://zotero.org/users/14064510/items/NTRYEX6M"],"itemData":{"id":20,"type":"webpage","abstract":"Google’s popular “20% time,” which allows employees to take one day a week to work on side projects or learn new skills, may be the secret to giving you a competitive edge.","container-title":"CNBC","language":"en","title":"Google's '20% rule' shows exactly how much time you should spend learning new skills—and why it works","URL":"https://www.cnbc.com/2021/12/16/google-20-percent-rule-shows-exactly-how-much-time-you-should-spend-learning-new-skills.html","author":[{"family":"Contributor","given":"Dorie Clark"}],"accessed":{"date-parts":[["2024",4,18]]},"issued":{"date-parts":[["2021",12,16]]}}}],"schema":"https://github.com/citation-style-language/schema/raw/master/csl-citation.json"} </w:instrText>
       </w:r>
       <w:r>
         <w:fldChar w:fldCharType="separate"/>
@@ -20565,7 +21916,7 @@
         <w:rPr>
           <w:rFonts w:cs="Times New Roman"/>
         </w:rPr>
-        <w:t>[2]</w:t>
+        <w:t>[4]</w:t>
       </w:r>
       <w:r>
         <w:fldChar w:fldCharType="end"/>

</xml_diff>